<commit_message>
testing changes after problem of large file
</commit_message>
<xml_diff>
--- a/manuscript/Chapter2-manuscript.docx
+++ b/manuscript/Chapter2-manuscript.docx
@@ -951,7 +951,7 @@
         <w:t xml:space="preserve">2009)</w:t>
       </w:r>
       <w:r>
-        <w:t xml:space="preserve">. In spite of the recent advancements in our understanding of the factors that promote foraging mode swithing, most research is conducted under controlled laboratory experiments, which may fail to capture the nuances and complexities of predator species’ ecology in the wild (Carter et al., 2013; Niemelä &amp; Dingemanse, 2014). Understanding how and when predators balance specialisation vs switching in tactics would thus help us to better predict the type of prey predators should choose when they hunt.</w:t>
+        <w:t xml:space="preserve">. In spite of the recent advancements in our understanding of the factors that promote foraging mode swithing, most research is conducted under controlled laboratory experiments, which may fail to capture the nuances and complexities of predator species’ ecology in the wild (Carter et al., 2013; Niemelä &amp; Dingemanse, 2014). Understanding how and when predators balance specialisation vs switching in tactics, and how these changes affect hunting success would help scientists to predict more precisely the community consequences of predation.</w:t>
       </w:r>
     </w:p>
     <w:p>
@@ -967,30 +967,79 @@
         <w:pStyle w:val="BodyText"/>
       </w:pPr>
       <w:r>
-        <w:t xml:space="preserve">We tackled the problems associated with investigating individual variability in predator hunting mode by using the multiplayer online videogame Dead by Daylight (DBD) as our study system. The use of online videogame data could provide multiple advantages for ecologists who aim to study the mechanisms driving individual variation in behaviour.</w:t>
-      </w:r>
-    </w:p>
-    <w:p>
-      <w:pPr>
-        <w:pStyle w:val="BodyText"/>
-      </w:pPr>
-      <w:r>
-        <w:t xml:space="preserve">This game pits a single player (predator) against a group of four players (prey), where the predator’s objective is to capture prey (Cere et al., unpublished data). DBD reproduces realistic predator-prey interactions. Prey can use a wide range of behaviours such as cooperation or hiding in order to successfully escape. For example, they can cooperate to help conspecifics escape from capture (Cere et al., unpublished data), which predators may exploit to lure them in an ambush. These situations offer the possibility for predators to express different hunting tactics. For example, the speed and the rate of space covered by predators could represent active- pursuit tactics, while guarding captured prey could represent a sit-and-pursue tactic. Predators who successfully capture prey earn</w:t>
-      </w:r>
-      <w:r>
-        <w:t xml:space="preserve"> </w:t>
-      </w:r>
-      <w:r>
-        <w:t xml:space="preserve">“</w:t>
-      </w:r>
-      <w:r>
-        <w:t xml:space="preserve">points</w:t>
-      </w:r>
-      <w:r>
-        <w:t xml:space="preserve">”</w:t>
-      </w:r>
-      <w:r>
-        <w:t xml:space="preserve">, which provide an indicator of performance. We therefore applied the framework offered by traditional selection analysis to investigate the consequence of predator hunting tactic specialisation and flexibility for individual success in different game environments. Moreover, because matches occur within different environmental settings such as in urban areas or in forests, predators experience different prey encounter rates and thus are expected to benefit from changing their behaviour accordingly to maximize performance. Hence, DBD provides a study system that realistically mirrors the range of ecological situations in which predators and prey interact. It also offers the advantage of supplying large and unusually complete datasets on the hunting behaviour of individuals over long time windows.</w:t>
+        <w:t xml:space="preserve">We tackled the problems associated with investigating individual variability in predator hunting mode by using the multiplayer online videogame Dead by Daylight (</w:t>
+      </w:r>
+      <w:r>
+        <w:rPr>
+          <w:i/>
+        </w:rPr>
+        <w:t xml:space="preserve">DBD</w:t>
+      </w:r>
+      <w:r>
+        <w:t xml:space="preserve">) as our study system. This game pits a single player (predator) against a group of four players (prey), where the predator’s objective is to capture prey (Fig. 1). The use of online videogame data could provide multiple opportunities for ecologists who aim to study general ecological phenonena, to mechanisms driving individual variation in behaviour</w:t>
+      </w:r>
+      <w:r>
+        <w:t xml:space="preserve"> </w:t>
+      </w:r>
+      <w:r>
+        <w:t xml:space="preserve">(Barbe</w:t>
+      </w:r>
+      <w:r>
+        <w:t xml:space="preserve"> </w:t>
+      </w:r>
+      <w:r>
+        <w:rPr>
+          <w:i/>
+        </w:rPr>
+        <w:t xml:space="preserve">et al.</w:t>
+      </w:r>
+      <w:r>
+        <w:t xml:space="preserve"> </w:t>
+      </w:r>
+      <w:r>
+        <w:t xml:space="preserve">2020)</w:t>
+      </w:r>
+      <w:r>
+        <w:t xml:space="preserve">. First, online videogames provide vasts amount of repeated measurements from millions of individual players across temporal and environmental gradients, something considered precious for longitudinal ecological studies. This enables researchers to test ecological hypotheses that may be impossible to adress in the wild. Second, virtual settings are known and can be controlled by the observer, which provide means to test experimentaly how specific components of the environment shape the phenomenon of interest. Third, Videogames such as</w:t>
+      </w:r>
+      <w:r>
+        <w:t xml:space="preserve"> </w:t>
+      </w:r>
+      <w:r>
+        <w:rPr>
+          <w:i/>
+        </w:rPr>
+        <w:t xml:space="preserve">DBD</w:t>
+      </w:r>
+      <w:r>
+        <w:t xml:space="preserve"> </w:t>
+      </w:r>
+      <w:r>
+        <w:t xml:space="preserve">reproduce realistic ecological settings (in this case, a predator-prey interaction). For instance, players must balance tradeoffs to successfully win matches, and may specialise in distinct tactics to reach their goals. Prey can use a wide range of behaviours such as cooperation or hiding in order to successfully escape (Fig. 1 B and C). For example, they can cooperate to help conspecifics escape from capture (Cere et al., unpublished data), which predators may exploit to lure them in an ambush. These situations offer the possibility for predators to express different hunting tactics. Moreover, matches in</w:t>
+      </w:r>
+      <w:r>
+        <w:t xml:space="preserve"> </w:t>
+      </w:r>
+      <w:r>
+        <w:rPr>
+          <w:i/>
+        </w:rPr>
+        <w:t xml:space="preserve">DBD</w:t>
+      </w:r>
+      <w:r>
+        <w:t xml:space="preserve"> </w:t>
+      </w:r>
+      <w:r>
+        <w:t xml:space="preserve">occur within different environmental settings (ex. forests, farmlands, urban areas) which vary in heterogeneity and complexity</w:t>
+      </w:r>
+      <w:r>
+        <w:t xml:space="preserve"> </w:t>
+      </w:r>
+      <w:r>
+        <w:t xml:space="preserve">(McCoy &amp; Bell 1991)</w:t>
+      </w:r>
+      <w:r>
+        <w:t xml:space="preserve">, in the availability of perches and refugia, and in their surface area (Fig 1. D). Hence, predators may experience different prey encounter rates, and are expected to benefit from changing their behaviour accordingly to maximize hunting success.</w:t>
       </w:r>
     </w:p>
     <w:p>
@@ -1113,6 +1162,14 @@
     </w:p>
     <w:p>
       <w:pPr>
+        <w:pStyle w:val="BodyText"/>
+      </w:pPr>
+      <w:r>
+        <w:t xml:space="preserve">D’ailleurs, les avantages des jeux multijoueurs ont été exploités pour faire des prédictions dans des sujets en sciences sociales, économiques, et épidémiologiques, sous des scénarios difficiles à mesurer dans la réalité (Lofgren et Fefferman, 2007; Balicer, 2007; Ahmad et al., 2014; Oultram, 2013; Ross et al., 2015). Ainsi, l’emploi de jeux vidéo multijoueurs pourrait se positionner entre les approches par simulation (théoriques), et les approches empiriques.</w:t>
+      </w:r>
+    </w:p>
+    <w:p>
+      <w:pPr>
         <w:pStyle w:val="Heading1"/>
       </w:pPr>
       <w:bookmarkStart w:id="26" w:name="references"/>
@@ -1121,7 +1178,7 @@
       </w:r>
       <w:bookmarkEnd w:id="26"/>
     </w:p>
-    <w:bookmarkStart w:id="67" w:name="refs"/>
+    <w:bookmarkStart w:id="69" w:name="refs"/>
     <w:bookmarkStart w:id="27" w:name="ref-araujoEcologicalCausesIndividual2011"/>
     <w:p>
       <w:pPr>
@@ -1166,7 +1223,29 @@
       </w:r>
     </w:p>
     <w:bookmarkEnd w:id="28"/>
-    <w:bookmarkStart w:id="29" w:name="ref-belgradPredatorPreyInteractions2016"/>
+    <w:bookmarkStart w:id="29" w:name="ref-Barbe.etal2020"/>
+    <w:p>
+      <w:pPr>
+        <w:pStyle w:val="Bibliography"/>
+      </w:pPr>
+      <w:r>
+        <w:t xml:space="preserve">Barbe, L., Mony, C. &amp; Abbott, B.W. (2020). Artificial Intelligence Accidentally Learned Ecology through Video Games.</w:t>
+      </w:r>
+      <w:r>
+        <w:t xml:space="preserve"> </w:t>
+      </w:r>
+      <w:r>
+        <w:rPr>
+          <w:i/>
+        </w:rPr>
+        <w:t xml:space="preserve">Trends in Ecology &amp; Evolution</w:t>
+      </w:r>
+      <w:r>
+        <w:t xml:space="preserve">, 35, 557–560.</w:t>
+      </w:r>
+    </w:p>
+    <w:bookmarkEnd w:id="29"/>
+    <w:bookmarkStart w:id="30" w:name="ref-belgradPredatorPreyInteractions2016"/>
     <w:p>
       <w:pPr>
         <w:pStyle w:val="Bibliography"/>
@@ -1187,8 +1266,8 @@
         <w:t xml:space="preserve">, 283, 20160408.</w:t>
       </w:r>
     </w:p>
-    <w:bookmarkEnd w:id="29"/>
-    <w:bookmarkStart w:id="30" w:name="ref-bolnickWhyIntraspecificTrait2011"/>
+    <w:bookmarkEnd w:id="30"/>
+    <w:bookmarkStart w:id="31" w:name="ref-bolnickWhyIntraspecificTrait2011"/>
     <w:p>
       <w:pPr>
         <w:pStyle w:val="Bibliography"/>
@@ -1224,8 +1303,8 @@
         <w:t xml:space="preserve">, 26, 183–192.</w:t>
       </w:r>
     </w:p>
-    <w:bookmarkEnd w:id="30"/>
-    <w:bookmarkStart w:id="31" w:name="X6d39fdf9ffabb054a8830276828b64550832749"/>
+    <w:bookmarkEnd w:id="31"/>
+    <w:bookmarkStart w:id="32" w:name="X6d39fdf9ffabb054a8830276828b64550832749"/>
     <w:p>
       <w:pPr>
         <w:pStyle w:val="Bibliography"/>
@@ -1246,8 +1325,8 @@
         <w:t xml:space="preserve">, 244, 235–245.</w:t>
       </w:r>
     </w:p>
-    <w:bookmarkEnd w:id="31"/>
-    <w:bookmarkStart w:id="32" w:name="X54345ede4c611a347854928b2cf6b97db0571c2"/>
+    <w:bookmarkEnd w:id="32"/>
+    <w:bookmarkStart w:id="33" w:name="X54345ede4c611a347854928b2cf6b97db0571c2"/>
     <w:p>
       <w:pPr>
         <w:pStyle w:val="Bibliography"/>
@@ -1268,8 +1347,8 @@
         <w:t xml:space="preserve">, 578, 151–166.</w:t>
       </w:r>
     </w:p>
-    <w:bookmarkEnd w:id="32"/>
-    <w:bookmarkStart w:id="33" w:name="ref-changPredatorPersonalityPrey2017"/>
+    <w:bookmarkEnd w:id="33"/>
+    <w:bookmarkStart w:id="34" w:name="ref-changPredatorPersonalityPrey2017"/>
     <w:p>
       <w:pPr>
         <w:pStyle w:val="Bibliography"/>
@@ -1290,8 +1369,8 @@
         <w:t xml:space="preserve">, 7, 40734.</w:t>
       </w:r>
     </w:p>
-    <w:bookmarkEnd w:id="33"/>
-    <w:bookmarkStart w:id="34" w:name="ref-courbinShorttermPreyField2018"/>
+    <w:bookmarkEnd w:id="34"/>
+    <w:bookmarkStart w:id="35" w:name="ref-courbinShorttermPreyField2018"/>
     <w:p>
       <w:pPr>
         <w:pStyle w:val="Bibliography"/>
@@ -1327,8 +1406,8 @@
         <w:t xml:space="preserve">, 21, 1043–1054.</w:t>
       </w:r>
     </w:p>
-    <w:bookmarkEnd w:id="34"/>
-    <w:bookmarkStart w:id="35" w:name="ref-donihueAegeanWallLizards2016"/>
+    <w:bookmarkEnd w:id="35"/>
+    <w:bookmarkStart w:id="36" w:name="ref-donihueAegeanWallLizards2016"/>
     <w:p>
       <w:pPr>
         <w:pStyle w:val="Bibliography"/>
@@ -1349,8 +1428,8 @@
         <w:t xml:space="preserve">, 6, 7433–7442.</w:t>
       </w:r>
     </w:p>
-    <w:bookmarkEnd w:id="35"/>
-    <w:bookmarkStart w:id="36" w:name="X070a3e41d1030f76557a84b47e2fda6e7bcd7db"/>
+    <w:bookmarkEnd w:id="36"/>
+    <w:bookmarkStart w:id="37" w:name="X070a3e41d1030f76557a84b47e2fda6e7bcd7db"/>
     <w:p>
       <w:pPr>
         <w:pStyle w:val="Bibliography"/>
@@ -1371,8 +1450,8 @@
         <w:t xml:space="preserve">, 34.</w:t>
       </w:r>
     </w:p>
-    <w:bookmarkEnd w:id="36"/>
-    <w:bookmarkStart w:id="37" w:name="ref-glaudasForagingModeRelative2019"/>
+    <w:bookmarkEnd w:id="37"/>
+    <w:bookmarkStart w:id="38" w:name="ref-glaudasForagingModeRelative2019"/>
     <w:p>
       <w:pPr>
         <w:pStyle w:val="Bibliography"/>
@@ -1408,8 +1487,8 @@
         <w:t xml:space="preserve">, 88, 757–767.</w:t>
       </w:r>
     </w:p>
-    <w:bookmarkEnd w:id="37"/>
-    <w:bookmarkStart w:id="38" w:name="ref-griffenRoleIndividualBehavior2012"/>
+    <w:bookmarkEnd w:id="38"/>
+    <w:bookmarkStart w:id="39" w:name="ref-griffenRoleIndividualBehavior2012"/>
     <w:p>
       <w:pPr>
         <w:pStyle w:val="Bibliography"/>
@@ -1430,8 +1509,8 @@
         <w:t xml:space="preserve">, 93, 1935–1943.</w:t>
       </w:r>
     </w:p>
-    <w:bookmarkEnd w:id="38"/>
-    <w:bookmarkStart w:id="39" w:name="ref-heithausFeedingStrategiesTactics2018"/>
+    <w:bookmarkEnd w:id="39"/>
+    <w:bookmarkStart w:id="40" w:name="ref-heithausFeedingStrategiesTactics2018"/>
     <w:p>
       <w:pPr>
         <w:pStyle w:val="Bibliography"/>
@@ -1455,8 +1534,8 @@
         <w:t xml:space="preserve">(eds. Würsig, B., Thewissen, J.G.M. &amp; Kovacs, K.M.). Academic Press, pp. 354–363.</w:t>
       </w:r>
     </w:p>
-    <w:bookmarkEnd w:id="39"/>
-    <w:bookmarkStart w:id="40" w:name="ref-helfmanModeSelectionMode1990"/>
+    <w:bookmarkEnd w:id="40"/>
+    <w:bookmarkStart w:id="41" w:name="ref-helfmanModeSelectionMode1990"/>
     <w:p>
       <w:pPr>
         <w:pStyle w:val="Bibliography"/>
@@ -1480,8 +1559,8 @@
         <w:t xml:space="preserve">(eds. Slater, P.J.B., Rosenblatt, J.S. &amp; Beer, C.). Academic Press, pp. 249–298.</w:t>
       </w:r>
     </w:p>
-    <w:bookmarkEnd w:id="40"/>
-    <w:bookmarkStart w:id="41" w:name="X630f9aa43fa28b4f8766d5db16c7c009d6eaa03"/>
+    <w:bookmarkEnd w:id="41"/>
+    <w:bookmarkStart w:id="42" w:name="X630f9aa43fa28b4f8766d5db16c7c009d6eaa03"/>
     <w:p>
       <w:pPr>
         <w:pStyle w:val="Bibliography"/>
@@ -1502,8 +1581,8 @@
         <w:t xml:space="preserve">, 62, 991–999.</w:t>
       </w:r>
     </w:p>
-    <w:bookmarkEnd w:id="41"/>
-    <w:bookmarkStart w:id="42" w:name="ref-inoueForagingStrategyMantid1983"/>
+    <w:bookmarkEnd w:id="42"/>
+    <w:bookmarkStart w:id="43" w:name="ref-inoueForagingStrategyMantid1983"/>
     <w:p>
       <w:pPr>
         <w:pStyle w:val="Bibliography"/>
@@ -1524,8 +1603,8 @@
         <w:t xml:space="preserve">, 56, 264–271.</w:t>
       </w:r>
     </w:p>
-    <w:bookmarkEnd w:id="42"/>
-    <w:bookmarkStart w:id="43" w:name="ref-jamesEffectsHabitatComplexity1994"/>
+    <w:bookmarkEnd w:id="43"/>
+    <w:bookmarkStart w:id="44" w:name="ref-jamesEffectsHabitatComplexity1994"/>
     <w:p>
       <w:pPr>
         <w:pStyle w:val="Bibliography"/>
@@ -1546,8 +1625,8 @@
         <w:t xml:space="preserve">, 176, 187–200.</w:t>
       </w:r>
     </w:p>
-    <w:bookmarkEnd w:id="43"/>
-    <w:bookmarkStart w:id="44" w:name="X18b57670621cc448cafd4fa43ce2a647e6c853c"/>
+    <w:bookmarkEnd w:id="44"/>
+    <w:bookmarkStart w:id="45" w:name="X18b57670621cc448cafd4fa43ce2a647e6c853c"/>
     <w:p>
       <w:pPr>
         <w:pStyle w:val="Bibliography"/>
@@ -1568,8 +1647,8 @@
         <w:t xml:space="preserve">, 43, 846–849.</w:t>
       </w:r>
     </w:p>
-    <w:bookmarkEnd w:id="44"/>
-    <w:bookmarkStart w:id="45" w:name="X65ba4c4f8f62f315f47d37a89d7fc0d9e5f7e37"/>
+    <w:bookmarkEnd w:id="45"/>
+    <w:bookmarkStart w:id="46" w:name="X65ba4c4f8f62f315f47d37a89d7fc0d9e5f7e37"/>
     <w:p>
       <w:pPr>
         <w:pStyle w:val="Bibliography"/>
@@ -1590,8 +1669,8 @@
         <w:t xml:space="preserve">, 161, 837–847.</w:t>
       </w:r>
     </w:p>
-    <w:bookmarkEnd w:id="45"/>
-    <w:bookmarkStart w:id="46" w:name="ref-laurelInfluenceCruisingAmbush2006"/>
+    <w:bookmarkEnd w:id="46"/>
+    <w:bookmarkStart w:id="47" w:name="ref-laurelInfluenceCruisingAmbush2006"/>
     <w:p>
       <w:pPr>
         <w:pStyle w:val="Bibliography"/>
@@ -1612,8 +1691,8 @@
         <w:t xml:space="preserve">, 329, 34–46.</w:t>
       </w:r>
     </w:p>
-    <w:bookmarkEnd w:id="46"/>
-    <w:bookmarkStart w:id="47" w:name="ref-limaPuttingPredatorsBack2002"/>
+    <w:bookmarkEnd w:id="47"/>
+    <w:bookmarkStart w:id="48" w:name="ref-limaPuttingPredatorsBack2002"/>
     <w:p>
       <w:pPr>
         <w:pStyle w:val="Bibliography"/>
@@ -1634,8 +1713,30 @@
         <w:t xml:space="preserve">, 17, 70–75.</w:t>
       </w:r>
     </w:p>
-    <w:bookmarkEnd w:id="47"/>
-    <w:bookmarkStart w:id="48" w:name="Xce86095c5c06e8f0b839c33982ae0988b3e105c"/>
+    <w:bookmarkEnd w:id="48"/>
+    <w:bookmarkStart w:id="49" w:name="ref-mccoyHabitatStructureEvolution1991"/>
+    <w:p>
+      <w:pPr>
+        <w:pStyle w:val="Bibliography"/>
+      </w:pPr>
+      <w:r>
+        <w:t xml:space="preserve">McCoy, E.D. &amp; Bell, S.S. (1991). Habitat structure: The evolution and diversification of a complex topic. In:</w:t>
+      </w:r>
+      <w:r>
+        <w:t xml:space="preserve"> </w:t>
+      </w:r>
+      <w:r>
+        <w:rPr>
+          <w:i/>
+        </w:rPr>
+        <w:t xml:space="preserve">Habitat Structure: The physical arrangement of objects in space</w:t>
+      </w:r>
+      <w:r>
+        <w:t xml:space="preserve">, Population and Community Biology Series (eds. Bell, S.S., McCoy, E.D. &amp; Mushinsky, H.R.). Springer Netherlands, Dordrecht, pp. 3–27.</w:t>
+      </w:r>
+    </w:p>
+    <w:bookmarkEnd w:id="49"/>
+    <w:bookmarkStart w:id="50" w:name="Xce86095c5c06e8f0b839c33982ae0988b3e105c"/>
     <w:p>
       <w:pPr>
         <w:pStyle w:val="Bibliography"/>
@@ -1656,8 +1757,8 @@
         <w:t xml:space="preserve">, 182, 704–717.</w:t>
       </w:r>
     </w:p>
-    <w:bookmarkEnd w:id="48"/>
-    <w:bookmarkStart w:id="49" w:name="ref-mclaughlinSearchModesBirds1989"/>
+    <w:bookmarkEnd w:id="50"/>
+    <w:bookmarkStart w:id="51" w:name="ref-mclaughlinSearchModesBirds1989"/>
     <w:p>
       <w:pPr>
         <w:pStyle w:val="Bibliography"/>
@@ -1678,8 +1779,8 @@
         <w:t xml:space="preserve">, 133, 654–670.</w:t>
       </w:r>
     </w:p>
-    <w:bookmarkEnd w:id="49"/>
-    <w:bookmarkStart w:id="50" w:name="Xee171ba6d7923118023addb2d6d091d98c59b88"/>
+    <w:bookmarkEnd w:id="51"/>
+    <w:bookmarkStart w:id="52" w:name="Xee171ba6d7923118023addb2d6d091d98c59b88"/>
     <w:p>
       <w:pPr>
         <w:pStyle w:val="Bibliography"/>
@@ -1700,8 +1801,8 @@
         <w:t xml:space="preserve">, 20, 313–317.</w:t>
       </w:r>
     </w:p>
-    <w:bookmarkEnd w:id="50"/>
-    <w:bookmarkStart w:id="51" w:name="ref-millerFearMovePredator2014"/>
+    <w:bookmarkEnd w:id="52"/>
+    <w:bookmarkStart w:id="53" w:name="ref-millerFearMovePredator2014"/>
     <w:p>
       <w:pPr>
         <w:pStyle w:val="Bibliography"/>
@@ -1722,8 +1823,8 @@
         <w:t xml:space="preserve">, 83, 214–222.</w:t>
       </w:r>
     </w:p>
-    <w:bookmarkEnd w:id="51"/>
-    <w:bookmarkStart w:id="52" w:name="ref-pettorelliChapterTwoIndividual2015"/>
+    <w:bookmarkEnd w:id="53"/>
+    <w:bookmarkStart w:id="54" w:name="ref-pettorelliChapterTwoIndividual2015"/>
     <w:p>
       <w:pPr>
         <w:pStyle w:val="Bibliography"/>
@@ -1744,8 +1845,8 @@
         <w:t xml:space="preserve">, Trait-Based Ecology - From Structure to Function (eds. Pawar, S., Woodward, G. &amp; Dell, A.I.). Academic Press, pp. 19–44.</w:t>
       </w:r>
     </w:p>
-    <w:bookmarkEnd w:id="52"/>
-    <w:bookmarkStart w:id="53" w:name="Xc33e9e25cdaa6e4940352a113ce608263652ba7"/>
+    <w:bookmarkEnd w:id="54"/>
+    <w:bookmarkStart w:id="55" w:name="Xc33e9e25cdaa6e4940352a113ce608263652ba7"/>
     <w:p>
       <w:pPr>
         <w:pStyle w:val="Bibliography"/>
@@ -1766,8 +1867,8 @@
         <w:t xml:space="preserve">, 578, 117–150.</w:t>
       </w:r>
     </w:p>
-    <w:bookmarkEnd w:id="53"/>
-    <w:bookmarkStart w:id="54" w:name="ref-preisserPredatorHuntingMode2007"/>
+    <w:bookmarkEnd w:id="55"/>
+    <w:bookmarkStart w:id="56" w:name="ref-preisserPredatorHuntingMode2007"/>
     <w:p>
       <w:pPr>
         <w:pStyle w:val="Bibliography"/>
@@ -1788,8 +1889,8 @@
         <w:t xml:space="preserve">, 88, 2744–2751.</w:t>
       </w:r>
     </w:p>
-    <w:bookmarkEnd w:id="54"/>
-    <w:bookmarkStart w:id="55" w:name="ref-robinsonForagingBehaviorForest1982"/>
+    <w:bookmarkEnd w:id="56"/>
+    <w:bookmarkStart w:id="57" w:name="ref-robinsonForagingBehaviorForest1982"/>
     <w:p>
       <w:pPr>
         <w:pStyle w:val="Bibliography"/>
@@ -1810,8 +1911,8 @@
         <w:t xml:space="preserve">, 63, 1918–1931.</w:t>
       </w:r>
     </w:p>
-    <w:bookmarkEnd w:id="55"/>
-    <w:bookmarkStart w:id="56" w:name="ref-romeroContrastingCascadeEffects2011"/>
+    <w:bookmarkEnd w:id="57"/>
+    <w:bookmarkStart w:id="58" w:name="ref-romeroContrastingCascadeEffects2011"/>
     <w:p>
       <w:pPr>
         <w:pStyle w:val="Bibliography"/>
@@ -1832,8 +1933,8 @@
         <w:t xml:space="preserve">, 80, 696–704.</w:t>
       </w:r>
     </w:p>
-    <w:bookmarkEnd w:id="56"/>
-    <w:bookmarkStart w:id="57" w:name="Xc2b465bcf30da8df91342161a25763f9ba21634"/>
+    <w:bookmarkEnd w:id="58"/>
+    <w:bookmarkStart w:id="59" w:name="Xc2b465bcf30da8df91342161a25763f9ba21634"/>
     <w:p>
       <w:pPr>
         <w:pStyle w:val="Bibliography"/>
@@ -1854,8 +1955,8 @@
         <w:t xml:space="preserve">, 61, 679–688.</w:t>
       </w:r>
     </w:p>
-    <w:bookmarkEnd w:id="57"/>
-    <w:bookmarkStart w:id="58" w:name="ref-scharfEfficiencyEvaluationTwo2006"/>
+    <w:bookmarkEnd w:id="59"/>
+    <w:bookmarkStart w:id="60" w:name="ref-scharfEfficiencyEvaluationTwo2006"/>
     <w:p>
       <w:pPr>
         <w:pStyle w:val="Bibliography"/>
@@ -1876,8 +1977,8 @@
         <w:t xml:space="preserve">, 168, 350–357.</w:t>
       </w:r>
     </w:p>
-    <w:bookmarkEnd w:id="58"/>
-    <w:bookmarkStart w:id="59" w:name="ref-schmitzPredatorPreyFunctional2017"/>
+    <w:bookmarkEnd w:id="60"/>
+    <w:bookmarkStart w:id="61" w:name="ref-schmitzPredatorPreyFunctional2017"/>
     <w:p>
       <w:pPr>
         <w:pStyle w:val="Bibliography"/>
@@ -1898,8 +1999,8 @@
         <w:t xml:space="preserve">, 6, 1767.</w:t>
       </w:r>
     </w:p>
-    <w:bookmarkEnd w:id="59"/>
-    <w:bookmarkStart w:id="60" w:name="ref-schmitzEffectsPredatorHunting2008"/>
+    <w:bookmarkEnd w:id="61"/>
+    <w:bookmarkStart w:id="62" w:name="ref-schmitzEffectsPredatorHunting2008"/>
     <w:p>
       <w:pPr>
         <w:pStyle w:val="Bibliography"/>
@@ -1920,8 +2021,8 @@
         <w:t xml:space="preserve">, 319, 952–954.</w:t>
       </w:r>
     </w:p>
-    <w:bookmarkEnd w:id="60"/>
-    <w:bookmarkStart w:id="61" w:name="ref-Smith.Blumstein2010"/>
+    <w:bookmarkEnd w:id="62"/>
+    <w:bookmarkStart w:id="63" w:name="ref-Smith.Blumstein2010"/>
     <w:p>
       <w:pPr>
         <w:pStyle w:val="Bibliography"/>
@@ -1942,8 +2043,8 @@
         <w:t xml:space="preserve">, 21, 919–926.</w:t>
       </w:r>
     </w:p>
-    <w:bookmarkEnd w:id="61"/>
-    <w:bookmarkStart w:id="62" w:name="ref-tinkerFoodLimitationLeads2008"/>
+    <w:bookmarkEnd w:id="63"/>
+    <w:bookmarkStart w:id="64" w:name="ref-tinkerFoodLimitationLeads2008"/>
     <w:p>
       <w:pPr>
         <w:pStyle w:val="Bibliography"/>
@@ -1964,8 +2065,8 @@
         <w:t xml:space="preserve">, 105, 560–565.</w:t>
       </w:r>
     </w:p>
-    <w:bookmarkEnd w:id="62"/>
-    <w:bookmarkStart w:id="63" w:name="Xa9f710354cc886f3275f2724e3e26c0203e8293"/>
+    <w:bookmarkEnd w:id="64"/>
+    <w:bookmarkStart w:id="65" w:name="Xa9f710354cc886f3275f2724e3e26c0203e8293"/>
     <w:p>
       <w:pPr>
         <w:pStyle w:val="Bibliography"/>
@@ -1986,8 +2087,8 @@
         <w:t xml:space="preserve">, 182, 55–69.</w:t>
       </w:r>
     </w:p>
-    <w:bookmarkEnd w:id="63"/>
-    <w:bookmarkStart w:id="64" w:name="X2d34a8037745a9f1e9ed0eb47d31f23e92657a6"/>
+    <w:bookmarkEnd w:id="65"/>
+    <w:bookmarkStart w:id="66" w:name="X2d34a8037745a9f1e9ed0eb47d31f23e92657a6"/>
     <w:p>
       <w:pPr>
         <w:pStyle w:val="Bibliography"/>
@@ -2008,8 +2109,8 @@
         <w:t xml:space="preserve">, 83, 1469–1477.</w:t>
       </w:r>
     </w:p>
-    <w:bookmarkEnd w:id="64"/>
-    <w:bookmarkStart w:id="65" w:name="Xb8e06baef9fc039277be24829330ae0d3c7685a"/>
+    <w:bookmarkEnd w:id="66"/>
+    <w:bookmarkStart w:id="67" w:name="Xb8e06baef9fc039277be24829330ae0d3c7685a"/>
     <w:p>
       <w:pPr>
         <w:pStyle w:val="Bibliography"/>
@@ -2030,8 +2131,8 @@
         <w:t xml:space="preserve">, 35, 157–162.</w:t>
       </w:r>
     </w:p>
-    <w:bookmarkEnd w:id="65"/>
-    <w:bookmarkStart w:id="66" w:name="X08c79baa18815f94bac099087cab6c4152edd9e"/>
+    <w:bookmarkEnd w:id="67"/>
+    <w:bookmarkStart w:id="68" w:name="X08c79baa18815f94bac099087cab6c4152edd9e"/>
     <w:p>
       <w:pPr>
         <w:pStyle w:val="Bibliography"/>
@@ -2052,8 +2153,8 @@
         <w:t xml:space="preserve">, 12, 23.</w:t>
       </w:r>
     </w:p>
-    <w:bookmarkEnd w:id="66"/>
-    <w:bookmarkEnd w:id="67"/>
+    <w:bookmarkEnd w:id="68"/>
+    <w:bookmarkEnd w:id="69"/>
     <w:sectPr>
       <w:pgSz w:w="12240" w:h="15840"/>
       <w:pgMar w:top="1417" w:right="1417" w:bottom="1417" w:left="1417" w:header="720" w:footer="720" w:gutter="0"/>

</xml_diff>

<commit_message>
update intro + references
</commit_message>
<xml_diff>
--- a/manuscript/Chapter2-manuscript.docx
+++ b/manuscript/Chapter2-manuscript.docx
@@ -351,7 +351,16 @@
         <w:t xml:space="preserve">2018)</w:t>
       </w:r>
       <w:r>
-        <w:t xml:space="preserve">. Contrasting hunting modes, such as active vs sit-and-wait hunting, can cause opposing trophic cascades and act at different trophic levels</w:t>
+        <w:t xml:space="preserve">, and usually consists of three main classes: 1) active/cursioral hunters who search, follow, and chase prey on long distances, 2) sit-and-pursue hunters who remain motionless and pounce on prey that are within chasing distance, and 3) sit-and-wait/ambush hunters who wait for prey to be within immediate capture distance</w:t>
+      </w:r>
+      <w:r>
+        <w:t xml:space="preserve"> </w:t>
+      </w:r>
+      <w:r>
+        <w:t xml:space="preserve">(McLaughlin 1989)</w:t>
+      </w:r>
+      <w:r>
+        <w:t xml:space="preserve">. An important result from field studies is that predators with contrasting hunting modes (ex. cursorial vs ambush) can cause opposing trophic cascades and act at different trophic levels</w:t>
       </w:r>
       <w:r>
         <w:t xml:space="preserve"> </w:t>
@@ -399,16 +408,7 @@
         <w:t xml:space="preserve">2019)</w:t>
       </w:r>
       <w:r>
-        <w:t xml:space="preserve">. Predator hunting modes are classified in three categories: 1) Active/patrolling hunters who usually search, follow, and chase prey on long distances, 2) sit-and-pursue hunters who remain motionless and pounce on prey that are within chasing distance, and 3) sit-and-wait (ambush) hunters who wait for prey to be within immediate capture distance</w:t>
-      </w:r>
-      <w:r>
-        <w:t xml:space="preserve"> </w:t>
-      </w:r>
-      <w:r>
-        <w:t xml:space="preserve">(McLaughlin 1989)</w:t>
-      </w:r>
-      <w:r>
-        <w:t xml:space="preserve">. There has recently been a growing interest in investigating how ecological factors shape individual variation in hunting behaviour within populations, and its consequences for predator-prey interactions</w:t>
+        <w:t xml:space="preserve">. Following these observations, there has been a growing interest in investigating how ecological factors shape individual variation in hunting behaviour within populations, and its consequences for predator-prey interactions</w:t>
       </w:r>
       <w:r>
         <w:t xml:space="preserve"> </w:t>
@@ -447,7 +447,7 @@
         <w:t xml:space="preserve">2016; Schmitz 2017)</w:t>
       </w:r>
       <w:r>
-        <w:t xml:space="preserve">. Experimental studies show that individual predator behavioural type can mediate consumptive and nonconsumptive effects during trophic interactions</w:t>
+        <w:t xml:space="preserve">. Researchers who adressed these questions report that individual predator behavioural type can mediate consumptive and nonconsumptive effects during trophic interactions</w:t>
       </w:r>
       <w:r>
         <w:t xml:space="preserve"> </w:t>
@@ -471,13 +471,13 @@
         <w:t xml:space="preserve">2012; Toscano &amp; Griffen 2014)</w:t>
       </w:r>
       <w:r>
-        <w:t xml:space="preserve">. However, empirical studies still tend to classify predator species either as active or sit-and-wait hunters based on their average behaviour</w:t>
-      </w:r>
-      <w:r>
-        <w:t xml:space="preserve"> </w:t>
-      </w:r>
-      <w:r>
-        <w:t xml:space="preserve">(Lima 2002; Bolnick</w:t>
+        <w:t xml:space="preserve">. However, predator species still tend to be classified either as active or sit-and-wait hunters based on their average behaviour</w:t>
+      </w:r>
+      <w:r>
+        <w:t xml:space="preserve"> </w:t>
+      </w:r>
+      <w:r>
+        <w:t xml:space="preserve">(Lima 2002; Miles</w:t>
       </w:r>
       <w:r>
         <w:t xml:space="preserve"> </w:t>
@@ -492,7 +492,7 @@
         <w:t xml:space="preserve"> </w:t>
       </w:r>
       <w:r>
-        <w:t xml:space="preserve">2011; Pettorelli</w:t>
+        <w:t xml:space="preserve">2007; Pettorelli</w:t>
       </w:r>
       <w:r>
         <w:t xml:space="preserve"> </w:t>
@@ -510,7 +510,7 @@
         <w:t xml:space="preserve">2015; Schmitz 2017)</w:t>
       </w:r>
       <w:r>
-        <w:t xml:space="preserve">. Thus, accounting for individual variation in hunting mode is a pressing need if we aim to understand the community consequences of predation.</w:t>
+        <w:t xml:space="preserve">. Thus, accounting for individual variation in hunting mode during predator-prey interactions is a pressing need if we aim to understand the community consequences of predation.</w:t>
       </w:r>
     </w:p>
     <w:p>
@@ -518,7 +518,7 @@
         <w:pStyle w:val="BodyText"/>
       </w:pPr>
       <w:r>
-        <w:t xml:space="preserve">Individual variation in hunting mode can be driven by specialisation when predators in a given population display consistent differences in their tactic use. Such differences are expected when individuals experience temporal and/or spatial fluctuations in the distribution, the availability, or the behaviour of their prey</w:t>
+        <w:t xml:space="preserve">Individual variation in hunting mode can be driven by specialisation when predators in a given population display consistent differences in tactic use. Such differences are expected when individuals experience temporal and/or spatial fluctuations in the distribution, the availability, or the behaviour of their prey</w:t>
       </w:r>
       <w:r>
         <w:t xml:space="preserve"> </w:t>
@@ -587,7 +587,61 @@
         <w:t xml:space="preserve">2018)</w:t>
       </w:r>
       <w:r>
-        <w:t xml:space="preserve">. For example, prey activity/mobility is an important mediator of encounter rates with predators</w:t>
+        <w:t xml:space="preserve">. For example, predators specialise in specific tactics in order to meet the energy/time required to successfully capture the type of prey they encounter</w:t>
+      </w:r>
+      <w:r>
+        <w:t xml:space="preserve"> </w:t>
+      </w:r>
+      <w:r>
+        <w:t xml:space="preserve">(Bowen</w:t>
+      </w:r>
+      <w:r>
+        <w:t xml:space="preserve"> </w:t>
+      </w:r>
+      <w:r>
+        <w:rPr>
+          <w:i/>
+        </w:rPr>
+        <w:t xml:space="preserve">et al.</w:t>
+      </w:r>
+      <w:r>
+        <w:t xml:space="preserve"> </w:t>
+      </w:r>
+      <w:r>
+        <w:t xml:space="preserve">2002; Tinker</w:t>
+      </w:r>
+      <w:r>
+        <w:t xml:space="preserve"> </w:t>
+      </w:r>
+      <w:r>
+        <w:rPr>
+          <w:i/>
+        </w:rPr>
+        <w:t xml:space="preserve">et al.</w:t>
+      </w:r>
+      <w:r>
+        <w:t xml:space="preserve"> </w:t>
+      </w:r>
+      <w:r>
+        <w:t xml:space="preserve">2008; Arthur</w:t>
+      </w:r>
+      <w:r>
+        <w:t xml:space="preserve"> </w:t>
+      </w:r>
+      <w:r>
+        <w:rPr>
+          <w:i/>
+        </w:rPr>
+        <w:t xml:space="preserve">et al.</w:t>
+      </w:r>
+      <w:r>
+        <w:t xml:space="preserve"> </w:t>
+      </w:r>
+      <w:r>
+        <w:t xml:space="preserve">2016)</w:t>
+      </w:r>
+      <w:r>
+        <w:t xml:space="preserve">. Prey activity/mobility has shown to be an important trait influencing encounter rates with predators</w:t>
       </w:r>
       <w:r>
         <w:t xml:space="preserve"> </w:t>
@@ -611,13 +665,31 @@
         <w:t xml:space="preserve">2006)</w:t>
       </w:r>
       <w:r>
-        <w:t xml:space="preserve">. Hence, predators may specialise by using specific tactics to meet the energy/time required to successfully capture the type of prey they encounter</w:t>
-      </w:r>
-      <w:r>
-        <w:t xml:space="preserve"> </w:t>
-      </w:r>
-      <w:r>
-        <w:t xml:space="preserve">(Bowen</w:t>
+        <w:t xml:space="preserve">. Therefore, individual variation in encounter rates with prey activity-types may lead to nonrandom interactions between predator-prey behavioural types</w:t>
+      </w:r>
+      <w:r>
+        <w:t xml:space="preserve"> </w:t>
+      </w:r>
+      <w:r>
+        <w:t xml:space="preserve">(Wolf &amp; Weissing 2012)</w:t>
+      </w:r>
+      <w:r>
+        <w:t xml:space="preserve">. Such a mechanism in trophic interactions is described by the locomotor-crossover hypothesis</w:t>
+      </w:r>
+      <w:r>
+        <w:t xml:space="preserve"> </w:t>
+      </w:r>
+      <w:r>
+        <w:t xml:space="preserve">(Huey &amp; Pianka 1981)</w:t>
+      </w:r>
+      <w:r>
+        <w:t xml:space="preserve">, which predicts that ambush predators should be more sucessful when they hunt fast-moving prey, while cursorial predators should have greater success with sedentary prey</w:t>
+      </w:r>
+      <w:r>
+        <w:t xml:space="preserve"> </w:t>
+      </w:r>
+      <w:r>
+        <w:t xml:space="preserve">(Scharf</w:t>
       </w:r>
       <w:r>
         <w:t xml:space="preserve"> </w:t>
@@ -632,7 +704,16 @@
         <w:t xml:space="preserve"> </w:t>
       </w:r>
       <w:r>
-        <w:t xml:space="preserve">2002; Tinker</w:t>
+        <w:t xml:space="preserve">2006; Belgrad &amp; Griffen 2016; Donihue 2016)</w:t>
+      </w:r>
+      <w:r>
+        <w:t xml:space="preserve">. If the individuals’ tactics allow them to reach similar capture rates, then predators with contrasting hunting modes may coexist within a same population</w:t>
+      </w:r>
+      <w:r>
+        <w:t xml:space="preserve"> </w:t>
+      </w:r>
+      <w:r>
+        <w:t xml:space="preserve">(Kobler</w:t>
       </w:r>
       <w:r>
         <w:t xml:space="preserve"> </w:t>
@@ -647,7 +728,7 @@
         <w:t xml:space="preserve"> </w:t>
       </w:r>
       <w:r>
-        <w:t xml:space="preserve">2008; Arthur</w:t>
+        <w:t xml:space="preserve">2009; Michel &amp; Adams 2009; Chang</w:t>
       </w:r>
       <w:r>
         <w:t xml:space="preserve"> </w:t>
@@ -662,28 +743,24 @@
         <w:t xml:space="preserve"> </w:t>
       </w:r>
       <w:r>
-        <w:t xml:space="preserve">2016)</w:t>
-      </w:r>
-      <w:r>
-        <w:t xml:space="preserve">. In this sense, the locomotor-crossover hypothesis</w:t>
-      </w:r>
-      <w:r>
-        <w:t xml:space="preserve"> </w:t>
-      </w:r>
-      <w:r>
-        <w:t xml:space="preserve">(Huey &amp; Pianka 1981)</w:t>
-      </w:r>
-      <w:r>
-        <w:t xml:space="preserve"> </w:t>
-      </w:r>
-      <w:r>
-        <w:t xml:space="preserve">predicts that ambush predators should be more sucessful when they hunt fast-moving prey, while cursorial predators should have greater success with sedentary prey</w:t>
-      </w:r>
-      <w:r>
-        <w:t xml:space="preserve"> </w:t>
-      </w:r>
-      <w:r>
-        <w:t xml:space="preserve">(Scharf</w:t>
+        <w:t xml:space="preserve">2017)</w:t>
+      </w:r>
+      <w:r>
+        <w:t xml:space="preserve">. However, this hypothesis may be difficult to test at the individual level in wild populations of free ranging predators.</w:t>
+      </w:r>
+    </w:p>
+    <w:p>
+      <w:pPr>
+        <w:pStyle w:val="BodyText"/>
+      </w:pPr>
+      <w:r>
+        <w:t xml:space="preserve">Habitat structure is a second important driver of individual differences in predator foraging mode, as it shapes opportunities of prey encounter and prey capture</w:t>
+      </w:r>
+      <w:r>
+        <w:t xml:space="preserve"> </w:t>
+      </w:r>
+      <w:r>
+        <w:t xml:space="preserve">(Robinson &amp; Holmes 1982; James &amp; Heck Jr. 1994; Sargeant</w:t>
       </w:r>
       <w:r>
         <w:t xml:space="preserve"> </w:t>
@@ -698,16 +775,7 @@
         <w:t xml:space="preserve"> </w:t>
       </w:r>
       <w:r>
-        <w:t xml:space="preserve">2006; Belgrad &amp; Griffen 2016; Donihue 2016)</w:t>
-      </w:r>
-      <w:r>
-        <w:t xml:space="preserve">. If the individuals’ tactics allow them to reach similar capture rates, then predators with contrasting hunting modes may coexist within the same population</w:t>
-      </w:r>
-      <w:r>
-        <w:t xml:space="preserve"> </w:t>
-      </w:r>
-      <w:r>
-        <w:t xml:space="preserve">(Kobler</w:t>
+        <w:t xml:space="preserve">2007; Wasiolka</w:t>
       </w:r>
       <w:r>
         <w:t xml:space="preserve"> </w:t>
@@ -722,7 +790,16 @@
         <w:t xml:space="preserve"> </w:t>
       </w:r>
       <w:r>
-        <w:t xml:space="preserve">2009; Michel &amp; Adams 2009; Chang</w:t>
+        <w:t xml:space="preserve">2009; Donihue 2016)</w:t>
+      </w:r>
+      <w:r>
+        <w:t xml:space="preserve">. A growing body of evidence points that predators who hunt in open and homogeneous habitats tend to adopt a cursorial strategy, contrary to those hunting in heterogeneous and closed habitats who use ambushes</w:t>
+      </w:r>
+      <w:r>
+        <w:t xml:space="preserve"> </w:t>
+      </w:r>
+      <w:r>
+        <w:t xml:space="preserve">(James &amp; Heck Jr. 1994; Wasiolka</w:t>
       </w:r>
       <w:r>
         <w:t xml:space="preserve"> </w:t>
@@ -737,10 +814,165 @@
         <w:t xml:space="preserve"> </w:t>
       </w:r>
       <w:r>
+        <w:t xml:space="preserve">2009; Donihue 2016)</w:t>
+      </w:r>
+      <w:r>
+        <w:t xml:space="preserve">. Hence, the habitat components of a predator’s hunting grounds can be used to predict the tactic he should use. Heterogeneous habitats are expected to favor sit-and-wait/sit-and-pursue hunters as they offer perches and hiding grounds which are useful for ambushes</w:t>
+      </w:r>
+      <w:r>
+        <w:t xml:space="preserve"> </w:t>
+      </w:r>
+      <w:r>
+        <w:t xml:space="preserve">(James &amp; Heck Jr. 1994; Laurel &amp; Brown 2006)</w:t>
+      </w:r>
+      <w:r>
+        <w:t xml:space="preserve">. On the contrary, active hunters should benefit from higher encounter rates in open habitats as prey detection is easier, but at the expense of being themselves more easily detected</w:t>
+      </w:r>
+      <w:r>
+        <w:t xml:space="preserve"> </w:t>
+      </w:r>
+      <w:r>
+        <w:t xml:space="preserve">(Michel &amp; Adams 2009)</w:t>
+      </w:r>
+      <w:r>
+        <w:t xml:space="preserve">. This suggests that tradeoffs could mediate individual differences in hunting strategies as a function of habitat structure. In this sense, predators could benefit from adjusting their strategy in accordance with short-term prey and habitat changes.</w:t>
+      </w:r>
+    </w:p>
+    <w:p>
+      <w:pPr>
+        <w:pStyle w:val="BodyText"/>
+      </w:pPr>
+      <w:r>
+        <w:t xml:space="preserve">A wide range of predator taxa display flexible hunting behaviour</w:t>
+      </w:r>
+      <w:r>
+        <w:t xml:space="preserve"> </w:t>
+      </w:r>
+      <w:r>
+        <w:t xml:space="preserve">(Helfman 1990; Heithaus</w:t>
+      </w:r>
+      <w:r>
+        <w:t xml:space="preserve"> </w:t>
+      </w:r>
+      <w:r>
+        <w:rPr>
+          <w:i/>
+        </w:rPr>
+        <w:t xml:space="preserve">et al.</w:t>
+      </w:r>
+      <w:r>
+        <w:t xml:space="preserve"> </w:t>
+      </w:r>
+      <w:r>
+        <w:t xml:space="preserve">2018)</w:t>
+      </w:r>
+      <w:r>
+        <w:t xml:space="preserve">. Foraging mode switching occurs when individual predators respond to prey or habitat changes within their lifetime to maintain optimal hunting success. Notably, foraging mode switching can be triggered as a function of prey density</w:t>
+      </w:r>
+      <w:r>
+        <w:t xml:space="preserve"> </w:t>
+      </w:r>
+      <w:r>
+        <w:t xml:space="preserve">(Inoue &amp; Marsura 1983)</w:t>
+      </w:r>
+      <w:r>
+        <w:t xml:space="preserve">, prey behavioural type</w:t>
+      </w:r>
+      <w:r>
+        <w:t xml:space="preserve"> </w:t>
+      </w:r>
+      <w:r>
+        <w:t xml:space="preserve">(McGhee</w:t>
+      </w:r>
+      <w:r>
+        <w:t xml:space="preserve"> </w:t>
+      </w:r>
+      <w:r>
+        <w:rPr>
+          <w:i/>
+        </w:rPr>
+        <w:t xml:space="preserve">et al.</w:t>
+      </w:r>
+      <w:r>
+        <w:t xml:space="preserve"> </w:t>
+      </w:r>
+      <w:r>
+        <w:t xml:space="preserve">2013)</w:t>
+      </w:r>
+      <w:r>
+        <w:t xml:space="preserve">, prey condition</w:t>
+      </w:r>
+      <w:r>
+        <w:t xml:space="preserve"> </w:t>
+      </w:r>
+      <w:r>
+        <w:t xml:space="preserve">(Wignall &amp; Taylor 2008)</w:t>
+      </w:r>
+      <w:r>
+        <w:t xml:space="preserve">, seasonality</w:t>
+      </w:r>
+      <w:r>
+        <w:t xml:space="preserve"> </w:t>
+      </w:r>
+      <w:r>
+        <w:t xml:space="preserve">(Miles</w:t>
+      </w:r>
+      <w:r>
+        <w:t xml:space="preserve"> </w:t>
+      </w:r>
+      <w:r>
+        <w:rPr>
+          <w:i/>
+        </w:rPr>
+        <w:t xml:space="preserve">et al.</w:t>
+      </w:r>
+      <w:r>
+        <w:t xml:space="preserve"> </w:t>
+      </w:r>
+      <w:r>
+        <w:t xml:space="preserve">2007; Phillips</w:t>
+      </w:r>
+      <w:r>
+        <w:t xml:space="preserve"> </w:t>
+      </w:r>
+      <w:r>
+        <w:rPr>
+          <w:i/>
+        </w:rPr>
+        <w:t xml:space="preserve">et al.</w:t>
+      </w:r>
+      <w:r>
+        <w:t xml:space="preserve"> </w:t>
+      </w:r>
+      <w:r>
         <w:t xml:space="preserve">2017)</w:t>
       </w:r>
       <w:r>
-        <w:t xml:space="preserve">. However, such an hypothesis may be difficult to test at the individual level in wild populations of free ranging predators.</w:t>
+        <w:t xml:space="preserve">, or in response to changes in habitat structure</w:t>
+      </w:r>
+      <w:r>
+        <w:t xml:space="preserve"> </w:t>
+      </w:r>
+      <w:r>
+        <w:t xml:space="preserve">(Wasiolka</w:t>
+      </w:r>
+      <w:r>
+        <w:t xml:space="preserve"> </w:t>
+      </w:r>
+      <w:r>
+        <w:rPr>
+          <w:i/>
+        </w:rPr>
+        <w:t xml:space="preserve">et al.</w:t>
+      </w:r>
+      <w:r>
+        <w:t xml:space="preserve"> </w:t>
+      </w:r>
+      <w:r>
+        <w:t xml:space="preserve">2009)</w:t>
+      </w:r>
+      <w:r>
+        <w:t xml:space="preserve">. In spite of the recent advancements in our understanding of the factors that promote foraging mode switching, most research is conducted under controlled laboratory experiments, which may fail to capture the nuances and complexities of predator species’ ecology in the wild (Carter et al., 2013; Niemelä &amp; Dingemanse, 2014). Understanding how and when predators balance specialisation vs switching in tactics, and how these changes affect hunting success would help scientists to predict more precisely the community consequences of predation.</w:t>
       </w:r>
     </w:p>
     <w:p>
@@ -748,13 +980,38 @@
         <w:pStyle w:val="BodyText"/>
       </w:pPr>
       <w:r>
-        <w:t xml:space="preserve">Habitat structure is a second important driver of individual differences in predator foraging mode, as it shapes opportunities of prey encounter and prey capture</w:t>
-      </w:r>
-      <w:r>
-        <w:t xml:space="preserve"> </w:t>
-      </w:r>
-      <w:r>
-        <w:t xml:space="preserve">(Robinson &amp; Holmes 1982; James &amp; Heck Jr. 1994; Sargeant</w:t>
+        <w:t xml:space="preserve">Different challenges arise when researchers aim to investigate individual variability in hunting mode. To properly quantify multiple levels of variation in hunting tactics, it is necessary to repeatedly measure the behaviour of a large number of individuals under different environmental settings (Hertel et al., 2020). This may impose considerable financial, technical, and ethical challenges when studying larger or elusive wildlife, such as apex predators (Hertel et al., 2020). An additional challenge in empirical studies of predator-prey interactions is identifying traits in predators and prey that are easily observable, but also ecologicaly relevant.</w:t>
+      </w:r>
+    </w:p>
+    <w:p>
+      <w:pPr>
+        <w:pStyle w:val="BodyText"/>
+      </w:pPr>
+      <w:r>
+        <w:t xml:space="preserve">changer la première phrase pour dire plutôt que je propose!</w:t>
+      </w:r>
+    </w:p>
+    <w:p>
+      <w:pPr>
+        <w:pStyle w:val="BodyText"/>
+      </w:pPr>
+      <w:r>
+        <w:t xml:space="preserve">We tackled the problems associated with investigating individual variability in predator hunting mode by using the multiplayer online videogame Dead by Daylight (</w:t>
+      </w:r>
+      <w:r>
+        <w:rPr>
+          <w:i/>
+        </w:rPr>
+        <w:t xml:space="preserve">DBD</w:t>
+      </w:r>
+      <w:r>
+        <w:t xml:space="preserve">) as our study system. This game pits a single player (predator) against a group of four players (prey), where the predator’s objective is to capture prey (Fig. 1). The use of online videogame data could provide multiple opportunities for ecologists who aim to study general ecological phenonena, to mechanisms driving individual variation in behaviour</w:t>
+      </w:r>
+      <w:r>
+        <w:t xml:space="preserve"> </w:t>
+      </w:r>
+      <w:r>
+        <w:t xml:space="preserve">(Barbe</w:t>
       </w:r>
       <w:r>
         <w:t xml:space="preserve"> </w:t>
@@ -769,238 +1026,10 @@
         <w:t xml:space="preserve"> </w:t>
       </w:r>
       <w:r>
-        <w:t xml:space="preserve">2007; Wasiolka</w:t>
-      </w:r>
-      <w:r>
-        <w:t xml:space="preserve"> </w:t>
-      </w:r>
-      <w:r>
-        <w:rPr>
-          <w:i/>
-        </w:rPr>
-        <w:t xml:space="preserve">et al.</w:t>
-      </w:r>
-      <w:r>
-        <w:t xml:space="preserve"> </w:t>
-      </w:r>
-      <w:r>
-        <w:t xml:space="preserve">2009; Donihue 2016)</w:t>
-      </w:r>
-      <w:r>
-        <w:t xml:space="preserve">. Hence, habitat caracteristics can be used to predict the tactic a predator should use. A growing body of evidence points that predators who hunt in open and homogeneous habitats tend to adopt a cursorial strategy, contrary to those hunting in heterogeneous and closed habitats who use ambushes</w:t>
-      </w:r>
-      <w:r>
-        <w:t xml:space="preserve"> </w:t>
-      </w:r>
-      <w:r>
-        <w:t xml:space="preserve">(James &amp; Heck Jr. 1994; Wasiolka</w:t>
-      </w:r>
-      <w:r>
-        <w:t xml:space="preserve"> </w:t>
-      </w:r>
-      <w:r>
-        <w:rPr>
-          <w:i/>
-        </w:rPr>
-        <w:t xml:space="preserve">et al.</w:t>
-      </w:r>
-      <w:r>
-        <w:t xml:space="preserve"> </w:t>
-      </w:r>
-      <w:r>
-        <w:t xml:space="preserve">2009; Donihue 2016)</w:t>
-      </w:r>
-      <w:r>
-        <w:t xml:space="preserve">. Heterogeneous habitats are expected to favor sit-and-wait/sit-and-pursue hunters as they offer perches and hiding grounds for ambushes</w:t>
-      </w:r>
-      <w:r>
-        <w:t xml:space="preserve"> </w:t>
-      </w:r>
-      <w:r>
-        <w:t xml:space="preserve">(James &amp; Heck Jr. 1994; Laurel &amp; Brown 2006)</w:t>
-      </w:r>
-      <w:r>
-        <w:t xml:space="preserve">. On the contrary, active hunters should benefit from higher encounter rates in open habitats as prey detection is easier, at the expense of being themselves more easily detected</w:t>
-      </w:r>
-      <w:r>
-        <w:t xml:space="preserve"> </w:t>
-      </w:r>
-      <w:r>
-        <w:t xml:space="preserve">(Michel &amp; Adams 2009)</w:t>
-      </w:r>
-      <w:r>
-        <w:t xml:space="preserve">. This suggests that tradeoffs could mediate individual differences in hunting strategies as a function of habitat structure. Thus, predators could benefit from adjusting their strategy in accordance with habitat changes.</w:t>
-      </w:r>
-    </w:p>
-    <w:p>
-      <w:pPr>
-        <w:pStyle w:val="BodyText"/>
-      </w:pPr>
-      <w:r>
-        <w:t xml:space="preserve">A wide range of predator taxa display flexible hunting behaviour</w:t>
-      </w:r>
-      <w:r>
-        <w:t xml:space="preserve"> </w:t>
-      </w:r>
-      <w:r>
-        <w:t xml:space="preserve">(Helfman 1990; Heithaus</w:t>
-      </w:r>
-      <w:r>
-        <w:t xml:space="preserve"> </w:t>
-      </w:r>
-      <w:r>
-        <w:rPr>
-          <w:i/>
-        </w:rPr>
-        <w:t xml:space="preserve">et al.</w:t>
-      </w:r>
-      <w:r>
-        <w:t xml:space="preserve"> </w:t>
-      </w:r>
-      <w:r>
-        <w:t xml:space="preserve">2018)</w:t>
-      </w:r>
-      <w:r>
-        <w:t xml:space="preserve">. Foraging mode switching occurs when individual predators respond to prey or habitat changes within their lifetime to maintain optimal hunting success. Notably, foraging mode switching can be triggered as a function of prey density</w:t>
-      </w:r>
-      <w:r>
-        <w:t xml:space="preserve"> </w:t>
-      </w:r>
-      <w:r>
-        <w:t xml:space="preserve">(Inoue &amp; Marsura 1983)</w:t>
-      </w:r>
-      <w:r>
-        <w:t xml:space="preserve">, prey behavioural type</w:t>
-      </w:r>
-      <w:r>
-        <w:t xml:space="preserve"> </w:t>
-      </w:r>
-      <w:r>
-        <w:t xml:space="preserve">(McGhee</w:t>
-      </w:r>
-      <w:r>
-        <w:t xml:space="preserve"> </w:t>
-      </w:r>
-      <w:r>
-        <w:rPr>
-          <w:i/>
-        </w:rPr>
-        <w:t xml:space="preserve">et al.</w:t>
-      </w:r>
-      <w:r>
-        <w:t xml:space="preserve"> </w:t>
-      </w:r>
-      <w:r>
-        <w:t xml:space="preserve">2013)</w:t>
-      </w:r>
-      <w:r>
-        <w:t xml:space="preserve">, prey condition</w:t>
-      </w:r>
-      <w:r>
-        <w:t xml:space="preserve"> </w:t>
-      </w:r>
-      <w:r>
-        <w:t xml:space="preserve">(Wignall &amp; Taylor 2008)</w:t>
-      </w:r>
-      <w:r>
-        <w:t xml:space="preserve">, seasonality</w:t>
-      </w:r>
-      <w:r>
-        <w:t xml:space="preserve"> </w:t>
-      </w:r>
-      <w:r>
-        <w:t xml:space="preserve">(Phillips</w:t>
-      </w:r>
-      <w:r>
-        <w:t xml:space="preserve"> </w:t>
-      </w:r>
-      <w:r>
-        <w:rPr>
-          <w:i/>
-        </w:rPr>
-        <w:t xml:space="preserve">et al.</w:t>
-      </w:r>
-      <w:r>
-        <w:t xml:space="preserve"> </w:t>
-      </w:r>
-      <w:r>
-        <w:t xml:space="preserve">2017)</w:t>
-      </w:r>
-      <w:r>
-        <w:t xml:space="preserve">, or in response to changes in habitat structure</w:t>
-      </w:r>
-      <w:r>
-        <w:t xml:space="preserve"> </w:t>
-      </w:r>
-      <w:r>
-        <w:t xml:space="preserve">(Wasiolka</w:t>
-      </w:r>
-      <w:r>
-        <w:t xml:space="preserve"> </w:t>
-      </w:r>
-      <w:r>
-        <w:rPr>
-          <w:i/>
-        </w:rPr>
-        <w:t xml:space="preserve">et al.</w:t>
-      </w:r>
-      <w:r>
-        <w:t xml:space="preserve"> </w:t>
-      </w:r>
-      <w:r>
-        <w:t xml:space="preserve">2009)</w:t>
-      </w:r>
-      <w:r>
-        <w:t xml:space="preserve">. In spite of the recent advancements in our understanding of the factors that promote foraging mode swithing, most research is conducted under controlled laboratory experiments, which may fail to capture the nuances and complexities of predator species’ ecology in the wild (Carter et al., 2013; Niemelä &amp; Dingemanse, 2014). Understanding how and when predators balance specialisation vs switching in tactics, and how these changes affect hunting success would help scientists to predict more precisely the community consequences of predation.</w:t>
-      </w:r>
-    </w:p>
-    <w:p>
-      <w:pPr>
-        <w:pStyle w:val="BodyText"/>
-      </w:pPr>
-      <w:r>
-        <w:t xml:space="preserve">Different challenges arise when researchers aim to investigate individual variability in hunting mode. To properly quantify multiple levels of variation in hunting tactics, it is necessary to repeatedly measure the behaviour of a large number of individuals under different environmental settings (Hertel et al., 2020). This may impose considerable financial, technical, and ethical challenges when studying larger or elusive wildlife, such as apex predators (Hertel et al., 2020). An additional challenge in empirical studies of predator-prey interactions is identifying traits in predators and prey that are easily observable, but also ecologicaly relevant.</w:t>
-      </w:r>
-    </w:p>
-    <w:p>
-      <w:pPr>
-        <w:pStyle w:val="BodyText"/>
-      </w:pPr>
-      <w:r>
-        <w:t xml:space="preserve">We tackled the problems associated with investigating individual variability in predator hunting mode by using the multiplayer online videogame Dead by Daylight (</w:t>
-      </w:r>
-      <w:r>
-        <w:rPr>
-          <w:i/>
-        </w:rPr>
-        <w:t xml:space="preserve">DBD</w:t>
-      </w:r>
-      <w:r>
-        <w:t xml:space="preserve">) as our study system. This game pits a single player (predator) against a group of four players (prey), where the predator’s objective is to capture prey (Fig. 1). The use of online videogame data could provide multiple opportunities for ecologists who aim to study general ecological phenonena, to mechanisms driving individual variation in behaviour</w:t>
-      </w:r>
-      <w:r>
-        <w:t xml:space="preserve"> </w:t>
-      </w:r>
-      <w:r>
-        <w:t xml:space="preserve">(Barbe</w:t>
-      </w:r>
-      <w:r>
-        <w:t xml:space="preserve"> </w:t>
-      </w:r>
-      <w:r>
-        <w:rPr>
-          <w:i/>
-        </w:rPr>
-        <w:t xml:space="preserve">et al.</w:t>
-      </w:r>
-      <w:r>
-        <w:t xml:space="preserve"> </w:t>
-      </w:r>
-      <w:r>
         <w:t xml:space="preserve">2020)</w:t>
       </w:r>
       <w:r>
-        <w:t xml:space="preserve">. First, online videogames provide vasts amount of repeated measurements from millions of individual players across temporal and environmental gradients, something considered precious for longitudinal ecological studies. This enables researchers to test ecological hypotheses that may be impossible to adress in the wild. Second, virtual settings are known and can be controlled by the observer, which provide means to test experimentaly how specific components of the environment shape the phenomenon of interest. Third, Videogames such as</w:t>
+        <w:t xml:space="preserve">. First, online videogames provide vasts amount of repeated measurements from millions of individual players across temporal and environmental gradients, something considered precious for longitudinal ecological studies. This enables researchers to test ecological hypotheses that may be impossible to adress in the wild. Second, virtual settings are known and can be controlled by the observer, which provide means to test experimentaly how specific components of the environment shape the phenomenon of interest. Third, videogames such as</w:t>
       </w:r>
       <w:r>
         <w:t xml:space="preserve"> </w:t>
@@ -1178,7 +1207,7 @@
       </w:r>
       <w:bookmarkEnd w:id="26"/>
     </w:p>
-    <w:bookmarkStart w:id="69" w:name="refs"/>
+    <w:bookmarkStart w:id="70" w:name="refs"/>
     <w:bookmarkStart w:id="27" w:name="ref-araujoEcologicalCausesIndividual2011"/>
     <w:p>
       <w:pPr>
@@ -1267,13 +1296,79 @@
       </w:r>
     </w:p>
     <w:bookmarkEnd w:id="30"/>
-    <w:bookmarkStart w:id="31" w:name="ref-bolnickWhyIntraspecificTrait2011"/>
-    <w:p>
-      <w:pPr>
-        <w:pStyle w:val="Bibliography"/>
-      </w:pPr>
-      <w:r>
-        <w:t xml:space="preserve">Bolnick, D.I., Amarasekare, P., Araújo, M.S., Bürger, R., Levine, J.M. &amp; Novak, M.</w:t>
+    <w:bookmarkStart w:id="31" w:name="X6d39fdf9ffabb054a8830276828b64550832749"/>
+    <w:p>
+      <w:pPr>
+        <w:pStyle w:val="Bibliography"/>
+      </w:pPr>
+      <w:r>
+        <w:t xml:space="preserve">Bowen, W.D., Tully, D., Boness, D.J., Bulheier, B.M. &amp; Marshall, G.J. (2002). Prey-dependent foraging tactics and prey profitability in a marine mammal.</w:t>
+      </w:r>
+      <w:r>
+        <w:t xml:space="preserve"> </w:t>
+      </w:r>
+      <w:r>
+        <w:rPr>
+          <w:i/>
+        </w:rPr>
+        <w:t xml:space="preserve">Marine Ecology Progress Series</w:t>
+      </w:r>
+      <w:r>
+        <w:t xml:space="preserve">, 244, 235–245.</w:t>
+      </w:r>
+    </w:p>
+    <w:bookmarkEnd w:id="31"/>
+    <w:bookmarkStart w:id="32" w:name="X54345ede4c611a347854928b2cf6b97db0571c2"/>
+    <w:p>
+      <w:pPr>
+        <w:pStyle w:val="Bibliography"/>
+      </w:pPr>
+      <w:r>
+        <w:t xml:space="preserve">Carneiro, A.P.B., Bonnet-Lebrun, A.-S., Manica, A., Staniland, I.J. &amp; Phillips, R.A. (2017). Methods for detecting and quantifying individual specialisation in movement and foraging strategies of marine predators.</w:t>
+      </w:r>
+      <w:r>
+        <w:t xml:space="preserve"> </w:t>
+      </w:r>
+      <w:r>
+        <w:rPr>
+          <w:i/>
+        </w:rPr>
+        <w:t xml:space="preserve">Marine Ecology Progress Series</w:t>
+      </w:r>
+      <w:r>
+        <w:t xml:space="preserve">, 578, 151–166.</w:t>
+      </w:r>
+    </w:p>
+    <w:bookmarkEnd w:id="32"/>
+    <w:bookmarkStart w:id="33" w:name="ref-changPredatorPersonalityPrey2017"/>
+    <w:p>
+      <w:pPr>
+        <w:pStyle w:val="Bibliography"/>
+      </w:pPr>
+      <w:r>
+        <w:t xml:space="preserve">Chang, C.-c., Teo, H.Y., Norma-Rashid, Y. &amp; Li, D. (2017). Predator personality and prey behavioural predictability jointly determine foraging performance.</w:t>
+      </w:r>
+      <w:r>
+        <w:t xml:space="preserve"> </w:t>
+      </w:r>
+      <w:r>
+        <w:rPr>
+          <w:i/>
+        </w:rPr>
+        <w:t xml:space="preserve">Scientific Reports</w:t>
+      </w:r>
+      <w:r>
+        <w:t xml:space="preserve">, 7, 40734.</w:t>
+      </w:r>
+    </w:p>
+    <w:bookmarkEnd w:id="33"/>
+    <w:bookmarkStart w:id="34" w:name="ref-courbinShorttermPreyField2018"/>
+    <w:p>
+      <w:pPr>
+        <w:pStyle w:val="Bibliography"/>
+      </w:pPr>
+      <w:r>
+        <w:t xml:space="preserve">Courbin, N., Besnard, A., Péron, C., Saraux, C., Fort, J. &amp; Perret, S.</w:t>
       </w:r>
       <w:r>
         <w:t xml:space="preserve"> </w:t>
@@ -1288,7 +1383,314 @@
         <w:t xml:space="preserve"> </w:t>
       </w:r>
       <w:r>
-        <w:t xml:space="preserve">(2011). Why intraspecific trait variation matters in community ecology.</w:t>
+        <w:t xml:space="preserve">(2018). Short-term prey field lability constrains individual specialisation in resource selection and foraging site fidelity in a marine predator.</w:t>
+      </w:r>
+      <w:r>
+        <w:t xml:space="preserve"> </w:t>
+      </w:r>
+      <w:r>
+        <w:rPr>
+          <w:i/>
+        </w:rPr>
+        <w:t xml:space="preserve">Ecology Letters</w:t>
+      </w:r>
+      <w:r>
+        <w:t xml:space="preserve">, 21, 1043–1054.</w:t>
+      </w:r>
+    </w:p>
+    <w:bookmarkEnd w:id="34"/>
+    <w:bookmarkStart w:id="35" w:name="ref-donihueAegeanWallLizards2016"/>
+    <w:p>
+      <w:pPr>
+        <w:pStyle w:val="Bibliography"/>
+      </w:pPr>
+      <w:r>
+        <w:t xml:space="preserve">Donihue, C.M. (2016). Aegean wall lizards switch foraging modes, diet, and morphology in a human-built environment.</w:t>
+      </w:r>
+      <w:r>
+        <w:t xml:space="preserve"> </w:t>
+      </w:r>
+      <w:r>
+        <w:rPr>
+          <w:i/>
+        </w:rPr>
+        <w:t xml:space="preserve">Ecology and Evolution</w:t>
+      </w:r>
+      <w:r>
+        <w:t xml:space="preserve">, 6, 7433–7442.</w:t>
+      </w:r>
+    </w:p>
+    <w:bookmarkEnd w:id="35"/>
+    <w:bookmarkStart w:id="36" w:name="X070a3e41d1030f76557a84b47e2fda6e7bcd7db"/>
+    <w:p>
+      <w:pPr>
+        <w:pStyle w:val="Bibliography"/>
+      </w:pPr>
+      <w:r>
+        <w:t xml:space="preserve">Gerritsen, J. &amp; Strickler, J. (1977). Encounter probabilities and community structure in zooplankton: A mathematical model.</w:t>
+      </w:r>
+      <w:r>
+        <w:t xml:space="preserve"> </w:t>
+      </w:r>
+      <w:r>
+        <w:rPr>
+          <w:i/>
+        </w:rPr>
+        <w:t xml:space="preserve">Journal of the Fisheries Board of Canada</w:t>
+      </w:r>
+      <w:r>
+        <w:t xml:space="preserve">, 34.</w:t>
+      </w:r>
+    </w:p>
+    <w:bookmarkEnd w:id="36"/>
+    <w:bookmarkStart w:id="37" w:name="ref-glaudasForagingModeRelative2019"/>
+    <w:p>
+      <w:pPr>
+        <w:pStyle w:val="Bibliography"/>
+      </w:pPr>
+      <w:r>
+        <w:t xml:space="preserve">Glaudas, X., Glennon, K.L., Martins, M., Luiselli, L., Fearn, S. &amp; Trembath, D.F.</w:t>
+      </w:r>
+      <w:r>
+        <w:t xml:space="preserve"> </w:t>
+      </w:r>
+      <w:r>
+        <w:rPr>
+          <w:i/>
+        </w:rPr>
+        <w:t xml:space="preserve">et al.</w:t>
+      </w:r>
+      <w:r>
+        <w:t xml:space="preserve"> </w:t>
+      </w:r>
+      <w:r>
+        <w:t xml:space="preserve">(2019). Foraging mode, relative prey size and diet breadth: A phylogenetically explicit analysis of snake feeding ecology.</w:t>
+      </w:r>
+      <w:r>
+        <w:t xml:space="preserve"> </w:t>
+      </w:r>
+      <w:r>
+        <w:rPr>
+          <w:i/>
+        </w:rPr>
+        <w:t xml:space="preserve">Journal of Animal Ecology</w:t>
+      </w:r>
+      <w:r>
+        <w:t xml:space="preserve">, 88, 757–767.</w:t>
+      </w:r>
+    </w:p>
+    <w:bookmarkEnd w:id="37"/>
+    <w:bookmarkStart w:id="38" w:name="ref-griffenRoleIndividualBehavior2012"/>
+    <w:p>
+      <w:pPr>
+        <w:pStyle w:val="Bibliography"/>
+      </w:pPr>
+      <w:r>
+        <w:t xml:space="preserve">Griffen, B.D., Toscano, B.J. &amp; Gatto, J. (2012). The role of individual behavior type in mediating indirect interactions.</w:t>
+      </w:r>
+      <w:r>
+        <w:t xml:space="preserve"> </w:t>
+      </w:r>
+      <w:r>
+        <w:rPr>
+          <w:i/>
+        </w:rPr>
+        <w:t xml:space="preserve">Ecology</w:t>
+      </w:r>
+      <w:r>
+        <w:t xml:space="preserve">, 93, 1935–1943.</w:t>
+      </w:r>
+    </w:p>
+    <w:bookmarkEnd w:id="38"/>
+    <w:bookmarkStart w:id="39" w:name="ref-heithausFeedingStrategiesTactics2018"/>
+    <w:p>
+      <w:pPr>
+        <w:pStyle w:val="Bibliography"/>
+      </w:pPr>
+      <w:r>
+        <w:t xml:space="preserve">Heithaus, M.R., Dill, L.M. &amp; Kiszka, J.J. (2018). Feeding strategies and tactics. In:</w:t>
+      </w:r>
+      <w:r>
+        <w:t xml:space="preserve"> </w:t>
+      </w:r>
+      <w:r>
+        <w:rPr>
+          <w:i/>
+        </w:rPr>
+        <w:t xml:space="preserve">Encyclopedia of Marine Mammals (Third Edition)</w:t>
+      </w:r>
+      <w:r>
+        <w:t xml:space="preserve"> </w:t>
+      </w:r>
+      <w:r>
+        <w:t xml:space="preserve">(eds. Würsig, B., Thewissen, J.G.M. &amp; Kovacs, K.M.). Academic Press, pp. 354–363.</w:t>
+      </w:r>
+    </w:p>
+    <w:bookmarkEnd w:id="39"/>
+    <w:bookmarkStart w:id="40" w:name="ref-helfmanModeSelectionMode1990"/>
+    <w:p>
+      <w:pPr>
+        <w:pStyle w:val="Bibliography"/>
+      </w:pPr>
+      <w:r>
+        <w:t xml:space="preserve">Helfman, G.S. (1990). Mode selection and mode switching in foraging animals. In:</w:t>
+      </w:r>
+      <w:r>
+        <w:t xml:space="preserve"> </w:t>
+      </w:r>
+      <w:r>
+        <w:rPr>
+          <w:i/>
+        </w:rPr>
+        <w:t xml:space="preserve">Advances in the Study of Behavior</w:t>
+      </w:r>
+      <w:r>
+        <w:t xml:space="preserve"> </w:t>
+      </w:r>
+      <w:r>
+        <w:t xml:space="preserve">(eds. Slater, P.J.B., Rosenblatt, J.S. &amp; Beer, C.). Academic Press, pp. 249–298.</w:t>
+      </w:r>
+    </w:p>
+    <w:bookmarkEnd w:id="40"/>
+    <w:bookmarkStart w:id="41" w:name="X630f9aa43fa28b4f8766d5db16c7c009d6eaa03"/>
+    <w:p>
+      <w:pPr>
+        <w:pStyle w:val="Bibliography"/>
+      </w:pPr>
+      <w:r>
+        <w:t xml:space="preserve">Huey, R.B. &amp; Pianka, E.R. (1981). Ecological consequences of foraging mode.</w:t>
+      </w:r>
+      <w:r>
+        <w:t xml:space="preserve"> </w:t>
+      </w:r>
+      <w:r>
+        <w:rPr>
+          <w:i/>
+        </w:rPr>
+        <w:t xml:space="preserve">Ecology</w:t>
+      </w:r>
+      <w:r>
+        <w:t xml:space="preserve">, 62, 991–999.</w:t>
+      </w:r>
+    </w:p>
+    <w:bookmarkEnd w:id="41"/>
+    <w:bookmarkStart w:id="42" w:name="ref-inoueForagingStrategyMantid1983"/>
+    <w:p>
+      <w:pPr>
+        <w:pStyle w:val="Bibliography"/>
+      </w:pPr>
+      <w:r>
+        <w:t xml:space="preserve">Inoue, T. &amp; Marsura, T. (1983). Foraging strategy of a mantid, Paratenodera angustipennis S.: Mechanisms of switching tactics between ambush and active search.</w:t>
+      </w:r>
+      <w:r>
+        <w:t xml:space="preserve"> </w:t>
+      </w:r>
+      <w:r>
+        <w:rPr>
+          <w:i/>
+        </w:rPr>
+        <w:t xml:space="preserve">Oecologia</w:t>
+      </w:r>
+      <w:r>
+        <w:t xml:space="preserve">, 56, 264–271.</w:t>
+      </w:r>
+    </w:p>
+    <w:bookmarkEnd w:id="42"/>
+    <w:bookmarkStart w:id="43" w:name="ref-jamesEffectsHabitatComplexity1994"/>
+    <w:p>
+      <w:pPr>
+        <w:pStyle w:val="Bibliography"/>
+      </w:pPr>
+      <w:r>
+        <w:t xml:space="preserve">James, P.L. &amp; Heck Jr., K.L. (1994). The effects of habitat complexity and light intensity on ambush predation within a simulated seagrass habitat.</w:t>
+      </w:r>
+      <w:r>
+        <w:t xml:space="preserve"> </w:t>
+      </w:r>
+      <w:r>
+        <w:rPr>
+          <w:i/>
+        </w:rPr>
+        <w:t xml:space="preserve">Journal of Experimental Marine Biology and Ecology</w:t>
+      </w:r>
+      <w:r>
+        <w:t xml:space="preserve">, 176, 187–200.</w:t>
+      </w:r>
+    </w:p>
+    <w:bookmarkEnd w:id="43"/>
+    <w:bookmarkStart w:id="44" w:name="X18b57670621cc448cafd4fa43ce2a647e6c853c"/>
+    <w:p>
+      <w:pPr>
+        <w:pStyle w:val="Bibliography"/>
+      </w:pPr>
+      <w:r>
+        <w:t xml:space="preserve">Kersch‐Becker, M.F., Grisolia, B.B., Campos, M.J.O. &amp; Romero, G.Q. (2018). Community-wide responses to predation risk: Effects of predator hunting mode on herbivores, pollinators, and parasitoids.</w:t>
+      </w:r>
+      <w:r>
+        <w:t xml:space="preserve"> </w:t>
+      </w:r>
+      <w:r>
+        <w:rPr>
+          <w:i/>
+        </w:rPr>
+        <w:t xml:space="preserve">Ecological Entomology</w:t>
+      </w:r>
+      <w:r>
+        <w:t xml:space="preserve">, 43, 846–849.</w:t>
+      </w:r>
+    </w:p>
+    <w:bookmarkEnd w:id="44"/>
+    <w:bookmarkStart w:id="45" w:name="X65ba4c4f8f62f315f47d37a89d7fc0d9e5f7e37"/>
+    <w:p>
+      <w:pPr>
+        <w:pStyle w:val="Bibliography"/>
+      </w:pPr>
+      <w:r>
+        <w:t xml:space="preserve">Kobler, A., Klefoth, T., Mehner, T. &amp; Arlinghaus, R. (2009). Coexistence of behavioural types in an aquatic top predator: A response to resource limitation?</w:t>
+      </w:r>
+      <w:r>
+        <w:t xml:space="preserve"> </w:t>
+      </w:r>
+      <w:r>
+        <w:rPr>
+          <w:i/>
+        </w:rPr>
+        <w:t xml:space="preserve">Oecologia</w:t>
+      </w:r>
+      <w:r>
+        <w:t xml:space="preserve">, 161, 837–847.</w:t>
+      </w:r>
+    </w:p>
+    <w:bookmarkEnd w:id="45"/>
+    <w:bookmarkStart w:id="46" w:name="ref-laurelInfluenceCruisingAmbush2006"/>
+    <w:p>
+      <w:pPr>
+        <w:pStyle w:val="Bibliography"/>
+      </w:pPr>
+      <w:r>
+        <w:t xml:space="preserve">Laurel, B.J. &amp; Brown, J.A. (2006). Influence of cruising and ambush predators on 3-dimensional habitat use in age 0 juvenile Atlantic cod Gadus morhua.</w:t>
+      </w:r>
+      <w:r>
+        <w:t xml:space="preserve"> </w:t>
+      </w:r>
+      <w:r>
+        <w:rPr>
+          <w:i/>
+        </w:rPr>
+        <w:t xml:space="preserve">Journal of Experimental Marine Biology and Ecology</w:t>
+      </w:r>
+      <w:r>
+        <w:t xml:space="preserve">, 329, 34–46.</w:t>
+      </w:r>
+    </w:p>
+    <w:bookmarkEnd w:id="46"/>
+    <w:bookmarkStart w:id="47" w:name="ref-limaPuttingPredatorsBack2002"/>
+    <w:p>
+      <w:pPr>
+        <w:pStyle w:val="Bibliography"/>
+      </w:pPr>
+      <w:r>
+        <w:t xml:space="preserve">Lima, S.L. (2002). Putting predators back into behavioral predator–prey interactions.</w:t>
       </w:r>
       <w:r>
         <w:t xml:space="preserve"> </w:t>
@@ -1300,449 +1702,61 @@
         <w:t xml:space="preserve">Trends in Ecology &amp; Evolution</w:t>
       </w:r>
       <w:r>
-        <w:t xml:space="preserve">, 26, 183–192.</w:t>
-      </w:r>
-    </w:p>
-    <w:bookmarkEnd w:id="31"/>
-    <w:bookmarkStart w:id="32" w:name="X6d39fdf9ffabb054a8830276828b64550832749"/>
-    <w:p>
-      <w:pPr>
-        <w:pStyle w:val="Bibliography"/>
-      </w:pPr>
-      <w:r>
-        <w:t xml:space="preserve">Bowen, W.D., Tully, D., Boness, D.J., Bulheier, B.M. &amp; Marshall, G.J. (2002). Prey-dependent foraging tactics and prey profitability in a marine mammal.</w:t>
-      </w:r>
-      <w:r>
-        <w:t xml:space="preserve"> </w:t>
-      </w:r>
-      <w:r>
-        <w:rPr>
-          <w:i/>
-        </w:rPr>
-        <w:t xml:space="preserve">Marine Ecology Progress Series</w:t>
-      </w:r>
-      <w:r>
-        <w:t xml:space="preserve">, 244, 235–245.</w:t>
-      </w:r>
-    </w:p>
-    <w:bookmarkEnd w:id="32"/>
-    <w:bookmarkStart w:id="33" w:name="X54345ede4c611a347854928b2cf6b97db0571c2"/>
-    <w:p>
-      <w:pPr>
-        <w:pStyle w:val="Bibliography"/>
-      </w:pPr>
-      <w:r>
-        <w:t xml:space="preserve">Carneiro, A.P.B., Bonnet-Lebrun, A.-S., Manica, A., Staniland, I.J. &amp; Phillips, R.A. (2017). Methods for detecting and quantifying individual specialisation in movement and foraging strategies of marine predators.</w:t>
-      </w:r>
-      <w:r>
-        <w:t xml:space="preserve"> </w:t>
-      </w:r>
-      <w:r>
-        <w:rPr>
-          <w:i/>
-        </w:rPr>
-        <w:t xml:space="preserve">Marine Ecology Progress Series</w:t>
-      </w:r>
-      <w:r>
-        <w:t xml:space="preserve">, 578, 151–166.</w:t>
-      </w:r>
-    </w:p>
-    <w:bookmarkEnd w:id="33"/>
-    <w:bookmarkStart w:id="34" w:name="ref-changPredatorPersonalityPrey2017"/>
-    <w:p>
-      <w:pPr>
-        <w:pStyle w:val="Bibliography"/>
-      </w:pPr>
-      <w:r>
-        <w:t xml:space="preserve">Chang, C.-c., Teo, H.Y., Norma-Rashid, Y. &amp; Li, D. (2017). Predator personality and prey behavioural predictability jointly determine foraging performance.</w:t>
-      </w:r>
-      <w:r>
-        <w:t xml:space="preserve"> </w:t>
-      </w:r>
-      <w:r>
-        <w:rPr>
-          <w:i/>
-        </w:rPr>
-        <w:t xml:space="preserve">Scientific Reports</w:t>
-      </w:r>
-      <w:r>
-        <w:t xml:space="preserve">, 7, 40734.</w:t>
-      </w:r>
-    </w:p>
-    <w:bookmarkEnd w:id="34"/>
-    <w:bookmarkStart w:id="35" w:name="ref-courbinShorttermPreyField2018"/>
-    <w:p>
-      <w:pPr>
-        <w:pStyle w:val="Bibliography"/>
-      </w:pPr>
-      <w:r>
-        <w:t xml:space="preserve">Courbin, N., Besnard, A., Péron, C., Saraux, C., Fort, J. &amp; Perret, S.</w:t>
-      </w:r>
-      <w:r>
-        <w:t xml:space="preserve"> </w:t>
-      </w:r>
-      <w:r>
-        <w:rPr>
-          <w:i/>
-        </w:rPr>
-        <w:t xml:space="preserve">et al.</w:t>
-      </w:r>
-      <w:r>
-        <w:t xml:space="preserve"> </w:t>
-      </w:r>
-      <w:r>
-        <w:t xml:space="preserve">(2018). Short-term prey field lability constrains individual specialisation in resource selection and foraging site fidelity in a marine predator.</w:t>
-      </w:r>
-      <w:r>
-        <w:t xml:space="preserve"> </w:t>
-      </w:r>
-      <w:r>
-        <w:rPr>
-          <w:i/>
-        </w:rPr>
-        <w:t xml:space="preserve">Ecology Letters</w:t>
-      </w:r>
-      <w:r>
-        <w:t xml:space="preserve">, 21, 1043–1054.</w:t>
-      </w:r>
-    </w:p>
-    <w:bookmarkEnd w:id="35"/>
-    <w:bookmarkStart w:id="36" w:name="ref-donihueAegeanWallLizards2016"/>
-    <w:p>
-      <w:pPr>
-        <w:pStyle w:val="Bibliography"/>
-      </w:pPr>
-      <w:r>
-        <w:t xml:space="preserve">Donihue, C.M. (2016). Aegean wall lizards switch foraging modes, diet, and morphology in a human-built environment.</w:t>
-      </w:r>
-      <w:r>
-        <w:t xml:space="preserve"> </w:t>
-      </w:r>
-      <w:r>
-        <w:rPr>
-          <w:i/>
-        </w:rPr>
-        <w:t xml:space="preserve">Ecology and Evolution</w:t>
-      </w:r>
-      <w:r>
-        <w:t xml:space="preserve">, 6, 7433–7442.</w:t>
-      </w:r>
-    </w:p>
-    <w:bookmarkEnd w:id="36"/>
-    <w:bookmarkStart w:id="37" w:name="X070a3e41d1030f76557a84b47e2fda6e7bcd7db"/>
-    <w:p>
-      <w:pPr>
-        <w:pStyle w:val="Bibliography"/>
-      </w:pPr>
-      <w:r>
-        <w:t xml:space="preserve">Gerritsen, J. &amp; Strickler, J. (1977). Encounter probabilities and community structure in zooplankton: A mathematical model.</w:t>
-      </w:r>
-      <w:r>
-        <w:t xml:space="preserve"> </w:t>
-      </w:r>
-      <w:r>
-        <w:rPr>
-          <w:i/>
-        </w:rPr>
-        <w:t xml:space="preserve">Journal of the Fisheries Board of Canada</w:t>
-      </w:r>
-      <w:r>
-        <w:t xml:space="preserve">, 34.</w:t>
-      </w:r>
-    </w:p>
-    <w:bookmarkEnd w:id="37"/>
-    <w:bookmarkStart w:id="38" w:name="ref-glaudasForagingModeRelative2019"/>
-    <w:p>
-      <w:pPr>
-        <w:pStyle w:val="Bibliography"/>
-      </w:pPr>
-      <w:r>
-        <w:t xml:space="preserve">Glaudas, X., Glennon, K.L., Martins, M., Luiselli, L., Fearn, S. &amp; Trembath, D.F.</w:t>
-      </w:r>
-      <w:r>
-        <w:t xml:space="preserve"> </w:t>
-      </w:r>
-      <w:r>
-        <w:rPr>
-          <w:i/>
-        </w:rPr>
-        <w:t xml:space="preserve">et al.</w:t>
-      </w:r>
-      <w:r>
-        <w:t xml:space="preserve"> </w:t>
-      </w:r>
-      <w:r>
-        <w:t xml:space="preserve">(2019). Foraging mode, relative prey size and diet breadth: A phylogenetically explicit analysis of snake feeding ecology.</w:t>
-      </w:r>
-      <w:r>
-        <w:t xml:space="preserve"> </w:t>
-      </w:r>
-      <w:r>
-        <w:rPr>
-          <w:i/>
-        </w:rPr>
-        <w:t xml:space="preserve">Journal of Animal Ecology</w:t>
-      </w:r>
-      <w:r>
-        <w:t xml:space="preserve">, 88, 757–767.</w:t>
-      </w:r>
-    </w:p>
-    <w:bookmarkEnd w:id="38"/>
-    <w:bookmarkStart w:id="39" w:name="ref-griffenRoleIndividualBehavior2012"/>
-    <w:p>
-      <w:pPr>
-        <w:pStyle w:val="Bibliography"/>
-      </w:pPr>
-      <w:r>
-        <w:t xml:space="preserve">Griffen, B.D., Toscano, B.J. &amp; Gatto, J. (2012). The role of individual behavior type in mediating indirect interactions.</w:t>
-      </w:r>
-      <w:r>
-        <w:t xml:space="preserve"> </w:t>
-      </w:r>
-      <w:r>
-        <w:rPr>
-          <w:i/>
-        </w:rPr>
-        <w:t xml:space="preserve">Ecology</w:t>
-      </w:r>
-      <w:r>
-        <w:t xml:space="preserve">, 93, 1935–1943.</w:t>
-      </w:r>
-    </w:p>
-    <w:bookmarkEnd w:id="39"/>
-    <w:bookmarkStart w:id="40" w:name="ref-heithausFeedingStrategiesTactics2018"/>
-    <w:p>
-      <w:pPr>
-        <w:pStyle w:val="Bibliography"/>
-      </w:pPr>
-      <w:r>
-        <w:t xml:space="preserve">Heithaus, M.R., Dill, L.M. &amp; Kiszka, J.J. (2018). Feeding strategies and tactics. In:</w:t>
-      </w:r>
-      <w:r>
-        <w:t xml:space="preserve"> </w:t>
-      </w:r>
-      <w:r>
-        <w:rPr>
-          <w:i/>
-        </w:rPr>
-        <w:t xml:space="preserve">Encyclopedia of Marine Mammals (Third Edition)</w:t>
-      </w:r>
-      <w:r>
-        <w:t xml:space="preserve"> </w:t>
-      </w:r>
-      <w:r>
-        <w:t xml:space="preserve">(eds. Würsig, B., Thewissen, J.G.M. &amp; Kovacs, K.M.). Academic Press, pp. 354–363.</w:t>
-      </w:r>
-    </w:p>
-    <w:bookmarkEnd w:id="40"/>
-    <w:bookmarkStart w:id="41" w:name="ref-helfmanModeSelectionMode1990"/>
-    <w:p>
-      <w:pPr>
-        <w:pStyle w:val="Bibliography"/>
-      </w:pPr>
-      <w:r>
-        <w:t xml:space="preserve">Helfman, G.S. (1990). Mode selection and mode switching in foraging animals. In:</w:t>
-      </w:r>
-      <w:r>
-        <w:t xml:space="preserve"> </w:t>
-      </w:r>
-      <w:r>
-        <w:rPr>
-          <w:i/>
-        </w:rPr>
-        <w:t xml:space="preserve">Advances in the Study of Behavior</w:t>
-      </w:r>
-      <w:r>
-        <w:t xml:space="preserve"> </w:t>
-      </w:r>
-      <w:r>
-        <w:t xml:space="preserve">(eds. Slater, P.J.B., Rosenblatt, J.S. &amp; Beer, C.). Academic Press, pp. 249–298.</w:t>
-      </w:r>
-    </w:p>
-    <w:bookmarkEnd w:id="41"/>
-    <w:bookmarkStart w:id="42" w:name="X630f9aa43fa28b4f8766d5db16c7c009d6eaa03"/>
-    <w:p>
-      <w:pPr>
-        <w:pStyle w:val="Bibliography"/>
-      </w:pPr>
-      <w:r>
-        <w:t xml:space="preserve">Huey, R.B. &amp; Pianka, E.R. (1981). Ecological consequences of foraging mode.</w:t>
-      </w:r>
-      <w:r>
-        <w:t xml:space="preserve"> </w:t>
-      </w:r>
-      <w:r>
-        <w:rPr>
-          <w:i/>
-        </w:rPr>
-        <w:t xml:space="preserve">Ecology</w:t>
-      </w:r>
-      <w:r>
-        <w:t xml:space="preserve">, 62, 991–999.</w:t>
-      </w:r>
-    </w:p>
-    <w:bookmarkEnd w:id="42"/>
-    <w:bookmarkStart w:id="43" w:name="ref-inoueForagingStrategyMantid1983"/>
-    <w:p>
-      <w:pPr>
-        <w:pStyle w:val="Bibliography"/>
-      </w:pPr>
-      <w:r>
-        <w:t xml:space="preserve">Inoue, T. &amp; Marsura, T. (1983). Foraging strategy of a mantid, Paratenodera angustipennis S.: Mechanisms of switching tactics between ambush and active search.</w:t>
-      </w:r>
-      <w:r>
-        <w:t xml:space="preserve"> </w:t>
-      </w:r>
-      <w:r>
-        <w:rPr>
-          <w:i/>
-        </w:rPr>
-        <w:t xml:space="preserve">Oecologia</w:t>
-      </w:r>
-      <w:r>
-        <w:t xml:space="preserve">, 56, 264–271.</w:t>
-      </w:r>
-    </w:p>
-    <w:bookmarkEnd w:id="43"/>
-    <w:bookmarkStart w:id="44" w:name="ref-jamesEffectsHabitatComplexity1994"/>
-    <w:p>
-      <w:pPr>
-        <w:pStyle w:val="Bibliography"/>
-      </w:pPr>
-      <w:r>
-        <w:t xml:space="preserve">James, P.L. &amp; Heck Jr., K.L. (1994). The effects of habitat complexity and light intensity on ambush predation within a simulated seagrass habitat.</w:t>
-      </w:r>
-      <w:r>
-        <w:t xml:space="preserve"> </w:t>
-      </w:r>
-      <w:r>
-        <w:rPr>
-          <w:i/>
-        </w:rPr>
-        <w:t xml:space="preserve">Journal of Experimental Marine Biology and Ecology</w:t>
-      </w:r>
-      <w:r>
-        <w:t xml:space="preserve">, 176, 187–200.</w:t>
-      </w:r>
-    </w:p>
-    <w:bookmarkEnd w:id="44"/>
-    <w:bookmarkStart w:id="45" w:name="X18b57670621cc448cafd4fa43ce2a647e6c853c"/>
-    <w:p>
-      <w:pPr>
-        <w:pStyle w:val="Bibliography"/>
-      </w:pPr>
-      <w:r>
-        <w:t xml:space="preserve">Kersch‐Becker, M.F., Grisolia, B.B., Campos, M.J.O. &amp; Romero, G.Q. (2018). Community-wide responses to predation risk: Effects of predator hunting mode on herbivores, pollinators, and parasitoids.</w:t>
-      </w:r>
-      <w:r>
-        <w:t xml:space="preserve"> </w:t>
-      </w:r>
-      <w:r>
-        <w:rPr>
-          <w:i/>
-        </w:rPr>
-        <w:t xml:space="preserve">Ecological Entomology</w:t>
-      </w:r>
-      <w:r>
-        <w:t xml:space="preserve">, 43, 846–849.</w:t>
-      </w:r>
-    </w:p>
-    <w:bookmarkEnd w:id="45"/>
-    <w:bookmarkStart w:id="46" w:name="X65ba4c4f8f62f315f47d37a89d7fc0d9e5f7e37"/>
-    <w:p>
-      <w:pPr>
-        <w:pStyle w:val="Bibliography"/>
-      </w:pPr>
-      <w:r>
-        <w:t xml:space="preserve">Kobler, A., Klefoth, T., Mehner, T. &amp; Arlinghaus, R. (2009). Coexistence of behavioural types in an aquatic top predator: A response to resource limitation?</w:t>
-      </w:r>
-      <w:r>
-        <w:t xml:space="preserve"> </w:t>
-      </w:r>
-      <w:r>
-        <w:rPr>
-          <w:i/>
-        </w:rPr>
-        <w:t xml:space="preserve">Oecologia</w:t>
-      </w:r>
-      <w:r>
-        <w:t xml:space="preserve">, 161, 837–847.</w:t>
-      </w:r>
-    </w:p>
-    <w:bookmarkEnd w:id="46"/>
-    <w:bookmarkStart w:id="47" w:name="ref-laurelInfluenceCruisingAmbush2006"/>
-    <w:p>
-      <w:pPr>
-        <w:pStyle w:val="Bibliography"/>
-      </w:pPr>
-      <w:r>
-        <w:t xml:space="preserve">Laurel, B.J. &amp; Brown, J.A. (2006). Influence of cruising and ambush predators on 3-dimensional habitat use in age 0 juvenile Atlantic cod Gadus morhua.</w:t>
-      </w:r>
-      <w:r>
-        <w:t xml:space="preserve"> </w:t>
-      </w:r>
-      <w:r>
-        <w:rPr>
-          <w:i/>
-        </w:rPr>
-        <w:t xml:space="preserve">Journal of Experimental Marine Biology and Ecology</w:t>
-      </w:r>
-      <w:r>
-        <w:t xml:space="preserve">, 329, 34–46.</w:t>
+        <w:t xml:space="preserve">, 17, 70–75.</w:t>
       </w:r>
     </w:p>
     <w:bookmarkEnd w:id="47"/>
-    <w:bookmarkStart w:id="48" w:name="ref-limaPuttingPredatorsBack2002"/>
-    <w:p>
-      <w:pPr>
-        <w:pStyle w:val="Bibliography"/>
-      </w:pPr>
-      <w:r>
-        <w:t xml:space="preserve">Lima, S.L. (2002). Putting predators back into behavioral predator–prey interactions.</w:t>
-      </w:r>
-      <w:r>
-        <w:t xml:space="preserve"> </w:t>
-      </w:r>
-      <w:r>
-        <w:rPr>
-          <w:i/>
-        </w:rPr>
-        <w:t xml:space="preserve">Trends in Ecology &amp; Evolution</w:t>
-      </w:r>
-      <w:r>
-        <w:t xml:space="preserve">, 17, 70–75.</w:t>
+    <w:bookmarkStart w:id="48" w:name="ref-mccoyHabitatStructureEvolution1991"/>
+    <w:p>
+      <w:pPr>
+        <w:pStyle w:val="Bibliography"/>
+      </w:pPr>
+      <w:r>
+        <w:t xml:space="preserve">McCoy, E.D. &amp; Bell, S.S. (1991). Habitat structure: The evolution and diversification of a complex topic. In:</w:t>
+      </w:r>
+      <w:r>
+        <w:t xml:space="preserve"> </w:t>
+      </w:r>
+      <w:r>
+        <w:rPr>
+          <w:i/>
+        </w:rPr>
+        <w:t xml:space="preserve">Habitat Structure: The physical arrangement of objects in space</w:t>
+      </w:r>
+      <w:r>
+        <w:t xml:space="preserve">, Population and Community Biology Series (eds. Bell, S.S., McCoy, E.D. &amp; Mushinsky, H.R.). Springer Netherlands, Dordrecht, pp. 3–27.</w:t>
       </w:r>
     </w:p>
     <w:bookmarkEnd w:id="48"/>
-    <w:bookmarkStart w:id="49" w:name="ref-mccoyHabitatStructureEvolution1991"/>
-    <w:p>
-      <w:pPr>
-        <w:pStyle w:val="Bibliography"/>
-      </w:pPr>
-      <w:r>
-        <w:t xml:space="preserve">McCoy, E.D. &amp; Bell, S.S. (1991). Habitat structure: The evolution and diversification of a complex topic. In:</w:t>
-      </w:r>
-      <w:r>
-        <w:t xml:space="preserve"> </w:t>
-      </w:r>
-      <w:r>
-        <w:rPr>
-          <w:i/>
-        </w:rPr>
-        <w:t xml:space="preserve">Habitat Structure: The physical arrangement of objects in space</w:t>
-      </w:r>
-      <w:r>
-        <w:t xml:space="preserve">, Population and Community Biology Series (eds. Bell, S.S., McCoy, E.D. &amp; Mushinsky, H.R.). Springer Netherlands, Dordrecht, pp. 3–27.</w:t>
+    <w:bookmarkStart w:id="49" w:name="Xce86095c5c06e8f0b839c33982ae0988b3e105c"/>
+    <w:p>
+      <w:pPr>
+        <w:pStyle w:val="Bibliography"/>
+      </w:pPr>
+      <w:r>
+        <w:t xml:space="preserve">McGhee, K.E., Pintor, L.M. &amp; Bell, A.M. (2013). Reciprocal behavioral plasticity and behavioral types during predator-prey interactions.</w:t>
+      </w:r>
+      <w:r>
+        <w:t xml:space="preserve"> </w:t>
+      </w:r>
+      <w:r>
+        <w:rPr>
+          <w:i/>
+        </w:rPr>
+        <w:t xml:space="preserve">The American Naturalist</w:t>
+      </w:r>
+      <w:r>
+        <w:t xml:space="preserve">, 182, 704–717.</w:t>
       </w:r>
     </w:p>
     <w:bookmarkEnd w:id="49"/>
-    <w:bookmarkStart w:id="50" w:name="Xce86095c5c06e8f0b839c33982ae0988b3e105c"/>
-    <w:p>
-      <w:pPr>
-        <w:pStyle w:val="Bibliography"/>
-      </w:pPr>
-      <w:r>
-        <w:t xml:space="preserve">McGhee, K.E., Pintor, L.M. &amp; Bell, A.M. (2013). Reciprocal behavioral plasticity and behavioral types during predator-prey interactions.</w:t>
+    <w:bookmarkStart w:id="50" w:name="ref-mclaughlinSearchModesBirds1989"/>
+    <w:p>
+      <w:pPr>
+        <w:pStyle w:val="Bibliography"/>
+      </w:pPr>
+      <w:r>
+        <w:t xml:space="preserve">McLaughlin, R.L. (1989). Search modes of birds and lizards: Evidence for alternative movement patterns.</w:t>
       </w:r>
       <w:r>
         <w:t xml:space="preserve"> </w:t>
@@ -1754,51 +1768,54 @@
         <w:t xml:space="preserve">The American Naturalist</w:t>
       </w:r>
       <w:r>
-        <w:t xml:space="preserve">, 182, 704–717.</w:t>
+        <w:t xml:space="preserve">, 133, 654–670.</w:t>
       </w:r>
     </w:p>
     <w:bookmarkEnd w:id="50"/>
-    <w:bookmarkStart w:id="51" w:name="ref-mclaughlinSearchModesBirds1989"/>
-    <w:p>
-      <w:pPr>
-        <w:pStyle w:val="Bibliography"/>
-      </w:pPr>
-      <w:r>
-        <w:t xml:space="preserve">McLaughlin, R.L. (1989). Search modes of birds and lizards: Evidence for alternative movement patterns.</w:t>
-      </w:r>
-      <w:r>
-        <w:t xml:space="preserve"> </w:t>
-      </w:r>
-      <w:r>
-        <w:rPr>
-          <w:i/>
-        </w:rPr>
-        <w:t xml:space="preserve">The American Naturalist</w:t>
-      </w:r>
-      <w:r>
-        <w:t xml:space="preserve">, 133, 654–670.</w:t>
+    <w:bookmarkStart w:id="51" w:name="Xee171ba6d7923118023addb2d6d091d98c59b88"/>
+    <w:p>
+      <w:pPr>
+        <w:pStyle w:val="Bibliography"/>
+      </w:pPr>
+      <w:r>
+        <w:t xml:space="preserve">Michel, M.J. &amp; Adams, M.M. (2009). Differential effects of structural complexity on predator foraging behavior.</w:t>
+      </w:r>
+      <w:r>
+        <w:t xml:space="preserve"> </w:t>
+      </w:r>
+      <w:r>
+        <w:rPr>
+          <w:i/>
+        </w:rPr>
+        <w:t xml:space="preserve">Behavioral Ecology</w:t>
+      </w:r>
+      <w:r>
+        <w:t xml:space="preserve">, 20, 313–317.</w:t>
       </w:r>
     </w:p>
     <w:bookmarkEnd w:id="51"/>
-    <w:bookmarkStart w:id="52" w:name="Xee171ba6d7923118023addb2d6d091d98c59b88"/>
-    <w:p>
-      <w:pPr>
-        <w:pStyle w:val="Bibliography"/>
-      </w:pPr>
-      <w:r>
-        <w:t xml:space="preserve">Michel, M.J. &amp; Adams, M.M. (2009). Differential effects of structural complexity on predator foraging behavior.</w:t>
-      </w:r>
-      <w:r>
-        <w:t xml:space="preserve"> </w:t>
-      </w:r>
-      <w:r>
-        <w:rPr>
-          <w:i/>
-        </w:rPr>
-        <w:t xml:space="preserve">Behavioral Ecology</w:t>
-      </w:r>
-      <w:r>
-        <w:t xml:space="preserve">, 20, 313–317.</w:t>
+    <w:bookmarkStart w:id="52" w:name="ref-Miles.etal2007"/>
+    <w:p>
+      <w:pPr>
+        <w:pStyle w:val="Bibliography"/>
+      </w:pPr>
+      <w:r>
+        <w:t xml:space="preserve">Miles, D.B., Losos, J.B. &amp; Irschick, D.J. (2007). Morphology, performance, and foraging mode. In:</w:t>
+      </w:r>
+      <w:r>
+        <w:t xml:space="preserve"> </w:t>
+      </w:r>
+      <w:r>
+        <w:rPr>
+          <w:i/>
+        </w:rPr>
+        <w:t xml:space="preserve">Lizard Ecology</w:t>
+      </w:r>
+      <w:r>
+        <w:t xml:space="preserve"> </w:t>
+      </w:r>
+      <w:r>
+        <w:t xml:space="preserve">(eds. Miles, D.B., McBrayer, L.B. &amp; Reilly, S.M.). Cambridge University Press, Cambridge, pp. 49–93.</w:t>
       </w:r>
     </w:p>
     <w:bookmarkEnd w:id="52"/>
@@ -2154,7 +2171,29 @@
       </w:r>
     </w:p>
     <w:bookmarkEnd w:id="68"/>
+    <w:bookmarkStart w:id="69" w:name="X89cbf97abb5d246fb23142725c80f283ab643dd"/>
+    <w:p>
+      <w:pPr>
+        <w:pStyle w:val="Bibliography"/>
+      </w:pPr>
+      <w:r>
+        <w:t xml:space="preserve">Wolf, M. &amp; Weissing, F.J. (2012). Animal personalities: Consequences for ecology and evolution.</w:t>
+      </w:r>
+      <w:r>
+        <w:t xml:space="preserve"> </w:t>
+      </w:r>
+      <w:r>
+        <w:rPr>
+          <w:i/>
+        </w:rPr>
+        <w:t xml:space="preserve">Trends in Ecology &amp; Evolution</w:t>
+      </w:r>
+      <w:r>
+        <w:t xml:space="preserve">, 27, 452–461.</w:t>
+      </w:r>
+    </w:p>
     <w:bookmarkEnd w:id="69"/>
+    <w:bookmarkEnd w:id="70"/>
     <w:sectPr>
       <w:pgSz w:w="12240" w:h="15840"/>
       <w:pgMar w:top="1417" w:right="1417" w:bottom="1417" w:left="1417" w:header="720" w:footer="720" w:gutter="0"/>

</xml_diff>

<commit_message>
finished first draft of intro
</commit_message>
<xml_diff>
--- a/manuscript/Chapter2-manuscript.docx
+++ b/manuscript/Chapter2-manuscript.docx
@@ -360,7 +360,7 @@
         <w:t xml:space="preserve">(McLaughlin 1989)</w:t>
       </w:r>
       <w:r>
-        <w:t xml:space="preserve">. An important result from field studies is that predators with contrasting hunting modes (ex. cursorial vs ambush) can cause opposing trophic cascades and act at different trophic levels</w:t>
+        <w:t xml:space="preserve">. Field studies show that predators with contrasting hunting modes (ex. cursorial vs ambush) can cause opposing trophic cascades and act at different trophic levels</w:t>
       </w:r>
       <w:r>
         <w:t xml:space="preserve"> </w:t>
@@ -867,7 +867,7 @@
         <w:t xml:space="preserve">2018)</w:t>
       </w:r>
       <w:r>
-        <w:t xml:space="preserve">. Foraging mode switching occurs when individual predators respond to prey or habitat changes within their lifetime to maintain optimal hunting success. Notably, foraging mode switching can be triggered as a function of prey density</w:t>
+        <w:t xml:space="preserve">. Foraging mode switching occurs when individual predators respond to prey or habitat changes within their lifetime in order to maintain optimal hunting success. Notably, foraging mode switching can be triggered as a function of prey density</w:t>
       </w:r>
       <w:r>
         <w:t xml:space="preserve"> </w:t>
@@ -972,7 +972,31 @@
         <w:t xml:space="preserve">2009)</w:t>
       </w:r>
       <w:r>
-        <w:t xml:space="preserve">. In spite of the recent advancements in our understanding of the factors that promote foraging mode switching, most research is conducted under controlled laboratory experiments, which may fail to capture the nuances and complexities of predator species’ ecology in the wild (Carter et al., 2013; Niemelä &amp; Dingemanse, 2014). Understanding how and when predators balance specialisation vs switching in tactics, and how these changes affect hunting success would help scientists to predict more precisely the community consequences of predation.</w:t>
+        <w:t xml:space="preserve">. In spite of the recent advancements in our understanding of the factors that promote foraging mode switching, most research is conducted under controlled laboratory experiments, which may fail to capture the nuances and complexities of predator species’ ecology in the wild</w:t>
+      </w:r>
+      <w:r>
+        <w:t xml:space="preserve"> </w:t>
+      </w:r>
+      <w:r>
+        <w:t xml:space="preserve">(Carter</w:t>
+      </w:r>
+      <w:r>
+        <w:t xml:space="preserve"> </w:t>
+      </w:r>
+      <w:r>
+        <w:rPr>
+          <w:i/>
+        </w:rPr>
+        <w:t xml:space="preserve">et al.</w:t>
+      </w:r>
+      <w:r>
+        <w:t xml:space="preserve"> </w:t>
+      </w:r>
+      <w:r>
+        <w:t xml:space="preserve">2013; Niemelä &amp; Dingemanse 2014)</w:t>
+      </w:r>
+      <w:r>
+        <w:t xml:space="preserve">. Understanding how and when predators balance specialisation vs switching in tactics, and how these changes affect hunting success would help scientists to predict more precisely the community consequences of predation.</w:t>
       </w:r>
     </w:p>
     <w:p>
@@ -980,7 +1004,31 @@
         <w:pStyle w:val="BodyText"/>
       </w:pPr>
       <w:r>
-        <w:t xml:space="preserve">Different challenges arise when researchers aim to investigate individual variability in hunting mode. To properly quantify multiple levels of variation in hunting tactics, it is necessary to repeatedly measure the behaviour of a large number of individuals under different environmental settings (Hertel et al., 2020). This may impose considerable financial, technical, and ethical challenges when studying larger or elusive wildlife, such as apex predators (Hertel et al., 2020). An additional challenge in empirical studies of predator-prey interactions is identifying traits in predators and prey that are easily observable, but also ecologicaly relevant.</w:t>
+        <w:t xml:space="preserve">Different challenges arise when researchers aim to investigate individual variability in hunting mode. To properly quantify multiple levels of variation in hunting tactics, it is necessary to repeatedly measure the behaviour of a large number of individuals under different environmental settings (sources?). This may impose considerable financial, technical, and ethical challenges when studying larger or elusive wildlife, such as apex predators</w:t>
+      </w:r>
+      <w:r>
+        <w:t xml:space="preserve"> </w:t>
+      </w:r>
+      <w:r>
+        <w:t xml:space="preserve">(Hertel</w:t>
+      </w:r>
+      <w:r>
+        <w:t xml:space="preserve"> </w:t>
+      </w:r>
+      <w:r>
+        <w:rPr>
+          <w:i/>
+        </w:rPr>
+        <w:t xml:space="preserve">et al.</w:t>
+      </w:r>
+      <w:r>
+        <w:t xml:space="preserve"> </w:t>
+      </w:r>
+      <w:r>
+        <w:t xml:space="preserve">2020)</w:t>
+      </w:r>
+      <w:r>
+        <w:t xml:space="preserve">. An additional challenge in empirical studies of predator-prey interactions is identifying traits in predators and prey that are easily observable, but also ecologicaly relevant (sources?).</w:t>
       </w:r>
     </w:p>
     <w:p>
@@ -988,7 +1036,157 @@
         <w:pStyle w:val="BodyText"/>
       </w:pPr>
       <w:r>
-        <w:t xml:space="preserve">changer la première phrase pour dire plutôt que je propose!</w:t>
+        <w:t xml:space="preserve">In light of the hurdles associated with the investigation of individual variability in predator hunting mode, we propose a novel approach based on the use of online multiplayer videogame data to make real-world predictions</w:t>
+      </w:r>
+      <w:r>
+        <w:t xml:space="preserve"> </w:t>
+      </w:r>
+      <w:r>
+        <w:t xml:space="preserve">(Balicer 2007; Lofgren &amp; Fefferman 2007; Oultram 2013; Ahmad</w:t>
+      </w:r>
+      <w:r>
+        <w:t xml:space="preserve"> </w:t>
+      </w:r>
+      <w:r>
+        <w:rPr>
+          <w:i/>
+        </w:rPr>
+        <w:t xml:space="preserve">et al.</w:t>
+      </w:r>
+      <w:r>
+        <w:t xml:space="preserve"> </w:t>
+      </w:r>
+      <w:r>
+        <w:t xml:space="preserve">2014; Ross</w:t>
+      </w:r>
+      <w:r>
+        <w:t xml:space="preserve"> </w:t>
+      </w:r>
+      <w:r>
+        <w:rPr>
+          <w:i/>
+        </w:rPr>
+        <w:t xml:space="preserve">et al.</w:t>
+      </w:r>
+      <w:r>
+        <w:t xml:space="preserve"> </w:t>
+      </w:r>
+      <w:r>
+        <w:t xml:space="preserve">2015)</w:t>
+      </w:r>
+      <w:r>
+        <w:t xml:space="preserve">. Multiplayer online videogame data could provide numerous opportunities for ecologists who aim to study general ecological phenonena, to mechanisms driving individual variation in behaviour</w:t>
+      </w:r>
+      <w:r>
+        <w:t xml:space="preserve"> </w:t>
+      </w:r>
+      <w:r>
+        <w:t xml:space="preserve">(Barbe</w:t>
+      </w:r>
+      <w:r>
+        <w:t xml:space="preserve"> </w:t>
+      </w:r>
+      <w:r>
+        <w:rPr>
+          <w:i/>
+        </w:rPr>
+        <w:t xml:space="preserve">et al.</w:t>
+      </w:r>
+      <w:r>
+        <w:t xml:space="preserve"> </w:t>
+      </w:r>
+      <w:r>
+        <w:t xml:space="preserve">2020)</w:t>
+      </w:r>
+      <w:r>
+        <w:t xml:space="preserve">. First, online videogames provide vasts amount of repeated measurements from millions of individual players across temporal and environmental gradients, which takes in comparison a considerable amount of resources to gather for longitudinal ecological studies. This enables researchers to test ecological hypotheses that may be impossible to adress in the wild. Second, environmental settings are known and can be controlled for by the observer, which provide means to test experimentaly how specific components of the environment shape the phenomenon of interest. Third, videogames can reproduce realistic ecological settings where complex interactions among individuals take place. For instance, players may balance tradeoffs to successfully win matches, and may specialise in distinct tactics to reach their goals depending on how they interact with others</w:t>
+      </w:r>
+      <w:r>
+        <w:t xml:space="preserve"> </w:t>
+      </w:r>
+      <w:r>
+        <w:t xml:space="preserve">(Barbe</w:t>
+      </w:r>
+      <w:r>
+        <w:t xml:space="preserve"> </w:t>
+      </w:r>
+      <w:r>
+        <w:rPr>
+          <w:i/>
+        </w:rPr>
+        <w:t xml:space="preserve">et al.</w:t>
+      </w:r>
+      <w:r>
+        <w:t xml:space="preserve"> </w:t>
+      </w:r>
+      <w:r>
+        <w:t xml:space="preserve">2020)</w:t>
+      </w:r>
+      <w:r>
+        <w:t xml:space="preserve">. In that end, we argue that videogames should not replace ecological studies in the field but be rather thought as a complementary study system, where specific hypotheses that are difficult to test with wild animals can be adressed. A classical example that set the stage for the scientific use of videogame data is the</w:t>
+      </w:r>
+      <w:r>
+        <w:t xml:space="preserve"> </w:t>
+      </w:r>
+      <w:r>
+        <w:t xml:space="preserve">“</w:t>
+      </w:r>
+      <w:r>
+        <w:t xml:space="preserve">Corrupted Blood</w:t>
+      </w:r>
+      <w:r>
+        <w:t xml:space="preserve">”</w:t>
+      </w:r>
+      <w:r>
+        <w:t xml:space="preserve"> </w:t>
+      </w:r>
+      <w:r>
+        <w:t xml:space="preserve">epidemic in the online videogame game</w:t>
+      </w:r>
+      <w:r>
+        <w:t xml:space="preserve"> </w:t>
+      </w:r>
+      <w:r>
+        <w:rPr>
+          <w:i/>
+        </w:rPr>
+        <w:t xml:space="preserve">World of Warcraft</w:t>
+      </w:r>
+      <w:r>
+        <w:t xml:space="preserve">, where specific epidemiologic parameters such as transmission rate could be monitored to make predictions about the outbreak</w:t>
+      </w:r>
+      <w:r>
+        <w:t xml:space="preserve"> </w:t>
+      </w:r>
+      <w:r>
+        <w:t xml:space="preserve">(Balicer 2007; Lofgren &amp; Fefferman 2007)</w:t>
+      </w:r>
+      <w:r>
+        <w:t xml:space="preserve">. Following what Balicer et al. and Lofgren et al. proposed for epidemiological studies, we suggest that online videogames may be useful for ecologists by helping to bridge the gap between real-world ecological studies and large-scale computer simulations. Online videogames have generated interest in social, economical, and epidemiological sciences</w:t>
+      </w:r>
+      <w:r>
+        <w:t xml:space="preserve"> </w:t>
+      </w:r>
+      <w:r>
+        <w:t xml:space="preserve">(Ross</w:t>
+      </w:r>
+      <w:r>
+        <w:t xml:space="preserve"> </w:t>
+      </w:r>
+      <w:r>
+        <w:rPr>
+          <w:i/>
+        </w:rPr>
+        <w:t xml:space="preserve">et al.</w:t>
+      </w:r>
+      <w:r>
+        <w:t xml:space="preserve"> </w:t>
+      </w:r>
+      <w:r>
+        <w:t xml:space="preserve">2015)</w:t>
+      </w:r>
+      <w:r>
+        <w:t xml:space="preserve">, but to our knowledge, we are the first study that uses one to test empirical hypotheses in ecology and evolution.</w:t>
       </w:r>
     </w:p>
     <w:p>
@@ -996,7 +1194,22 @@
         <w:pStyle w:val="BodyText"/>
       </w:pPr>
       <w:r>
-        <w:t xml:space="preserve">We tackled the problems associated with investigating individual variability in predator hunting mode by using the multiplayer online videogame Dead by Daylight (</w:t>
+        <w:t xml:space="preserve">We used the online multiplayer videogame</w:t>
+      </w:r>
+      <w:r>
+        <w:t xml:space="preserve"> </w:t>
+      </w:r>
+      <w:r>
+        <w:rPr>
+          <w:i/>
+        </w:rPr>
+        <w:t xml:space="preserve">Dead by Daylight</w:t>
+      </w:r>
+      <w:r>
+        <w:t xml:space="preserve"> </w:t>
+      </w:r>
+      <w:r>
+        <w:t xml:space="preserve">(</w:t>
       </w:r>
       <w:r>
         <w:rPr>
@@ -1005,31 +1218,7 @@
         <w:t xml:space="preserve">DBD</w:t>
       </w:r>
       <w:r>
-        <w:t xml:space="preserve">) as our study system. This game pits a single player (predator) against a group of four players (prey), where the predator’s objective is to capture prey (Fig. 1). The use of online videogame data could provide multiple opportunities for ecologists who aim to study general ecological phenonena, to mechanisms driving individual variation in behaviour</w:t>
-      </w:r>
-      <w:r>
-        <w:t xml:space="preserve"> </w:t>
-      </w:r>
-      <w:r>
-        <w:t xml:space="preserve">(Barbe</w:t>
-      </w:r>
-      <w:r>
-        <w:t xml:space="preserve"> </w:t>
-      </w:r>
-      <w:r>
-        <w:rPr>
-          <w:i/>
-        </w:rPr>
-        <w:t xml:space="preserve">et al.</w:t>
-      </w:r>
-      <w:r>
-        <w:t xml:space="preserve"> </w:t>
-      </w:r>
-      <w:r>
-        <w:t xml:space="preserve">2020)</w:t>
-      </w:r>
-      <w:r>
-        <w:t xml:space="preserve">. First, online videogames provide vasts amount of repeated measurements from millions of individual players across temporal and environmental gradients, something considered precious for longitudinal ecological studies. This enables researchers to test ecological hypotheses that may be impossible to adress in the wild. Second, virtual settings are known and can be controlled by the observer, which provide means to test experimentaly how specific components of the environment shape the phenomenon of interest. Third, videogames such as</w:t>
+        <w:t xml:space="preserve">) as our study system. This game pits a single player (predator) against a group of four players (prey), where the predator’s objective is to capture prey (Fig. 1). The predator’s main objective is to search for and consume prey, while the preys’ objective is to escape the predator. Prey can use a wide range of behaviours such as cooperation or hiding in order to successfully escape (Fig. 1 B and C). For example, they can cooperate to help conspecifics escape from capture (Cere et al., unpublished data), which predators may exploit to lure them in an ambush. These situations offer the possibility for predators to express different hunting tactics. Moreover, each match in</w:t>
       </w:r>
       <w:r>
         <w:t xml:space="preserve"> </w:t>
@@ -1044,22 +1233,7 @@
         <w:t xml:space="preserve"> </w:t>
       </w:r>
       <w:r>
-        <w:t xml:space="preserve">reproduce realistic ecological settings (in this case, a predator-prey interaction). For instance, players must balance tradeoffs to successfully win matches, and may specialise in distinct tactics to reach their goals. Prey can use a wide range of behaviours such as cooperation or hiding in order to successfully escape (Fig. 1 B and C). For example, they can cooperate to help conspecifics escape from capture (Cere et al., unpublished data), which predators may exploit to lure them in an ambush. These situations offer the possibility for predators to express different hunting tactics. Moreover, matches in</w:t>
-      </w:r>
-      <w:r>
-        <w:t xml:space="preserve"> </w:t>
-      </w:r>
-      <w:r>
-        <w:rPr>
-          <w:i/>
-        </w:rPr>
-        <w:t xml:space="preserve">DBD</w:t>
-      </w:r>
-      <w:r>
-        <w:t xml:space="preserve"> </w:t>
-      </w:r>
-      <w:r>
-        <w:t xml:space="preserve">occur within different environmental settings (ex. forests, farmlands, urban areas) which vary in heterogeneity and complexity</w:t>
+        <w:t xml:space="preserve">occurs within a specific game environment. The different game environments vary from forests and farmlands, to urban areas. These environments differ in the heterogeneity and complexity of their structures</w:t>
       </w:r>
       <w:r>
         <w:t xml:space="preserve"> </w:t>
@@ -1068,7 +1242,7 @@
         <w:t xml:space="preserve">(McCoy &amp; Bell 1991)</w:t>
       </w:r>
       <w:r>
-        <w:t xml:space="preserve">, in the availability of perches and refugia, and in their surface area (Fig 1. D). Hence, predators may experience different prey encounter rates, and are expected to benefit from changing their behaviour accordingly to maximize hunting success.</w:t>
+        <w:t xml:space="preserve">, such as in the availability of perches and refugia, vegetation density, or surface area (Fig 1. D). Hence, predators may encounter prey that express different behaviours, and are expected to benefit from changing their behaviour accordingly to maximize hunting success.</w:t>
       </w:r>
     </w:p>
     <w:p>
@@ -1193,22 +1367,140 @@
       <w:pPr>
         <w:pStyle w:val="BodyText"/>
       </w:pPr>
-      <w:r>
-        <w:t xml:space="preserve">D’ailleurs, les avantages des jeux multijoueurs ont été exploités pour faire des prédictions dans des sujets en sciences sociales, économiques, et épidémiologiques, sous des scénarios difficiles à mesurer dans la réalité (Lofgren et Fefferman, 2007; Balicer, 2007; Ahmad et al., 2014; Oultram, 2013; Ross et al., 2015). Ainsi, l’emploi de jeux vidéo multijoueurs pourrait se positionner entre les approches par simulation (théoriques), et les approches empiriques.</w:t>
+    </w:p>
+    <w:p>
+      <w:pPr>
+        <w:pStyle w:val="BodyText"/>
+      </w:pPr>
+      <w:r>
+        <w:t xml:space="preserve">In this study, we used an extensive and complete dataset on the hunting behaviour of predator players in</w:t>
+      </w:r>
+      <w:r>
+        <w:t xml:space="preserve"> </w:t>
+      </w:r>
+      <w:r>
+        <w:rPr>
+          <w:i/>
+        </w:rPr>
+        <w:t xml:space="preserve">Dead by Daylight</w:t>
+      </w:r>
+      <w:r>
+        <w:t xml:space="preserve"> </w:t>
+      </w:r>
+      <w:r>
+        <w:t xml:space="preserve">to investigate individual and environmental variation in hunting mode, and how it affects hunting success. We used three hunting behaviours as proxies of hunting mode: travel speed, the rate of space covered in the environment, and the proportion of time spent in a guarding position. We applied the framework offered by behavioural syndrome analysis</w:t>
+      </w:r>
+      <w:r>
+        <w:t xml:space="preserve"> </w:t>
+      </w:r>
+      <w:r>
+        <w:t xml:space="preserve">(Sih</w:t>
+      </w:r>
+      <w:r>
+        <w:t xml:space="preserve"> </w:t>
+      </w:r>
+      <w:r>
+        <w:rPr>
+          <w:i/>
+        </w:rPr>
+        <w:t xml:space="preserve">et al.</w:t>
+      </w:r>
+      <w:r>
+        <w:t xml:space="preserve"> </w:t>
+      </w:r>
+      <w:r>
+        <w:t xml:space="preserve">2004; Sih &amp; Bell 2008; Dingemanse &amp; Wolf 2013)</w:t>
+      </w:r>
+      <w:r>
+        <w:t xml:space="preserve"> </w:t>
+      </w:r>
+      <w:r>
+        <w:t xml:space="preserve">to investigate the consequence of behavioural specialisation and flexibility for individual success in different game environments. This enabled us to quantify the structure and variability of predator foraging mode within populations along a continuum of hunting traits</w:t>
+      </w:r>
+      <w:r>
+        <w:t xml:space="preserve"> </w:t>
+      </w:r>
+      <w:r>
+        <w:t xml:space="preserve">(Perry</w:t>
+      </w:r>
+      <w:r>
+        <w:t xml:space="preserve"> </w:t>
+      </w:r>
+      <w:r>
+        <w:rPr>
+          <w:i/>
+        </w:rPr>
+        <w:t xml:space="preserve">et al.</w:t>
+      </w:r>
+      <w:r>
+        <w:t xml:space="preserve"> </w:t>
+      </w:r>
+      <w:r>
+        <w:t xml:space="preserve">1990; Perry 1999; Butler 2005; Miles</w:t>
+      </w:r>
+      <w:r>
+        <w:t xml:space="preserve"> </w:t>
+      </w:r>
+      <w:r>
+        <w:rPr>
+          <w:i/>
+        </w:rPr>
+        <w:t xml:space="preserve">et al.</w:t>
+      </w:r>
+      <w:r>
+        <w:t xml:space="preserve"> </w:t>
+      </w:r>
+      <w:r>
+        <w:t xml:space="preserve">2007)</w:t>
+      </w:r>
+      <w:r>
+        <w:t xml:space="preserve">. Within-population variation would include a) the variation in tactic use arising when some individuals employ one tactic more often than the others (i.e. individual specialisation) and b) the variation arising from individuals adjusting tactic use over time in response to changes in environmental conditions or prey behaviour (i.e. individual flexibility). We hypothesized that individual predators would differ in their hunting mode. Thus, we predicted that the three measured behaviours would be correlated among- and within-individuals, reflecting specialisation and flexibility in the use of ambush and cursorial tactics along a continuum. The position of individuals (their foraging mode) along this continuum should be consistent over time, but also vary among game environments. Therefore, we expected to observe ambush tactics in smaller and heterogeneous environments, whether cursorial tactics should occur in open/wider and homogeneous environments. Lastly, following the locomotor-crossover hypothesis, we predicted that both ambush and cursorial predator-types may coexist in the population because individuals achieve similar hunting success by performing better against prey with the opposite locomotor tendency.</w:t>
       </w:r>
     </w:p>
     <w:p>
       <w:pPr>
         <w:pStyle w:val="Heading1"/>
       </w:pPr>
-      <w:bookmarkStart w:id="26" w:name="references"/>
+      <w:bookmarkStart w:id="26" w:name="materials-and-methods"/>
+      <w:r>
+        <w:t xml:space="preserve">Materials and methods</w:t>
+      </w:r>
+      <w:bookmarkEnd w:id="26"/>
+    </w:p>
+    <w:p>
+      <w:pPr>
+        <w:pStyle w:val="Heading1"/>
+      </w:pPr>
+      <w:bookmarkStart w:id="27" w:name="references"/>
       <w:r>
         <w:t xml:space="preserve">References</w:t>
       </w:r>
-      <w:bookmarkEnd w:id="26"/>
-    </w:p>
-    <w:bookmarkStart w:id="70" w:name="refs"/>
-    <w:bookmarkStart w:id="27" w:name="ref-araujoEcologicalCausesIndividual2011"/>
+      <w:bookmarkEnd w:id="27"/>
+    </w:p>
+    <w:bookmarkStart w:id="85" w:name="refs"/>
+    <w:bookmarkStart w:id="28" w:name="ref-ahmadProblemPredictingReal2014"/>
+    <w:p>
+      <w:pPr>
+        <w:pStyle w:val="Bibliography"/>
+      </w:pPr>
+      <w:r>
+        <w:t xml:space="preserve">Ahmad, M.A., Shen, C., Srivastava, J. &amp; Contractor, N. (2014). On the Problem of Predicting Real World Characteristics from Virtual Worlds. In:</w:t>
+      </w:r>
+      <w:r>
+        <w:t xml:space="preserve"> </w:t>
+      </w:r>
+      <w:r>
+        <w:rPr>
+          <w:i/>
+        </w:rPr>
+        <w:t xml:space="preserve">Predicting Real World Behaviors from Virtual World Data</w:t>
+      </w:r>
+      <w:r>
+        <w:t xml:space="preserve">, Springer Proceedings in Complexity (eds. Ahmad, M.A., Shen, C., Srivastava, J. &amp; Contractor, N.). Springer International Publishing, Cham, pp. 1–18.</w:t>
+      </w:r>
+    </w:p>
+    <w:bookmarkEnd w:id="28"/>
+    <w:bookmarkStart w:id="29" w:name="ref-araujoEcologicalCausesIndividual2011"/>
     <w:p>
       <w:pPr>
         <w:pStyle w:val="Bibliography"/>
@@ -1229,8 +1521,8 @@
         <w:t xml:space="preserve">, 14, 948–958.</w:t>
       </w:r>
     </w:p>
-    <w:bookmarkEnd w:id="27"/>
-    <w:bookmarkStart w:id="28" w:name="ref-arthurSouthWinterWithindive2016"/>
+    <w:bookmarkEnd w:id="29"/>
+    <w:bookmarkStart w:id="30" w:name="ref-arthurSouthWinterWithindive2016"/>
     <w:p>
       <w:pPr>
         <w:pStyle w:val="Bibliography"/>
@@ -1251,8 +1543,30 @@
         <w:t xml:space="preserve">, 30, 1623–1637.</w:t>
       </w:r>
     </w:p>
-    <w:bookmarkEnd w:id="28"/>
-    <w:bookmarkStart w:id="29" w:name="ref-Barbe.etal2020"/>
+    <w:bookmarkEnd w:id="30"/>
+    <w:bookmarkStart w:id="31" w:name="X96c4258e86bc4bebaf88d0c2138881d5bccd865"/>
+    <w:p>
+      <w:pPr>
+        <w:pStyle w:val="Bibliography"/>
+      </w:pPr>
+      <w:r>
+        <w:t xml:space="preserve">Balicer, R.D. (2007). Modeling Infectious Diseases Dissemination Through Online Role-Playing Games.</w:t>
+      </w:r>
+      <w:r>
+        <w:t xml:space="preserve"> </w:t>
+      </w:r>
+      <w:r>
+        <w:rPr>
+          <w:i/>
+        </w:rPr>
+        <w:t xml:space="preserve">Epidemiology</w:t>
+      </w:r>
+      <w:r>
+        <w:t xml:space="preserve">, 18, 260–261.</w:t>
+      </w:r>
+    </w:p>
+    <w:bookmarkEnd w:id="31"/>
+    <w:bookmarkStart w:id="32" w:name="ref-Barbe.etal2020"/>
     <w:p>
       <w:pPr>
         <w:pStyle w:val="Bibliography"/>
@@ -1273,8 +1587,8 @@
         <w:t xml:space="preserve">, 35, 557–560.</w:t>
       </w:r>
     </w:p>
-    <w:bookmarkEnd w:id="29"/>
-    <w:bookmarkStart w:id="30" w:name="ref-belgradPredatorPreyInteractions2016"/>
+    <w:bookmarkEnd w:id="32"/>
+    <w:bookmarkStart w:id="33" w:name="ref-belgradPredatorPreyInteractions2016"/>
     <w:p>
       <w:pPr>
         <w:pStyle w:val="Bibliography"/>
@@ -1295,8 +1609,8 @@
         <w:t xml:space="preserve">, 283, 20160408.</w:t>
       </w:r>
     </w:p>
-    <w:bookmarkEnd w:id="30"/>
-    <w:bookmarkStart w:id="31" w:name="X6d39fdf9ffabb054a8830276828b64550832749"/>
+    <w:bookmarkEnd w:id="33"/>
+    <w:bookmarkStart w:id="34" w:name="X6d39fdf9ffabb054a8830276828b64550832749"/>
     <w:p>
       <w:pPr>
         <w:pStyle w:val="Bibliography"/>
@@ -1317,8 +1631,30 @@
         <w:t xml:space="preserve">, 244, 235–245.</w:t>
       </w:r>
     </w:p>
-    <w:bookmarkEnd w:id="31"/>
-    <w:bookmarkStart w:id="32" w:name="X54345ede4c611a347854928b2cf6b97db0571c2"/>
+    <w:bookmarkEnd w:id="34"/>
+    <w:bookmarkStart w:id="35" w:name="ref-butlerForagingModeChameleon2005"/>
+    <w:p>
+      <w:pPr>
+        <w:pStyle w:val="Bibliography"/>
+      </w:pPr>
+      <w:r>
+        <w:t xml:space="preserve">Butler, M.A. (2005). Foraging mode of the chameleon, Bradypodion pumilum: A challenge to the sit-and-wait versus active forager paradigm?</w:t>
+      </w:r>
+      <w:r>
+        <w:t xml:space="preserve"> </w:t>
+      </w:r>
+      <w:r>
+        <w:rPr>
+          <w:i/>
+        </w:rPr>
+        <w:t xml:space="preserve">Biological Journal of the Linnean Society</w:t>
+      </w:r>
+      <w:r>
+        <w:t xml:space="preserve">, 84, 797–808.</w:t>
+      </w:r>
+    </w:p>
+    <w:bookmarkEnd w:id="35"/>
+    <w:bookmarkStart w:id="36" w:name="X54345ede4c611a347854928b2cf6b97db0571c2"/>
     <w:p>
       <w:pPr>
         <w:pStyle w:val="Bibliography"/>
@@ -1339,8 +1675,30 @@
         <w:t xml:space="preserve">, 578, 151–166.</w:t>
       </w:r>
     </w:p>
-    <w:bookmarkEnd w:id="32"/>
-    <w:bookmarkStart w:id="33" w:name="ref-changPredatorPersonalityPrey2017"/>
+    <w:bookmarkEnd w:id="36"/>
+    <w:bookmarkStart w:id="37" w:name="ref-Carter.etal2013"/>
+    <w:p>
+      <w:pPr>
+        <w:pStyle w:val="Bibliography"/>
+      </w:pPr>
+      <w:r>
+        <w:t xml:space="preserve">Carter, A.J., Feeney, W.E., Marshall, H.H., Cowlishaw, G. &amp; Heinsohn, R. (2013). Animal personality: What are behavioural ecologists measuring?</w:t>
+      </w:r>
+      <w:r>
+        <w:t xml:space="preserve"> </w:t>
+      </w:r>
+      <w:r>
+        <w:rPr>
+          <w:i/>
+        </w:rPr>
+        <w:t xml:space="preserve">Biological Reviews</w:t>
+      </w:r>
+      <w:r>
+        <w:t xml:space="preserve">, 88, 465–475.</w:t>
+      </w:r>
+    </w:p>
+    <w:bookmarkEnd w:id="37"/>
+    <w:bookmarkStart w:id="38" w:name="ref-changPredatorPersonalityPrey2017"/>
     <w:p>
       <w:pPr>
         <w:pStyle w:val="Bibliography"/>
@@ -1361,8 +1719,8 @@
         <w:t xml:space="preserve">, 7, 40734.</w:t>
       </w:r>
     </w:p>
-    <w:bookmarkEnd w:id="33"/>
-    <w:bookmarkStart w:id="34" w:name="ref-courbinShorttermPreyField2018"/>
+    <w:bookmarkEnd w:id="38"/>
+    <w:bookmarkStart w:id="39" w:name="ref-courbinShorttermPreyField2018"/>
     <w:p>
       <w:pPr>
         <w:pStyle w:val="Bibliography"/>
@@ -1398,8 +1756,30 @@
         <w:t xml:space="preserve">, 21, 1043–1054.</w:t>
       </w:r>
     </w:p>
-    <w:bookmarkEnd w:id="34"/>
-    <w:bookmarkStart w:id="35" w:name="ref-donihueAegeanWallLizards2016"/>
+    <w:bookmarkEnd w:id="39"/>
+    <w:bookmarkStart w:id="40" w:name="Xe471327664b7b0eef1b704b291518b928c15e39"/>
+    <w:p>
+      <w:pPr>
+        <w:pStyle w:val="Bibliography"/>
+      </w:pPr>
+      <w:r>
+        <w:t xml:space="preserve">Dingemanse, N.J. &amp; Wolf, M. (2013). Between-individual differences in behavioural plasticity within populations: Causes and consequences.</w:t>
+      </w:r>
+      <w:r>
+        <w:t xml:space="preserve"> </w:t>
+      </w:r>
+      <w:r>
+        <w:rPr>
+          <w:i/>
+        </w:rPr>
+        <w:t xml:space="preserve">Animal Behaviour</w:t>
+      </w:r>
+      <w:r>
+        <w:t xml:space="preserve">, Including Special Section: Behavioural Plasticity and Evolution, 85, 1031–1039.</w:t>
+      </w:r>
+    </w:p>
+    <w:bookmarkEnd w:id="40"/>
+    <w:bookmarkStart w:id="41" w:name="ref-donihueAegeanWallLizards2016"/>
     <w:p>
       <w:pPr>
         <w:pStyle w:val="Bibliography"/>
@@ -1420,8 +1800,8 @@
         <w:t xml:space="preserve">, 6, 7433–7442.</w:t>
       </w:r>
     </w:p>
-    <w:bookmarkEnd w:id="35"/>
-    <w:bookmarkStart w:id="36" w:name="X070a3e41d1030f76557a84b47e2fda6e7bcd7db"/>
+    <w:bookmarkEnd w:id="41"/>
+    <w:bookmarkStart w:id="42" w:name="X070a3e41d1030f76557a84b47e2fda6e7bcd7db"/>
     <w:p>
       <w:pPr>
         <w:pStyle w:val="Bibliography"/>
@@ -1442,8 +1822,8 @@
         <w:t xml:space="preserve">, 34.</w:t>
       </w:r>
     </w:p>
-    <w:bookmarkEnd w:id="36"/>
-    <w:bookmarkStart w:id="37" w:name="ref-glaudasForagingModeRelative2019"/>
+    <w:bookmarkEnd w:id="42"/>
+    <w:bookmarkStart w:id="43" w:name="ref-glaudasForagingModeRelative2019"/>
     <w:p>
       <w:pPr>
         <w:pStyle w:val="Bibliography"/>
@@ -1479,8 +1859,8 @@
         <w:t xml:space="preserve">, 88, 757–767.</w:t>
       </w:r>
     </w:p>
-    <w:bookmarkEnd w:id="37"/>
-    <w:bookmarkStart w:id="38" w:name="ref-griffenRoleIndividualBehavior2012"/>
+    <w:bookmarkEnd w:id="43"/>
+    <w:bookmarkStart w:id="44" w:name="ref-griffenRoleIndividualBehavior2012"/>
     <w:p>
       <w:pPr>
         <w:pStyle w:val="Bibliography"/>
@@ -1501,8 +1881,8 @@
         <w:t xml:space="preserve">, 93, 1935–1943.</w:t>
       </w:r>
     </w:p>
-    <w:bookmarkEnd w:id="38"/>
-    <w:bookmarkStart w:id="39" w:name="ref-heithausFeedingStrategiesTactics2018"/>
+    <w:bookmarkEnd w:id="44"/>
+    <w:bookmarkStart w:id="45" w:name="ref-heithausFeedingStrategiesTactics2018"/>
     <w:p>
       <w:pPr>
         <w:pStyle w:val="Bibliography"/>
@@ -1526,8 +1906,8 @@
         <w:t xml:space="preserve">(eds. Würsig, B., Thewissen, J.G.M. &amp; Kovacs, K.M.). Academic Press, pp. 354–363.</w:t>
       </w:r>
     </w:p>
-    <w:bookmarkEnd w:id="39"/>
-    <w:bookmarkStart w:id="40" w:name="ref-helfmanModeSelectionMode1990"/>
+    <w:bookmarkEnd w:id="45"/>
+    <w:bookmarkStart w:id="46" w:name="ref-helfmanModeSelectionMode1990"/>
     <w:p>
       <w:pPr>
         <w:pStyle w:val="Bibliography"/>
@@ -1551,8 +1931,30 @@
         <w:t xml:space="preserve">(eds. Slater, P.J.B., Rosenblatt, J.S. &amp; Beer, C.). Academic Press, pp. 249–298.</w:t>
       </w:r>
     </w:p>
-    <w:bookmarkEnd w:id="40"/>
-    <w:bookmarkStart w:id="41" w:name="X630f9aa43fa28b4f8766d5db16c7c009d6eaa03"/>
+    <w:bookmarkEnd w:id="46"/>
+    <w:bookmarkStart w:id="47" w:name="X0eed6642a1a3553bf7b23eac28e505514aa2f0e"/>
+    <w:p>
+      <w:pPr>
+        <w:pStyle w:val="Bibliography"/>
+      </w:pPr>
+      <w:r>
+        <w:t xml:space="preserve">Hertel, A.G., Niemelä, P.T., Dingemanse, N.J. &amp; Mueller, T. (2020). A guide for studying among-individual behavioral variation from movement data in the wild.</w:t>
+      </w:r>
+      <w:r>
+        <w:t xml:space="preserve"> </w:t>
+      </w:r>
+      <w:r>
+        <w:rPr>
+          <w:i/>
+        </w:rPr>
+        <w:t xml:space="preserve">Movement Ecology</w:t>
+      </w:r>
+      <w:r>
+        <w:t xml:space="preserve">, 8.</w:t>
+      </w:r>
+    </w:p>
+    <w:bookmarkEnd w:id="47"/>
+    <w:bookmarkStart w:id="48" w:name="X630f9aa43fa28b4f8766d5db16c7c009d6eaa03"/>
     <w:p>
       <w:pPr>
         <w:pStyle w:val="Bibliography"/>
@@ -1573,8 +1975,8 @@
         <w:t xml:space="preserve">, 62, 991–999.</w:t>
       </w:r>
     </w:p>
-    <w:bookmarkEnd w:id="41"/>
-    <w:bookmarkStart w:id="42" w:name="ref-inoueForagingStrategyMantid1983"/>
+    <w:bookmarkEnd w:id="48"/>
+    <w:bookmarkStart w:id="49" w:name="ref-inoueForagingStrategyMantid1983"/>
     <w:p>
       <w:pPr>
         <w:pStyle w:val="Bibliography"/>
@@ -1595,8 +1997,8 @@
         <w:t xml:space="preserve">, 56, 264–271.</w:t>
       </w:r>
     </w:p>
-    <w:bookmarkEnd w:id="42"/>
-    <w:bookmarkStart w:id="43" w:name="ref-jamesEffectsHabitatComplexity1994"/>
+    <w:bookmarkEnd w:id="49"/>
+    <w:bookmarkStart w:id="50" w:name="ref-jamesEffectsHabitatComplexity1994"/>
     <w:p>
       <w:pPr>
         <w:pStyle w:val="Bibliography"/>
@@ -1617,8 +2019,8 @@
         <w:t xml:space="preserve">, 176, 187–200.</w:t>
       </w:r>
     </w:p>
-    <w:bookmarkEnd w:id="43"/>
-    <w:bookmarkStart w:id="44" w:name="X18b57670621cc448cafd4fa43ce2a647e6c853c"/>
+    <w:bookmarkEnd w:id="50"/>
+    <w:bookmarkStart w:id="51" w:name="X18b57670621cc448cafd4fa43ce2a647e6c853c"/>
     <w:p>
       <w:pPr>
         <w:pStyle w:val="Bibliography"/>
@@ -1639,8 +2041,8 @@
         <w:t xml:space="preserve">, 43, 846–849.</w:t>
       </w:r>
     </w:p>
-    <w:bookmarkEnd w:id="44"/>
-    <w:bookmarkStart w:id="45" w:name="X65ba4c4f8f62f315f47d37a89d7fc0d9e5f7e37"/>
+    <w:bookmarkEnd w:id="51"/>
+    <w:bookmarkStart w:id="52" w:name="X65ba4c4f8f62f315f47d37a89d7fc0d9e5f7e37"/>
     <w:p>
       <w:pPr>
         <w:pStyle w:val="Bibliography"/>
@@ -1661,8 +2063,8 @@
         <w:t xml:space="preserve">, 161, 837–847.</w:t>
       </w:r>
     </w:p>
-    <w:bookmarkEnd w:id="45"/>
-    <w:bookmarkStart w:id="46" w:name="ref-laurelInfluenceCruisingAmbush2006"/>
+    <w:bookmarkEnd w:id="52"/>
+    <w:bookmarkStart w:id="53" w:name="ref-laurelInfluenceCruisingAmbush2006"/>
     <w:p>
       <w:pPr>
         <w:pStyle w:val="Bibliography"/>
@@ -1683,8 +2085,8 @@
         <w:t xml:space="preserve">, 329, 34–46.</w:t>
       </w:r>
     </w:p>
-    <w:bookmarkEnd w:id="46"/>
-    <w:bookmarkStart w:id="47" w:name="ref-limaPuttingPredatorsBack2002"/>
+    <w:bookmarkEnd w:id="53"/>
+    <w:bookmarkStart w:id="54" w:name="ref-limaPuttingPredatorsBack2002"/>
     <w:p>
       <w:pPr>
         <w:pStyle w:val="Bibliography"/>
@@ -1705,8 +2107,30 @@
         <w:t xml:space="preserve">, 17, 70–75.</w:t>
       </w:r>
     </w:p>
-    <w:bookmarkEnd w:id="47"/>
-    <w:bookmarkStart w:id="48" w:name="ref-mccoyHabitatStructureEvolution1991"/>
+    <w:bookmarkEnd w:id="54"/>
+    <w:bookmarkStart w:id="55" w:name="ref-lofgrenUntappedPotentialVirtual2007"/>
+    <w:p>
+      <w:pPr>
+        <w:pStyle w:val="Bibliography"/>
+      </w:pPr>
+      <w:r>
+        <w:t xml:space="preserve">Lofgren, E.T. &amp; Fefferman, N.H. (2007). The untapped potential of virtual game worlds to shed light on real world epidemics.</w:t>
+      </w:r>
+      <w:r>
+        <w:t xml:space="preserve"> </w:t>
+      </w:r>
+      <w:r>
+        <w:rPr>
+          <w:i/>
+        </w:rPr>
+        <w:t xml:space="preserve">The Lancet Infectious Diseases</w:t>
+      </w:r>
+      <w:r>
+        <w:t xml:space="preserve">, 7, 625–629.</w:t>
+      </w:r>
+    </w:p>
+    <w:bookmarkEnd w:id="55"/>
+    <w:bookmarkStart w:id="56" w:name="ref-mccoyHabitatStructureEvolution1991"/>
     <w:p>
       <w:pPr>
         <w:pStyle w:val="Bibliography"/>
@@ -1727,8 +2151,8 @@
         <w:t xml:space="preserve">, Population and Community Biology Series (eds. Bell, S.S., McCoy, E.D. &amp; Mushinsky, H.R.). Springer Netherlands, Dordrecht, pp. 3–27.</w:t>
       </w:r>
     </w:p>
-    <w:bookmarkEnd w:id="48"/>
-    <w:bookmarkStart w:id="49" w:name="Xce86095c5c06e8f0b839c33982ae0988b3e105c"/>
+    <w:bookmarkEnd w:id="56"/>
+    <w:bookmarkStart w:id="57" w:name="Xce86095c5c06e8f0b839c33982ae0988b3e105c"/>
     <w:p>
       <w:pPr>
         <w:pStyle w:val="Bibliography"/>
@@ -1749,8 +2173,8 @@
         <w:t xml:space="preserve">, 182, 704–717.</w:t>
       </w:r>
     </w:p>
-    <w:bookmarkEnd w:id="49"/>
-    <w:bookmarkStart w:id="50" w:name="ref-mclaughlinSearchModesBirds1989"/>
+    <w:bookmarkEnd w:id="57"/>
+    <w:bookmarkStart w:id="58" w:name="ref-mclaughlinSearchModesBirds1989"/>
     <w:p>
       <w:pPr>
         <w:pStyle w:val="Bibliography"/>
@@ -1771,8 +2195,8 @@
         <w:t xml:space="preserve">, 133, 654–670.</w:t>
       </w:r>
     </w:p>
-    <w:bookmarkEnd w:id="50"/>
-    <w:bookmarkStart w:id="51" w:name="Xee171ba6d7923118023addb2d6d091d98c59b88"/>
+    <w:bookmarkEnd w:id="58"/>
+    <w:bookmarkStart w:id="59" w:name="Xee171ba6d7923118023addb2d6d091d98c59b88"/>
     <w:p>
       <w:pPr>
         <w:pStyle w:val="Bibliography"/>
@@ -1793,8 +2217,8 @@
         <w:t xml:space="preserve">, 20, 313–317.</w:t>
       </w:r>
     </w:p>
-    <w:bookmarkEnd w:id="51"/>
-    <w:bookmarkStart w:id="52" w:name="ref-Miles.etal2007"/>
+    <w:bookmarkEnd w:id="59"/>
+    <w:bookmarkStart w:id="60" w:name="ref-Miles.etal2007"/>
     <w:p>
       <w:pPr>
         <w:pStyle w:val="Bibliography"/>
@@ -1818,8 +2242,8 @@
         <w:t xml:space="preserve">(eds. Miles, D.B., McBrayer, L.B. &amp; Reilly, S.M.). Cambridge University Press, Cambridge, pp. 49–93.</w:t>
       </w:r>
     </w:p>
-    <w:bookmarkEnd w:id="52"/>
-    <w:bookmarkStart w:id="53" w:name="ref-millerFearMovePredator2014"/>
+    <w:bookmarkEnd w:id="60"/>
+    <w:bookmarkStart w:id="61" w:name="ref-millerFearMovePredator2014"/>
     <w:p>
       <w:pPr>
         <w:pStyle w:val="Bibliography"/>
@@ -1840,8 +2264,111 @@
         <w:t xml:space="preserve">, 83, 214–222.</w:t>
       </w:r>
     </w:p>
-    <w:bookmarkEnd w:id="53"/>
-    <w:bookmarkStart w:id="54" w:name="ref-pettorelliChapterTwoIndividual2015"/>
+    <w:bookmarkEnd w:id="61"/>
+    <w:bookmarkStart w:id="62" w:name="ref-Niemela.Dingemanse2014"/>
+    <w:p>
+      <w:pPr>
+        <w:pStyle w:val="Bibliography"/>
+      </w:pPr>
+      <w:r>
+        <w:t xml:space="preserve">Niemelä, P.T. &amp; Dingemanse, N.J. (2014). Artificial environments and the study of “adaptive” personalities.</w:t>
+      </w:r>
+      <w:r>
+        <w:t xml:space="preserve"> </w:t>
+      </w:r>
+      <w:r>
+        <w:rPr>
+          <w:i/>
+        </w:rPr>
+        <w:t xml:space="preserve">Trends in Ecology &amp; Evolution</w:t>
+      </w:r>
+      <w:r>
+        <w:t xml:space="preserve">, 29, 245–247.</w:t>
+      </w:r>
+    </w:p>
+    <w:bookmarkEnd w:id="62"/>
+    <w:bookmarkStart w:id="63" w:name="ref-oultramVirtualPlaguesRealworld2013"/>
+    <w:p>
+      <w:pPr>
+        <w:pStyle w:val="Bibliography"/>
+      </w:pPr>
+      <w:r>
+        <w:t xml:space="preserve">Oultram, S. (2013). Virtual plagues and real-world pandemics: Reflecting on the potential for online computer role-playing games to inform real world epidemic research.</w:t>
+      </w:r>
+      <w:r>
+        <w:t xml:space="preserve"> </w:t>
+      </w:r>
+      <w:r>
+        <w:rPr>
+          <w:i/>
+        </w:rPr>
+        <w:t xml:space="preserve">Medical Humanities</w:t>
+      </w:r>
+      <w:r>
+        <w:t xml:space="preserve">, 39, 115–118.</w:t>
+      </w:r>
+    </w:p>
+    <w:bookmarkEnd w:id="63"/>
+    <w:bookmarkStart w:id="64" w:name="ref-perryEvolutionSearchModes1999"/>
+    <w:p>
+      <w:pPr>
+        <w:pStyle w:val="Bibliography"/>
+      </w:pPr>
+      <w:r>
+        <w:t xml:space="preserve">Perry, G. (1999). The evolution of search modes: Ecological versus phylogenetic perspectives.</w:t>
+      </w:r>
+      <w:r>
+        <w:t xml:space="preserve"> </w:t>
+      </w:r>
+      <w:r>
+        <w:rPr>
+          <w:i/>
+        </w:rPr>
+        <w:t xml:space="preserve">The American Naturalist</w:t>
+      </w:r>
+      <w:r>
+        <w:t xml:space="preserve">, 153, 98–109.</w:t>
+      </w:r>
+    </w:p>
+    <w:bookmarkEnd w:id="64"/>
+    <w:bookmarkStart w:id="65" w:name="ref-perryForagingModeLacertid1990"/>
+    <w:p>
+      <w:pPr>
+        <w:pStyle w:val="Bibliography"/>
+      </w:pPr>
+      <w:r>
+        <w:t xml:space="preserve">Perry, G., Werner, Y.L., Lampl, I., Rothenstein, D., Sivan, N. &amp; Lerner, A.</w:t>
+      </w:r>
+      <w:r>
+        <w:t xml:space="preserve"> </w:t>
+      </w:r>
+      <w:r>
+        <w:rPr>
+          <w:i/>
+        </w:rPr>
+        <w:t xml:space="preserve">et al.</w:t>
+      </w:r>
+      <w:r>
+        <w:t xml:space="preserve"> </w:t>
+      </w:r>
+      <w:r>
+        <w:t xml:space="preserve">(1990). Foraging mode in lacertid lizards: Variation and correlates.</w:t>
+      </w:r>
+      <w:r>
+        <w:t xml:space="preserve"> </w:t>
+      </w:r>
+      <w:r>
+        <w:rPr>
+          <w:i/>
+        </w:rPr>
+        <w:t xml:space="preserve">Amphibia-Reptilia</w:t>
+      </w:r>
+      <w:r>
+        <w:t xml:space="preserve">, 11, 373–384.</w:t>
+      </w:r>
+    </w:p>
+    <w:bookmarkEnd w:id="65"/>
+    <w:bookmarkStart w:id="66" w:name="ref-pettorelliChapterTwoIndividual2015"/>
     <w:p>
       <w:pPr>
         <w:pStyle w:val="Bibliography"/>
@@ -1862,8 +2389,8 @@
         <w:t xml:space="preserve">, Trait-Based Ecology - From Structure to Function (eds. Pawar, S., Woodward, G. &amp; Dell, A.I.). Academic Press, pp. 19–44.</w:t>
       </w:r>
     </w:p>
-    <w:bookmarkEnd w:id="54"/>
-    <w:bookmarkStart w:id="55" w:name="Xc33e9e25cdaa6e4940352a113ce608263652ba7"/>
+    <w:bookmarkEnd w:id="66"/>
+    <w:bookmarkStart w:id="67" w:name="Xc33e9e25cdaa6e4940352a113ce608263652ba7"/>
     <w:p>
       <w:pPr>
         <w:pStyle w:val="Bibliography"/>
@@ -1884,8 +2411,8 @@
         <w:t xml:space="preserve">, 578, 117–150.</w:t>
       </w:r>
     </w:p>
-    <w:bookmarkEnd w:id="55"/>
-    <w:bookmarkStart w:id="56" w:name="ref-preisserPredatorHuntingMode2007"/>
+    <w:bookmarkEnd w:id="67"/>
+    <w:bookmarkStart w:id="68" w:name="ref-preisserPredatorHuntingMode2007"/>
     <w:p>
       <w:pPr>
         <w:pStyle w:val="Bibliography"/>
@@ -1906,8 +2433,8 @@
         <w:t xml:space="preserve">, 88, 2744–2751.</w:t>
       </w:r>
     </w:p>
-    <w:bookmarkEnd w:id="56"/>
-    <w:bookmarkStart w:id="57" w:name="ref-robinsonForagingBehaviorForest1982"/>
+    <w:bookmarkEnd w:id="68"/>
+    <w:bookmarkStart w:id="69" w:name="ref-robinsonForagingBehaviorForest1982"/>
     <w:p>
       <w:pPr>
         <w:pStyle w:val="Bibliography"/>
@@ -1928,8 +2455,8 @@
         <w:t xml:space="preserve">, 63, 1918–1931.</w:t>
       </w:r>
     </w:p>
-    <w:bookmarkEnd w:id="57"/>
-    <w:bookmarkStart w:id="58" w:name="ref-romeroContrastingCascadeEffects2011"/>
+    <w:bookmarkEnd w:id="69"/>
+    <w:bookmarkStart w:id="70" w:name="ref-romeroContrastingCascadeEffects2011"/>
     <w:p>
       <w:pPr>
         <w:pStyle w:val="Bibliography"/>
@@ -1950,8 +2477,30 @@
         <w:t xml:space="preserve">, 80, 696–704.</w:t>
       </w:r>
     </w:p>
-    <w:bookmarkEnd w:id="58"/>
-    <w:bookmarkStart w:id="59" w:name="Xc2b465bcf30da8df91342161a25763f9ba21634"/>
+    <w:bookmarkEnd w:id="70"/>
+    <w:bookmarkStart w:id="71" w:name="ref-rossVirtualWorldsLaboratories2015"/>
+    <w:p>
+      <w:pPr>
+        <w:pStyle w:val="Bibliography"/>
+      </w:pPr>
+      <w:r>
+        <w:t xml:space="preserve">Ross, T.L., Castronova, E. &amp; Knowles, I. (2015). Virtual Worlds as Laboratories. In:</w:t>
+      </w:r>
+      <w:r>
+        <w:t xml:space="preserve"> </w:t>
+      </w:r>
+      <w:r>
+        <w:rPr>
+          <w:i/>
+        </w:rPr>
+        <w:t xml:space="preserve">Emerging Trends in the Social and Behavioral Sciences</w:t>
+      </w:r>
+      <w:r>
+        <w:t xml:space="preserve">. American Cancer Society, pp. 1–15.</w:t>
+      </w:r>
+    </w:p>
+    <w:bookmarkEnd w:id="71"/>
+    <w:bookmarkStart w:id="72" w:name="Xc2b465bcf30da8df91342161a25763f9ba21634"/>
     <w:p>
       <w:pPr>
         <w:pStyle w:val="Bibliography"/>
@@ -1972,8 +2521,8 @@
         <w:t xml:space="preserve">, 61, 679–688.</w:t>
       </w:r>
     </w:p>
-    <w:bookmarkEnd w:id="59"/>
-    <w:bookmarkStart w:id="60" w:name="ref-scharfEfficiencyEvaluationTwo2006"/>
+    <w:bookmarkEnd w:id="72"/>
+    <w:bookmarkStart w:id="73" w:name="ref-scharfEfficiencyEvaluationTwo2006"/>
     <w:p>
       <w:pPr>
         <w:pStyle w:val="Bibliography"/>
@@ -1994,8 +2543,8 @@
         <w:t xml:space="preserve">, 168, 350–357.</w:t>
       </w:r>
     </w:p>
-    <w:bookmarkEnd w:id="60"/>
-    <w:bookmarkStart w:id="61" w:name="ref-schmitzPredatorPreyFunctional2017"/>
+    <w:bookmarkEnd w:id="73"/>
+    <w:bookmarkStart w:id="74" w:name="ref-schmitzPredatorPreyFunctional2017"/>
     <w:p>
       <w:pPr>
         <w:pStyle w:val="Bibliography"/>
@@ -2016,8 +2565,8 @@
         <w:t xml:space="preserve">, 6, 1767.</w:t>
       </w:r>
     </w:p>
-    <w:bookmarkEnd w:id="61"/>
-    <w:bookmarkStart w:id="62" w:name="ref-schmitzEffectsPredatorHunting2008"/>
+    <w:bookmarkEnd w:id="74"/>
+    <w:bookmarkStart w:id="75" w:name="ref-schmitzEffectsPredatorHunting2008"/>
     <w:p>
       <w:pPr>
         <w:pStyle w:val="Bibliography"/>
@@ -2038,8 +2587,52 @@
         <w:t xml:space="preserve">, 319, 952–954.</w:t>
       </w:r>
     </w:p>
-    <w:bookmarkEnd w:id="62"/>
-    <w:bookmarkStart w:id="63" w:name="ref-Smith.Blumstein2010"/>
+    <w:bookmarkEnd w:id="75"/>
+    <w:bookmarkStart w:id="76" w:name="ref-sihInsightsBehavioralEcology2008"/>
+    <w:p>
+      <w:pPr>
+        <w:pStyle w:val="Bibliography"/>
+      </w:pPr>
+      <w:r>
+        <w:t xml:space="preserve">Sih, A. &amp; Bell, A.M. (2008). Insights for behavioral ecology from behavioral syndromes. In:</w:t>
+      </w:r>
+      <w:r>
+        <w:t xml:space="preserve"> </w:t>
+      </w:r>
+      <w:r>
+        <w:rPr>
+          <w:i/>
+        </w:rPr>
+        <w:t xml:space="preserve">Advances in the Study of Behavior</w:t>
+      </w:r>
+      <w:r>
+        <w:t xml:space="preserve">. Academic Press, pp. 227–281.</w:t>
+      </w:r>
+    </w:p>
+    <w:bookmarkEnd w:id="76"/>
+    <w:bookmarkStart w:id="77" w:name="X5f421d04b9e0e04d8ebcec3e944afeeb0ed4074"/>
+    <w:p>
+      <w:pPr>
+        <w:pStyle w:val="Bibliography"/>
+      </w:pPr>
+      <w:r>
+        <w:t xml:space="preserve">Sih, A., Bell, A.M., Johnson, J.C. &amp; Ziemba, R.E. (2004). Behavioral syndromes: An integrative overview.</w:t>
+      </w:r>
+      <w:r>
+        <w:t xml:space="preserve"> </w:t>
+      </w:r>
+      <w:r>
+        <w:rPr>
+          <w:i/>
+        </w:rPr>
+        <w:t xml:space="preserve">The Quarterly Review of Biology</w:t>
+      </w:r>
+      <w:r>
+        <w:t xml:space="preserve">, 79, 241–277.</w:t>
+      </w:r>
+    </w:p>
+    <w:bookmarkEnd w:id="77"/>
+    <w:bookmarkStart w:id="78" w:name="ref-Smith.Blumstein2010"/>
     <w:p>
       <w:pPr>
         <w:pStyle w:val="Bibliography"/>
@@ -2060,8 +2653,8 @@
         <w:t xml:space="preserve">, 21, 919–926.</w:t>
       </w:r>
     </w:p>
-    <w:bookmarkEnd w:id="63"/>
-    <w:bookmarkStart w:id="64" w:name="ref-tinkerFoodLimitationLeads2008"/>
+    <w:bookmarkEnd w:id="78"/>
+    <w:bookmarkStart w:id="79" w:name="ref-tinkerFoodLimitationLeads2008"/>
     <w:p>
       <w:pPr>
         <w:pStyle w:val="Bibliography"/>
@@ -2082,8 +2675,8 @@
         <w:t xml:space="preserve">, 105, 560–565.</w:t>
       </w:r>
     </w:p>
-    <w:bookmarkEnd w:id="64"/>
-    <w:bookmarkStart w:id="65" w:name="Xa9f710354cc886f3275f2724e3e26c0203e8293"/>
+    <w:bookmarkEnd w:id="79"/>
+    <w:bookmarkStart w:id="80" w:name="Xa9f710354cc886f3275f2724e3e26c0203e8293"/>
     <w:p>
       <w:pPr>
         <w:pStyle w:val="Bibliography"/>
@@ -2104,8 +2697,8 @@
         <w:t xml:space="preserve">, 182, 55–69.</w:t>
       </w:r>
     </w:p>
-    <w:bookmarkEnd w:id="65"/>
-    <w:bookmarkStart w:id="66" w:name="X2d34a8037745a9f1e9ed0eb47d31f23e92657a6"/>
+    <w:bookmarkEnd w:id="80"/>
+    <w:bookmarkStart w:id="81" w:name="X2d34a8037745a9f1e9ed0eb47d31f23e92657a6"/>
     <w:p>
       <w:pPr>
         <w:pStyle w:val="Bibliography"/>
@@ -2126,8 +2719,8 @@
         <w:t xml:space="preserve">, 83, 1469–1477.</w:t>
       </w:r>
     </w:p>
-    <w:bookmarkEnd w:id="66"/>
-    <w:bookmarkStart w:id="67" w:name="Xb8e06baef9fc039277be24829330ae0d3c7685a"/>
+    <w:bookmarkEnd w:id="81"/>
+    <w:bookmarkStart w:id="82" w:name="Xb8e06baef9fc039277be24829330ae0d3c7685a"/>
     <w:p>
       <w:pPr>
         <w:pStyle w:val="Bibliography"/>
@@ -2148,8 +2741,8 @@
         <w:t xml:space="preserve">, 35, 157–162.</w:t>
       </w:r>
     </w:p>
-    <w:bookmarkEnd w:id="67"/>
-    <w:bookmarkStart w:id="68" w:name="X08c79baa18815f94bac099087cab6c4152edd9e"/>
+    <w:bookmarkEnd w:id="82"/>
+    <w:bookmarkStart w:id="83" w:name="X08c79baa18815f94bac099087cab6c4152edd9e"/>
     <w:p>
       <w:pPr>
         <w:pStyle w:val="Bibliography"/>
@@ -2170,8 +2763,8 @@
         <w:t xml:space="preserve">, 12, 23.</w:t>
       </w:r>
     </w:p>
-    <w:bookmarkEnd w:id="68"/>
-    <w:bookmarkStart w:id="69" w:name="X89cbf97abb5d246fb23142725c80f283ab643dd"/>
+    <w:bookmarkEnd w:id="83"/>
+    <w:bookmarkStart w:id="84" w:name="X89cbf97abb5d246fb23142725c80f283ab643dd"/>
     <w:p>
       <w:pPr>
         <w:pStyle w:val="Bibliography"/>
@@ -2192,8 +2785,8 @@
         <w:t xml:space="preserve">, 27, 452–461.</w:t>
       </w:r>
     </w:p>
-    <w:bookmarkEnd w:id="69"/>
-    <w:bookmarkEnd w:id="70"/>
+    <w:bookmarkEnd w:id="84"/>
+    <w:bookmarkEnd w:id="85"/>
     <w:sectPr>
       <w:pgSz w:w="12240" w:h="15840"/>
       <w:pgMar w:top="1417" w:right="1417" w:bottom="1417" w:left="1417" w:header="720" w:footer="720" w:gutter="0"/>

</xml_diff>

<commit_message>
Updated files, added a ref, update manuscript methods
</commit_message>
<xml_diff>
--- a/manuscript/Chapter2-manuscript.docx
+++ b/manuscript/Chapter2-manuscript.docx
@@ -1479,7 +1479,7 @@
         <w:pStyle w:val="FirstParagraph"/>
       </w:pPr>
       <w:r>
-        <w:t xml:space="preserve">During our study period,</w:t>
+        <w:t xml:space="preserve">The datasets we used to test our hypotheses were provided by Behaviour Interactive Inc., the creator and administrator of</w:t>
       </w:r>
       <w:r>
         <w:t xml:space="preserve"> </w:t>
@@ -1491,10 +1491,22 @@
         <w:t xml:space="preserve">DBD</w:t>
       </w:r>
       <w:r>
-        <w:t xml:space="preserve"> </w:t>
-      </w:r>
-      <w:r>
-        <w:t xml:space="preserve">offered 15 playable predator avatars, each having unique abilities encouraging different hunting behaviours (give details on avatar gameplay tactics, etc.). The game environment where players compete is usually randomly assigned from a list of 27 maps differing in their physical components (give details on maps).</w:t>
+        <w:t xml:space="preserve">. The company records the behaviour of players in every match played online. During our study period,</w:t>
+      </w:r>
+      <w:r>
+        <w:t xml:space="preserve"> </w:t>
+      </w:r>
+      <w:r>
+        <w:rPr>
+          <w:i/>
+        </w:rPr>
+        <w:t xml:space="preserve">DBD</w:t>
+      </w:r>
+      <w:r>
+        <w:t xml:space="preserve"> </w:t>
+      </w:r>
+      <w:r>
+        <w:t xml:space="preserve">offered 15 playable predator avatars. Players who incarnate the predator choose their avatar before a match takes place. Each predator avatar has unique abilities that may encourage different playstyles. Some have abilities than make them stealthier, while others can run faster, or have more powerful attacks. We thus controlled for the chosen avatar in our models since it may impact the playstyle of the predator player. In addition, the game environment where players compete is usually randomly assigned from a list of 27 maps differing in their physical components. For example, some maps have large playable surface areas with low vegetation density, which may favor the use of a cursorial strategy. Other maps have a smaller surface area with high vegetation density, which may impair visibility and alter prey detection, favoring the use of an ambush strategy.</w:t>
       </w:r>
     </w:p>
     <w:p>
@@ -1538,14 +1550,6 @@
     </w:p>
     <w:p>
       <w:pPr>
-        <w:pStyle w:val="BodyText"/>
-      </w:pPr>
-      <w:r>
-        <w:t xml:space="preserve">The datasets we used to test our hypotheses were provided by Behaviour Interactive Inc., the creator and administrator of DBD. The company records the behaviour of players in every match played online.</w:t>
-      </w:r>
-    </w:p>
-    <w:p>
-      <w:pPr>
         <w:pStyle w:val="Heading2"/>
       </w:pPr>
       <w:bookmarkStart w:id="30" w:name="b-data-collection"/>
@@ -1751,7 +1755,7 @@
         <w:pStyle w:val="FirstParagraph"/>
       </w:pPr>
       <w:r>
-        <w:t xml:space="preserve">We could not openly share the data on open science/data web platforms due to the confidential nature of the information collected on the users. However, upon reasonable request, we can provide the data used to conduct our analyses. In addition, the project’s R scripts and results are available on this GitHub repository:</w:t>
+        <w:t xml:space="preserve">We could not openly share the data on open science/data web platforms due to privacy restrictions. However, upon reasonable request, we can provide the data used to conduct our analyses. In addition, the project’s R scripts and results are available on this GitHub repository:</w:t>
       </w:r>
       <w:r>
         <w:t xml:space="preserve"> </w:t>

</xml_diff>

<commit_message>
update methods, and PCA
</commit_message>
<xml_diff>
--- a/manuscript/Chapter2-manuscript.docx
+++ b/manuscript/Chapter2-manuscript.docx
@@ -1004,7 +1004,16 @@
         <w:pStyle w:val="BodyText"/>
       </w:pPr>
       <w:r>
-        <w:t xml:space="preserve">Empirically investigating individual variation in hunting mode requires repeated measures of behaviour of numerous individuals under different environmental settings (sources?). Such an approach may impose considerable financial, technical, and ethical challenges when studying larger or elusive wildlife, such as apex predators</w:t>
+        <w:t xml:space="preserve">Empirically investigating individual variation in hunting mode requires repeated measures of behaviour of numerous individuals under different environmental settings</w:t>
+      </w:r>
+      <w:r>
+        <w:t xml:space="preserve"> </w:t>
+      </w:r>
+      <w:r>
+        <w:t xml:space="preserve">(Dall &amp; Griffith 2014; Dingemanse &amp; Wright 2020)</w:t>
+      </w:r>
+      <w:r>
+        <w:t xml:space="preserve">. Such an approach may impose considerable financial, technical, and ethical challenges when studying larger or elusive wildlife, such as apex predators</w:t>
       </w:r>
       <w:r>
         <w:t xml:space="preserve"> </w:t>
@@ -1028,7 +1037,7 @@
         <w:t xml:space="preserve">2020)</w:t>
       </w:r>
       <w:r>
-        <w:t xml:space="preserve">. An additional challenge in empirical studies of predator-prey interactions is identifying traits in predators and prey that are easily observable, but also ecologically relevant (sources?). For instance, foraging mode is expected to vary along a continuum of morphological, physiological, and behavioural traits</w:t>
+        <w:t xml:space="preserve">. An additional challenge in empirical studies of predator-prey interactions is identifying traits in predators and prey that are easily observable, but also ecologically relevant. For instance, foraging mode is expected to vary along a continuum of morphological, physiological, and behavioural traits</w:t>
       </w:r>
       <w:r>
         <w:t xml:space="preserve"> </w:t>
@@ -1067,7 +1076,7 @@
         <w:t xml:space="preserve">2007)</w:t>
       </w:r>
       <w:r>
-        <w:t xml:space="preserve">, but few studies have investigated how habitat- and prey-specific caracteristics shape individual variation in correlated foraging traits.</w:t>
+        <w:t xml:space="preserve">, but few studies have investigated how habitat- and prey-specific caracteristics jointly shape individual variation in correlated foraging traits.</w:t>
       </w:r>
     </w:p>
     <w:p>
@@ -1233,7 +1242,7 @@
         <w:t xml:space="preserve">DBD</w:t>
       </w:r>
       <w:r>
-        <w:t xml:space="preserve">) as our study system. This game pits a single player (predator) against a group of four players (prey), where the predator’s objective is to capture prey (Fig. 1). The predator’s main objective is to search for and consume prey, while the preys’ objective is to escape the predator. Prey can use a wide range of behaviours such as cooperation or hiding to successfully escape (Fig. 1 B and C). For example, they can cooperate to help conspecifics escape from capture (Cere et al., unpublished data), which predators may exploit to lure them in an ambush. These situations offer the possibility for predators to express different hunting tactics. Moreover, each match in</w:t>
+        <w:t xml:space="preserve">) as our study system. This game pits a single player (predator) against a group of four players (prey), where the predator’s objective is to capture prey (Fig. 1). The predator’s main objective is to search for and consume prey, while the preys’ objective is to escape the predator. Prey can use a wide range of behaviours such as cooperation or hiding to successfully escape (Fig. 1 B and C). For example, they can cooperate to help conspecifics escape from capture (Cere et al., accepted), which predators may exploit to lure them in an ambush. These situations offer the possibility for predators to express different hunting tactics. Moreover, each match in</w:t>
       </w:r>
       <w:r>
         <w:t xml:space="preserve"> </w:t>
@@ -1479,7 +1488,7 @@
         <w:pStyle w:val="FirstParagraph"/>
       </w:pPr>
       <w:r>
-        <w:t xml:space="preserve">The datasets we used to test our hypotheses were provided by Behaviour Interactive Inc., the creator and administrator of</w:t>
+        <w:t xml:space="preserve">The datasets used to test our hypotheses were provided by Behaviour Interactive Inc., the creator and administrator of</w:t>
       </w:r>
       <w:r>
         <w:t xml:space="preserve"> </w:t>
@@ -1491,7 +1500,7 @@
         <w:t xml:space="preserve">DBD</w:t>
       </w:r>
       <w:r>
-        <w:t xml:space="preserve">. The company records the behaviour of players in every match played online. During our study period,</w:t>
+        <w:t xml:space="preserve">. The company records the behaviour of players for every match played online. During our study period,</w:t>
       </w:r>
       <w:r>
         <w:t xml:space="preserve"> </w:t>
@@ -1506,15 +1515,7 @@
         <w:t xml:space="preserve"> </w:t>
       </w:r>
       <w:r>
-        <w:t xml:space="preserve">offered 15 playable predator avatars. Players who incarnate the predator choose their avatar before a match takes place. Each predator avatar has unique abilities that may encourage different playstyles. Some have abilities than make them stealthier, while others can run faster, or have more powerful attacks. We thus controlled for the chosen avatar in our models since it may impact the playstyle of the predator player. In addition, the game environment where players compete is usually randomly assigned from a list of 27 maps differing in their physical components. For example, some maps have large playable surface areas with low vegetation density, which may favor the use of a cursorial strategy. Other maps have a smaller surface area with high vegetation density, which may impair visibility and alter prey detection, favoring the use of an ambush strategy.</w:t>
-      </w:r>
-    </w:p>
-    <w:p>
-      <w:pPr>
-        <w:pStyle w:val="BodyText"/>
-      </w:pPr>
-      <w:r>
-        <w:t xml:space="preserve">(refer to</w:t>
+        <w:t xml:space="preserve">offered 15 playable predator avatars. Players who incarnate the predator choose their avatar before a match takes place. Each predator avatar has unique abilities that may encourage different playstyles. Some have abilities than make them stealthier, while others can run faster, or have more powerful attacks. We thus controlled for the chosen avatar in our models since it may impact the playstyle of the predator player. In addition, the game environment where players compete is usually randomly assigned from a list of 27 maps differing in their physical components. For example, some maps have large playable surface areas with low vegetation density, which may favor the use of a cursorial strategy. Other maps have a smaller surface area with high vegetation density, which may impair visibility and alter prey detection, favoring the use of an ambush strategy. For additional details on the game settings and map characteristics, refer to</w:t>
       </w:r>
       <w:r>
         <w:t xml:space="preserve"> </w:t>
@@ -1528,7 +1529,7 @@
         </w:r>
       </w:hyperlink>
       <w:r>
-        <w:t xml:space="preserve">,</w:t>
+        <w:t xml:space="preserve">, and</w:t>
       </w:r>
       <w:r>
         <w:t xml:space="preserve"> </w:t>
@@ -1542,10 +1543,7 @@
         </w:r>
       </w:hyperlink>
       <w:r>
-        <w:t xml:space="preserve"> </w:t>
-      </w:r>
-      <w:r>
-        <w:t xml:space="preserve">for additional details).</w:t>
+        <w:t xml:space="preserve">.</w:t>
       </w:r>
     </w:p>
     <w:p>
@@ -1578,7 +1576,7 @@
         <w:t xml:space="preserve">’</w:t>
       </w:r>
       <w:r>
-        <w:t xml:space="preserve">). We retained matches that lasted more than 5 minutes (short matches are usually interrupted because of technical issues). Players also score points during a match by performing different actions. To control for matches where players did not play or for errors in the data collection, we removed matches where predators earned less than 1 point.</w:t>
+        <w:t xml:space="preserve">). We retained matches that lasted more than 5 minutes (short matches are usually interrupted because of technical issues). Players also score points during a match by performing different actions. To control for matches where players did not play, or for errors in the data collection, we removed matches where predators earned less than 1 point.</w:t>
       </w:r>
     </w:p>
     <w:p>
@@ -1606,7 +1604,7 @@
         <w:pStyle w:val="FirstParagraph"/>
       </w:pPr>
       <w:r>
-        <w:t xml:space="preserve">We selected three of eight behavioural variables that summarize most of the variation in predator hunting tactics based on a principal component analysis (see Fig. S1 and Table S1 in Supporting information for details on this analysis): travel speed (meter/sec.), the rate of space covered (square/sec), and the proportion of time spent guarding prey during the match (see section</w:t>
+        <w:t xml:space="preserve">We selected four of eight behavioural variables that summarize most of the variation in predator hunting tactics based on a principal component analysis (see Fig. S1 and Table S1 in Supporting information for details on this analysis): travel speed (meter/sec.), the rate of space covered (square/sec), the proportion of time spent in an ambush position during the match, and the proportion of time a predator took before his first capture (see section</w:t>
       </w:r>
       <w:r>
         <w:t xml:space="preserve"> </w:t>
@@ -1624,7 +1622,7 @@
         <w:t xml:space="preserve"> </w:t>
       </w:r>
       <w:r>
-        <w:t xml:space="preserve">in Supporting information for details on the measurements). Individual predators using an active-pursuit tactic should exhibit greater average travel speed and rate of space covered whereas those using a sit-and-pursue tactic should instead spend a greater average proportion of time guarding their captured prey.</w:t>
+        <w:t xml:space="preserve">in Supporting information for details on the measurements). Individual predators using an active-pursuit tactic should exhibit greater average travel speed and rate of space covered, whereas those using a sit-and-wait/pursue tactic should instead be slower and spend a greater average proportion of time in an ambush position.</w:t>
       </w:r>
     </w:p>
     <w:p>
@@ -1642,7 +1640,7 @@
         <w:pStyle w:val="FirstParagraph"/>
       </w:pPr>
       <w:r>
-        <w:t xml:space="preserve">We quantified predator responses to the travel speed (meter/sec.) of prey and rate of space covered (square/sec.) by prey. These two traits were measured using the same method described for predators (see description in Supporting information). For both traits, we averaged the four individual prey values within each match since we were interested in the average effect of prey behaviour on the predator’s hunting behaviour. Thus, we used one average value per prey trait, for each match played.</w:t>
+        <w:t xml:space="preserve">We quantified the travel speed (meter/sec.) of prey and their rate of space covered (square/sec.). These two traits were measured using the same method described for predators (see description in Supporting information). For both traits, we averaged the four individual prey values within each match since we were interested in the average effect of prey behaviour on the predator’s hunting behaviour. Thus, we used one average value per prey trait, for each match played.</w:t>
       </w:r>
     </w:p>
     <w:p>
@@ -1660,7 +1658,161 @@
         <w:pStyle w:val="FirstParagraph"/>
       </w:pPr>
       <w:r>
-        <w:t xml:space="preserve">We performed all statistical analyses using the R software (version 4.0.2, R Core Team, 2020) on Compute Canada’s computer cluster running on CentOS Linux 7.</w:t>
+        <w:t xml:space="preserve">We performed all statistical analyses using the R software (version 4.0.2, R Core Team, 2020) on a remote computer cluster (Cedar, Compute Canada,</w:t>
+      </w:r>
+      <w:r>
+        <w:t xml:space="preserve"> </w:t>
+      </w:r>
+      <w:hyperlink r:id="rId35">
+        <w:r>
+          <w:rPr>
+            <w:rStyle w:val="Hyperlink"/>
+          </w:rPr>
+          <w:t xml:space="preserve">https://docs.computecanada.ca/wiki/Cedar</w:t>
+        </w:r>
+      </w:hyperlink>
+      <w:r>
+        <w:t xml:space="preserve">) running on CentOS Linux 7. All models were fitted using the R package</w:t>
+      </w:r>
+      <w:r>
+        <w:t xml:space="preserve"> </w:t>
+      </w:r>
+      <w:r>
+        <w:t xml:space="preserve">“</w:t>
+      </w:r>
+      <w:r>
+        <w:t xml:space="preserve">brms</w:t>
+      </w:r>
+      <w:r>
+        <w:t xml:space="preserve">”</w:t>
+      </w:r>
+      <w:r>
+        <w:t xml:space="preserve"> </w:t>
+      </w:r>
+      <w:r>
+        <w:t xml:space="preserve">version 2.14.4</w:t>
+      </w:r>
+      <w:r>
+        <w:t xml:space="preserve"> </w:t>
+      </w:r>
+      <w:r>
+        <w:t xml:space="preserve">(Bürkner 2017)</w:t>
+      </w:r>
+      <w:r>
+        <w:t xml:space="preserve">.</w:t>
+      </w:r>
+    </w:p>
+    <w:p>
+      <w:pPr>
+        <w:pStyle w:val="Heading3"/>
+      </w:pPr>
+      <w:bookmarkStart w:id="36" w:name="i-variation-in-hunting-mode"/>
+      <w:r>
+        <w:t xml:space="preserve">(i) Variation in hunting mode</w:t>
+      </w:r>
+      <w:bookmarkEnd w:id="36"/>
+    </w:p>
+    <w:p>
+      <w:pPr>
+        <w:pStyle w:val="FirstParagraph"/>
+      </w:pPr>
+      <w:r>
+        <w:t xml:space="preserve">We first parametrized a multivariate Bayesian mixed model to quantify adjusted repeatability of hunting behaviour, and evaluate among-environment, among-individual (specialisation), and within-individual (flexibility) behavioural correlations. We included the predator’s population-response to prey behaviour by adding prey travel speed and rate of space covered as fixed effects. We square-root transformed the four hunting behaviours (</w:t>
+      </w:r>
+      <w:r>
+        <w:t xml:space="preserve">“</w:t>
+      </w:r>
+      <w:r>
+        <w:t xml:space="preserve">y1</w:t>
+      </w:r>
+      <w:r>
+        <w:t xml:space="preserve">”</w:t>
+      </w:r>
+      <w:r>
+        <w:t xml:space="preserve"> </w:t>
+      </w:r>
+      <w:r>
+        <w:t xml:space="preserve">= speed,</w:t>
+      </w:r>
+      <w:r>
+        <w:t xml:space="preserve"> </w:t>
+      </w:r>
+      <w:r>
+        <w:t xml:space="preserve">“</w:t>
+      </w:r>
+      <w:r>
+        <w:t xml:space="preserve">y2</w:t>
+      </w:r>
+      <w:r>
+        <w:t xml:space="preserve">”</w:t>
+      </w:r>
+      <w:r>
+        <w:t xml:space="preserve"> </w:t>
+      </w:r>
+      <w:r>
+        <w:t xml:space="preserve">= space,</w:t>
+      </w:r>
+      <w:r>
+        <w:t xml:space="preserve"> </w:t>
+      </w:r>
+      <w:r>
+        <w:t xml:space="preserve">“</w:t>
+      </w:r>
+      <w:r>
+        <w:t xml:space="preserve">y3</w:t>
+      </w:r>
+      <w:r>
+        <w:t xml:space="preserve">”</w:t>
+      </w:r>
+      <w:r>
+        <w:t xml:space="preserve"> </w:t>
+      </w:r>
+      <w:r>
+        <w:t xml:space="preserve">= guard,</w:t>
+      </w:r>
+      <w:r>
+        <w:t xml:space="preserve"> </w:t>
+      </w:r>
+      <w:r>
+        <w:t xml:space="preserve">“</w:t>
+      </w:r>
+      <w:r>
+        <w:t xml:space="preserve">y4</w:t>
+      </w:r>
+      <w:r>
+        <w:t xml:space="preserve">”</w:t>
+      </w:r>
+      <w:r>
+        <w:t xml:space="preserve"> </w:t>
+      </w:r>
+      <w:r>
+        <w:t xml:space="preserve">= time) to achieve normality and then defined each as having Gaussian distribution. All traits were then standardized to mean and unit variance (z-scores). The model was parametrized as (see</w:t>
+      </w:r>
+      <w:r>
+        <w:t xml:space="preserve"> </w:t>
+      </w:r>
+      <w:r>
+        <w:t xml:space="preserve">‘</w:t>
+      </w:r>
+      <w:r>
+        <w:t xml:space="preserve">Parametrization of the multivariate mixed models</w:t>
+      </w:r>
+      <w:r>
+        <w:t xml:space="preserve">’</w:t>
+      </w:r>
+      <w:r>
+        <w:t xml:space="preserve"> </w:t>
+      </w:r>
+      <w:r>
+        <w:t xml:space="preserve">in Supporting information for details):</w:t>
+      </w:r>
+    </w:p>
+    <w:p>
+      <w:pPr>
+        <w:pStyle w:val="BodyText"/>
+      </w:pPr>
+      <w:r>
+        <w:t xml:space="preserve">$</w:t>
       </w:r>
     </w:p>
     <w:p>
@@ -1672,11 +1824,11 @@
       <w:pPr>
         <w:pStyle w:val="Heading1"/>
       </w:pPr>
-      <w:bookmarkStart w:id="35" w:name="acknowledgements"/>
+      <w:bookmarkStart w:id="37" w:name="acknowledgements"/>
       <w:r>
         <w:t xml:space="preserve">Acknowledgements:</w:t>
       </w:r>
-      <w:bookmarkEnd w:id="35"/>
+      <w:bookmarkEnd w:id="37"/>
     </w:p>
     <w:p>
       <w:pPr>
@@ -1690,11 +1842,11 @@
       <w:pPr>
         <w:pStyle w:val="Heading1"/>
       </w:pPr>
-      <w:bookmarkStart w:id="36" w:name="author-contributions"/>
+      <w:bookmarkStart w:id="38" w:name="author-contributions"/>
       <w:r>
         <w:t xml:space="preserve">Author contributions:</w:t>
       </w:r>
-      <w:bookmarkEnd w:id="36"/>
+      <w:bookmarkEnd w:id="38"/>
     </w:p>
     <w:p>
       <w:pPr>
@@ -1708,11 +1860,11 @@
       <w:pPr>
         <w:pStyle w:val="Heading1"/>
       </w:pPr>
-      <w:bookmarkStart w:id="37" w:name="competing-interests"/>
+      <w:bookmarkStart w:id="39" w:name="competing-interests"/>
       <w:r>
         <w:t xml:space="preserve">Competing interests:</w:t>
       </w:r>
-      <w:bookmarkEnd w:id="37"/>
+      <w:bookmarkEnd w:id="39"/>
     </w:p>
     <w:p>
       <w:pPr>
@@ -1726,11 +1878,11 @@
       <w:pPr>
         <w:pStyle w:val="Heading1"/>
       </w:pPr>
-      <w:bookmarkStart w:id="38" w:name="grant-information"/>
+      <w:bookmarkStart w:id="40" w:name="grant-information"/>
       <w:r>
         <w:t xml:space="preserve">Grant information:</w:t>
       </w:r>
-      <w:bookmarkEnd w:id="38"/>
+      <w:bookmarkEnd w:id="40"/>
     </w:p>
     <w:p>
       <w:pPr>
@@ -1744,11 +1896,11 @@
       <w:pPr>
         <w:pStyle w:val="Heading1"/>
       </w:pPr>
-      <w:bookmarkStart w:id="39" w:name="data-availability-statement"/>
+      <w:bookmarkStart w:id="41" w:name="data-availability-statement"/>
       <w:r>
         <w:t xml:space="preserve">Data availability statement:</w:t>
       </w:r>
-      <w:bookmarkEnd w:id="39"/>
+      <w:bookmarkEnd w:id="41"/>
     </w:p>
     <w:p>
       <w:pPr>
@@ -1760,7 +1912,7 @@
       <w:r>
         <w:t xml:space="preserve"> </w:t>
       </w:r>
-      <w:hyperlink r:id="rId40">
+      <w:hyperlink r:id="rId42">
         <w:r>
           <w:rPr>
             <w:rStyle w:val="Hyperlink"/>
@@ -1776,14 +1928,14 @@
       <w:pPr>
         <w:pStyle w:val="Heading1"/>
       </w:pPr>
-      <w:bookmarkStart w:id="41" w:name="references"/>
+      <w:bookmarkStart w:id="43" w:name="references"/>
       <w:r>
         <w:t xml:space="preserve">References</w:t>
       </w:r>
-      <w:bookmarkEnd w:id="41"/>
-    </w:p>
-    <w:bookmarkStart w:id="98" w:name="refs"/>
-    <w:bookmarkStart w:id="42" w:name="ref-ahmadProblemPredictingReal2014"/>
+      <w:bookmarkEnd w:id="43"/>
+    </w:p>
+    <w:bookmarkStart w:id="103" w:name="refs"/>
+    <w:bookmarkStart w:id="44" w:name="ref-ahmadProblemPredictingReal2014"/>
     <w:p>
       <w:pPr>
         <w:pStyle w:val="Bibliography"/>
@@ -1804,8 +1956,8 @@
         <w:t xml:space="preserve">, Springer Proceedings in Complexity (eds. Ahmad, M.A., Shen, C., Srivastava, J. &amp; Contractor, N.). Springer International Publishing, Cham, pp. 1–18.</w:t>
       </w:r>
     </w:p>
-    <w:bookmarkEnd w:id="42"/>
-    <w:bookmarkStart w:id="43" w:name="ref-araujoEcologicalCausesIndividual2011"/>
+    <w:bookmarkEnd w:id="44"/>
+    <w:bookmarkStart w:id="45" w:name="ref-araujoEcologicalCausesIndividual2011"/>
     <w:p>
       <w:pPr>
         <w:pStyle w:val="Bibliography"/>
@@ -1826,8 +1978,8 @@
         <w:t xml:space="preserve">, 14, 948–958.</w:t>
       </w:r>
     </w:p>
-    <w:bookmarkEnd w:id="43"/>
-    <w:bookmarkStart w:id="44" w:name="ref-arthurSouthWinterWithindive2016"/>
+    <w:bookmarkEnd w:id="45"/>
+    <w:bookmarkStart w:id="46" w:name="ref-arthurSouthWinterWithindive2016"/>
     <w:p>
       <w:pPr>
         <w:pStyle w:val="Bibliography"/>
@@ -1848,8 +2000,8 @@
         <w:t xml:space="preserve">, 30, 1623–1637.</w:t>
       </w:r>
     </w:p>
-    <w:bookmarkEnd w:id="44"/>
-    <w:bookmarkStart w:id="45" w:name="X96c4258e86bc4bebaf88d0c2138881d5bccd865"/>
+    <w:bookmarkEnd w:id="46"/>
+    <w:bookmarkStart w:id="47" w:name="X96c4258e86bc4bebaf88d0c2138881d5bccd865"/>
     <w:p>
       <w:pPr>
         <w:pStyle w:val="Bibliography"/>
@@ -1870,8 +2022,8 @@
         <w:t xml:space="preserve">, 18, 260–261.</w:t>
       </w:r>
     </w:p>
-    <w:bookmarkEnd w:id="45"/>
-    <w:bookmarkStart w:id="46" w:name="ref-Barbe.etal2020"/>
+    <w:bookmarkEnd w:id="47"/>
+    <w:bookmarkStart w:id="48" w:name="ref-Barbe.etal2020"/>
     <w:p>
       <w:pPr>
         <w:pStyle w:val="Bibliography"/>
@@ -1892,8 +2044,8 @@
         <w:t xml:space="preserve">, 35, 557–560.</w:t>
       </w:r>
     </w:p>
-    <w:bookmarkEnd w:id="46"/>
-    <w:bookmarkStart w:id="47" w:name="ref-belgradPredatorPreyInteractions2016"/>
+    <w:bookmarkEnd w:id="48"/>
+    <w:bookmarkStart w:id="49" w:name="ref-belgradPredatorPreyInteractions2016"/>
     <w:p>
       <w:pPr>
         <w:pStyle w:val="Bibliography"/>
@@ -1914,8 +2066,8 @@
         <w:t xml:space="preserve">, 283, 20160408.</w:t>
       </w:r>
     </w:p>
-    <w:bookmarkEnd w:id="47"/>
-    <w:bookmarkStart w:id="48" w:name="X6d39fdf9ffabb054a8830276828b64550832749"/>
+    <w:bookmarkEnd w:id="49"/>
+    <w:bookmarkStart w:id="50" w:name="X6d39fdf9ffabb054a8830276828b64550832749"/>
     <w:p>
       <w:pPr>
         <w:pStyle w:val="Bibliography"/>
@@ -1936,8 +2088,8 @@
         <w:t xml:space="preserve">, 244, 235–245.</w:t>
       </w:r>
     </w:p>
-    <w:bookmarkEnd w:id="48"/>
-    <w:bookmarkStart w:id="49" w:name="ref-butlerForagingModeChameleon2005"/>
+    <w:bookmarkEnd w:id="50"/>
+    <w:bookmarkStart w:id="51" w:name="ref-butlerForagingModeChameleon2005"/>
     <w:p>
       <w:pPr>
         <w:pStyle w:val="Bibliography"/>
@@ -1958,8 +2110,30 @@
         <w:t xml:space="preserve">, 84, 797–808.</w:t>
       </w:r>
     </w:p>
-    <w:bookmarkEnd w:id="49"/>
-    <w:bookmarkStart w:id="50" w:name="X54345ede4c611a347854928b2cf6b97db0571c2"/>
+    <w:bookmarkEnd w:id="51"/>
+    <w:bookmarkStart w:id="52" w:name="ref-burknerBrmsPackageBayesian2017"/>
+    <w:p>
+      <w:pPr>
+        <w:pStyle w:val="Bibliography"/>
+      </w:pPr>
+      <w:r>
+        <w:t xml:space="preserve">Bürkner, P.-C. (2017). Brms: An R Package for Bayesian Multilevel Models Using Stan.</w:t>
+      </w:r>
+      <w:r>
+        <w:t xml:space="preserve"> </w:t>
+      </w:r>
+      <w:r>
+        <w:rPr>
+          <w:i/>
+        </w:rPr>
+        <w:t xml:space="preserve">Journal of Statistical Software</w:t>
+      </w:r>
+      <w:r>
+        <w:t xml:space="preserve">, 80, 1–28.</w:t>
+      </w:r>
+    </w:p>
+    <w:bookmarkEnd w:id="52"/>
+    <w:bookmarkStart w:id="53" w:name="X54345ede4c611a347854928b2cf6b97db0571c2"/>
     <w:p>
       <w:pPr>
         <w:pStyle w:val="Bibliography"/>
@@ -1980,8 +2154,8 @@
         <w:t xml:space="preserve">, 578, 151–166.</w:t>
       </w:r>
     </w:p>
-    <w:bookmarkEnd w:id="50"/>
-    <w:bookmarkStart w:id="51" w:name="ref-Carter.etal2013"/>
+    <w:bookmarkEnd w:id="53"/>
+    <w:bookmarkStart w:id="54" w:name="ref-Carter.etal2013"/>
     <w:p>
       <w:pPr>
         <w:pStyle w:val="Bibliography"/>
@@ -2002,8 +2176,8 @@
         <w:t xml:space="preserve">, 88, 465–475.</w:t>
       </w:r>
     </w:p>
-    <w:bookmarkEnd w:id="51"/>
-    <w:bookmarkStart w:id="52" w:name="ref-changPredatorPersonalityPrey2017"/>
+    <w:bookmarkEnd w:id="54"/>
+    <w:bookmarkStart w:id="55" w:name="ref-changPredatorPersonalityPrey2017"/>
     <w:p>
       <w:pPr>
         <w:pStyle w:val="Bibliography"/>
@@ -2024,8 +2198,8 @@
         <w:t xml:space="preserve">, 7, 40734.</w:t>
       </w:r>
     </w:p>
-    <w:bookmarkEnd w:id="52"/>
-    <w:bookmarkStart w:id="53" w:name="ref-cooperForagingModeControversy2005"/>
+    <w:bookmarkEnd w:id="55"/>
+    <w:bookmarkStart w:id="56" w:name="ref-cooperForagingModeControversy2005"/>
     <w:p>
       <w:pPr>
         <w:pStyle w:val="Bibliography"/>
@@ -2046,8 +2220,8 @@
         <w:t xml:space="preserve">, 267, 179–190.</w:t>
       </w:r>
     </w:p>
-    <w:bookmarkEnd w:id="53"/>
-    <w:bookmarkStart w:id="54" w:name="ref-courbinShorttermPreyField2018"/>
+    <w:bookmarkEnd w:id="56"/>
+    <w:bookmarkStart w:id="57" w:name="ref-courbinShorttermPreyField2018"/>
     <w:p>
       <w:pPr>
         <w:pStyle w:val="Bibliography"/>
@@ -2083,8 +2257,30 @@
         <w:t xml:space="preserve">, 21, 1043–1054.</w:t>
       </w:r>
     </w:p>
-    <w:bookmarkEnd w:id="54"/>
-    <w:bookmarkStart w:id="55" w:name="X37438b96441d1649324486083d915cfff7e3581"/>
+    <w:bookmarkEnd w:id="57"/>
+    <w:bookmarkStart w:id="58" w:name="ref-Dall.Griffith2014"/>
+    <w:p>
+      <w:pPr>
+        <w:pStyle w:val="Bibliography"/>
+      </w:pPr>
+      <w:r>
+        <w:t xml:space="preserve">Dall, S.R.X. &amp; Griffith, S.C. (2014). An empiricist guide to animal personality variation in ecology and evolution.</w:t>
+      </w:r>
+      <w:r>
+        <w:t xml:space="preserve"> </w:t>
+      </w:r>
+      <w:r>
+        <w:rPr>
+          <w:i/>
+        </w:rPr>
+        <w:t xml:space="preserve">Front. Ecol. Evol.</w:t>
+      </w:r>
+      <w:r>
+        <w:t xml:space="preserve">, 2.</w:t>
+      </w:r>
+    </w:p>
+    <w:bookmarkEnd w:id="58"/>
+    <w:bookmarkStart w:id="59" w:name="X37438b96441d1649324486083d915cfff7e3581"/>
     <w:p>
       <w:pPr>
         <w:pStyle w:val="Bibliography"/>
@@ -2105,8 +2301,30 @@
         <w:t xml:space="preserve">, 82, 39–54.</w:t>
       </w:r>
     </w:p>
-    <w:bookmarkEnd w:id="55"/>
-    <w:bookmarkStart w:id="56" w:name="ref-donihueAegeanWallLizards2016"/>
+    <w:bookmarkEnd w:id="59"/>
+    <w:bookmarkStart w:id="60" w:name="Xcd361b28d7f9d777c9d9c3e3b1047b3ad4aeea7"/>
+    <w:p>
+      <w:pPr>
+        <w:pStyle w:val="Bibliography"/>
+      </w:pPr>
+      <w:r>
+        <w:t xml:space="preserve">Dingemanse, N.J. &amp; Wright, J. (2020). Criteria for acceptable studies of animal personality and behavioural syndromes.</w:t>
+      </w:r>
+      <w:r>
+        <w:t xml:space="preserve"> </w:t>
+      </w:r>
+      <w:r>
+        <w:rPr>
+          <w:i/>
+        </w:rPr>
+        <w:t xml:space="preserve">Ethology</w:t>
+      </w:r>
+      <w:r>
+        <w:t xml:space="preserve">, 126, 865–869.</w:t>
+      </w:r>
+    </w:p>
+    <w:bookmarkEnd w:id="60"/>
+    <w:bookmarkStart w:id="61" w:name="ref-donihueAegeanWallLizards2016"/>
     <w:p>
       <w:pPr>
         <w:pStyle w:val="Bibliography"/>
@@ -2127,8 +2345,8 @@
         <w:t xml:space="preserve">, 6, 7433–7442.</w:t>
       </w:r>
     </w:p>
-    <w:bookmarkEnd w:id="56"/>
-    <w:bookmarkStart w:id="57" w:name="X070a3e41d1030f76557a84b47e2fda6e7bcd7db"/>
+    <w:bookmarkEnd w:id="61"/>
+    <w:bookmarkStart w:id="62" w:name="X070a3e41d1030f76557a84b47e2fda6e7bcd7db"/>
     <w:p>
       <w:pPr>
         <w:pStyle w:val="Bibliography"/>
@@ -2149,8 +2367,8 @@
         <w:t xml:space="preserve">, 34.</w:t>
       </w:r>
     </w:p>
-    <w:bookmarkEnd w:id="57"/>
-    <w:bookmarkStart w:id="58" w:name="ref-glaudasForagingModeRelative2019"/>
+    <w:bookmarkEnd w:id="62"/>
+    <w:bookmarkStart w:id="63" w:name="ref-glaudasForagingModeRelative2019"/>
     <w:p>
       <w:pPr>
         <w:pStyle w:val="Bibliography"/>
@@ -2186,8 +2404,8 @@
         <w:t xml:space="preserve">, 88, 757–767.</w:t>
       </w:r>
     </w:p>
-    <w:bookmarkEnd w:id="58"/>
-    <w:bookmarkStart w:id="59" w:name="ref-griffenRoleIndividualBehavior2012"/>
+    <w:bookmarkEnd w:id="63"/>
+    <w:bookmarkStart w:id="64" w:name="ref-griffenRoleIndividualBehavior2012"/>
     <w:p>
       <w:pPr>
         <w:pStyle w:val="Bibliography"/>
@@ -2208,8 +2426,8 @@
         <w:t xml:space="preserve">, 93, 1935–1943.</w:t>
       </w:r>
     </w:p>
-    <w:bookmarkEnd w:id="59"/>
-    <w:bookmarkStart w:id="60" w:name="ref-heithausFeedingStrategiesTactics2018"/>
+    <w:bookmarkEnd w:id="64"/>
+    <w:bookmarkStart w:id="65" w:name="ref-heithausFeedingStrategiesTactics2018"/>
     <w:p>
       <w:pPr>
         <w:pStyle w:val="Bibliography"/>
@@ -2233,8 +2451,8 @@
         <w:t xml:space="preserve">(eds. Würsig, B., Thewissen, J.G.M. &amp; Kovacs, K.M.). Academic Press, pp. 354–363.</w:t>
       </w:r>
     </w:p>
-    <w:bookmarkEnd w:id="60"/>
-    <w:bookmarkStart w:id="61" w:name="ref-helfmanModeSelectionMode1990"/>
+    <w:bookmarkEnd w:id="65"/>
+    <w:bookmarkStart w:id="66" w:name="ref-helfmanModeSelectionMode1990"/>
     <w:p>
       <w:pPr>
         <w:pStyle w:val="Bibliography"/>
@@ -2258,8 +2476,8 @@
         <w:t xml:space="preserve">(eds. Slater, P.J.B., Rosenblatt, J.S. &amp; Beer, C.). Academic Press, pp. 249–298.</w:t>
       </w:r>
     </w:p>
-    <w:bookmarkEnd w:id="61"/>
-    <w:bookmarkStart w:id="62" w:name="X0eed6642a1a3553bf7b23eac28e505514aa2f0e"/>
+    <w:bookmarkEnd w:id="66"/>
+    <w:bookmarkStart w:id="67" w:name="X0eed6642a1a3553bf7b23eac28e505514aa2f0e"/>
     <w:p>
       <w:pPr>
         <w:pStyle w:val="Bibliography"/>
@@ -2280,8 +2498,8 @@
         <w:t xml:space="preserve">, 8.</w:t>
       </w:r>
     </w:p>
-    <w:bookmarkEnd w:id="62"/>
-    <w:bookmarkStart w:id="63" w:name="X630f9aa43fa28b4f8766d5db16c7c009d6eaa03"/>
+    <w:bookmarkEnd w:id="67"/>
+    <w:bookmarkStart w:id="68" w:name="X630f9aa43fa28b4f8766d5db16c7c009d6eaa03"/>
     <w:p>
       <w:pPr>
         <w:pStyle w:val="Bibliography"/>
@@ -2302,8 +2520,8 @@
         <w:t xml:space="preserve">, 62, 991–999.</w:t>
       </w:r>
     </w:p>
-    <w:bookmarkEnd w:id="63"/>
-    <w:bookmarkStart w:id="64" w:name="ref-inoueForagingStrategyMantid1983"/>
+    <w:bookmarkEnd w:id="68"/>
+    <w:bookmarkStart w:id="69" w:name="ref-inoueForagingStrategyMantid1983"/>
     <w:p>
       <w:pPr>
         <w:pStyle w:val="Bibliography"/>
@@ -2324,8 +2542,8 @@
         <w:t xml:space="preserve">, 56, 264–271.</w:t>
       </w:r>
     </w:p>
-    <w:bookmarkEnd w:id="64"/>
-    <w:bookmarkStart w:id="65" w:name="ref-jamesEffectsHabitatComplexity1994"/>
+    <w:bookmarkEnd w:id="69"/>
+    <w:bookmarkStart w:id="70" w:name="ref-jamesEffectsHabitatComplexity1994"/>
     <w:p>
       <w:pPr>
         <w:pStyle w:val="Bibliography"/>
@@ -2346,8 +2564,8 @@
         <w:t xml:space="preserve">, 176, 187–200.</w:t>
       </w:r>
     </w:p>
-    <w:bookmarkEnd w:id="65"/>
-    <w:bookmarkStart w:id="66" w:name="X18b57670621cc448cafd4fa43ce2a647e6c853c"/>
+    <w:bookmarkEnd w:id="70"/>
+    <w:bookmarkStart w:id="71" w:name="X18b57670621cc448cafd4fa43ce2a647e6c853c"/>
     <w:p>
       <w:pPr>
         <w:pStyle w:val="Bibliography"/>
@@ -2368,8 +2586,8 @@
         <w:t xml:space="preserve">, 43, 846–849.</w:t>
       </w:r>
     </w:p>
-    <w:bookmarkEnd w:id="66"/>
-    <w:bookmarkStart w:id="67" w:name="X65ba4c4f8f62f315f47d37a89d7fc0d9e5f7e37"/>
+    <w:bookmarkEnd w:id="71"/>
+    <w:bookmarkStart w:id="72" w:name="X65ba4c4f8f62f315f47d37a89d7fc0d9e5f7e37"/>
     <w:p>
       <w:pPr>
         <w:pStyle w:val="Bibliography"/>
@@ -2390,8 +2608,8 @@
         <w:t xml:space="preserve">, 161, 837–847.</w:t>
       </w:r>
     </w:p>
-    <w:bookmarkEnd w:id="67"/>
-    <w:bookmarkStart w:id="68" w:name="ref-laurelInfluenceCruisingAmbush2006"/>
+    <w:bookmarkEnd w:id="72"/>
+    <w:bookmarkStart w:id="73" w:name="ref-laurelInfluenceCruisingAmbush2006"/>
     <w:p>
       <w:pPr>
         <w:pStyle w:val="Bibliography"/>
@@ -2412,8 +2630,8 @@
         <w:t xml:space="preserve">, 329, 34–46.</w:t>
       </w:r>
     </w:p>
-    <w:bookmarkEnd w:id="68"/>
-    <w:bookmarkStart w:id="69" w:name="ref-limaPuttingPredatorsBack2002"/>
+    <w:bookmarkEnd w:id="73"/>
+    <w:bookmarkStart w:id="74" w:name="ref-limaPuttingPredatorsBack2002"/>
     <w:p>
       <w:pPr>
         <w:pStyle w:val="Bibliography"/>
@@ -2434,8 +2652,8 @@
         <w:t xml:space="preserve">, 17, 70–75.</w:t>
       </w:r>
     </w:p>
-    <w:bookmarkEnd w:id="69"/>
-    <w:bookmarkStart w:id="70" w:name="ref-lofgrenUntappedPotentialVirtual2007"/>
+    <w:bookmarkEnd w:id="74"/>
+    <w:bookmarkStart w:id="75" w:name="ref-lofgrenUntappedPotentialVirtual2007"/>
     <w:p>
       <w:pPr>
         <w:pStyle w:val="Bibliography"/>
@@ -2456,8 +2674,8 @@
         <w:t xml:space="preserve">, 7, 625–629.</w:t>
       </w:r>
     </w:p>
-    <w:bookmarkEnd w:id="70"/>
-    <w:bookmarkStart w:id="71" w:name="ref-mccoyHabitatStructureEvolution1991"/>
+    <w:bookmarkEnd w:id="75"/>
+    <w:bookmarkStart w:id="76" w:name="ref-mccoyHabitatStructureEvolution1991"/>
     <w:p>
       <w:pPr>
         <w:pStyle w:val="Bibliography"/>
@@ -2478,8 +2696,8 @@
         <w:t xml:space="preserve">, Population and Community Biology Series (eds. Bell, S.S., McCoy, E.D. &amp; Mushinsky, H.R.). Springer Netherlands, Dordrecht, pp. 3–27.</w:t>
       </w:r>
     </w:p>
-    <w:bookmarkEnd w:id="71"/>
-    <w:bookmarkStart w:id="72" w:name="Xce86095c5c06e8f0b839c33982ae0988b3e105c"/>
+    <w:bookmarkEnd w:id="76"/>
+    <w:bookmarkStart w:id="77" w:name="Xce86095c5c06e8f0b839c33982ae0988b3e105c"/>
     <w:p>
       <w:pPr>
         <w:pStyle w:val="Bibliography"/>
@@ -2500,8 +2718,8 @@
         <w:t xml:space="preserve">, 182, 704–717.</w:t>
       </w:r>
     </w:p>
-    <w:bookmarkEnd w:id="72"/>
-    <w:bookmarkStart w:id="73" w:name="ref-mclaughlinSearchModesBirds1989"/>
+    <w:bookmarkEnd w:id="77"/>
+    <w:bookmarkStart w:id="78" w:name="ref-mclaughlinSearchModesBirds1989"/>
     <w:p>
       <w:pPr>
         <w:pStyle w:val="Bibliography"/>
@@ -2522,8 +2740,8 @@
         <w:t xml:space="preserve">, 133, 654–670.</w:t>
       </w:r>
     </w:p>
-    <w:bookmarkEnd w:id="73"/>
-    <w:bookmarkStart w:id="74" w:name="Xee171ba6d7923118023addb2d6d091d98c59b88"/>
+    <w:bookmarkEnd w:id="78"/>
+    <w:bookmarkStart w:id="79" w:name="Xee171ba6d7923118023addb2d6d091d98c59b88"/>
     <w:p>
       <w:pPr>
         <w:pStyle w:val="Bibliography"/>
@@ -2544,8 +2762,8 @@
         <w:t xml:space="preserve">, 20, 313–317.</w:t>
       </w:r>
     </w:p>
-    <w:bookmarkEnd w:id="74"/>
-    <w:bookmarkStart w:id="75" w:name="ref-Miles.etal2007"/>
+    <w:bookmarkEnd w:id="79"/>
+    <w:bookmarkStart w:id="80" w:name="ref-Miles.etal2007"/>
     <w:p>
       <w:pPr>
         <w:pStyle w:val="Bibliography"/>
@@ -2569,8 +2787,8 @@
         <w:t xml:space="preserve">(eds. Miles, D.B., McBrayer, L.B. &amp; Reilly, S.M.). Cambridge University Press, Cambridge, pp. 49–93.</w:t>
       </w:r>
     </w:p>
-    <w:bookmarkEnd w:id="75"/>
-    <w:bookmarkStart w:id="76" w:name="ref-millerFearMovePredator2014"/>
+    <w:bookmarkEnd w:id="80"/>
+    <w:bookmarkStart w:id="81" w:name="ref-millerFearMovePredator2014"/>
     <w:p>
       <w:pPr>
         <w:pStyle w:val="Bibliography"/>
@@ -2591,8 +2809,8 @@
         <w:t xml:space="preserve">, 83, 214–222.</w:t>
       </w:r>
     </w:p>
-    <w:bookmarkEnd w:id="76"/>
-    <w:bookmarkStart w:id="77" w:name="ref-Niemela.Dingemanse2014"/>
+    <w:bookmarkEnd w:id="81"/>
+    <w:bookmarkStart w:id="82" w:name="ref-Niemela.Dingemanse2014"/>
     <w:p>
       <w:pPr>
         <w:pStyle w:val="Bibliography"/>
@@ -2613,8 +2831,8 @@
         <w:t xml:space="preserve">, 29, 245–247.</w:t>
       </w:r>
     </w:p>
-    <w:bookmarkEnd w:id="77"/>
-    <w:bookmarkStart w:id="78" w:name="ref-oultramVirtualPlaguesRealworld2013"/>
+    <w:bookmarkEnd w:id="82"/>
+    <w:bookmarkStart w:id="83" w:name="ref-oultramVirtualPlaguesRealworld2013"/>
     <w:p>
       <w:pPr>
         <w:pStyle w:val="Bibliography"/>
@@ -2635,8 +2853,8 @@
         <w:t xml:space="preserve">, 39, 115–118.</w:t>
       </w:r>
     </w:p>
-    <w:bookmarkEnd w:id="78"/>
-    <w:bookmarkStart w:id="79" w:name="ref-perryEvolutionSearchModes1999"/>
+    <w:bookmarkEnd w:id="83"/>
+    <w:bookmarkStart w:id="84" w:name="ref-perryEvolutionSearchModes1999"/>
     <w:p>
       <w:pPr>
         <w:pStyle w:val="Bibliography"/>
@@ -2657,8 +2875,8 @@
         <w:t xml:space="preserve">, 153, 98–109.</w:t>
       </w:r>
     </w:p>
-    <w:bookmarkEnd w:id="79"/>
-    <w:bookmarkStart w:id="80" w:name="ref-perryForagingModeLacertid1990"/>
+    <w:bookmarkEnd w:id="84"/>
+    <w:bookmarkStart w:id="85" w:name="ref-perryForagingModeLacertid1990"/>
     <w:p>
       <w:pPr>
         <w:pStyle w:val="Bibliography"/>
@@ -2694,8 +2912,8 @@
         <w:t xml:space="preserve">, 11, 373–384.</w:t>
       </w:r>
     </w:p>
-    <w:bookmarkEnd w:id="80"/>
-    <w:bookmarkStart w:id="81" w:name="ref-pettorelliChapterTwoIndividual2015"/>
+    <w:bookmarkEnd w:id="85"/>
+    <w:bookmarkStart w:id="86" w:name="ref-pettorelliChapterTwoIndividual2015"/>
     <w:p>
       <w:pPr>
         <w:pStyle w:val="Bibliography"/>
@@ -2716,8 +2934,8 @@
         <w:t xml:space="preserve">, Trait-Based Ecology - From Structure to Function (eds. Pawar, S., Woodward, G. &amp; Dell, A.I.). Academic Press, pp. 19–44.</w:t>
       </w:r>
     </w:p>
-    <w:bookmarkEnd w:id="81"/>
-    <w:bookmarkStart w:id="82" w:name="Xc33e9e25cdaa6e4940352a113ce608263652ba7"/>
+    <w:bookmarkEnd w:id="86"/>
+    <w:bookmarkStart w:id="87" w:name="Xc33e9e25cdaa6e4940352a113ce608263652ba7"/>
     <w:p>
       <w:pPr>
         <w:pStyle w:val="Bibliography"/>
@@ -2738,8 +2956,8 @@
         <w:t xml:space="preserve">, 578, 117–150.</w:t>
       </w:r>
     </w:p>
-    <w:bookmarkEnd w:id="82"/>
-    <w:bookmarkStart w:id="83" w:name="ref-preisserPredatorHuntingMode2007"/>
+    <w:bookmarkEnd w:id="87"/>
+    <w:bookmarkStart w:id="88" w:name="ref-preisserPredatorHuntingMode2007"/>
     <w:p>
       <w:pPr>
         <w:pStyle w:val="Bibliography"/>
@@ -2760,8 +2978,8 @@
         <w:t xml:space="preserve">, 88, 2744–2751.</w:t>
       </w:r>
     </w:p>
-    <w:bookmarkEnd w:id="83"/>
-    <w:bookmarkStart w:id="84" w:name="ref-robinsonForagingBehaviorForest1982"/>
+    <w:bookmarkEnd w:id="88"/>
+    <w:bookmarkStart w:id="89" w:name="ref-robinsonForagingBehaviorForest1982"/>
     <w:p>
       <w:pPr>
         <w:pStyle w:val="Bibliography"/>
@@ -2782,8 +3000,8 @@
         <w:t xml:space="preserve">, 63, 1918–1931.</w:t>
       </w:r>
     </w:p>
-    <w:bookmarkEnd w:id="84"/>
-    <w:bookmarkStart w:id="85" w:name="ref-romeroContrastingCascadeEffects2011"/>
+    <w:bookmarkEnd w:id="89"/>
+    <w:bookmarkStart w:id="90" w:name="ref-romeroContrastingCascadeEffects2011"/>
     <w:p>
       <w:pPr>
         <w:pStyle w:val="Bibliography"/>
@@ -2804,8 +3022,8 @@
         <w:t xml:space="preserve">, 80, 696–704.</w:t>
       </w:r>
     </w:p>
-    <w:bookmarkEnd w:id="85"/>
-    <w:bookmarkStart w:id="86" w:name="ref-rossVirtualWorldsLaboratories2015"/>
+    <w:bookmarkEnd w:id="90"/>
+    <w:bookmarkStart w:id="91" w:name="ref-rossVirtualWorldsLaboratories2015"/>
     <w:p>
       <w:pPr>
         <w:pStyle w:val="Bibliography"/>
@@ -2826,8 +3044,8 @@
         <w:t xml:space="preserve">. American Cancer Society, pp. 1–15.</w:t>
       </w:r>
     </w:p>
-    <w:bookmarkEnd w:id="86"/>
-    <w:bookmarkStart w:id="87" w:name="Xc2b465bcf30da8df91342161a25763f9ba21634"/>
+    <w:bookmarkEnd w:id="91"/>
+    <w:bookmarkStart w:id="92" w:name="Xc2b465bcf30da8df91342161a25763f9ba21634"/>
     <w:p>
       <w:pPr>
         <w:pStyle w:val="Bibliography"/>
@@ -2848,8 +3066,8 @@
         <w:t xml:space="preserve">, 61, 679–688.</w:t>
       </w:r>
     </w:p>
-    <w:bookmarkEnd w:id="87"/>
-    <w:bookmarkStart w:id="88" w:name="ref-scharfEfficiencyEvaluationTwo2006"/>
+    <w:bookmarkEnd w:id="92"/>
+    <w:bookmarkStart w:id="93" w:name="ref-scharfEfficiencyEvaluationTwo2006"/>
     <w:p>
       <w:pPr>
         <w:pStyle w:val="Bibliography"/>
@@ -2870,8 +3088,8 @@
         <w:t xml:space="preserve">, 168, 350–357.</w:t>
       </w:r>
     </w:p>
-    <w:bookmarkEnd w:id="88"/>
-    <w:bookmarkStart w:id="89" w:name="ref-schmitzPredatorPreyFunctional2017"/>
+    <w:bookmarkEnd w:id="93"/>
+    <w:bookmarkStart w:id="94" w:name="ref-schmitzPredatorPreyFunctional2017"/>
     <w:p>
       <w:pPr>
         <w:pStyle w:val="Bibliography"/>
@@ -2892,8 +3110,8 @@
         <w:t xml:space="preserve">, 6, 1767.</w:t>
       </w:r>
     </w:p>
-    <w:bookmarkEnd w:id="89"/>
-    <w:bookmarkStart w:id="90" w:name="ref-schmitzEffectsPredatorHunting2008"/>
+    <w:bookmarkEnd w:id="94"/>
+    <w:bookmarkStart w:id="95" w:name="ref-schmitzEffectsPredatorHunting2008"/>
     <w:p>
       <w:pPr>
         <w:pStyle w:val="Bibliography"/>
@@ -2914,8 +3132,8 @@
         <w:t xml:space="preserve">, 319, 952–954.</w:t>
       </w:r>
     </w:p>
-    <w:bookmarkEnd w:id="90"/>
-    <w:bookmarkStart w:id="91" w:name="ref-Smith.Blumstein2010"/>
+    <w:bookmarkEnd w:id="95"/>
+    <w:bookmarkStart w:id="96" w:name="ref-Smith.Blumstein2010"/>
     <w:p>
       <w:pPr>
         <w:pStyle w:val="Bibliography"/>
@@ -2936,8 +3154,8 @@
         <w:t xml:space="preserve">, 21, 919–926.</w:t>
       </w:r>
     </w:p>
-    <w:bookmarkEnd w:id="91"/>
-    <w:bookmarkStart w:id="92" w:name="ref-tinkerFoodLimitationLeads2008"/>
+    <w:bookmarkEnd w:id="96"/>
+    <w:bookmarkStart w:id="97" w:name="ref-tinkerFoodLimitationLeads2008"/>
     <w:p>
       <w:pPr>
         <w:pStyle w:val="Bibliography"/>
@@ -2958,8 +3176,8 @@
         <w:t xml:space="preserve">, 105, 560–565.</w:t>
       </w:r>
     </w:p>
-    <w:bookmarkEnd w:id="92"/>
-    <w:bookmarkStart w:id="93" w:name="Xa9f710354cc886f3275f2724e3e26c0203e8293"/>
+    <w:bookmarkEnd w:id="97"/>
+    <w:bookmarkStart w:id="98" w:name="Xa9f710354cc886f3275f2724e3e26c0203e8293"/>
     <w:p>
       <w:pPr>
         <w:pStyle w:val="Bibliography"/>
@@ -2980,8 +3198,8 @@
         <w:t xml:space="preserve">, 182, 55–69.</w:t>
       </w:r>
     </w:p>
-    <w:bookmarkEnd w:id="93"/>
-    <w:bookmarkStart w:id="94" w:name="X2d34a8037745a9f1e9ed0eb47d31f23e92657a6"/>
+    <w:bookmarkEnd w:id="98"/>
+    <w:bookmarkStart w:id="99" w:name="X2d34a8037745a9f1e9ed0eb47d31f23e92657a6"/>
     <w:p>
       <w:pPr>
         <w:pStyle w:val="Bibliography"/>
@@ -3002,8 +3220,8 @@
         <w:t xml:space="preserve">, 83, 1469–1477.</w:t>
       </w:r>
     </w:p>
-    <w:bookmarkEnd w:id="94"/>
-    <w:bookmarkStart w:id="95" w:name="Xb8e06baef9fc039277be24829330ae0d3c7685a"/>
+    <w:bookmarkEnd w:id="99"/>
+    <w:bookmarkStart w:id="100" w:name="Xb8e06baef9fc039277be24829330ae0d3c7685a"/>
     <w:p>
       <w:pPr>
         <w:pStyle w:val="Bibliography"/>
@@ -3024,8 +3242,8 @@
         <w:t xml:space="preserve">, 35, 157–162.</w:t>
       </w:r>
     </w:p>
-    <w:bookmarkEnd w:id="95"/>
-    <w:bookmarkStart w:id="96" w:name="X08c79baa18815f94bac099087cab6c4152edd9e"/>
+    <w:bookmarkEnd w:id="100"/>
+    <w:bookmarkStart w:id="101" w:name="X08c79baa18815f94bac099087cab6c4152edd9e"/>
     <w:p>
       <w:pPr>
         <w:pStyle w:val="Bibliography"/>
@@ -3046,8 +3264,8 @@
         <w:t xml:space="preserve">, 12, 23.</w:t>
       </w:r>
     </w:p>
-    <w:bookmarkEnd w:id="96"/>
-    <w:bookmarkStart w:id="97" w:name="X89cbf97abb5d246fb23142725c80f283ab643dd"/>
+    <w:bookmarkEnd w:id="101"/>
+    <w:bookmarkStart w:id="102" w:name="X89cbf97abb5d246fb23142725c80f283ab643dd"/>
     <w:p>
       <w:pPr>
         <w:pStyle w:val="Bibliography"/>
@@ -3068,8 +3286,8 @@
         <w:t xml:space="preserve">, 27, 452–461.</w:t>
       </w:r>
     </w:p>
-    <w:bookmarkEnd w:id="97"/>
-    <w:bookmarkEnd w:id="98"/>
+    <w:bookmarkEnd w:id="102"/>
+    <w:bookmarkEnd w:id="103"/>
     <w:sectPr>
       <w:pgSz w:w="12240" w:h="15840"/>
       <w:pgMar w:top="1417" w:right="1417" w:bottom="1417" w:left="1417" w:header="720" w:footer="720" w:gutter="0"/>

</xml_diff>

<commit_message>
added fig1 in manuscript
</commit_message>
<xml_diff>
--- a/manuscript/Chapter2-manuscript.docx
+++ b/manuscript/Chapter2-manuscript.docx
@@ -1816,6 +1816,840 @@
       </w:r>
     </w:p>
     <w:p>
+      <w:pPr>
+        <w:pStyle w:val="BodyText"/>
+      </w:pPr>
+      <m:oMathPara>
+        <m:oMathParaPr>
+          <m:jc m:val="center"/>
+        </m:oMathParaPr>
+        <m:oMath>
+          <m:r>
+            <m:t>y</m:t>
+          </m:r>
+          <m:sSub>
+            <m:e>
+              <m:r>
+                <m:t>1</m:t>
+              </m:r>
+            </m:e>
+            <m:sub>
+              <m:r>
+                <m:t>i</m:t>
+              </m:r>
+              <m:r>
+                <m:t>j</m:t>
+              </m:r>
+            </m:sub>
+          </m:sSub>
+          <m:r>
+            <m:t>=</m:t>
+          </m:r>
+          <m:sSub>
+            <m:e>
+              <m:r>
+                <m:t>β</m:t>
+              </m:r>
+            </m:e>
+            <m:sub>
+              <m:r>
+                <m:t>0</m:t>
+              </m:r>
+              <m:r>
+                <m:t>y</m:t>
+              </m:r>
+              <m:r>
+                <m:t>1</m:t>
+              </m:r>
+            </m:sub>
+          </m:sSub>
+          <m:r>
+            <m:t>+</m:t>
+          </m:r>
+          <m:sSub>
+            <m:e>
+              <m:r>
+                <m:t>β</m:t>
+              </m:r>
+            </m:e>
+            <m:sub>
+              <m:r>
+                <m:t>1</m:t>
+              </m:r>
+              <m:r>
+                <m:t>y</m:t>
+              </m:r>
+              <m:r>
+                <m:t>1</m:t>
+              </m:r>
+            </m:sub>
+          </m:sSub>
+          <m:r>
+            <m:rPr>
+              <m:nor/>
+              <m:sty m:val="p"/>
+            </m:rPr>
+            <m:t>prey speed</m:t>
+          </m:r>
+          <m:r>
+            <m:t>+</m:t>
+          </m:r>
+          <m:sSub>
+            <m:e>
+              <m:r>
+                <m:t>β</m:t>
+              </m:r>
+            </m:e>
+            <m:sub>
+              <m:r>
+                <m:t>2</m:t>
+              </m:r>
+              <m:r>
+                <m:t>y</m:t>
+              </m:r>
+              <m:r>
+                <m:t>1</m:t>
+              </m:r>
+            </m:sub>
+          </m:sSub>
+          <m:r>
+            <m:t>p</m:t>
+          </m:r>
+          <m:r>
+            <m:t>r</m:t>
+          </m:r>
+          <m:r>
+            <m:t>e</m:t>
+          </m:r>
+          <m:r>
+            <m:t>y</m:t>
+          </m:r>
+          <m:r>
+            <m:t>s</m:t>
+          </m:r>
+          <m:r>
+            <m:t>p</m:t>
+          </m:r>
+          <m:r>
+            <m:t>a</m:t>
+          </m:r>
+          <m:r>
+            <m:t>c</m:t>
+          </m:r>
+          <m:r>
+            <m:t>e</m:t>
+          </m:r>
+          <m:r>
+            <m:t>+</m:t>
+          </m:r>
+          <m:r>
+            <m:t>i</m:t>
+          </m:r>
+          <m:sSub>
+            <m:e>
+              <m:r>
+                <m:t>d</m:t>
+              </m:r>
+            </m:e>
+            <m:sub>
+              <m:r>
+                <m:t>0</m:t>
+              </m:r>
+              <m:r>
+                <m:t>y</m:t>
+              </m:r>
+              <m:r>
+                <m:t>1</m:t>
+              </m:r>
+              <m:r>
+                <m:t>,</m:t>
+              </m:r>
+              <m:r>
+                <m:t>i</m:t>
+              </m:r>
+            </m:sub>
+          </m:sSub>
+          <m:r>
+            <m:t>+</m:t>
+          </m:r>
+          <m:r>
+            <m:t>m</m:t>
+          </m:r>
+          <m:r>
+            <m:t>a</m:t>
+          </m:r>
+          <m:sSub>
+            <m:e>
+              <m:r>
+                <m:t>p</m:t>
+              </m:r>
+            </m:e>
+            <m:sub>
+              <m:r>
+                <m:t>0</m:t>
+              </m:r>
+              <m:r>
+                <m:t>y</m:t>
+              </m:r>
+              <m:r>
+                <m:t>1</m:t>
+              </m:r>
+              <m:r>
+                <m:t>,</m:t>
+              </m:r>
+              <m:r>
+                <m:t>i</m:t>
+              </m:r>
+            </m:sub>
+          </m:sSub>
+          <m:r>
+            <m:t>+</m:t>
+          </m:r>
+          <m:r>
+            <m:t>a</m:t>
+          </m:r>
+          <m:r>
+            <m:t>v</m:t>
+          </m:r>
+          <m:r>
+            <m:t>a</m:t>
+          </m:r>
+          <m:r>
+            <m:t>t</m:t>
+          </m:r>
+          <m:r>
+            <m:t>a</m:t>
+          </m:r>
+          <m:sSub>
+            <m:e>
+              <m:r>
+                <m:t>r</m:t>
+              </m:r>
+            </m:e>
+            <m:sub>
+              <m:r>
+                <m:t>0</m:t>
+              </m:r>
+              <m:r>
+                <m:t>y</m:t>
+              </m:r>
+              <m:r>
+                <m:t>1</m:t>
+              </m:r>
+              <m:r>
+                <m:t>,</m:t>
+              </m:r>
+              <m:r>
+                <m:t>i</m:t>
+              </m:r>
+            </m:sub>
+          </m:sSub>
+        </m:oMath>
+      </m:oMathPara>
+    </w:p>
+    <w:p>
+      <w:pPr>
+        <w:pStyle w:val="FirstParagraph"/>
+      </w:pPr>
+      <m:oMathPara>
+        <m:oMathParaPr>
+          <m:jc m:val="center"/>
+        </m:oMathParaPr>
+        <m:oMath>
+          <m:r>
+            <m:t>y</m:t>
+          </m:r>
+          <m:sSub>
+            <m:e>
+              <m:r>
+                <m:t>2</m:t>
+              </m:r>
+            </m:e>
+            <m:sub>
+              <m:r>
+                <m:t>i</m:t>
+              </m:r>
+              <m:r>
+                <m:t>j</m:t>
+              </m:r>
+            </m:sub>
+          </m:sSub>
+          <m:r>
+            <m:t>=</m:t>
+          </m:r>
+          <m:sSub>
+            <m:e>
+              <m:r>
+                <m:t>β</m:t>
+              </m:r>
+            </m:e>
+            <m:sub>
+              <m:r>
+                <m:t>0</m:t>
+              </m:r>
+              <m:r>
+                <m:t>y</m:t>
+              </m:r>
+              <m:r>
+                <m:t>2</m:t>
+              </m:r>
+            </m:sub>
+          </m:sSub>
+          <m:r>
+            <m:t>+</m:t>
+          </m:r>
+          <m:sSub>
+            <m:e>
+              <m:r>
+                <m:t>β</m:t>
+              </m:r>
+            </m:e>
+            <m:sub>
+              <m:r>
+                <m:t>1</m:t>
+              </m:r>
+              <m:r>
+                <m:t>y</m:t>
+              </m:r>
+              <m:r>
+                <m:t>2</m:t>
+              </m:r>
+            </m:sub>
+          </m:sSub>
+          <m:r>
+            <m:t>p</m:t>
+          </m:r>
+          <m:r>
+            <m:t>r</m:t>
+          </m:r>
+          <m:r>
+            <m:t>e</m:t>
+          </m:r>
+          <m:r>
+            <m:t>y</m:t>
+          </m:r>
+          <m:r>
+            <m:t>s</m:t>
+          </m:r>
+          <m:r>
+            <m:t>p</m:t>
+          </m:r>
+          <m:r>
+            <m:t>e</m:t>
+          </m:r>
+          <m:r>
+            <m:t>e</m:t>
+          </m:r>
+          <m:r>
+            <m:t>d</m:t>
+          </m:r>
+          <m:r>
+            <m:t>+</m:t>
+          </m:r>
+          <m:sSub>
+            <m:e>
+              <m:r>
+                <m:t>β</m:t>
+              </m:r>
+            </m:e>
+            <m:sub>
+              <m:r>
+                <m:t>2</m:t>
+              </m:r>
+              <m:r>
+                <m:t>y</m:t>
+              </m:r>
+              <m:r>
+                <m:t>2</m:t>
+              </m:r>
+            </m:sub>
+          </m:sSub>
+          <m:r>
+            <m:t>p</m:t>
+          </m:r>
+          <m:r>
+            <m:t>r</m:t>
+          </m:r>
+          <m:r>
+            <m:t>e</m:t>
+          </m:r>
+          <m:r>
+            <m:t>y</m:t>
+          </m:r>
+          <m:r>
+            <m:t>s</m:t>
+          </m:r>
+          <m:r>
+            <m:t>p</m:t>
+          </m:r>
+          <m:r>
+            <m:t>a</m:t>
+          </m:r>
+          <m:r>
+            <m:t>c</m:t>
+          </m:r>
+          <m:r>
+            <m:t>e</m:t>
+          </m:r>
+          <m:r>
+            <m:t>+</m:t>
+          </m:r>
+          <m:r>
+            <m:t>i</m:t>
+          </m:r>
+          <m:sSub>
+            <m:e>
+              <m:r>
+                <m:t>d</m:t>
+              </m:r>
+            </m:e>
+            <m:sub>
+              <m:r>
+                <m:t>0</m:t>
+              </m:r>
+              <m:r>
+                <m:t>y</m:t>
+              </m:r>
+              <m:r>
+                <m:t>2</m:t>
+              </m:r>
+              <m:r>
+                <m:t>,</m:t>
+              </m:r>
+              <m:r>
+                <m:t>i</m:t>
+              </m:r>
+            </m:sub>
+          </m:sSub>
+          <m:r>
+            <m:t>+</m:t>
+          </m:r>
+          <m:r>
+            <m:t>m</m:t>
+          </m:r>
+          <m:r>
+            <m:t>a</m:t>
+          </m:r>
+          <m:sSub>
+            <m:e>
+              <m:r>
+                <m:t>p</m:t>
+              </m:r>
+            </m:e>
+            <m:sub>
+              <m:r>
+                <m:t>0</m:t>
+              </m:r>
+              <m:r>
+                <m:t>y</m:t>
+              </m:r>
+              <m:r>
+                <m:t>2</m:t>
+              </m:r>
+              <m:r>
+                <m:t>,</m:t>
+              </m:r>
+              <m:r>
+                <m:t>i</m:t>
+              </m:r>
+            </m:sub>
+          </m:sSub>
+          <m:r>
+            <m:t>+</m:t>
+          </m:r>
+          <m:r>
+            <m:t>a</m:t>
+          </m:r>
+          <m:r>
+            <m:t>v</m:t>
+          </m:r>
+          <m:r>
+            <m:t>a</m:t>
+          </m:r>
+          <m:r>
+            <m:t>t</m:t>
+          </m:r>
+          <m:r>
+            <m:t>a</m:t>
+          </m:r>
+          <m:sSub>
+            <m:e>
+              <m:r>
+                <m:t>r</m:t>
+              </m:r>
+            </m:e>
+            <m:sub>
+              <m:r>
+                <m:t>0</m:t>
+              </m:r>
+              <m:r>
+                <m:t>y</m:t>
+              </m:r>
+              <m:r>
+                <m:t>2</m:t>
+              </m:r>
+              <m:r>
+                <m:t>,</m:t>
+              </m:r>
+              <m:r>
+                <m:t>i</m:t>
+              </m:r>
+            </m:sub>
+          </m:sSub>
+        </m:oMath>
+      </m:oMathPara>
+    </w:p>
+    <w:p>
+      <w:pPr>
+        <w:pStyle w:val="FirstParagraph"/>
+      </w:pPr>
+      <m:oMathPara>
+        <m:oMathParaPr>
+          <m:jc m:val="center"/>
+        </m:oMathParaPr>
+        <m:oMath>
+          <m:r>
+            <m:t>y</m:t>
+          </m:r>
+          <m:sSub>
+            <m:e>
+              <m:r>
+                <m:t>3</m:t>
+              </m:r>
+            </m:e>
+            <m:sub>
+              <m:r>
+                <m:t>i</m:t>
+              </m:r>
+              <m:r>
+                <m:t>j</m:t>
+              </m:r>
+            </m:sub>
+          </m:sSub>
+          <m:r>
+            <m:t>=</m:t>
+          </m:r>
+          <m:sSub>
+            <m:e>
+              <m:r>
+                <m:t>β</m:t>
+              </m:r>
+            </m:e>
+            <m:sub>
+              <m:r>
+                <m:t>0</m:t>
+              </m:r>
+              <m:r>
+                <m:t>y</m:t>
+              </m:r>
+              <m:r>
+                <m:t>3</m:t>
+              </m:r>
+            </m:sub>
+          </m:sSub>
+          <m:r>
+            <m:t>+</m:t>
+          </m:r>
+          <m:sSub>
+            <m:e>
+              <m:r>
+                <m:t>β</m:t>
+              </m:r>
+            </m:e>
+            <m:sub>
+              <m:r>
+                <m:t>1</m:t>
+              </m:r>
+              <m:r>
+                <m:t>y</m:t>
+              </m:r>
+              <m:r>
+                <m:t>3</m:t>
+              </m:r>
+            </m:sub>
+          </m:sSub>
+          <m:r>
+            <m:t>p</m:t>
+          </m:r>
+          <m:r>
+            <m:t>r</m:t>
+          </m:r>
+          <m:r>
+            <m:t>e</m:t>
+          </m:r>
+          <m:r>
+            <m:t>y</m:t>
+          </m:r>
+          <m:r>
+            <m:t>s</m:t>
+          </m:r>
+          <m:r>
+            <m:t>p</m:t>
+          </m:r>
+          <m:r>
+            <m:t>e</m:t>
+          </m:r>
+          <m:r>
+            <m:t>e</m:t>
+          </m:r>
+          <m:r>
+            <m:t>d</m:t>
+          </m:r>
+          <m:r>
+            <m:t>+</m:t>
+          </m:r>
+          <m:sSub>
+            <m:e>
+              <m:r>
+                <m:t>β</m:t>
+              </m:r>
+            </m:e>
+            <m:sub>
+              <m:r>
+                <m:t>2</m:t>
+              </m:r>
+              <m:r>
+                <m:t>y</m:t>
+              </m:r>
+              <m:r>
+                <m:t>3</m:t>
+              </m:r>
+            </m:sub>
+          </m:sSub>
+          <m:r>
+            <m:t>p</m:t>
+          </m:r>
+          <m:r>
+            <m:t>r</m:t>
+          </m:r>
+          <m:r>
+            <m:t>e</m:t>
+          </m:r>
+          <m:r>
+            <m:t>y</m:t>
+          </m:r>
+          <m:r>
+            <m:t>s</m:t>
+          </m:r>
+          <m:r>
+            <m:t>p</m:t>
+          </m:r>
+          <m:r>
+            <m:t>a</m:t>
+          </m:r>
+          <m:r>
+            <m:t>c</m:t>
+          </m:r>
+          <m:r>
+            <m:t>e</m:t>
+          </m:r>
+          <m:r>
+            <m:t>+</m:t>
+          </m:r>
+          <m:r>
+            <m:t>i</m:t>
+          </m:r>
+          <m:sSub>
+            <m:e>
+              <m:r>
+                <m:t>d</m:t>
+              </m:r>
+            </m:e>
+            <m:sub>
+              <m:r>
+                <m:t>0</m:t>
+              </m:r>
+              <m:r>
+                <m:t>y</m:t>
+              </m:r>
+              <m:r>
+                <m:t>3</m:t>
+              </m:r>
+              <m:r>
+                <m:t>,</m:t>
+              </m:r>
+              <m:r>
+                <m:t>i</m:t>
+              </m:r>
+            </m:sub>
+          </m:sSub>
+          <m:r>
+            <m:t>+</m:t>
+          </m:r>
+          <m:r>
+            <m:t>m</m:t>
+          </m:r>
+          <m:r>
+            <m:t>a</m:t>
+          </m:r>
+          <m:sSub>
+            <m:e>
+              <m:r>
+                <m:t>p</m:t>
+              </m:r>
+            </m:e>
+            <m:sub>
+              <m:r>
+                <m:t>0</m:t>
+              </m:r>
+              <m:r>
+                <m:t>y</m:t>
+              </m:r>
+              <m:r>
+                <m:t>3</m:t>
+              </m:r>
+              <m:r>
+                <m:t>,</m:t>
+              </m:r>
+              <m:r>
+                <m:t>i</m:t>
+              </m:r>
+            </m:sub>
+          </m:sSub>
+          <m:r>
+            <m:t>+</m:t>
+          </m:r>
+          <m:r>
+            <m:t>a</m:t>
+          </m:r>
+          <m:r>
+            <m:t>v</m:t>
+          </m:r>
+          <m:r>
+            <m:t>a</m:t>
+          </m:r>
+          <m:r>
+            <m:t>t</m:t>
+          </m:r>
+          <m:r>
+            <m:t>a</m:t>
+          </m:r>
+          <m:sSub>
+            <m:e>
+              <m:r>
+                <m:t>r</m:t>
+              </m:r>
+            </m:e>
+            <m:sub>
+              <m:r>
+                <m:t>0</m:t>
+              </m:r>
+              <m:r>
+                <m:t>y</m:t>
+              </m:r>
+              <m:r>
+                <m:t>3</m:t>
+              </m:r>
+              <m:r>
+                <m:t>,</m:t>
+              </m:r>
+              <m:r>
+                <m:t>i</m:t>
+              </m:r>
+            </m:sub>
+          </m:sSub>
+        </m:oMath>
+      </m:oMathPara>
+    </w:p>
+    <w:p>
+      <w:pPr>
+        <w:pStyle w:val="Heading1"/>
+      </w:pPr>
+      <w:bookmarkStart w:id="37" w:name="results"/>
+      <w:r>
+        <w:t xml:space="preserve">Results</w:t>
+      </w:r>
+      <w:bookmarkEnd w:id="37"/>
+    </w:p>
+    <w:p>
+      <w:pPr>
+        <w:pStyle w:val="CaptionedFigure"/>
+      </w:pPr>
+      <w:r>
+        <w:drawing>
+          <wp:inline>
+            <wp:extent cx="5969000" cy="2695170"/>
+            <wp:effectExtent b="0" l="0" r="0" t="0"/>
+            <wp:docPr descr="Figure 2. Correlations between combinations of hunting behaviours and their ICCs. Each correlation is computed using the BLUPs of the random effect of interest from the multivariate model. For each panel, the ICC of the trait is displayed on the diagonal A) Among-individual and residual behavioural correlations. B) Among-environment behavioural correlations." title="" id="1" name="Picture"/>
+            <a:graphic>
+              <a:graphicData uri="http://schemas.openxmlformats.org/drawingml/2006/picture">
+                <pic:pic>
+                  <pic:nvPicPr>
+                    <pic:cNvPr descr="C:/Users/maxim/OneDrive/Documents/GitHub/Chapter2/manuscript/04_figure1.png" id="0" name="Picture"/>
+                    <pic:cNvPicPr>
+                      <a:picLocks noChangeArrowheads="1" noChangeAspect="1"/>
+                    </pic:cNvPicPr>
+                  </pic:nvPicPr>
+                  <pic:blipFill>
+                    <a:blip r:embed="rId38"/>
+                    <a:stretch>
+                      <a:fillRect/>
+                    </a:stretch>
+                  </pic:blipFill>
+                  <pic:spPr bwMode="auto">
+                    <a:xfrm>
+                      <a:off x="0" y="0"/>
+                      <a:ext cx="5969000" cy="2695170"/>
+                    </a:xfrm>
+                    <a:prstGeom prst="rect">
+                      <a:avLst/>
+                    </a:prstGeom>
+                    <a:noFill/>
+                    <a:ln w="9525">
+                      <a:noFill/>
+                      <a:headEnd/>
+                      <a:tailEnd/>
+                    </a:ln>
+                  </pic:spPr>
+                </pic:pic>
+              </a:graphicData>
+            </a:graphic>
+          </wp:inline>
+        </w:drawing>
+      </w:r>
+    </w:p>
+    <w:p>
+      <w:pPr>
+        <w:pStyle w:val="ImageCaption"/>
+      </w:pPr>
+      <w:r>
+        <w:rPr>
+          <w:b/>
+        </w:rPr>
+        <w:t xml:space="preserve">Figure 2. Correlations between combinations of hunting behaviours and their ICCs. Each correlation is computed using the BLUPs of the random effect of interest from the multivariate model. For each panel, the ICC of the trait is displayed on the diagonal</w:t>
+      </w:r>
+      <w:r>
+        <w:t xml:space="preserve"> </w:t>
+      </w:r>
+      <w:r>
+        <w:rPr>
+          <w:b/>
+        </w:rPr>
+        <w:t xml:space="preserve">A)</w:t>
+      </w:r>
+      <w:r>
+        <w:t xml:space="preserve"> </w:t>
+      </w:r>
+      <w:r>
+        <w:t xml:space="preserve">Among-individual and residual behavioural correlations.</w:t>
+      </w:r>
+      <w:r>
+        <w:t xml:space="preserve"> </w:t>
+      </w:r>
+      <w:r>
+        <w:rPr>
+          <w:b/>
+        </w:rPr>
+        <w:t xml:space="preserve">B)</w:t>
+      </w:r>
+      <w:r>
+        <w:t xml:space="preserve"> </w:t>
+      </w:r>
+      <w:r>
+        <w:t xml:space="preserve">Among-environment behavioural correlations.</w:t>
+      </w:r>
+    </w:p>
+    <w:p>
       <w:r>
         <w:br w:type="page"/>
       </w:r>
@@ -1824,11 +2658,11 @@
       <w:pPr>
         <w:pStyle w:val="Heading1"/>
       </w:pPr>
-      <w:bookmarkStart w:id="37" w:name="acknowledgements"/>
+      <w:bookmarkStart w:id="39" w:name="acknowledgements"/>
       <w:r>
         <w:t xml:space="preserve">Acknowledgements:</w:t>
       </w:r>
-      <w:bookmarkEnd w:id="37"/>
+      <w:bookmarkEnd w:id="39"/>
     </w:p>
     <w:p>
       <w:pPr>
@@ -1842,11 +2676,11 @@
       <w:pPr>
         <w:pStyle w:val="Heading1"/>
       </w:pPr>
-      <w:bookmarkStart w:id="38" w:name="author-contributions"/>
+      <w:bookmarkStart w:id="40" w:name="author-contributions"/>
       <w:r>
         <w:t xml:space="preserve">Author contributions:</w:t>
       </w:r>
-      <w:bookmarkEnd w:id="38"/>
+      <w:bookmarkEnd w:id="40"/>
     </w:p>
     <w:p>
       <w:pPr>
@@ -1860,11 +2694,11 @@
       <w:pPr>
         <w:pStyle w:val="Heading1"/>
       </w:pPr>
-      <w:bookmarkStart w:id="39" w:name="competing-interests"/>
+      <w:bookmarkStart w:id="41" w:name="competing-interests"/>
       <w:r>
         <w:t xml:space="preserve">Competing interests:</w:t>
       </w:r>
-      <w:bookmarkEnd w:id="39"/>
+      <w:bookmarkEnd w:id="41"/>
     </w:p>
     <w:p>
       <w:pPr>
@@ -1878,11 +2712,11 @@
       <w:pPr>
         <w:pStyle w:val="Heading1"/>
       </w:pPr>
-      <w:bookmarkStart w:id="40" w:name="grant-information"/>
+      <w:bookmarkStart w:id="42" w:name="grant-information"/>
       <w:r>
         <w:t xml:space="preserve">Grant information:</w:t>
       </w:r>
-      <w:bookmarkEnd w:id="40"/>
+      <w:bookmarkEnd w:id="42"/>
     </w:p>
     <w:p>
       <w:pPr>
@@ -1896,11 +2730,11 @@
       <w:pPr>
         <w:pStyle w:val="Heading1"/>
       </w:pPr>
-      <w:bookmarkStart w:id="41" w:name="data-availability-statement"/>
+      <w:bookmarkStart w:id="43" w:name="data-availability-statement"/>
       <w:r>
         <w:t xml:space="preserve">Data availability statement:</w:t>
       </w:r>
-      <w:bookmarkEnd w:id="41"/>
+      <w:bookmarkEnd w:id="43"/>
     </w:p>
     <w:p>
       <w:pPr>
@@ -1912,7 +2746,7 @@
       <w:r>
         <w:t xml:space="preserve"> </w:t>
       </w:r>
-      <w:hyperlink r:id="rId42">
+      <w:hyperlink r:id="rId44">
         <w:r>
           <w:rPr>
             <w:rStyle w:val="Hyperlink"/>
@@ -1928,14 +2762,14 @@
       <w:pPr>
         <w:pStyle w:val="Heading1"/>
       </w:pPr>
-      <w:bookmarkStart w:id="43" w:name="references"/>
+      <w:bookmarkStart w:id="45" w:name="references"/>
       <w:r>
         <w:t xml:space="preserve">References</w:t>
       </w:r>
-      <w:bookmarkEnd w:id="43"/>
-    </w:p>
-    <w:bookmarkStart w:id="103" w:name="refs"/>
-    <w:bookmarkStart w:id="44" w:name="ref-ahmadProblemPredictingReal2014"/>
+      <w:bookmarkEnd w:id="45"/>
+    </w:p>
+    <w:bookmarkStart w:id="105" w:name="refs"/>
+    <w:bookmarkStart w:id="46" w:name="ref-ahmadProblemPredictingReal2014"/>
     <w:p>
       <w:pPr>
         <w:pStyle w:val="Bibliography"/>
@@ -1956,8 +2790,8 @@
         <w:t xml:space="preserve">, Springer Proceedings in Complexity (eds. Ahmad, M.A., Shen, C., Srivastava, J. &amp; Contractor, N.). Springer International Publishing, Cham, pp. 1–18.</w:t>
       </w:r>
     </w:p>
-    <w:bookmarkEnd w:id="44"/>
-    <w:bookmarkStart w:id="45" w:name="ref-araujoEcologicalCausesIndividual2011"/>
+    <w:bookmarkEnd w:id="46"/>
+    <w:bookmarkStart w:id="47" w:name="ref-araujoEcologicalCausesIndividual2011"/>
     <w:p>
       <w:pPr>
         <w:pStyle w:val="Bibliography"/>
@@ -1978,8 +2812,8 @@
         <w:t xml:space="preserve">, 14, 948–958.</w:t>
       </w:r>
     </w:p>
-    <w:bookmarkEnd w:id="45"/>
-    <w:bookmarkStart w:id="46" w:name="ref-arthurSouthWinterWithindive2016"/>
+    <w:bookmarkEnd w:id="47"/>
+    <w:bookmarkStart w:id="48" w:name="ref-arthurSouthWinterWithindive2016"/>
     <w:p>
       <w:pPr>
         <w:pStyle w:val="Bibliography"/>
@@ -2000,8 +2834,8 @@
         <w:t xml:space="preserve">, 30, 1623–1637.</w:t>
       </w:r>
     </w:p>
-    <w:bookmarkEnd w:id="46"/>
-    <w:bookmarkStart w:id="47" w:name="X96c4258e86bc4bebaf88d0c2138881d5bccd865"/>
+    <w:bookmarkEnd w:id="48"/>
+    <w:bookmarkStart w:id="49" w:name="X96c4258e86bc4bebaf88d0c2138881d5bccd865"/>
     <w:p>
       <w:pPr>
         <w:pStyle w:val="Bibliography"/>
@@ -2022,8 +2856,8 @@
         <w:t xml:space="preserve">, 18, 260–261.</w:t>
       </w:r>
     </w:p>
-    <w:bookmarkEnd w:id="47"/>
-    <w:bookmarkStart w:id="48" w:name="ref-Barbe.etal2020"/>
+    <w:bookmarkEnd w:id="49"/>
+    <w:bookmarkStart w:id="50" w:name="ref-Barbe.etal2020"/>
     <w:p>
       <w:pPr>
         <w:pStyle w:val="Bibliography"/>
@@ -2044,8 +2878,8 @@
         <w:t xml:space="preserve">, 35, 557–560.</w:t>
       </w:r>
     </w:p>
-    <w:bookmarkEnd w:id="48"/>
-    <w:bookmarkStart w:id="49" w:name="ref-belgradPredatorPreyInteractions2016"/>
+    <w:bookmarkEnd w:id="50"/>
+    <w:bookmarkStart w:id="51" w:name="ref-belgradPredatorPreyInteractions2016"/>
     <w:p>
       <w:pPr>
         <w:pStyle w:val="Bibliography"/>
@@ -2066,8 +2900,8 @@
         <w:t xml:space="preserve">, 283, 20160408.</w:t>
       </w:r>
     </w:p>
-    <w:bookmarkEnd w:id="49"/>
-    <w:bookmarkStart w:id="50" w:name="X6d39fdf9ffabb054a8830276828b64550832749"/>
+    <w:bookmarkEnd w:id="51"/>
+    <w:bookmarkStart w:id="52" w:name="X6d39fdf9ffabb054a8830276828b64550832749"/>
     <w:p>
       <w:pPr>
         <w:pStyle w:val="Bibliography"/>
@@ -2088,8 +2922,8 @@
         <w:t xml:space="preserve">, 244, 235–245.</w:t>
       </w:r>
     </w:p>
-    <w:bookmarkEnd w:id="50"/>
-    <w:bookmarkStart w:id="51" w:name="ref-butlerForagingModeChameleon2005"/>
+    <w:bookmarkEnd w:id="52"/>
+    <w:bookmarkStart w:id="53" w:name="ref-butlerForagingModeChameleon2005"/>
     <w:p>
       <w:pPr>
         <w:pStyle w:val="Bibliography"/>
@@ -2110,8 +2944,8 @@
         <w:t xml:space="preserve">, 84, 797–808.</w:t>
       </w:r>
     </w:p>
-    <w:bookmarkEnd w:id="51"/>
-    <w:bookmarkStart w:id="52" w:name="ref-burknerBrmsPackageBayesian2017"/>
+    <w:bookmarkEnd w:id="53"/>
+    <w:bookmarkStart w:id="54" w:name="ref-burknerBrmsPackageBayesian2017"/>
     <w:p>
       <w:pPr>
         <w:pStyle w:val="Bibliography"/>
@@ -2132,8 +2966,8 @@
         <w:t xml:space="preserve">, 80, 1–28.</w:t>
       </w:r>
     </w:p>
-    <w:bookmarkEnd w:id="52"/>
-    <w:bookmarkStart w:id="53" w:name="X54345ede4c611a347854928b2cf6b97db0571c2"/>
+    <w:bookmarkEnd w:id="54"/>
+    <w:bookmarkStart w:id="55" w:name="X54345ede4c611a347854928b2cf6b97db0571c2"/>
     <w:p>
       <w:pPr>
         <w:pStyle w:val="Bibliography"/>
@@ -2154,8 +2988,8 @@
         <w:t xml:space="preserve">, 578, 151–166.</w:t>
       </w:r>
     </w:p>
-    <w:bookmarkEnd w:id="53"/>
-    <w:bookmarkStart w:id="54" w:name="ref-Carter.etal2013"/>
+    <w:bookmarkEnd w:id="55"/>
+    <w:bookmarkStart w:id="56" w:name="ref-Carter.etal2013"/>
     <w:p>
       <w:pPr>
         <w:pStyle w:val="Bibliography"/>
@@ -2176,8 +3010,8 @@
         <w:t xml:space="preserve">, 88, 465–475.</w:t>
       </w:r>
     </w:p>
-    <w:bookmarkEnd w:id="54"/>
-    <w:bookmarkStart w:id="55" w:name="ref-changPredatorPersonalityPrey2017"/>
+    <w:bookmarkEnd w:id="56"/>
+    <w:bookmarkStart w:id="57" w:name="ref-changPredatorPersonalityPrey2017"/>
     <w:p>
       <w:pPr>
         <w:pStyle w:val="Bibliography"/>
@@ -2198,8 +3032,8 @@
         <w:t xml:space="preserve">, 7, 40734.</w:t>
       </w:r>
     </w:p>
-    <w:bookmarkEnd w:id="55"/>
-    <w:bookmarkStart w:id="56" w:name="ref-cooperForagingModeControversy2005"/>
+    <w:bookmarkEnd w:id="57"/>
+    <w:bookmarkStart w:id="58" w:name="ref-cooperForagingModeControversy2005"/>
     <w:p>
       <w:pPr>
         <w:pStyle w:val="Bibliography"/>
@@ -2220,8 +3054,8 @@
         <w:t xml:space="preserve">, 267, 179–190.</w:t>
       </w:r>
     </w:p>
-    <w:bookmarkEnd w:id="56"/>
-    <w:bookmarkStart w:id="57" w:name="ref-courbinShorttermPreyField2018"/>
+    <w:bookmarkEnd w:id="58"/>
+    <w:bookmarkStart w:id="59" w:name="ref-courbinShorttermPreyField2018"/>
     <w:p>
       <w:pPr>
         <w:pStyle w:val="Bibliography"/>
@@ -2257,8 +3091,8 @@
         <w:t xml:space="preserve">, 21, 1043–1054.</w:t>
       </w:r>
     </w:p>
-    <w:bookmarkEnd w:id="57"/>
-    <w:bookmarkStart w:id="58" w:name="ref-Dall.Griffith2014"/>
+    <w:bookmarkEnd w:id="59"/>
+    <w:bookmarkStart w:id="60" w:name="ref-Dall.Griffith2014"/>
     <w:p>
       <w:pPr>
         <w:pStyle w:val="Bibliography"/>
@@ -2279,8 +3113,8 @@
         <w:t xml:space="preserve">, 2.</w:t>
       </w:r>
     </w:p>
-    <w:bookmarkEnd w:id="58"/>
-    <w:bookmarkStart w:id="59" w:name="X37438b96441d1649324486083d915cfff7e3581"/>
+    <w:bookmarkEnd w:id="60"/>
+    <w:bookmarkStart w:id="61" w:name="X37438b96441d1649324486083d915cfff7e3581"/>
     <w:p>
       <w:pPr>
         <w:pStyle w:val="Bibliography"/>
@@ -2301,8 +3135,8 @@
         <w:t xml:space="preserve">, 82, 39–54.</w:t>
       </w:r>
     </w:p>
-    <w:bookmarkEnd w:id="59"/>
-    <w:bookmarkStart w:id="60" w:name="Xcd361b28d7f9d777c9d9c3e3b1047b3ad4aeea7"/>
+    <w:bookmarkEnd w:id="61"/>
+    <w:bookmarkStart w:id="62" w:name="Xcd361b28d7f9d777c9d9c3e3b1047b3ad4aeea7"/>
     <w:p>
       <w:pPr>
         <w:pStyle w:val="Bibliography"/>
@@ -2323,8 +3157,8 @@
         <w:t xml:space="preserve">, 126, 865–869.</w:t>
       </w:r>
     </w:p>
-    <w:bookmarkEnd w:id="60"/>
-    <w:bookmarkStart w:id="61" w:name="ref-donihueAegeanWallLizards2016"/>
+    <w:bookmarkEnd w:id="62"/>
+    <w:bookmarkStart w:id="63" w:name="ref-donihueAegeanWallLizards2016"/>
     <w:p>
       <w:pPr>
         <w:pStyle w:val="Bibliography"/>
@@ -2345,8 +3179,8 @@
         <w:t xml:space="preserve">, 6, 7433–7442.</w:t>
       </w:r>
     </w:p>
-    <w:bookmarkEnd w:id="61"/>
-    <w:bookmarkStart w:id="62" w:name="X070a3e41d1030f76557a84b47e2fda6e7bcd7db"/>
+    <w:bookmarkEnd w:id="63"/>
+    <w:bookmarkStart w:id="64" w:name="X070a3e41d1030f76557a84b47e2fda6e7bcd7db"/>
     <w:p>
       <w:pPr>
         <w:pStyle w:val="Bibliography"/>
@@ -2367,8 +3201,8 @@
         <w:t xml:space="preserve">, 34.</w:t>
       </w:r>
     </w:p>
-    <w:bookmarkEnd w:id="62"/>
-    <w:bookmarkStart w:id="63" w:name="ref-glaudasForagingModeRelative2019"/>
+    <w:bookmarkEnd w:id="64"/>
+    <w:bookmarkStart w:id="65" w:name="ref-glaudasForagingModeRelative2019"/>
     <w:p>
       <w:pPr>
         <w:pStyle w:val="Bibliography"/>
@@ -2404,8 +3238,8 @@
         <w:t xml:space="preserve">, 88, 757–767.</w:t>
       </w:r>
     </w:p>
-    <w:bookmarkEnd w:id="63"/>
-    <w:bookmarkStart w:id="64" w:name="ref-griffenRoleIndividualBehavior2012"/>
+    <w:bookmarkEnd w:id="65"/>
+    <w:bookmarkStart w:id="66" w:name="ref-griffenRoleIndividualBehavior2012"/>
     <w:p>
       <w:pPr>
         <w:pStyle w:val="Bibliography"/>
@@ -2426,8 +3260,8 @@
         <w:t xml:space="preserve">, 93, 1935–1943.</w:t>
       </w:r>
     </w:p>
-    <w:bookmarkEnd w:id="64"/>
-    <w:bookmarkStart w:id="65" w:name="ref-heithausFeedingStrategiesTactics2018"/>
+    <w:bookmarkEnd w:id="66"/>
+    <w:bookmarkStart w:id="67" w:name="ref-heithausFeedingStrategiesTactics2018"/>
     <w:p>
       <w:pPr>
         <w:pStyle w:val="Bibliography"/>
@@ -2451,8 +3285,8 @@
         <w:t xml:space="preserve">(eds. Würsig, B., Thewissen, J.G.M. &amp; Kovacs, K.M.). Academic Press, pp. 354–363.</w:t>
       </w:r>
     </w:p>
-    <w:bookmarkEnd w:id="65"/>
-    <w:bookmarkStart w:id="66" w:name="ref-helfmanModeSelectionMode1990"/>
+    <w:bookmarkEnd w:id="67"/>
+    <w:bookmarkStart w:id="68" w:name="ref-helfmanModeSelectionMode1990"/>
     <w:p>
       <w:pPr>
         <w:pStyle w:val="Bibliography"/>
@@ -2476,8 +3310,8 @@
         <w:t xml:space="preserve">(eds. Slater, P.J.B., Rosenblatt, J.S. &amp; Beer, C.). Academic Press, pp. 249–298.</w:t>
       </w:r>
     </w:p>
-    <w:bookmarkEnd w:id="66"/>
-    <w:bookmarkStart w:id="67" w:name="X0eed6642a1a3553bf7b23eac28e505514aa2f0e"/>
+    <w:bookmarkEnd w:id="68"/>
+    <w:bookmarkStart w:id="69" w:name="X0eed6642a1a3553bf7b23eac28e505514aa2f0e"/>
     <w:p>
       <w:pPr>
         <w:pStyle w:val="Bibliography"/>
@@ -2498,8 +3332,8 @@
         <w:t xml:space="preserve">, 8.</w:t>
       </w:r>
     </w:p>
-    <w:bookmarkEnd w:id="67"/>
-    <w:bookmarkStart w:id="68" w:name="X630f9aa43fa28b4f8766d5db16c7c009d6eaa03"/>
+    <w:bookmarkEnd w:id="69"/>
+    <w:bookmarkStart w:id="70" w:name="X630f9aa43fa28b4f8766d5db16c7c009d6eaa03"/>
     <w:p>
       <w:pPr>
         <w:pStyle w:val="Bibliography"/>
@@ -2520,8 +3354,8 @@
         <w:t xml:space="preserve">, 62, 991–999.</w:t>
       </w:r>
     </w:p>
-    <w:bookmarkEnd w:id="68"/>
-    <w:bookmarkStart w:id="69" w:name="ref-inoueForagingStrategyMantid1983"/>
+    <w:bookmarkEnd w:id="70"/>
+    <w:bookmarkStart w:id="71" w:name="ref-inoueForagingStrategyMantid1983"/>
     <w:p>
       <w:pPr>
         <w:pStyle w:val="Bibliography"/>
@@ -2542,8 +3376,8 @@
         <w:t xml:space="preserve">, 56, 264–271.</w:t>
       </w:r>
     </w:p>
-    <w:bookmarkEnd w:id="69"/>
-    <w:bookmarkStart w:id="70" w:name="ref-jamesEffectsHabitatComplexity1994"/>
+    <w:bookmarkEnd w:id="71"/>
+    <w:bookmarkStart w:id="72" w:name="ref-jamesEffectsHabitatComplexity1994"/>
     <w:p>
       <w:pPr>
         <w:pStyle w:val="Bibliography"/>
@@ -2564,8 +3398,8 @@
         <w:t xml:space="preserve">, 176, 187–200.</w:t>
       </w:r>
     </w:p>
-    <w:bookmarkEnd w:id="70"/>
-    <w:bookmarkStart w:id="71" w:name="X18b57670621cc448cafd4fa43ce2a647e6c853c"/>
+    <w:bookmarkEnd w:id="72"/>
+    <w:bookmarkStart w:id="73" w:name="X18b57670621cc448cafd4fa43ce2a647e6c853c"/>
     <w:p>
       <w:pPr>
         <w:pStyle w:val="Bibliography"/>
@@ -2586,8 +3420,8 @@
         <w:t xml:space="preserve">, 43, 846–849.</w:t>
       </w:r>
     </w:p>
-    <w:bookmarkEnd w:id="71"/>
-    <w:bookmarkStart w:id="72" w:name="X65ba4c4f8f62f315f47d37a89d7fc0d9e5f7e37"/>
+    <w:bookmarkEnd w:id="73"/>
+    <w:bookmarkStart w:id="74" w:name="X65ba4c4f8f62f315f47d37a89d7fc0d9e5f7e37"/>
     <w:p>
       <w:pPr>
         <w:pStyle w:val="Bibliography"/>
@@ -2608,8 +3442,8 @@
         <w:t xml:space="preserve">, 161, 837–847.</w:t>
       </w:r>
     </w:p>
-    <w:bookmarkEnd w:id="72"/>
-    <w:bookmarkStart w:id="73" w:name="ref-laurelInfluenceCruisingAmbush2006"/>
+    <w:bookmarkEnd w:id="74"/>
+    <w:bookmarkStart w:id="75" w:name="ref-laurelInfluenceCruisingAmbush2006"/>
     <w:p>
       <w:pPr>
         <w:pStyle w:val="Bibliography"/>
@@ -2630,8 +3464,8 @@
         <w:t xml:space="preserve">, 329, 34–46.</w:t>
       </w:r>
     </w:p>
-    <w:bookmarkEnd w:id="73"/>
-    <w:bookmarkStart w:id="74" w:name="ref-limaPuttingPredatorsBack2002"/>
+    <w:bookmarkEnd w:id="75"/>
+    <w:bookmarkStart w:id="76" w:name="ref-limaPuttingPredatorsBack2002"/>
     <w:p>
       <w:pPr>
         <w:pStyle w:val="Bibliography"/>
@@ -2652,8 +3486,8 @@
         <w:t xml:space="preserve">, 17, 70–75.</w:t>
       </w:r>
     </w:p>
-    <w:bookmarkEnd w:id="74"/>
-    <w:bookmarkStart w:id="75" w:name="ref-lofgrenUntappedPotentialVirtual2007"/>
+    <w:bookmarkEnd w:id="76"/>
+    <w:bookmarkStart w:id="77" w:name="ref-lofgrenUntappedPotentialVirtual2007"/>
     <w:p>
       <w:pPr>
         <w:pStyle w:val="Bibliography"/>
@@ -2674,8 +3508,8 @@
         <w:t xml:space="preserve">, 7, 625–629.</w:t>
       </w:r>
     </w:p>
-    <w:bookmarkEnd w:id="75"/>
-    <w:bookmarkStart w:id="76" w:name="ref-mccoyHabitatStructureEvolution1991"/>
+    <w:bookmarkEnd w:id="77"/>
+    <w:bookmarkStart w:id="78" w:name="ref-mccoyHabitatStructureEvolution1991"/>
     <w:p>
       <w:pPr>
         <w:pStyle w:val="Bibliography"/>
@@ -2696,8 +3530,8 @@
         <w:t xml:space="preserve">, Population and Community Biology Series (eds. Bell, S.S., McCoy, E.D. &amp; Mushinsky, H.R.). Springer Netherlands, Dordrecht, pp. 3–27.</w:t>
       </w:r>
     </w:p>
-    <w:bookmarkEnd w:id="76"/>
-    <w:bookmarkStart w:id="77" w:name="Xce86095c5c06e8f0b839c33982ae0988b3e105c"/>
+    <w:bookmarkEnd w:id="78"/>
+    <w:bookmarkStart w:id="79" w:name="Xce86095c5c06e8f0b839c33982ae0988b3e105c"/>
     <w:p>
       <w:pPr>
         <w:pStyle w:val="Bibliography"/>
@@ -2718,8 +3552,8 @@
         <w:t xml:space="preserve">, 182, 704–717.</w:t>
       </w:r>
     </w:p>
-    <w:bookmarkEnd w:id="77"/>
-    <w:bookmarkStart w:id="78" w:name="ref-mclaughlinSearchModesBirds1989"/>
+    <w:bookmarkEnd w:id="79"/>
+    <w:bookmarkStart w:id="80" w:name="ref-mclaughlinSearchModesBirds1989"/>
     <w:p>
       <w:pPr>
         <w:pStyle w:val="Bibliography"/>
@@ -2740,8 +3574,8 @@
         <w:t xml:space="preserve">, 133, 654–670.</w:t>
       </w:r>
     </w:p>
-    <w:bookmarkEnd w:id="78"/>
-    <w:bookmarkStart w:id="79" w:name="Xee171ba6d7923118023addb2d6d091d98c59b88"/>
+    <w:bookmarkEnd w:id="80"/>
+    <w:bookmarkStart w:id="81" w:name="Xee171ba6d7923118023addb2d6d091d98c59b88"/>
     <w:p>
       <w:pPr>
         <w:pStyle w:val="Bibliography"/>
@@ -2762,8 +3596,8 @@
         <w:t xml:space="preserve">, 20, 313–317.</w:t>
       </w:r>
     </w:p>
-    <w:bookmarkEnd w:id="79"/>
-    <w:bookmarkStart w:id="80" w:name="ref-Miles.etal2007"/>
+    <w:bookmarkEnd w:id="81"/>
+    <w:bookmarkStart w:id="82" w:name="ref-Miles.etal2007"/>
     <w:p>
       <w:pPr>
         <w:pStyle w:val="Bibliography"/>
@@ -2787,8 +3621,8 @@
         <w:t xml:space="preserve">(eds. Miles, D.B., McBrayer, L.B. &amp; Reilly, S.M.). Cambridge University Press, Cambridge, pp. 49–93.</w:t>
       </w:r>
     </w:p>
-    <w:bookmarkEnd w:id="80"/>
-    <w:bookmarkStart w:id="81" w:name="ref-millerFearMovePredator2014"/>
+    <w:bookmarkEnd w:id="82"/>
+    <w:bookmarkStart w:id="83" w:name="ref-millerFearMovePredator2014"/>
     <w:p>
       <w:pPr>
         <w:pStyle w:val="Bibliography"/>
@@ -2809,8 +3643,8 @@
         <w:t xml:space="preserve">, 83, 214–222.</w:t>
       </w:r>
     </w:p>
-    <w:bookmarkEnd w:id="81"/>
-    <w:bookmarkStart w:id="82" w:name="ref-Niemela.Dingemanse2014"/>
+    <w:bookmarkEnd w:id="83"/>
+    <w:bookmarkStart w:id="84" w:name="ref-Niemela.Dingemanse2014"/>
     <w:p>
       <w:pPr>
         <w:pStyle w:val="Bibliography"/>
@@ -2831,8 +3665,8 @@
         <w:t xml:space="preserve">, 29, 245–247.</w:t>
       </w:r>
     </w:p>
-    <w:bookmarkEnd w:id="82"/>
-    <w:bookmarkStart w:id="83" w:name="ref-oultramVirtualPlaguesRealworld2013"/>
+    <w:bookmarkEnd w:id="84"/>
+    <w:bookmarkStart w:id="85" w:name="ref-oultramVirtualPlaguesRealworld2013"/>
     <w:p>
       <w:pPr>
         <w:pStyle w:val="Bibliography"/>
@@ -2853,8 +3687,8 @@
         <w:t xml:space="preserve">, 39, 115–118.</w:t>
       </w:r>
     </w:p>
-    <w:bookmarkEnd w:id="83"/>
-    <w:bookmarkStart w:id="84" w:name="ref-perryEvolutionSearchModes1999"/>
+    <w:bookmarkEnd w:id="85"/>
+    <w:bookmarkStart w:id="86" w:name="ref-perryEvolutionSearchModes1999"/>
     <w:p>
       <w:pPr>
         <w:pStyle w:val="Bibliography"/>
@@ -2875,8 +3709,8 @@
         <w:t xml:space="preserve">, 153, 98–109.</w:t>
       </w:r>
     </w:p>
-    <w:bookmarkEnd w:id="84"/>
-    <w:bookmarkStart w:id="85" w:name="ref-perryForagingModeLacertid1990"/>
+    <w:bookmarkEnd w:id="86"/>
+    <w:bookmarkStart w:id="87" w:name="ref-perryForagingModeLacertid1990"/>
     <w:p>
       <w:pPr>
         <w:pStyle w:val="Bibliography"/>
@@ -2912,8 +3746,8 @@
         <w:t xml:space="preserve">, 11, 373–384.</w:t>
       </w:r>
     </w:p>
-    <w:bookmarkEnd w:id="85"/>
-    <w:bookmarkStart w:id="86" w:name="ref-pettorelliChapterTwoIndividual2015"/>
+    <w:bookmarkEnd w:id="87"/>
+    <w:bookmarkStart w:id="88" w:name="ref-pettorelliChapterTwoIndividual2015"/>
     <w:p>
       <w:pPr>
         <w:pStyle w:val="Bibliography"/>
@@ -2934,8 +3768,8 @@
         <w:t xml:space="preserve">, Trait-Based Ecology - From Structure to Function (eds. Pawar, S., Woodward, G. &amp; Dell, A.I.). Academic Press, pp. 19–44.</w:t>
       </w:r>
     </w:p>
-    <w:bookmarkEnd w:id="86"/>
-    <w:bookmarkStart w:id="87" w:name="Xc33e9e25cdaa6e4940352a113ce608263652ba7"/>
+    <w:bookmarkEnd w:id="88"/>
+    <w:bookmarkStart w:id="89" w:name="Xc33e9e25cdaa6e4940352a113ce608263652ba7"/>
     <w:p>
       <w:pPr>
         <w:pStyle w:val="Bibliography"/>
@@ -2956,8 +3790,8 @@
         <w:t xml:space="preserve">, 578, 117–150.</w:t>
       </w:r>
     </w:p>
-    <w:bookmarkEnd w:id="87"/>
-    <w:bookmarkStart w:id="88" w:name="ref-preisserPredatorHuntingMode2007"/>
+    <w:bookmarkEnd w:id="89"/>
+    <w:bookmarkStart w:id="90" w:name="ref-preisserPredatorHuntingMode2007"/>
     <w:p>
       <w:pPr>
         <w:pStyle w:val="Bibliography"/>
@@ -2978,8 +3812,8 @@
         <w:t xml:space="preserve">, 88, 2744–2751.</w:t>
       </w:r>
     </w:p>
-    <w:bookmarkEnd w:id="88"/>
-    <w:bookmarkStart w:id="89" w:name="ref-robinsonForagingBehaviorForest1982"/>
+    <w:bookmarkEnd w:id="90"/>
+    <w:bookmarkStart w:id="91" w:name="ref-robinsonForagingBehaviorForest1982"/>
     <w:p>
       <w:pPr>
         <w:pStyle w:val="Bibliography"/>
@@ -3000,8 +3834,8 @@
         <w:t xml:space="preserve">, 63, 1918–1931.</w:t>
       </w:r>
     </w:p>
-    <w:bookmarkEnd w:id="89"/>
-    <w:bookmarkStart w:id="90" w:name="ref-romeroContrastingCascadeEffects2011"/>
+    <w:bookmarkEnd w:id="91"/>
+    <w:bookmarkStart w:id="92" w:name="ref-romeroContrastingCascadeEffects2011"/>
     <w:p>
       <w:pPr>
         <w:pStyle w:val="Bibliography"/>
@@ -3022,8 +3856,8 @@
         <w:t xml:space="preserve">, 80, 696–704.</w:t>
       </w:r>
     </w:p>
-    <w:bookmarkEnd w:id="90"/>
-    <w:bookmarkStart w:id="91" w:name="ref-rossVirtualWorldsLaboratories2015"/>
+    <w:bookmarkEnd w:id="92"/>
+    <w:bookmarkStart w:id="93" w:name="ref-rossVirtualWorldsLaboratories2015"/>
     <w:p>
       <w:pPr>
         <w:pStyle w:val="Bibliography"/>
@@ -3044,8 +3878,8 @@
         <w:t xml:space="preserve">. American Cancer Society, pp. 1–15.</w:t>
       </w:r>
     </w:p>
-    <w:bookmarkEnd w:id="91"/>
-    <w:bookmarkStart w:id="92" w:name="Xc2b465bcf30da8df91342161a25763f9ba21634"/>
+    <w:bookmarkEnd w:id="93"/>
+    <w:bookmarkStart w:id="94" w:name="Xc2b465bcf30da8df91342161a25763f9ba21634"/>
     <w:p>
       <w:pPr>
         <w:pStyle w:val="Bibliography"/>
@@ -3066,8 +3900,8 @@
         <w:t xml:space="preserve">, 61, 679–688.</w:t>
       </w:r>
     </w:p>
-    <w:bookmarkEnd w:id="92"/>
-    <w:bookmarkStart w:id="93" w:name="ref-scharfEfficiencyEvaluationTwo2006"/>
+    <w:bookmarkEnd w:id="94"/>
+    <w:bookmarkStart w:id="95" w:name="ref-scharfEfficiencyEvaluationTwo2006"/>
     <w:p>
       <w:pPr>
         <w:pStyle w:val="Bibliography"/>
@@ -3088,8 +3922,8 @@
         <w:t xml:space="preserve">, 168, 350–357.</w:t>
       </w:r>
     </w:p>
-    <w:bookmarkEnd w:id="93"/>
-    <w:bookmarkStart w:id="94" w:name="ref-schmitzPredatorPreyFunctional2017"/>
+    <w:bookmarkEnd w:id="95"/>
+    <w:bookmarkStart w:id="96" w:name="ref-schmitzPredatorPreyFunctional2017"/>
     <w:p>
       <w:pPr>
         <w:pStyle w:val="Bibliography"/>
@@ -3110,8 +3944,8 @@
         <w:t xml:space="preserve">, 6, 1767.</w:t>
       </w:r>
     </w:p>
-    <w:bookmarkEnd w:id="94"/>
-    <w:bookmarkStart w:id="95" w:name="ref-schmitzEffectsPredatorHunting2008"/>
+    <w:bookmarkEnd w:id="96"/>
+    <w:bookmarkStart w:id="97" w:name="ref-schmitzEffectsPredatorHunting2008"/>
     <w:p>
       <w:pPr>
         <w:pStyle w:val="Bibliography"/>
@@ -3132,8 +3966,8 @@
         <w:t xml:space="preserve">, 319, 952–954.</w:t>
       </w:r>
     </w:p>
-    <w:bookmarkEnd w:id="95"/>
-    <w:bookmarkStart w:id="96" w:name="ref-Smith.Blumstein2010"/>
+    <w:bookmarkEnd w:id="97"/>
+    <w:bookmarkStart w:id="98" w:name="ref-Smith.Blumstein2010"/>
     <w:p>
       <w:pPr>
         <w:pStyle w:val="Bibliography"/>
@@ -3154,8 +3988,8 @@
         <w:t xml:space="preserve">, 21, 919–926.</w:t>
       </w:r>
     </w:p>
-    <w:bookmarkEnd w:id="96"/>
-    <w:bookmarkStart w:id="97" w:name="ref-tinkerFoodLimitationLeads2008"/>
+    <w:bookmarkEnd w:id="98"/>
+    <w:bookmarkStart w:id="99" w:name="ref-tinkerFoodLimitationLeads2008"/>
     <w:p>
       <w:pPr>
         <w:pStyle w:val="Bibliography"/>
@@ -3176,8 +4010,8 @@
         <w:t xml:space="preserve">, 105, 560–565.</w:t>
       </w:r>
     </w:p>
-    <w:bookmarkEnd w:id="97"/>
-    <w:bookmarkStart w:id="98" w:name="Xa9f710354cc886f3275f2724e3e26c0203e8293"/>
+    <w:bookmarkEnd w:id="99"/>
+    <w:bookmarkStart w:id="100" w:name="Xa9f710354cc886f3275f2724e3e26c0203e8293"/>
     <w:p>
       <w:pPr>
         <w:pStyle w:val="Bibliography"/>
@@ -3198,8 +4032,8 @@
         <w:t xml:space="preserve">, 182, 55–69.</w:t>
       </w:r>
     </w:p>
-    <w:bookmarkEnd w:id="98"/>
-    <w:bookmarkStart w:id="99" w:name="X2d34a8037745a9f1e9ed0eb47d31f23e92657a6"/>
+    <w:bookmarkEnd w:id="100"/>
+    <w:bookmarkStart w:id="101" w:name="X2d34a8037745a9f1e9ed0eb47d31f23e92657a6"/>
     <w:p>
       <w:pPr>
         <w:pStyle w:val="Bibliography"/>
@@ -3220,8 +4054,8 @@
         <w:t xml:space="preserve">, 83, 1469–1477.</w:t>
       </w:r>
     </w:p>
-    <w:bookmarkEnd w:id="99"/>
-    <w:bookmarkStart w:id="100" w:name="Xb8e06baef9fc039277be24829330ae0d3c7685a"/>
+    <w:bookmarkEnd w:id="101"/>
+    <w:bookmarkStart w:id="102" w:name="Xb8e06baef9fc039277be24829330ae0d3c7685a"/>
     <w:p>
       <w:pPr>
         <w:pStyle w:val="Bibliography"/>
@@ -3242,8 +4076,8 @@
         <w:t xml:space="preserve">, 35, 157–162.</w:t>
       </w:r>
     </w:p>
-    <w:bookmarkEnd w:id="100"/>
-    <w:bookmarkStart w:id="101" w:name="X08c79baa18815f94bac099087cab6c4152edd9e"/>
+    <w:bookmarkEnd w:id="102"/>
+    <w:bookmarkStart w:id="103" w:name="X08c79baa18815f94bac099087cab6c4152edd9e"/>
     <w:p>
       <w:pPr>
         <w:pStyle w:val="Bibliography"/>
@@ -3264,8 +4098,8 @@
         <w:t xml:space="preserve">, 12, 23.</w:t>
       </w:r>
     </w:p>
-    <w:bookmarkEnd w:id="101"/>
-    <w:bookmarkStart w:id="102" w:name="X89cbf97abb5d246fb23142725c80f283ab643dd"/>
+    <w:bookmarkEnd w:id="103"/>
+    <w:bookmarkStart w:id="104" w:name="X89cbf97abb5d246fb23142725c80f283ab643dd"/>
     <w:p>
       <w:pPr>
         <w:pStyle w:val="Bibliography"/>
@@ -3286,8 +4120,8 @@
         <w:t xml:space="preserve">, 27, 452–461.</w:t>
       </w:r>
     </w:p>
-    <w:bookmarkEnd w:id="102"/>
-    <w:bookmarkEnd w:id="103"/>
+    <w:bookmarkEnd w:id="104"/>
+    <w:bookmarkEnd w:id="105"/>
     <w:sectPr>
       <w:pgSz w:w="12240" w:h="15840"/>
       <w:pgMar w:top="1417" w:right="1417" w:bottom="1417" w:left="1417" w:header="720" w:footer="720" w:gutter="0"/>

</xml_diff>

<commit_message>
completed the methods section
</commit_message>
<xml_diff>
--- a/manuscript/Chapter2-manuscript.docx
+++ b/manuscript/Chapter2-manuscript.docx
@@ -1561,7 +1561,7 @@
         <w:pStyle w:val="FirstParagraph"/>
       </w:pPr>
       <w:r>
-        <w:t xml:space="preserve">The study period ranged from 20 March 2019 to 17 June 2019. Our population consisted of 2 171 new anonymous players who initiated their first match between March 20 and March 22, with a total record of 70 831 matches (average: 177 matches, range: 1 - 972 matches). Matches lasted for an average of 11 minutes (range: 5 - 58 minutes). For each match, we recorded the date (date-hour-minutes), the duration, the predator player’s anonymous ID, the prey players’ anonymous ID’s, the predator’s avatar, and the game environment where the match took place. We also recorded predator and prey behaviour (see next section</w:t>
+        <w:t xml:space="preserve">The study period ranged from March 20 to June 17 2019. Our population consisted of 2 171 new anonymous players who initiated their first match between March 20 and March 22, with a total record of 70 831 matches (average: 177 matches, range: 1 - 972 matches). Matches lasted for an average of 11 minutes (range: 5 - 58 minutes). For each match, we recorded the date (date-hour-minutes), the duration, the predator player’s anonymous ID, the prey players’ anonymous ID’s, the predator’s avatar, and the game environment where the match took place. We also recorded predator and prey behaviour (see next section</w:t>
       </w:r>
       <w:r>
         <w:t xml:space="preserve"> </w:t>
@@ -1604,7 +1604,7 @@
         <w:pStyle w:val="FirstParagraph"/>
       </w:pPr>
       <w:r>
-        <w:t xml:space="preserve">We selected four of eight behavioural variables that summarize most of the variation in predator hunting tactics based on a principal component analysis (see Fig. S1 and Table S1 in Supporting information for details on this analysis): travel speed (meter/sec.), the rate of space covered (square/sec), the proportion of time spent in an ambush position during the match, and the proportion of time a predator took before his first capture (see section</w:t>
+        <w:t xml:space="preserve">We selected four out of eight behavioural variables that summarize most of the variation in predator hunting tactics based on a principal component analysis (see Fig. S1 and Table S1 in Supporting information for details on this analysis): travel speed (meter/sec.), the rate of space covered (square/sec), the proportion of time spent in an ambush position during the match, and the proportion of time the predator took to capture his first prey (see section</w:t>
       </w:r>
       <w:r>
         <w:t xml:space="preserve"> </w:t>
@@ -1622,7 +1622,7 @@
         <w:t xml:space="preserve"> </w:t>
       </w:r>
       <w:r>
-        <w:t xml:space="preserve">in Supporting information for details on the measurements). Individual predators using an active-pursuit tactic should exhibit greater average travel speed and rate of space covered, whereas those using a sit-and-wait/pursue tactic should instead be slower and spend a greater average proportion of time in an ambush position.</w:t>
+        <w:t xml:space="preserve">in Supporting information for details on the measurements). Individual predators using a cursorial tactic should exhibit greater average travel speed and rate of space covered with a lesser amount of time before a capture, whereas those using a sit-and-wait/pursue tactic should be slower, spend a greater proportion of their time in an ambush position, and take longer before capturing their first prey.</w:t>
       </w:r>
     </w:p>
     <w:p>
@@ -1717,7 +1717,7 @@
         <w:pStyle w:val="FirstParagraph"/>
       </w:pPr>
       <w:r>
-        <w:t xml:space="preserve">We first parametrized a multivariate Bayesian mixed model to quantify adjusted repeatability of hunting behaviour, and evaluate among-environment, among-individual (specialisation), and within-individual (flexibility) behavioural correlations. We included the predator’s population-response to prey behaviour by adding prey travel speed and rate of space covered as fixed effects. We square-root transformed the four hunting behaviours (</w:t>
+        <w:t xml:space="preserve">We first parametrized a multivariate Bayesian mixed model to quantify adjusted repeatability of hunting behaviour, and evaluate among-environment, among-individual (specialisation), and within-individual (flexibility) behavioural correlations. We included the predator’s population-response to prey behaviour by adding prey travel speed and rate of space covered as linear fixed effects. We square-root transformed the four hunting behaviours (</w:t>
       </w:r>
       <w:r>
         <w:t xml:space="preserve">“</w:t>
@@ -1768,7 +1768,7 @@
         <w:t xml:space="preserve"> </w:t>
       </w:r>
       <w:r>
-        <w:t xml:space="preserve">= guard,</w:t>
+        <w:t xml:space="preserve">= time in ambush,</w:t>
       </w:r>
       <w:r>
         <w:t xml:space="preserve"> </w:t>
@@ -1786,7 +1786,19 @@
         <w:t xml:space="preserve"> </w:t>
       </w:r>
       <w:r>
-        <w:t xml:space="preserve">= time) to achieve normality and then defined each as having Gaussian distribution. All traits were then standardized to mean and unit variance (z-scores). The model was parametrized as (see</w:t>
+        <w:t xml:space="preserve">= time 1</w:t>
+      </w:r>
+      <w:r>
+        <w:rPr>
+          <w:vertAlign w:val="superscript"/>
+        </w:rPr>
+        <w:t xml:space="preserve">st</w:t>
+      </w:r>
+      <w:r>
+        <w:t xml:space="preserve"> </w:t>
+      </w:r>
+      <w:r>
+        <w:t xml:space="preserve">capture) to achieve normality and then defined each as having Gaussian distribution. All traits were then standardized to mean and unit variance (z-scores). The model was parametrized as (see section</w:t>
       </w:r>
       <w:r>
         <w:t xml:space="preserve"> </w:t>
@@ -1804,15 +1816,7 @@
         <w:t xml:space="preserve"> </w:t>
       </w:r>
       <w:r>
-        <w:t xml:space="preserve">in Supporting information for details):</w:t>
-      </w:r>
-    </w:p>
-    <w:p>
-      <w:pPr>
-        <w:pStyle w:val="BodyText"/>
-      </w:pPr>
-      <w:r>
-        <w:t xml:space="preserve">$</w:t>
+        <w:t xml:space="preserve">in the Supporting information for details):</w:t>
       </w:r>
     </w:p>
     <w:p>
@@ -1913,31 +1917,11 @@
             </m:sub>
           </m:sSub>
           <m:r>
-            <m:t>p</m:t>
-          </m:r>
-          <m:r>
-            <m:t>r</m:t>
-          </m:r>
-          <m:r>
-            <m:t>e</m:t>
-          </m:r>
-          <m:r>
-            <m:t>y</m:t>
-          </m:r>
-          <m:r>
-            <m:t>s</m:t>
-          </m:r>
-          <m:r>
-            <m:t>p</m:t>
-          </m:r>
-          <m:r>
-            <m:t>a</m:t>
-          </m:r>
-          <m:r>
-            <m:t>c</m:t>
-          </m:r>
-          <m:r>
-            <m:t>e</m:t>
+            <m:rPr>
+              <m:nor/>
+              <m:sty m:val="p"/>
+            </m:rPr>
+            <m:t>prey space</m:t>
           </m:r>
           <m:r>
             <m:t>+</m:t>
@@ -1973,15 +1957,15 @@
             <m:t>+</m:t>
           </m:r>
           <m:r>
-            <m:t>m</m:t>
+            <m:t>e</m:t>
           </m:r>
           <m:r>
-            <m:t>a</m:t>
+            <m:t>n</m:t>
           </m:r>
           <m:sSub>
             <m:e>
               <m:r>
-                <m:t>p</m:t>
+                <m:t>v</m:t>
               </m:r>
             </m:e>
             <m:sub>
@@ -2044,6 +2028,36 @@
               </m:r>
             </m:sub>
           </m:sSub>
+          <m:r>
+            <m:t>+</m:t>
+          </m:r>
+          <m:sSub>
+            <m:e>
+              <m:r>
+                <m:t>ε</m:t>
+              </m:r>
+            </m:e>
+            <m:sub>
+              <m:r>
+                <m:t>0</m:t>
+              </m:r>
+              <m:r>
+                <m:t>y</m:t>
+              </m:r>
+              <m:r>
+                <m:t>1</m:t>
+              </m:r>
+              <m:r>
+                <m:t>,</m:t>
+              </m:r>
+              <m:r>
+                <m:t>i</m:t>
+              </m:r>
+              <m:r>
+                <m:t>j</m:t>
+              </m:r>
+            </m:sub>
+          </m:sSub>
         </m:oMath>
       </m:oMathPara>
     </w:p>
@@ -2117,31 +2131,11 @@
             </m:sub>
           </m:sSub>
           <m:r>
-            <m:t>p</m:t>
-          </m:r>
-          <m:r>
-            <m:t>r</m:t>
-          </m:r>
-          <m:r>
-            <m:t>e</m:t>
-          </m:r>
-          <m:r>
-            <m:t>y</m:t>
-          </m:r>
-          <m:r>
-            <m:t>s</m:t>
-          </m:r>
-          <m:r>
-            <m:t>p</m:t>
-          </m:r>
-          <m:r>
-            <m:t>e</m:t>
-          </m:r>
-          <m:r>
-            <m:t>e</m:t>
-          </m:r>
-          <m:r>
-            <m:t>d</m:t>
+            <m:rPr>
+              <m:nor/>
+              <m:sty m:val="p"/>
+            </m:rPr>
+            <m:t>prey speed</m:t>
           </m:r>
           <m:r>
             <m:t>+</m:t>
@@ -2165,31 +2159,11 @@
             </m:sub>
           </m:sSub>
           <m:r>
-            <m:t>p</m:t>
-          </m:r>
-          <m:r>
-            <m:t>r</m:t>
-          </m:r>
-          <m:r>
-            <m:t>e</m:t>
-          </m:r>
-          <m:r>
-            <m:t>y</m:t>
-          </m:r>
-          <m:r>
-            <m:t>s</m:t>
-          </m:r>
-          <m:r>
-            <m:t>p</m:t>
-          </m:r>
-          <m:r>
-            <m:t>a</m:t>
-          </m:r>
-          <m:r>
-            <m:t>c</m:t>
-          </m:r>
-          <m:r>
-            <m:t>e</m:t>
+            <m:rPr>
+              <m:nor/>
+              <m:sty m:val="p"/>
+            </m:rPr>
+            <m:t>prey space</m:t>
           </m:r>
           <m:r>
             <m:t>+</m:t>
@@ -2225,15 +2199,15 @@
             <m:t>+</m:t>
           </m:r>
           <m:r>
-            <m:t>m</m:t>
+            <m:t>e</m:t>
           </m:r>
           <m:r>
-            <m:t>a</m:t>
+            <m:t>n</m:t>
           </m:r>
           <m:sSub>
             <m:e>
               <m:r>
-                <m:t>p</m:t>
+                <m:t>v</m:t>
               </m:r>
             </m:e>
             <m:sub>
@@ -2296,6 +2270,36 @@
               </m:r>
             </m:sub>
           </m:sSub>
+          <m:r>
+            <m:t>+</m:t>
+          </m:r>
+          <m:sSub>
+            <m:e>
+              <m:r>
+                <m:t>ε</m:t>
+              </m:r>
+            </m:e>
+            <m:sub>
+              <m:r>
+                <m:t>0</m:t>
+              </m:r>
+              <m:r>
+                <m:t>y</m:t>
+              </m:r>
+              <m:r>
+                <m:t>2</m:t>
+              </m:r>
+              <m:r>
+                <m:t>,</m:t>
+              </m:r>
+              <m:r>
+                <m:t>i</m:t>
+              </m:r>
+              <m:r>
+                <m:t>j</m:t>
+              </m:r>
+            </m:sub>
+          </m:sSub>
         </m:oMath>
       </m:oMathPara>
     </w:p>
@@ -2369,31 +2373,11 @@
             </m:sub>
           </m:sSub>
           <m:r>
-            <m:t>p</m:t>
-          </m:r>
-          <m:r>
-            <m:t>r</m:t>
-          </m:r>
-          <m:r>
-            <m:t>e</m:t>
-          </m:r>
-          <m:r>
-            <m:t>y</m:t>
-          </m:r>
-          <m:r>
-            <m:t>s</m:t>
-          </m:r>
-          <m:r>
-            <m:t>p</m:t>
-          </m:r>
-          <m:r>
-            <m:t>e</m:t>
-          </m:r>
-          <m:r>
-            <m:t>e</m:t>
-          </m:r>
-          <m:r>
-            <m:t>d</m:t>
+            <m:rPr>
+              <m:nor/>
+              <m:sty m:val="p"/>
+            </m:rPr>
+            <m:t>prey speed</m:t>
           </m:r>
           <m:r>
             <m:t>+</m:t>
@@ -2417,31 +2401,11 @@
             </m:sub>
           </m:sSub>
           <m:r>
-            <m:t>p</m:t>
-          </m:r>
-          <m:r>
-            <m:t>r</m:t>
-          </m:r>
-          <m:r>
-            <m:t>e</m:t>
-          </m:r>
-          <m:r>
-            <m:t>y</m:t>
-          </m:r>
-          <m:r>
-            <m:t>s</m:t>
-          </m:r>
-          <m:r>
-            <m:t>p</m:t>
-          </m:r>
-          <m:r>
-            <m:t>a</m:t>
-          </m:r>
-          <m:r>
-            <m:t>c</m:t>
-          </m:r>
-          <m:r>
-            <m:t>e</m:t>
+            <m:rPr>
+              <m:nor/>
+              <m:sty m:val="p"/>
+            </m:rPr>
+            <m:t>prey space</m:t>
           </m:r>
           <m:r>
             <m:t>+</m:t>
@@ -2477,15 +2441,15 @@
             <m:t>+</m:t>
           </m:r>
           <m:r>
-            <m:t>m</m:t>
+            <m:t>e</m:t>
           </m:r>
           <m:r>
-            <m:t>a</m:t>
+            <m:t>n</m:t>
           </m:r>
           <m:sSub>
             <m:e>
               <m:r>
-                <m:t>p</m:t>
+                <m:t>v</m:t>
               </m:r>
             </m:e>
             <m:sub>
@@ -2548,18 +2512,3655 @@
               </m:r>
             </m:sub>
           </m:sSub>
+          <m:r>
+            <m:t>+</m:t>
+          </m:r>
+          <m:sSub>
+            <m:e>
+              <m:r>
+                <m:t>ε</m:t>
+              </m:r>
+            </m:e>
+            <m:sub>
+              <m:r>
+                <m:t>0</m:t>
+              </m:r>
+              <m:r>
+                <m:t>y</m:t>
+              </m:r>
+              <m:r>
+                <m:t>3</m:t>
+              </m:r>
+              <m:r>
+                <m:t>,</m:t>
+              </m:r>
+              <m:r>
+                <m:t>i</m:t>
+              </m:r>
+              <m:r>
+                <m:t>j</m:t>
+              </m:r>
+            </m:sub>
+          </m:sSub>
         </m:oMath>
       </m:oMathPara>
     </w:p>
     <w:p>
       <w:pPr>
+        <w:pStyle w:val="FirstParagraph"/>
+      </w:pPr>
+      <m:oMathPara>
+        <m:oMathParaPr>
+          <m:jc m:val="center"/>
+        </m:oMathParaPr>
+        <m:oMath>
+          <m:r>
+            <m:t>y</m:t>
+          </m:r>
+          <m:sSub>
+            <m:e>
+              <m:r>
+                <m:t>4</m:t>
+              </m:r>
+            </m:e>
+            <m:sub>
+              <m:r>
+                <m:t>i</m:t>
+              </m:r>
+              <m:r>
+                <m:t>j</m:t>
+              </m:r>
+            </m:sub>
+          </m:sSub>
+          <m:r>
+            <m:t>=</m:t>
+          </m:r>
+          <m:sSub>
+            <m:e>
+              <m:r>
+                <m:t>β</m:t>
+              </m:r>
+            </m:e>
+            <m:sub>
+              <m:r>
+                <m:t>0</m:t>
+              </m:r>
+              <m:r>
+                <m:t>y</m:t>
+              </m:r>
+              <m:r>
+                <m:t>4</m:t>
+              </m:r>
+            </m:sub>
+          </m:sSub>
+          <m:r>
+            <m:t>+</m:t>
+          </m:r>
+          <m:sSub>
+            <m:e>
+              <m:r>
+                <m:t>β</m:t>
+              </m:r>
+            </m:e>
+            <m:sub>
+              <m:r>
+                <m:t>1</m:t>
+              </m:r>
+              <m:r>
+                <m:t>y</m:t>
+              </m:r>
+              <m:r>
+                <m:t>4</m:t>
+              </m:r>
+            </m:sub>
+          </m:sSub>
+          <m:r>
+            <m:rPr>
+              <m:nor/>
+              <m:sty m:val="p"/>
+            </m:rPr>
+            <m:t>prey speed</m:t>
+          </m:r>
+          <m:r>
+            <m:t>+</m:t>
+          </m:r>
+          <m:sSub>
+            <m:e>
+              <m:r>
+                <m:t>β</m:t>
+              </m:r>
+            </m:e>
+            <m:sub>
+              <m:r>
+                <m:t>2</m:t>
+              </m:r>
+              <m:r>
+                <m:t>y</m:t>
+              </m:r>
+              <m:r>
+                <m:t>4</m:t>
+              </m:r>
+            </m:sub>
+          </m:sSub>
+          <m:r>
+            <m:rPr>
+              <m:nor/>
+              <m:sty m:val="p"/>
+            </m:rPr>
+            <m:t>prey space</m:t>
+          </m:r>
+          <m:r>
+            <m:t>+</m:t>
+          </m:r>
+          <m:r>
+            <m:t>i</m:t>
+          </m:r>
+          <m:sSub>
+            <m:e>
+              <m:r>
+                <m:t>d</m:t>
+              </m:r>
+            </m:e>
+            <m:sub>
+              <m:r>
+                <m:t>0</m:t>
+              </m:r>
+              <m:r>
+                <m:t>y</m:t>
+              </m:r>
+              <m:r>
+                <m:t>4</m:t>
+              </m:r>
+              <m:r>
+                <m:t>,</m:t>
+              </m:r>
+              <m:r>
+                <m:t>i</m:t>
+              </m:r>
+            </m:sub>
+          </m:sSub>
+          <m:r>
+            <m:t>+</m:t>
+          </m:r>
+          <m:r>
+            <m:t>e</m:t>
+          </m:r>
+          <m:r>
+            <m:t>n</m:t>
+          </m:r>
+          <m:sSub>
+            <m:e>
+              <m:r>
+                <m:t>v</m:t>
+              </m:r>
+            </m:e>
+            <m:sub>
+              <m:r>
+                <m:t>0</m:t>
+              </m:r>
+              <m:r>
+                <m:t>y</m:t>
+              </m:r>
+              <m:r>
+                <m:t>4</m:t>
+              </m:r>
+              <m:r>
+                <m:t>,</m:t>
+              </m:r>
+              <m:r>
+                <m:t>i</m:t>
+              </m:r>
+            </m:sub>
+          </m:sSub>
+          <m:r>
+            <m:t>+</m:t>
+          </m:r>
+          <m:r>
+            <m:t>a</m:t>
+          </m:r>
+          <m:r>
+            <m:t>v</m:t>
+          </m:r>
+          <m:r>
+            <m:t>a</m:t>
+          </m:r>
+          <m:r>
+            <m:t>t</m:t>
+          </m:r>
+          <m:r>
+            <m:t>a</m:t>
+          </m:r>
+          <m:sSub>
+            <m:e>
+              <m:r>
+                <m:t>r</m:t>
+              </m:r>
+            </m:e>
+            <m:sub>
+              <m:r>
+                <m:t>0</m:t>
+              </m:r>
+              <m:r>
+                <m:t>y</m:t>
+              </m:r>
+              <m:r>
+                <m:t>4</m:t>
+              </m:r>
+              <m:r>
+                <m:t>,</m:t>
+              </m:r>
+              <m:r>
+                <m:t>i</m:t>
+              </m:r>
+            </m:sub>
+          </m:sSub>
+          <m:r>
+            <m:t>+</m:t>
+          </m:r>
+          <m:sSub>
+            <m:e>
+              <m:r>
+                <m:t>ε</m:t>
+              </m:r>
+            </m:e>
+            <m:sub>
+              <m:r>
+                <m:t>0</m:t>
+              </m:r>
+              <m:r>
+                <m:t>y</m:t>
+              </m:r>
+              <m:r>
+                <m:t>4</m:t>
+              </m:r>
+              <m:r>
+                <m:t>,</m:t>
+              </m:r>
+              <m:r>
+                <m:t>i</m:t>
+              </m:r>
+              <m:r>
+                <m:t>j</m:t>
+              </m:r>
+            </m:sub>
+          </m:sSub>
+        </m:oMath>
+      </m:oMathPara>
+    </w:p>
+    <w:p>
+      <w:pPr>
+        <w:pStyle w:val="FirstParagraph"/>
+      </w:pPr>
+      <w:r>
+        <w:t xml:space="preserve">where</w:t>
+      </w:r>
+      <w:r>
+        <w:t xml:space="preserve"> </w:t>
+      </w:r>
+      <w:r>
+        <w:rPr>
+          <w:i/>
+        </w:rPr>
+        <w:t xml:space="preserve">i</w:t>
+      </w:r>
+      <w:r>
+        <w:t xml:space="preserve"> </w:t>
+      </w:r>
+      <w:r>
+        <w:t xml:space="preserve">indexes individual players and</w:t>
+      </w:r>
+      <w:r>
+        <w:t xml:space="preserve"> </w:t>
+      </w:r>
+      <w:r>
+        <w:rPr>
+          <w:i/>
+        </w:rPr>
+        <w:t xml:space="preserve">j</w:t>
+      </w:r>
+      <w:r>
+        <w:t xml:space="preserve"> </w:t>
+      </w:r>
+      <w:r>
+        <w:t xml:space="preserve">the recorded match. Player ID (</w:t>
+      </w:r>
+      <m:oMath>
+        <m:r>
+          <m:t>i</m:t>
+        </m:r>
+        <m:sSub>
+          <m:e>
+            <m:r>
+              <m:t>d</m:t>
+            </m:r>
+          </m:e>
+          <m:sub>
+            <m:r>
+              <m:t>0</m:t>
+            </m:r>
+            <m:r>
+              <m:t>y</m:t>
+            </m:r>
+            <m:r>
+              <m:t>,</m:t>
+            </m:r>
+            <m:r>
+              <m:t>i</m:t>
+            </m:r>
+          </m:sub>
+        </m:sSub>
+      </m:oMath>
+      <w:r>
+        <w:t xml:space="preserve">), the game environment (</w:t>
+      </w:r>
+      <m:oMath>
+        <m:r>
+          <m:t>e</m:t>
+        </m:r>
+        <m:r>
+          <m:t>n</m:t>
+        </m:r>
+        <m:sSub>
+          <m:e>
+            <m:r>
+              <m:t>v</m:t>
+            </m:r>
+          </m:e>
+          <m:sub>
+            <m:r>
+              <m:t>0</m:t>
+            </m:r>
+            <m:r>
+              <m:t>y</m:t>
+            </m:r>
+            <m:r>
+              <m:t>,</m:t>
+            </m:r>
+            <m:r>
+              <m:t>i</m:t>
+            </m:r>
+          </m:sub>
+        </m:sSub>
+      </m:oMath>
+      <w:r>
+        <w:t xml:space="preserve">), the predator avatar (</w:t>
+      </w:r>
+      <m:oMath>
+        <m:r>
+          <m:t>a</m:t>
+        </m:r>
+        <m:r>
+          <m:t>v</m:t>
+        </m:r>
+        <m:r>
+          <m:t>a</m:t>
+        </m:r>
+        <m:r>
+          <m:t>t</m:t>
+        </m:r>
+        <m:r>
+          <m:t>a</m:t>
+        </m:r>
+        <m:sSub>
+          <m:e>
+            <m:r>
+              <m:t>r</m:t>
+            </m:r>
+          </m:e>
+          <m:sub>
+            <m:r>
+              <m:t>0</m:t>
+            </m:r>
+            <m:r>
+              <m:t>y</m:t>
+            </m:r>
+            <m:r>
+              <m:t>,</m:t>
+            </m:r>
+            <m:r>
+              <m:t>i</m:t>
+            </m:r>
+          </m:sub>
+        </m:sSub>
+      </m:oMath>
+      <w:r>
+        <w:t xml:space="preserve">), and the residuals (</w:t>
+      </w:r>
+      <m:oMath>
+        <m:sSub>
+          <m:e>
+            <m:r>
+              <m:t>ε</m:t>
+            </m:r>
+          </m:e>
+          <m:sub>
+            <m:r>
+              <m:t>0</m:t>
+            </m:r>
+            <m:r>
+              <m:t>y</m:t>
+            </m:r>
+            <m:r>
+              <m:t>,</m:t>
+            </m:r>
+            <m:r>
+              <m:t>i</m:t>
+            </m:r>
+          </m:sub>
+        </m:sSub>
+      </m:oMath>
+      <w:r>
+        <w:t xml:space="preserve">) are respectively random intercepts (among- individual, environment, and avatar variance) and residuals (within-individual variance) assumed to follow a multivariate Gaussian distribution, with their associated variance-covariance matrixes (</w:t>
+      </w:r>
+      <m:oMath>
+        <m:sSub>
+          <m:e>
+            <m:r>
+              <m:t>Ω</m:t>
+            </m:r>
+          </m:e>
+          <m:sub>
+            <m:r>
+              <m:t>i</m:t>
+            </m:r>
+            <m:r>
+              <m:t>d</m:t>
+            </m:r>
+          </m:sub>
+        </m:sSub>
+      </m:oMath>
+      <w:r>
+        <w:t xml:space="preserve">,</w:t>
+      </w:r>
+      <w:r>
+        <w:t xml:space="preserve"> </w:t>
+      </w:r>
+      <m:oMath>
+        <m:sSub>
+          <m:e>
+            <m:r>
+              <m:t>Ω</m:t>
+            </m:r>
+          </m:e>
+          <m:sub>
+            <m:r>
+              <m:t>e</m:t>
+            </m:r>
+            <m:r>
+              <m:t>n</m:t>
+            </m:r>
+            <m:r>
+              <m:t>v</m:t>
+            </m:r>
+          </m:sub>
+        </m:sSub>
+      </m:oMath>
+      <w:r>
+        <w:t xml:space="preserve">,</w:t>
+      </w:r>
+      <w:r>
+        <w:t xml:space="preserve"> </w:t>
+      </w:r>
+      <m:oMath>
+        <m:sSub>
+          <m:e>
+            <m:r>
+              <m:t>Ω</m:t>
+            </m:r>
+          </m:e>
+          <m:sub>
+            <m:r>
+              <m:t>a</m:t>
+            </m:r>
+            <m:r>
+              <m:t>v</m:t>
+            </m:r>
+            <m:r>
+              <m:t>a</m:t>
+            </m:r>
+            <m:r>
+              <m:t>t</m:t>
+            </m:r>
+            <m:r>
+              <m:t>a</m:t>
+            </m:r>
+            <m:r>
+              <m:t>r</m:t>
+            </m:r>
+          </m:sub>
+        </m:sSub>
+      </m:oMath>
+      <w:r>
+        <w:t xml:space="preserve">,</w:t>
+      </w:r>
+      <w:r>
+        <w:t xml:space="preserve"> </w:t>
+      </w:r>
+      <m:oMath>
+        <m:sSub>
+          <m:e>
+            <m:r>
+              <m:t>Ω</m:t>
+            </m:r>
+          </m:e>
+          <m:sub>
+            <m:r>
+              <m:t>ε</m:t>
+            </m:r>
+          </m:sub>
+        </m:sSub>
+      </m:oMath>
+      <w:r>
+        <w:t xml:space="preserve">) (refer to equations S1-S4 in Supporting information). We extracted among- individual, environment, avatar, and residual within-individual behavioural correlations from the variance-covariance matrixes by dividing the random effect covariances with the square root of the product of the random effect variances, for each combination of behaviours (following equation 7c-d in Dingemanse &amp; Dochtermann, 2013).</w:t>
+      </w:r>
+    </w:p>
+    <w:p>
+      <w:pPr>
+        <w:pStyle w:val="BodyText"/>
+      </w:pPr>
+      <w:r>
+        <w:t xml:space="preserve">Following</w:t>
+      </w:r>
+      <w:r>
+        <w:t xml:space="preserve"> </w:t>
+      </w:r>
+      <w:r>
+        <w:t xml:space="preserve">Nakagawa &amp; Schielzeth (2010)</w:t>
+      </w:r>
+      <w:r>
+        <w:t xml:space="preserve">, we calculated each hunting trait’s adjusted repeatability estimate (intra-class correlation coefficient, ICC) for the player ID, the game environment, and the predator avatar by dividing the variance associated with the random effect by the total phenotypic variance (ex.</w:t>
+      </w:r>
+      <w:r>
+        <w:t xml:space="preserve"> </w:t>
+      </w:r>
+      <m:oMath>
+        <m:r>
+          <m:t>I</m:t>
+        </m:r>
+        <m:r>
+          <m:t>C</m:t>
+        </m:r>
+        <m:sSub>
+          <m:e>
+            <m:r>
+              <m:t>C</m:t>
+            </m:r>
+          </m:e>
+          <m:sub>
+            <m:r>
+              <m:t>i</m:t>
+            </m:r>
+            <m:r>
+              <m:t>d</m:t>
+            </m:r>
+            <m:r>
+              <m:t>0</m:t>
+            </m:r>
+            <m:r>
+              <m:t>,</m:t>
+            </m:r>
+            <m:r>
+              <m:t>y</m:t>
+            </m:r>
+            <m:r>
+              <m:t>1</m:t>
+            </m:r>
+          </m:sub>
+        </m:sSub>
+        <m:r>
+          <m:t>=</m:t>
+        </m:r>
+        <m:sSub>
+          <m:e>
+            <m:r>
+              <m:t>V</m:t>
+            </m:r>
+          </m:e>
+          <m:sub>
+            <m:r>
+              <m:t>i</m:t>
+            </m:r>
+            <m:r>
+              <m:t>d</m:t>
+            </m:r>
+            <m:r>
+              <m:t>0</m:t>
+            </m:r>
+            <m:r>
+              <m:t>,</m:t>
+            </m:r>
+            <m:r>
+              <m:t>y</m:t>
+            </m:r>
+            <m:r>
+              <m:t>1</m:t>
+            </m:r>
+          </m:sub>
+        </m:sSub>
+        <m:r>
+          <m:t>/</m:t>
+        </m:r>
+        <m:r>
+          <m:t>(</m:t>
+        </m:r>
+        <m:sSub>
+          <m:e>
+            <m:r>
+              <m:t>V</m:t>
+            </m:r>
+          </m:e>
+          <m:sub>
+            <m:r>
+              <m:t>i</m:t>
+            </m:r>
+            <m:r>
+              <m:t>d</m:t>
+            </m:r>
+            <m:r>
+              <m:t>0</m:t>
+            </m:r>
+            <m:r>
+              <m:t>,</m:t>
+            </m:r>
+            <m:r>
+              <m:t>y</m:t>
+            </m:r>
+            <m:r>
+              <m:t>1</m:t>
+            </m:r>
+          </m:sub>
+        </m:sSub>
+        <m:r>
+          <m:t>+</m:t>
+        </m:r>
+        <m:sSub>
+          <m:e>
+            <m:r>
+              <m:t>V</m:t>
+            </m:r>
+          </m:e>
+          <m:sub>
+            <m:r>
+              <m:t>e</m:t>
+            </m:r>
+            <m:r>
+              <m:t>n</m:t>
+            </m:r>
+            <m:r>
+              <m:t>v</m:t>
+            </m:r>
+            <m:r>
+              <m:t>0</m:t>
+            </m:r>
+            <m:r>
+              <m:t>,</m:t>
+            </m:r>
+            <m:r>
+              <m:t>y</m:t>
+            </m:r>
+            <m:r>
+              <m:t>1</m:t>
+            </m:r>
+          </m:sub>
+        </m:sSub>
+        <m:r>
+          <m:t>+</m:t>
+        </m:r>
+        <m:sSub>
+          <m:e>
+            <m:r>
+              <m:t>V</m:t>
+            </m:r>
+          </m:e>
+          <m:sub>
+            <m:r>
+              <m:t>a</m:t>
+            </m:r>
+            <m:r>
+              <m:t>v</m:t>
+            </m:r>
+            <m:r>
+              <m:t>a</m:t>
+            </m:r>
+            <m:r>
+              <m:t>t</m:t>
+            </m:r>
+            <m:r>
+              <m:t>a</m:t>
+            </m:r>
+            <m:r>
+              <m:t>r</m:t>
+            </m:r>
+            <m:r>
+              <m:t>0</m:t>
+            </m:r>
+            <m:r>
+              <m:t>,</m:t>
+            </m:r>
+            <m:r>
+              <m:t>y</m:t>
+            </m:r>
+            <m:r>
+              <m:t>1</m:t>
+            </m:r>
+          </m:sub>
+        </m:sSub>
+        <m:r>
+          <m:t>+</m:t>
+        </m:r>
+        <m:sSub>
+          <m:e>
+            <m:r>
+              <m:t>V</m:t>
+            </m:r>
+          </m:e>
+          <m:sub>
+            <m:r>
+              <m:t>ε</m:t>
+            </m:r>
+            <m:r>
+              <m:t>0</m:t>
+            </m:r>
+            <m:r>
+              <m:t>,</m:t>
+            </m:r>
+            <m:r>
+              <m:t>y</m:t>
+            </m:r>
+            <m:r>
+              <m:t>1</m:t>
+            </m:r>
+          </m:sub>
+        </m:sSub>
+        <m:r>
+          <m:t>)</m:t>
+        </m:r>
+      </m:oMath>
+      <w:r>
+        <w:t xml:space="preserve">). We computed the 95% credibility intervals for each repeatability estimate using the highest posterior density intervals.</w:t>
+      </w:r>
+    </w:p>
+    <w:p>
+      <w:pPr>
+        <w:pStyle w:val="Heading3"/>
+      </w:pPr>
+      <w:bookmarkStart w:id="37" w:name="Xc5d9932a41ac66d55391f1e66c056a8e4a031a4"/>
+      <w:r>
+        <w:t xml:space="preserve">(ii) Effect of hunting behaviour on prey capture</w:t>
+      </w:r>
+      <w:bookmarkEnd w:id="37"/>
+    </w:p>
+    <w:p>
+      <w:pPr>
+        <w:pStyle w:val="FirstParagraph"/>
+      </w:pPr>
+      <w:r>
+        <w:t xml:space="preserve">Since predators can capture a maximum of four prey, we used the number of prey captured on the total (four) as a binomial response variable (</w:t>
+      </w:r>
+      <m:oMath>
+        <m:sSub>
+          <m:e>
+            <m:r>
+              <m:t>ω</m:t>
+            </m:r>
+          </m:e>
+          <m:sub>
+            <m:r>
+              <m:t>i</m:t>
+            </m:r>
+            <m:r>
+              <m:t>j</m:t>
+            </m:r>
+          </m:sub>
+        </m:sSub>
+      </m:oMath>
+      <w:r>
+        <w:t xml:space="preserve"> </w:t>
+      </w:r>
+      <w:r>
+        <w:t xml:space="preserve">~</w:t>
+      </w:r>
+      <w:r>
+        <w:t xml:space="preserve"> </w:t>
+      </w:r>
+      <m:oMath>
+        <m:r>
+          <m:t>B</m:t>
+        </m:r>
+        <m:r>
+          <m:t>i</m:t>
+        </m:r>
+        <m:r>
+          <m:t>n</m:t>
+        </m:r>
+        <m:r>
+          <m:t>o</m:t>
+        </m:r>
+        <m:r>
+          <m:t>m</m:t>
+        </m:r>
+        <m:r>
+          <m:t>(</m:t>
+        </m:r>
+        <m:r>
+          <m:t>m</m:t>
+        </m:r>
+        <m:r>
+          <m:t>a</m:t>
+        </m:r>
+        <m:sSub>
+          <m:e>
+            <m:r>
+              <m:t>x</m:t>
+            </m:r>
+          </m:e>
+          <m:sub>
+            <m:r>
+              <m:t>i</m:t>
+            </m:r>
+            <m:r>
+              <m:t>j</m:t>
+            </m:r>
+          </m:sub>
+        </m:sSub>
+        <m:r>
+          <m:t>,</m:t>
+        </m:r>
+        <m:sSub>
+          <m:e>
+            <m:r>
+              <m:t>P</m:t>
+            </m:r>
+          </m:e>
+          <m:sub>
+            <m:r>
+              <m:t>i</m:t>
+            </m:r>
+            <m:r>
+              <m:t>j</m:t>
+            </m:r>
+          </m:sub>
+        </m:sSub>
+        <m:r>
+          <m:t>)</m:t>
+        </m:r>
+      </m:oMath>
+      <w:r>
+        <w:t xml:space="preserve">). We first quantified the linear relationship between hunting success and predator behaviour by fitting a binomial Bayesian generalized linear mixed model (glmm) with a logit link function. The model fits a linear function where we could estimate if hunting success increased or decreased with increasing hunting behaviour scores. We fitted the mean probability of capturing four prey (</w:t>
+      </w:r>
+      <m:oMath>
+        <m:sSub>
+          <m:e>
+            <m:r>
+              <m:t>P</m:t>
+            </m:r>
+          </m:e>
+          <m:sub>
+            <m:r>
+              <m:t>i</m:t>
+            </m:r>
+            <m:r>
+              <m:t>j</m:t>
+            </m:r>
+          </m:sub>
+        </m:sSub>
+      </m:oMath>
+      <w:r>
+        <w:t xml:space="preserve">) for individual</w:t>
+      </w:r>
+      <w:r>
+        <w:t xml:space="preserve"> </w:t>
+      </w:r>
+      <w:r>
+        <w:rPr>
+          <w:i/>
+        </w:rPr>
+        <w:t xml:space="preserve">i</w:t>
+      </w:r>
+      <w:r>
+        <w:t xml:space="preserve"> </w:t>
+      </w:r>
+      <w:r>
+        <w:t xml:space="preserve">on its</w:t>
+      </w:r>
+      <w:r>
+        <w:t xml:space="preserve"> </w:t>
+      </w:r>
+      <w:r>
+        <w:rPr>
+          <w:i/>
+        </w:rPr>
+        <w:t xml:space="preserve">j</w:t>
+      </w:r>
+      <w:r>
+        <w:t xml:space="preserve"> </w:t>
+      </w:r>
+      <w:r>
+        <w:t xml:space="preserve">match as a function of its travel speed, rate of space covered, proportion of time spent in an ambush position, and proportion of time before the first capture. We added random intercepts for the predator player’s ID (</w:t>
+      </w:r>
+      <m:oMath>
+        <m:r>
+          <m:t>i</m:t>
+        </m:r>
+        <m:sSub>
+          <m:e>
+            <m:r>
+              <m:t>d</m:t>
+            </m:r>
+          </m:e>
+          <m:sub>
+            <m:r>
+              <m:t>0</m:t>
+            </m:r>
+            <m:r>
+              <m:t>,</m:t>
+            </m:r>
+            <m:r>
+              <m:t>i</m:t>
+            </m:r>
+          </m:sub>
+        </m:sSub>
+      </m:oMath>
+      <w:r>
+        <w:t xml:space="preserve">) and the game environment (</w:t>
+      </w:r>
+      <m:oMath>
+        <m:r>
+          <m:t>e</m:t>
+        </m:r>
+        <m:r>
+          <m:t>n</m:t>
+        </m:r>
+        <m:sSub>
+          <m:e>
+            <m:r>
+              <m:t>v</m:t>
+            </m:r>
+          </m:e>
+          <m:sub>
+            <m:r>
+              <m:t>0</m:t>
+            </m:r>
+            <m:r>
+              <m:t>,</m:t>
+            </m:r>
+            <m:r>
+              <m:t>i</m:t>
+            </m:r>
+          </m:sub>
+        </m:sSub>
+      </m:oMath>
+      <w:r>
+        <w:t xml:space="preserve">). We could thus partition the variance in hunting success explained by differences among players and environments where matches occurred. We included an observation-level random effect to account for overdispersion</w:t>
+      </w:r>
+      <w:r>
+        <w:t xml:space="preserve"> </w:t>
+      </w:r>
+      <w:r>
+        <w:t xml:space="preserve">(Harrison 2015)</w:t>
+      </w:r>
+      <w:r>
+        <w:t xml:space="preserve"> </w:t>
+      </w:r>
+      <w:r>
+        <w:t xml:space="preserve">and compared the model with a beta-binomial model to make sure that the estimates were reliable. Trait values were standardized to mean and unit variance (z-scores). The model was fitted as:</w:t>
+      </w:r>
+    </w:p>
+    <w:p>
+      <w:pPr>
+        <w:pStyle w:val="BodyText"/>
+      </w:pPr>
+      <m:oMathPara>
+        <m:oMathParaPr>
+          <m:jc m:val="center"/>
+        </m:oMathParaPr>
+        <m:oMath>
+          <m:m>
+            <m:mPr>
+              <m:baseJc m:val="center"/>
+              <m:plcHide m:val="1"/>
+              <m:mcs>
+                <m:mc>
+                  <m:mcPr>
+                    <m:mcJc m:val="right"/>
+                    <m:count m:val="1"/>
+                  </m:mcPr>
+                </m:mc>
+                <m:mc>
+                  <m:mcPr>
+                    <m:mcJc m:val="left"/>
+                    <m:count m:val="1"/>
+                  </m:mcPr>
+                </m:mc>
+              </m:mcs>
+            </m:mPr>
+            <m:mr>
+              <m:e>
+                <m:r>
+                  <m:t>l</m:t>
+                </m:r>
+                <m:r>
+                  <m:t>o</m:t>
+                </m:r>
+                <m:r>
+                  <m:t>g</m:t>
+                </m:r>
+                <m:r>
+                  <m:t>i</m:t>
+                </m:r>
+                <m:r>
+                  <m:t>t</m:t>
+                </m:r>
+                <m:r>
+                  <m:t>(</m:t>
+                </m:r>
+                <m:sSub>
+                  <m:e>
+                    <m:r>
+                      <m:t>P</m:t>
+                    </m:r>
+                  </m:e>
+                  <m:sub>
+                    <m:r>
+                      <m:t>i</m:t>
+                    </m:r>
+                    <m:r>
+                      <m:t>j</m:t>
+                    </m:r>
+                  </m:sub>
+                </m:sSub>
+                <m:r>
+                  <m:t>)</m:t>
+                </m:r>
+              </m:e>
+              <m:e>
+                <m:r>
+                  <m:t>=</m:t>
+                </m:r>
+                <m:r>
+                  <m:t>(</m:t>
+                </m:r>
+                <m:sSub>
+                  <m:e>
+                    <m:r>
+                      <m:t>β</m:t>
+                    </m:r>
+                  </m:e>
+                  <m:sub>
+                    <m:r>
+                      <m:t>0</m:t>
+                    </m:r>
+                  </m:sub>
+                </m:sSub>
+                <m:r>
+                  <m:t>+</m:t>
+                </m:r>
+                <m:r>
+                  <m:t>i</m:t>
+                </m:r>
+                <m:sSub>
+                  <m:e>
+                    <m:r>
+                      <m:t>d</m:t>
+                    </m:r>
+                  </m:e>
+                  <m:sub>
+                    <m:r>
+                      <m:t>0</m:t>
+                    </m:r>
+                    <m:r>
+                      <m:t>i</m:t>
+                    </m:r>
+                  </m:sub>
+                </m:sSub>
+                <m:r>
+                  <m:t>+</m:t>
+                </m:r>
+                <m:r>
+                  <m:t>e</m:t>
+                </m:r>
+                <m:r>
+                  <m:t>n</m:t>
+                </m:r>
+                <m:sSub>
+                  <m:e>
+                    <m:r>
+                      <m:t>v</m:t>
+                    </m:r>
+                  </m:e>
+                  <m:sub>
+                    <m:r>
+                      <m:t>0</m:t>
+                    </m:r>
+                    <m:r>
+                      <m:t>i</m:t>
+                    </m:r>
+                  </m:sub>
+                </m:sSub>
+                <m:r>
+                  <m:t>)</m:t>
+                </m:r>
+              </m:e>
+            </m:mr>
+            <m:mr>
+              <m:e/>
+              <m:e>
+                <m:r>
+                  <m:t>+</m:t>
+                </m:r>
+                <m:sSub>
+                  <m:e>
+                    <m:r>
+                      <m:t>β</m:t>
+                    </m:r>
+                  </m:e>
+                  <m:sub>
+                    <m:r>
+                      <m:t>1</m:t>
+                    </m:r>
+                  </m:sub>
+                </m:sSub>
+                <m:sSub>
+                  <m:e>
+                    <m:r>
+                      <m:rPr>
+                        <m:nor/>
+                        <m:sty m:val="p"/>
+                      </m:rPr>
+                      <m:t>speed</m:t>
+                    </m:r>
+                  </m:e>
+                  <m:sub>
+                    <m:r>
+                      <m:t>i</m:t>
+                    </m:r>
+                  </m:sub>
+                </m:sSub>
+              </m:e>
+            </m:mr>
+            <m:mr>
+              <m:e/>
+              <m:e>
+                <m:r>
+                  <m:t>+</m:t>
+                </m:r>
+                <m:sSub>
+                  <m:e>
+                    <m:r>
+                      <m:t>β</m:t>
+                    </m:r>
+                  </m:e>
+                  <m:sub>
+                    <m:r>
+                      <m:t>2</m:t>
+                    </m:r>
+                  </m:sub>
+                </m:sSub>
+                <m:sSub>
+                  <m:e>
+                    <m:r>
+                      <m:rPr>
+                        <m:nor/>
+                        <m:sty m:val="p"/>
+                      </m:rPr>
+                      <m:t>space</m:t>
+                    </m:r>
+                  </m:e>
+                  <m:sub>
+                    <m:r>
+                      <m:t>i</m:t>
+                    </m:r>
+                  </m:sub>
+                </m:sSub>
+              </m:e>
+            </m:mr>
+            <m:mr>
+              <m:e/>
+              <m:e>
+                <m:r>
+                  <m:t>+</m:t>
+                </m:r>
+                <m:sSub>
+                  <m:e>
+                    <m:r>
+                      <m:t>β</m:t>
+                    </m:r>
+                  </m:e>
+                  <m:sub>
+                    <m:r>
+                      <m:t>3</m:t>
+                    </m:r>
+                  </m:sub>
+                </m:sSub>
+                <m:sSub>
+                  <m:e>
+                    <m:r>
+                      <m:rPr>
+                        <m:nor/>
+                        <m:sty m:val="p"/>
+                      </m:rPr>
+                      <m:t>time in ambush</m:t>
+                    </m:r>
+                  </m:e>
+                  <m:sub>
+                    <m:r>
+                      <m:t>i</m:t>
+                    </m:r>
+                  </m:sub>
+                </m:sSub>
+              </m:e>
+            </m:mr>
+            <m:mr>
+              <m:e/>
+              <m:e>
+                <m:r>
+                  <m:t>+</m:t>
+                </m:r>
+                <m:sSub>
+                  <m:e>
+                    <m:r>
+                      <m:t>β</m:t>
+                    </m:r>
+                  </m:e>
+                  <m:sub>
+                    <m:r>
+                      <m:t>4</m:t>
+                    </m:r>
+                  </m:sub>
+                </m:sSub>
+                <m:sSup>
+                  <m:e>
+                    <m:r>
+                      <m:rPr>
+                        <m:nor/>
+                        <m:sty m:val="p"/>
+                      </m:rPr>
+                      <m:t>time 1</m:t>
+                    </m:r>
+                  </m:e>
+                  <m:sup>
+                    <m:r>
+                      <m:t>s</m:t>
+                    </m:r>
+                    <m:r>
+                      <m:t>t</m:t>
+                    </m:r>
+                  </m:sup>
+                </m:sSup>
+                <m:sSub>
+                  <m:e>
+                    <m:r>
+                      <m:rPr>
+                        <m:nor/>
+                        <m:sty m:val="p"/>
+                      </m:rPr>
+                      <m:t>capture</m:t>
+                    </m:r>
+                  </m:e>
+                  <m:sub>
+                    <m:r>
+                      <m:t>i</m:t>
+                    </m:r>
+                  </m:sub>
+                </m:sSub>
+              </m:e>
+            </m:mr>
+            <m:mr>
+              <m:e/>
+              <m:e>
+                <m:r>
+                  <m:t>+</m:t>
+                </m:r>
+                <m:sSub>
+                  <m:e>
+                    <m:r>
+                      <m:t>ε</m:t>
+                    </m:r>
+                  </m:e>
+                  <m:sub>
+                    <m:r>
+                      <m:t>0</m:t>
+                    </m:r>
+                    <m:r>
+                      <m:t>,</m:t>
+                    </m:r>
+                    <m:r>
+                      <m:t>i</m:t>
+                    </m:r>
+                    <m:r>
+                      <m:t>j</m:t>
+                    </m:r>
+                  </m:sub>
+                </m:sSub>
+              </m:e>
+            </m:mr>
+          </m:m>
+        </m:oMath>
+      </m:oMathPara>
+    </w:p>
+    <w:p>
+      <w:pPr>
+        <w:pStyle w:val="FirstParagraph"/>
+      </w:pPr>
+      <w:r>
+        <w:t xml:space="preserve">where player ID and the game environment come from a normal distribution with estimated variance as</w:t>
+      </w:r>
+      <w:r>
+        <w:t xml:space="preserve"> </w:t>
+      </w:r>
+      <m:oMath>
+        <m:r>
+          <m:t>i</m:t>
+        </m:r>
+        <m:sSub>
+          <m:e>
+            <m:r>
+              <m:t>d</m:t>
+            </m:r>
+          </m:e>
+          <m:sub>
+            <m:r>
+              <m:t>0</m:t>
+            </m:r>
+            <m:r>
+              <m:t>,</m:t>
+            </m:r>
+            <m:r>
+              <m:t>i</m:t>
+            </m:r>
+          </m:sub>
+        </m:sSub>
+      </m:oMath>
+      <w:r>
+        <w:t xml:space="preserve">~</w:t>
+      </w:r>
+      <m:oMath>
+        <m:r>
+          <m:t>N</m:t>
+        </m:r>
+        <m:r>
+          <m:t>(</m:t>
+        </m:r>
+        <m:r>
+          <m:t>0</m:t>
+        </m:r>
+        <m:r>
+          <m:t>,</m:t>
+        </m:r>
+        <m:sSub>
+          <m:e>
+            <m:r>
+              <m:t>V</m:t>
+            </m:r>
+          </m:e>
+          <m:sub>
+            <m:r>
+              <m:t>i</m:t>
+            </m:r>
+            <m:r>
+              <m:t>d</m:t>
+            </m:r>
+          </m:sub>
+        </m:sSub>
+        <m:r>
+          <m:t>)</m:t>
+        </m:r>
+      </m:oMath>
+      <w:r>
+        <w:t xml:space="preserve">,</w:t>
+      </w:r>
+      <w:r>
+        <w:t xml:space="preserve"> </w:t>
+      </w:r>
+      <m:oMath>
+        <m:r>
+          <m:t>e</m:t>
+        </m:r>
+        <m:r>
+          <m:t>n</m:t>
+        </m:r>
+        <m:sSub>
+          <m:e>
+            <m:r>
+              <m:t>v</m:t>
+            </m:r>
+          </m:e>
+          <m:sub>
+            <m:r>
+              <m:t>0</m:t>
+            </m:r>
+            <m:r>
+              <m:t>,</m:t>
+            </m:r>
+            <m:r>
+              <m:t>i</m:t>
+            </m:r>
+          </m:sub>
+        </m:sSub>
+      </m:oMath>
+      <w:r>
+        <w:t xml:space="preserve">~</w:t>
+      </w:r>
+      <m:oMath>
+        <m:r>
+          <m:t>N</m:t>
+        </m:r>
+        <m:r>
+          <m:t>(</m:t>
+        </m:r>
+        <m:r>
+          <m:t>0</m:t>
+        </m:r>
+        <m:r>
+          <m:t>,</m:t>
+        </m:r>
+        <m:sSub>
+          <m:e>
+            <m:r>
+              <m:t>V</m:t>
+            </m:r>
+          </m:e>
+          <m:sub>
+            <m:r>
+              <m:t>e</m:t>
+            </m:r>
+            <m:r>
+              <m:t>n</m:t>
+            </m:r>
+            <m:r>
+              <m:t>v</m:t>
+            </m:r>
+          </m:sub>
+        </m:sSub>
+        <m:r>
+          <m:t>)</m:t>
+        </m:r>
+      </m:oMath>
+      <w:r>
+        <w:t xml:space="preserve">.</w:t>
+      </w:r>
+    </w:p>
+    <w:p>
+      <w:pPr>
+        <w:pStyle w:val="BodyText"/>
+      </w:pPr>
+      <w:r>
+        <w:t xml:space="preserve">We built a second model within the same structure as the model above and included quadratic terms to determine whether the relationships between hunting success and behaviours are concave or convex. Concave gradients suggest that individuals at the extremes of the trait distribution perform poorly while the opposite is true when the gradient is convex</w:t>
+      </w:r>
+      <w:r>
+        <w:t xml:space="preserve"> </w:t>
+      </w:r>
+      <w:r>
+        <w:t xml:space="preserve">(Brodie</w:t>
+      </w:r>
+      <w:r>
+        <w:t xml:space="preserve"> </w:t>
+      </w:r>
+      <w:r>
+        <w:rPr>
+          <w:i/>
+        </w:rPr>
+        <w:t xml:space="preserve">et al.</w:t>
+      </w:r>
+      <w:r>
+        <w:t xml:space="preserve"> </w:t>
+      </w:r>
+      <w:r>
+        <w:t xml:space="preserve">1995)</w:t>
+      </w:r>
+      <w:r>
+        <w:t xml:space="preserve">. We also added interaction terms for each combination of predator traits to estimate correlated effects on hunting success. Lastly, we included interaction terms between predator and prey behaviours to test if predators perform better against prey with the opposite locomotor tendency (locomotor crossover). All trait values were standardized to mean of 0 and unit variance (z-scores). The model had the following structure:</w:t>
+      </w:r>
+    </w:p>
+    <w:p>
+      <w:pPr>
+        <w:pStyle w:val="BodyText"/>
+      </w:pPr>
+      <m:oMathPara>
+        <m:oMathParaPr>
+          <m:jc m:val="center"/>
+        </m:oMathParaPr>
+        <m:oMath>
+          <m:m>
+            <m:mPr>
+              <m:baseJc m:val="center"/>
+              <m:plcHide m:val="1"/>
+              <m:mcs>
+                <m:mc>
+                  <m:mcPr>
+                    <m:mcJc m:val="right"/>
+                    <m:count m:val="1"/>
+                  </m:mcPr>
+                </m:mc>
+                <m:mc>
+                  <m:mcPr>
+                    <m:mcJc m:val="left"/>
+                    <m:count m:val="1"/>
+                  </m:mcPr>
+                </m:mc>
+              </m:mcs>
+            </m:mPr>
+            <m:mr>
+              <m:e>
+                <m:r>
+                  <m:t>l</m:t>
+                </m:r>
+                <m:r>
+                  <m:t>o</m:t>
+                </m:r>
+                <m:r>
+                  <m:t>g</m:t>
+                </m:r>
+                <m:r>
+                  <m:t>i</m:t>
+                </m:r>
+                <m:r>
+                  <m:t>t</m:t>
+                </m:r>
+                <m:r>
+                  <m:t>(</m:t>
+                </m:r>
+                <m:sSub>
+                  <m:e>
+                    <m:r>
+                      <m:t>P</m:t>
+                    </m:r>
+                  </m:e>
+                  <m:sub>
+                    <m:r>
+                      <m:t>i</m:t>
+                    </m:r>
+                    <m:r>
+                      <m:t>j</m:t>
+                    </m:r>
+                  </m:sub>
+                </m:sSub>
+                <m:r>
+                  <m:t>)</m:t>
+                </m:r>
+              </m:e>
+              <m:e>
+                <m:r>
+                  <m:t>=</m:t>
+                </m:r>
+                <m:r>
+                  <m:t>(</m:t>
+                </m:r>
+                <m:sSub>
+                  <m:e>
+                    <m:r>
+                      <m:t>β</m:t>
+                    </m:r>
+                  </m:e>
+                  <m:sub>
+                    <m:r>
+                      <m:t>0</m:t>
+                    </m:r>
+                  </m:sub>
+                </m:sSub>
+                <m:r>
+                  <m:t>+</m:t>
+                </m:r>
+                <m:r>
+                  <m:t>i</m:t>
+                </m:r>
+                <m:sSub>
+                  <m:e>
+                    <m:r>
+                      <m:t>d</m:t>
+                    </m:r>
+                  </m:e>
+                  <m:sub>
+                    <m:r>
+                      <m:t>0</m:t>
+                    </m:r>
+                    <m:r>
+                      <m:t>i</m:t>
+                    </m:r>
+                  </m:sub>
+                </m:sSub>
+                <m:r>
+                  <m:t>+</m:t>
+                </m:r>
+                <m:r>
+                  <m:t>e</m:t>
+                </m:r>
+                <m:r>
+                  <m:t>n</m:t>
+                </m:r>
+                <m:sSub>
+                  <m:e>
+                    <m:r>
+                      <m:t>v</m:t>
+                    </m:r>
+                  </m:e>
+                  <m:sub>
+                    <m:r>
+                      <m:t>0</m:t>
+                    </m:r>
+                    <m:r>
+                      <m:t>i</m:t>
+                    </m:r>
+                  </m:sub>
+                </m:sSub>
+                <m:r>
+                  <m:t>)</m:t>
+                </m:r>
+              </m:e>
+            </m:mr>
+            <m:mr>
+              <m:e/>
+              <m:e>
+                <m:r>
+                  <m:t>+</m:t>
+                </m:r>
+                <m:sSub>
+                  <m:e>
+                    <m:r>
+                      <m:t>β</m:t>
+                    </m:r>
+                  </m:e>
+                  <m:sub>
+                    <m:r>
+                      <m:t>1</m:t>
+                    </m:r>
+                    <m:r>
+                      <m:t>,</m:t>
+                    </m:r>
+                    <m:r>
+                      <m:t>p</m:t>
+                    </m:r>
+                    <m:r>
+                      <m:t>r</m:t>
+                    </m:r>
+                    <m:r>
+                      <m:t>e</m:t>
+                    </m:r>
+                    <m:r>
+                      <m:t>d</m:t>
+                    </m:r>
+                  </m:sub>
+                </m:sSub>
+                <m:sSub>
+                  <m:e>
+                    <m:r>
+                      <m:rPr>
+                        <m:nor/>
+                        <m:sty m:val="p"/>
+                      </m:rPr>
+                      <m:t>speed</m:t>
+                    </m:r>
+                  </m:e>
+                  <m:sub>
+                    <m:r>
+                      <m:t>i</m:t>
+                    </m:r>
+                  </m:sub>
+                </m:sSub>
+                <m:r>
+                  <m:t>+</m:t>
+                </m:r>
+                <m:sSub>
+                  <m:e>
+                    <m:r>
+                      <m:t>β</m:t>
+                    </m:r>
+                  </m:e>
+                  <m:sub>
+                    <m:r>
+                      <m:t>2</m:t>
+                    </m:r>
+                    <m:r>
+                      <m:t>,</m:t>
+                    </m:r>
+                    <m:r>
+                      <m:t>p</m:t>
+                    </m:r>
+                    <m:r>
+                      <m:t>r</m:t>
+                    </m:r>
+                    <m:r>
+                      <m:t>e</m:t>
+                    </m:r>
+                    <m:r>
+                      <m:t>d</m:t>
+                    </m:r>
+                  </m:sub>
+                </m:sSub>
+                <m:sSub>
+                  <m:e>
+                    <m:r>
+                      <m:rPr>
+                        <m:nor/>
+                        <m:sty m:val="p"/>
+                      </m:rPr>
+                      <m:t>space</m:t>
+                    </m:r>
+                  </m:e>
+                  <m:sub>
+                    <m:r>
+                      <m:t>i</m:t>
+                    </m:r>
+                  </m:sub>
+                </m:sSub>
+                <m:r>
+                  <m:t>+</m:t>
+                </m:r>
+                <m:sSub>
+                  <m:e>
+                    <m:r>
+                      <m:t>β</m:t>
+                    </m:r>
+                  </m:e>
+                  <m:sub>
+                    <m:r>
+                      <m:t>3</m:t>
+                    </m:r>
+                    <m:r>
+                      <m:t>,</m:t>
+                    </m:r>
+                    <m:r>
+                      <m:t>p</m:t>
+                    </m:r>
+                    <m:r>
+                      <m:t>r</m:t>
+                    </m:r>
+                    <m:r>
+                      <m:t>e</m:t>
+                    </m:r>
+                    <m:r>
+                      <m:t>d</m:t>
+                    </m:r>
+                  </m:sub>
+                </m:sSub>
+                <m:sSub>
+                  <m:e>
+                    <m:r>
+                      <m:rPr>
+                        <m:nor/>
+                        <m:sty m:val="p"/>
+                      </m:rPr>
+                      <m:t>time in ambush</m:t>
+                    </m:r>
+                  </m:e>
+                  <m:sub>
+                    <m:r>
+                      <m:t>i</m:t>
+                    </m:r>
+                  </m:sub>
+                </m:sSub>
+                <m:r>
+                  <m:t>+</m:t>
+                </m:r>
+                <m:sSub>
+                  <m:e>
+                    <m:r>
+                      <m:t>β</m:t>
+                    </m:r>
+                  </m:e>
+                  <m:sub>
+                    <m:r>
+                      <m:t>4</m:t>
+                    </m:r>
+                    <m:r>
+                      <m:t>,</m:t>
+                    </m:r>
+                    <m:r>
+                      <m:t>p</m:t>
+                    </m:r>
+                    <m:r>
+                      <m:t>r</m:t>
+                    </m:r>
+                    <m:r>
+                      <m:t>e</m:t>
+                    </m:r>
+                    <m:r>
+                      <m:t>d</m:t>
+                    </m:r>
+                  </m:sub>
+                </m:sSub>
+                <m:sSup>
+                  <m:e>
+                    <m:r>
+                      <m:rPr>
+                        <m:nor/>
+                        <m:sty m:val="p"/>
+                      </m:rPr>
+                      <m:t>time 1</m:t>
+                    </m:r>
+                  </m:e>
+                  <m:sup>
+                    <m:r>
+                      <m:t>s</m:t>
+                    </m:r>
+                    <m:r>
+                      <m:t>t</m:t>
+                    </m:r>
+                  </m:sup>
+                </m:sSup>
+                <m:sSub>
+                  <m:e>
+                    <m:r>
+                      <m:rPr>
+                        <m:nor/>
+                        <m:sty m:val="p"/>
+                      </m:rPr>
+                      <m:t>capture</m:t>
+                    </m:r>
+                  </m:e>
+                  <m:sub>
+                    <m:r>
+                      <m:t>i</m:t>
+                    </m:r>
+                  </m:sub>
+                </m:sSub>
+              </m:e>
+            </m:mr>
+            <m:mr>
+              <m:e/>
+              <m:e>
+                <m:r>
+                  <m:t>+</m:t>
+                </m:r>
+                <m:sSub>
+                  <m:e>
+                    <m:r>
+                      <m:t>β</m:t>
+                    </m:r>
+                  </m:e>
+                  <m:sub>
+                    <m:r>
+                      <m:t>1</m:t>
+                    </m:r>
+                    <m:r>
+                      <m:t>,</m:t>
+                    </m:r>
+                    <m:r>
+                      <m:t>p</m:t>
+                    </m:r>
+                    <m:r>
+                      <m:t>r</m:t>
+                    </m:r>
+                    <m:r>
+                      <m:t>e</m:t>
+                    </m:r>
+                    <m:r>
+                      <m:t>y</m:t>
+                    </m:r>
+                  </m:sub>
+                </m:sSub>
+                <m:sSubSup>
+                  <m:e>
+                    <m:r>
+                      <m:rPr>
+                        <m:nor/>
+                        <m:sty m:val="p"/>
+                      </m:rPr>
+                      <m:t>speed</m:t>
+                    </m:r>
+                  </m:e>
+                  <m:sub>
+                    <m:r>
+                      <m:t>i</m:t>
+                    </m:r>
+                  </m:sub>
+                  <m:sup>
+                    <m:r>
+                      <m:t>′</m:t>
+                    </m:r>
+                  </m:sup>
+                </m:sSubSup>
+                <m:r>
+                  <m:t>+</m:t>
+                </m:r>
+                <m:sSub>
+                  <m:e>
+                    <m:r>
+                      <m:t>β</m:t>
+                    </m:r>
+                  </m:e>
+                  <m:sub>
+                    <m:r>
+                      <m:t>2</m:t>
+                    </m:r>
+                    <m:r>
+                      <m:t>,</m:t>
+                    </m:r>
+                    <m:r>
+                      <m:t>p</m:t>
+                    </m:r>
+                    <m:r>
+                      <m:t>r</m:t>
+                    </m:r>
+                    <m:r>
+                      <m:t>e</m:t>
+                    </m:r>
+                    <m:r>
+                      <m:t>y</m:t>
+                    </m:r>
+                  </m:sub>
+                </m:sSub>
+                <m:sSubSup>
+                  <m:e>
+                    <m:r>
+                      <m:rPr>
+                        <m:nor/>
+                        <m:sty m:val="p"/>
+                      </m:rPr>
+                      <m:t>space</m:t>
+                    </m:r>
+                  </m:e>
+                  <m:sub>
+                    <m:r>
+                      <m:t>i</m:t>
+                    </m:r>
+                  </m:sub>
+                  <m:sup>
+                    <m:r>
+                      <m:t>′</m:t>
+                    </m:r>
+                  </m:sup>
+                </m:sSubSup>
+              </m:e>
+            </m:mr>
+            <m:mr>
+              <m:e/>
+              <m:e>
+                <m:r>
+                  <m:t>+</m:t>
+                </m:r>
+                <m:f>
+                  <m:fPr>
+                    <m:type m:val="bar"/>
+                  </m:fPr>
+                  <m:num>
+                    <m:r>
+                      <m:t>1</m:t>
+                    </m:r>
+                  </m:num>
+                  <m:den>
+                    <m:r>
+                      <m:t>2</m:t>
+                    </m:r>
+                  </m:den>
+                </m:f>
+                <m:sSub>
+                  <m:e>
+                    <m:r>
+                      <m:t>γ</m:t>
+                    </m:r>
+                  </m:e>
+                  <m:sub>
+                    <m:r>
+                      <m:t>1</m:t>
+                    </m:r>
+                    <m:r>
+                      <m:t>,</m:t>
+                    </m:r>
+                    <m:r>
+                      <m:t>p</m:t>
+                    </m:r>
+                    <m:r>
+                      <m:t>r</m:t>
+                    </m:r>
+                    <m:r>
+                      <m:t>e</m:t>
+                    </m:r>
+                    <m:r>
+                      <m:t>d</m:t>
+                    </m:r>
+                  </m:sub>
+                </m:sSub>
+                <m:sSubSup>
+                  <m:e>
+                    <m:r>
+                      <m:rPr>
+                        <m:nor/>
+                        <m:sty m:val="p"/>
+                      </m:rPr>
+                      <m:t>speed</m:t>
+                    </m:r>
+                  </m:e>
+                  <m:sub>
+                    <m:r>
+                      <m:t>i</m:t>
+                    </m:r>
+                  </m:sub>
+                  <m:sup>
+                    <m:r>
+                      <m:t>2</m:t>
+                    </m:r>
+                  </m:sup>
+                </m:sSubSup>
+                <m:r>
+                  <m:t>+</m:t>
+                </m:r>
+                <m:f>
+                  <m:fPr>
+                    <m:type m:val="bar"/>
+                  </m:fPr>
+                  <m:num>
+                    <m:r>
+                      <m:t>1</m:t>
+                    </m:r>
+                  </m:num>
+                  <m:den>
+                    <m:r>
+                      <m:t>2</m:t>
+                    </m:r>
+                  </m:den>
+                </m:f>
+                <m:sSub>
+                  <m:e>
+                    <m:r>
+                      <m:t>γ</m:t>
+                    </m:r>
+                  </m:e>
+                  <m:sub>
+                    <m:r>
+                      <m:t>2</m:t>
+                    </m:r>
+                    <m:r>
+                      <m:t>,</m:t>
+                    </m:r>
+                    <m:r>
+                      <m:t>p</m:t>
+                    </m:r>
+                    <m:r>
+                      <m:t>r</m:t>
+                    </m:r>
+                    <m:r>
+                      <m:t>e</m:t>
+                    </m:r>
+                    <m:r>
+                      <m:t>d</m:t>
+                    </m:r>
+                  </m:sub>
+                </m:sSub>
+                <m:sSubSup>
+                  <m:e>
+                    <m:r>
+                      <m:rPr>
+                        <m:nor/>
+                        <m:sty m:val="p"/>
+                      </m:rPr>
+                      <m:t>space</m:t>
+                    </m:r>
+                  </m:e>
+                  <m:sub>
+                    <m:r>
+                      <m:t>i</m:t>
+                    </m:r>
+                  </m:sub>
+                  <m:sup>
+                    <m:r>
+                      <m:t>2</m:t>
+                    </m:r>
+                  </m:sup>
+                </m:sSubSup>
+                <m:r>
+                  <m:t>+</m:t>
+                </m:r>
+                <m:f>
+                  <m:fPr>
+                    <m:type m:val="bar"/>
+                  </m:fPr>
+                  <m:num>
+                    <m:r>
+                      <m:t>1</m:t>
+                    </m:r>
+                  </m:num>
+                  <m:den>
+                    <m:r>
+                      <m:t>2</m:t>
+                    </m:r>
+                  </m:den>
+                </m:f>
+                <m:sSub>
+                  <m:e>
+                    <m:r>
+                      <m:t>γ</m:t>
+                    </m:r>
+                  </m:e>
+                  <m:sub>
+                    <m:r>
+                      <m:t>3</m:t>
+                    </m:r>
+                    <m:r>
+                      <m:t>,</m:t>
+                    </m:r>
+                    <m:r>
+                      <m:t>p</m:t>
+                    </m:r>
+                    <m:r>
+                      <m:t>r</m:t>
+                    </m:r>
+                    <m:r>
+                      <m:t>e</m:t>
+                    </m:r>
+                    <m:r>
+                      <m:t>d</m:t>
+                    </m:r>
+                  </m:sub>
+                </m:sSub>
+                <m:sSubSup>
+                  <m:e>
+                    <m:r>
+                      <m:rPr>
+                        <m:nor/>
+                        <m:sty m:val="p"/>
+                      </m:rPr>
+                      <m:t>time in ambush</m:t>
+                    </m:r>
+                  </m:e>
+                  <m:sub>
+                    <m:r>
+                      <m:t>i</m:t>
+                    </m:r>
+                  </m:sub>
+                  <m:sup>
+                    <m:r>
+                      <m:t>2</m:t>
+                    </m:r>
+                  </m:sup>
+                </m:sSubSup>
+                <m:r>
+                  <m:t>+</m:t>
+                </m:r>
+                <m:f>
+                  <m:fPr>
+                    <m:type m:val="bar"/>
+                  </m:fPr>
+                  <m:num>
+                    <m:r>
+                      <m:t>1</m:t>
+                    </m:r>
+                  </m:num>
+                  <m:den>
+                    <m:r>
+                      <m:t>2</m:t>
+                    </m:r>
+                  </m:den>
+                </m:f>
+                <m:sSub>
+                  <m:e>
+                    <m:r>
+                      <m:t>γ</m:t>
+                    </m:r>
+                  </m:e>
+                  <m:sub>
+                    <m:r>
+                      <m:t>4</m:t>
+                    </m:r>
+                    <m:r>
+                      <m:t>,</m:t>
+                    </m:r>
+                    <m:r>
+                      <m:t>p</m:t>
+                    </m:r>
+                    <m:r>
+                      <m:t>r</m:t>
+                    </m:r>
+                    <m:r>
+                      <m:t>e</m:t>
+                    </m:r>
+                    <m:r>
+                      <m:t>d</m:t>
+                    </m:r>
+                  </m:sub>
+                </m:sSub>
+                <m:sSup>
+                  <m:e>
+                    <m:r>
+                      <m:rPr>
+                        <m:nor/>
+                        <m:sty m:val="p"/>
+                      </m:rPr>
+                      <m:t>time 1</m:t>
+                    </m:r>
+                  </m:e>
+                  <m:sup>
+                    <m:r>
+                      <m:t>s</m:t>
+                    </m:r>
+                    <m:r>
+                      <m:t>t</m:t>
+                    </m:r>
+                  </m:sup>
+                </m:sSup>
+                <m:sSubSup>
+                  <m:e>
+                    <m:r>
+                      <m:rPr>
+                        <m:nor/>
+                        <m:sty m:val="p"/>
+                      </m:rPr>
+                      <m:t>capture</m:t>
+                    </m:r>
+                  </m:e>
+                  <m:sub>
+                    <m:r>
+                      <m:t>i</m:t>
+                    </m:r>
+                  </m:sub>
+                  <m:sup>
+                    <m:r>
+                      <m:t>2</m:t>
+                    </m:r>
+                  </m:sup>
+                </m:sSubSup>
+              </m:e>
+            </m:mr>
+            <m:mr>
+              <m:e/>
+              <m:e>
+                <m:r>
+                  <m:t>+</m:t>
+                </m:r>
+                <m:f>
+                  <m:fPr>
+                    <m:type m:val="bar"/>
+                  </m:fPr>
+                  <m:num>
+                    <m:r>
+                      <m:t>1</m:t>
+                    </m:r>
+                  </m:num>
+                  <m:den>
+                    <m:r>
+                      <m:t>2</m:t>
+                    </m:r>
+                  </m:den>
+                </m:f>
+                <m:sSub>
+                  <m:e>
+                    <m:r>
+                      <m:t>γ</m:t>
+                    </m:r>
+                  </m:e>
+                  <m:sub>
+                    <m:r>
+                      <m:t>5</m:t>
+                    </m:r>
+                    <m:r>
+                      <m:t>,</m:t>
+                    </m:r>
+                    <m:r>
+                      <m:t>p</m:t>
+                    </m:r>
+                    <m:r>
+                      <m:t>r</m:t>
+                    </m:r>
+                    <m:r>
+                      <m:t>e</m:t>
+                    </m:r>
+                    <m:r>
+                      <m:t>y</m:t>
+                    </m:r>
+                  </m:sub>
+                </m:sSub>
+                <m:sSubSup>
+                  <m:e>
+                    <m:r>
+                      <m:rPr>
+                        <m:nor/>
+                        <m:sty m:val="p"/>
+                      </m:rPr>
+                      <m:t>speed</m:t>
+                    </m:r>
+                  </m:e>
+                  <m:sub>
+                    <m:r>
+                      <m:t>i</m:t>
+                    </m:r>
+                  </m:sub>
+                  <m:sup>
+                    <m:r>
+                      <m:t>′</m:t>
+                    </m:r>
+                    <m:r>
+                      <m:t>2</m:t>
+                    </m:r>
+                  </m:sup>
+                </m:sSubSup>
+                <m:r>
+                  <m:t>+</m:t>
+                </m:r>
+                <m:f>
+                  <m:fPr>
+                    <m:type m:val="bar"/>
+                  </m:fPr>
+                  <m:num>
+                    <m:r>
+                      <m:t>1</m:t>
+                    </m:r>
+                  </m:num>
+                  <m:den>
+                    <m:r>
+                      <m:t>2</m:t>
+                    </m:r>
+                  </m:den>
+                </m:f>
+                <m:sSub>
+                  <m:e>
+                    <m:r>
+                      <m:t>γ</m:t>
+                    </m:r>
+                  </m:e>
+                  <m:sub>
+                    <m:r>
+                      <m:t>6</m:t>
+                    </m:r>
+                    <m:r>
+                      <m:t>,</m:t>
+                    </m:r>
+                    <m:r>
+                      <m:t>p</m:t>
+                    </m:r>
+                    <m:r>
+                      <m:t>r</m:t>
+                    </m:r>
+                    <m:r>
+                      <m:t>e</m:t>
+                    </m:r>
+                    <m:r>
+                      <m:t>y</m:t>
+                    </m:r>
+                  </m:sub>
+                </m:sSub>
+                <m:sSubSup>
+                  <m:e>
+                    <m:r>
+                      <m:rPr>
+                        <m:nor/>
+                        <m:sty m:val="p"/>
+                      </m:rPr>
+                      <m:t>space</m:t>
+                    </m:r>
+                  </m:e>
+                  <m:sub>
+                    <m:r>
+                      <m:t>i</m:t>
+                    </m:r>
+                  </m:sub>
+                  <m:sup>
+                    <m:r>
+                      <m:t>′</m:t>
+                    </m:r>
+                    <m:r>
+                      <m:t>2</m:t>
+                    </m:r>
+                  </m:sup>
+                </m:sSubSup>
+              </m:e>
+            </m:mr>
+            <m:mr>
+              <m:e/>
+              <m:e>
+                <m:r>
+                  <m:t>+</m:t>
+                </m:r>
+                <m:sSub>
+                  <m:e>
+                    <m:r>
+                      <m:t>γ</m:t>
+                    </m:r>
+                  </m:e>
+                  <m:sub>
+                    <m:r>
+                      <m:t>1</m:t>
+                    </m:r>
+                    <m:r>
+                      <m:t>,</m:t>
+                    </m:r>
+                    <m:r>
+                      <m:t>p</m:t>
+                    </m:r>
+                    <m:r>
+                      <m:t>r</m:t>
+                    </m:r>
+                    <m:r>
+                      <m:t>e</m:t>
+                    </m:r>
+                    <m:r>
+                      <m:t>d</m:t>
+                    </m:r>
+                  </m:sub>
+                </m:sSub>
+                <m:sSub>
+                  <m:e>
+                    <m:r>
+                      <m:rPr>
+                        <m:nor/>
+                        <m:sty m:val="p"/>
+                      </m:rPr>
+                      <m:t>speed</m:t>
+                    </m:r>
+                  </m:e>
+                  <m:sub>
+                    <m:r>
+                      <m:t>i</m:t>
+                    </m:r>
+                  </m:sub>
+                </m:sSub>
+                <m:r>
+                  <m:t>×</m:t>
+                </m:r>
+                <m:sSub>
+                  <m:e>
+                    <m:r>
+                      <m:rPr>
+                        <m:nor/>
+                        <m:sty m:val="p"/>
+                      </m:rPr>
+                      <m:t>space</m:t>
+                    </m:r>
+                  </m:e>
+                  <m:sub>
+                    <m:r>
+                      <m:t>i</m:t>
+                    </m:r>
+                  </m:sub>
+                </m:sSub>
+                <m:r>
+                  <m:t>+</m:t>
+                </m:r>
+                <m:sSub>
+                  <m:e>
+                    <m:r>
+                      <m:t>γ</m:t>
+                    </m:r>
+                  </m:e>
+                  <m:sub>
+                    <m:r>
+                      <m:t>2</m:t>
+                    </m:r>
+                    <m:r>
+                      <m:t>,</m:t>
+                    </m:r>
+                    <m:r>
+                      <m:t>p</m:t>
+                    </m:r>
+                    <m:r>
+                      <m:t>r</m:t>
+                    </m:r>
+                    <m:r>
+                      <m:t>e</m:t>
+                    </m:r>
+                    <m:r>
+                      <m:t>d</m:t>
+                    </m:r>
+                  </m:sub>
+                </m:sSub>
+                <m:sSub>
+                  <m:e>
+                    <m:r>
+                      <m:rPr>
+                        <m:nor/>
+                        <m:sty m:val="p"/>
+                      </m:rPr>
+                      <m:t>speed</m:t>
+                    </m:r>
+                  </m:e>
+                  <m:sub>
+                    <m:r>
+                      <m:t>i</m:t>
+                    </m:r>
+                  </m:sub>
+                </m:sSub>
+                <m:r>
+                  <m:t>×</m:t>
+                </m:r>
+                <m:sSub>
+                  <m:e>
+                    <m:r>
+                      <m:rPr>
+                        <m:nor/>
+                        <m:sty m:val="p"/>
+                      </m:rPr>
+                      <m:t>time in ambush</m:t>
+                    </m:r>
+                  </m:e>
+                  <m:sub>
+                    <m:r>
+                      <m:t>i</m:t>
+                    </m:r>
+                  </m:sub>
+                </m:sSub>
+              </m:e>
+            </m:mr>
+            <m:mr>
+              <m:e/>
+              <m:e>
+                <m:r>
+                  <m:t>+</m:t>
+                </m:r>
+                <m:sSub>
+                  <m:e>
+                    <m:r>
+                      <m:t>γ</m:t>
+                    </m:r>
+                  </m:e>
+                  <m:sub>
+                    <m:r>
+                      <m:t>3</m:t>
+                    </m:r>
+                    <m:r>
+                      <m:t>,</m:t>
+                    </m:r>
+                    <m:r>
+                      <m:t>p</m:t>
+                    </m:r>
+                    <m:r>
+                      <m:t>r</m:t>
+                    </m:r>
+                    <m:r>
+                      <m:t>e</m:t>
+                    </m:r>
+                    <m:r>
+                      <m:t>d</m:t>
+                    </m:r>
+                  </m:sub>
+                </m:sSub>
+                <m:sSub>
+                  <m:e>
+                    <m:r>
+                      <m:rPr>
+                        <m:nor/>
+                        <m:sty m:val="p"/>
+                      </m:rPr>
+                      <m:t>speed</m:t>
+                    </m:r>
+                  </m:e>
+                  <m:sub>
+                    <m:r>
+                      <m:t>i</m:t>
+                    </m:r>
+                  </m:sub>
+                </m:sSub>
+                <m:r>
+                  <m:t>×</m:t>
+                </m:r>
+                <m:sSup>
+                  <m:e>
+                    <m:r>
+                      <m:rPr>
+                        <m:nor/>
+                        <m:sty m:val="p"/>
+                      </m:rPr>
+                      <m:t>time 1</m:t>
+                    </m:r>
+                  </m:e>
+                  <m:sup>
+                    <m:r>
+                      <m:t>s</m:t>
+                    </m:r>
+                    <m:r>
+                      <m:t>t</m:t>
+                    </m:r>
+                  </m:sup>
+                </m:sSup>
+                <m:sSub>
+                  <m:e>
+                    <m:r>
+                      <m:rPr>
+                        <m:nor/>
+                        <m:sty m:val="p"/>
+                      </m:rPr>
+                      <m:t>capture</m:t>
+                    </m:r>
+                  </m:e>
+                  <m:sub>
+                    <m:r>
+                      <m:t>i</m:t>
+                    </m:r>
+                  </m:sub>
+                </m:sSub>
+                <m:r>
+                  <m:t>+</m:t>
+                </m:r>
+                <m:sSub>
+                  <m:e>
+                    <m:r>
+                      <m:t>γ</m:t>
+                    </m:r>
+                  </m:e>
+                  <m:sub>
+                    <m:r>
+                      <m:t>4</m:t>
+                    </m:r>
+                    <m:r>
+                      <m:t>,</m:t>
+                    </m:r>
+                    <m:r>
+                      <m:t>p</m:t>
+                    </m:r>
+                    <m:r>
+                      <m:t>r</m:t>
+                    </m:r>
+                    <m:r>
+                      <m:t>e</m:t>
+                    </m:r>
+                    <m:r>
+                      <m:t>d</m:t>
+                    </m:r>
+                  </m:sub>
+                </m:sSub>
+                <m:sSub>
+                  <m:e>
+                    <m:r>
+                      <m:rPr>
+                        <m:nor/>
+                        <m:sty m:val="p"/>
+                      </m:rPr>
+                      <m:t>space</m:t>
+                    </m:r>
+                  </m:e>
+                  <m:sub>
+                    <m:r>
+                      <m:t>i</m:t>
+                    </m:r>
+                  </m:sub>
+                </m:sSub>
+                <m:r>
+                  <m:t>×</m:t>
+                </m:r>
+                <m:sSub>
+                  <m:e>
+                    <m:r>
+                      <m:rPr>
+                        <m:nor/>
+                        <m:sty m:val="p"/>
+                      </m:rPr>
+                      <m:t>time in ambush</m:t>
+                    </m:r>
+                  </m:e>
+                  <m:sub>
+                    <m:r>
+                      <m:t>i</m:t>
+                    </m:r>
+                  </m:sub>
+                </m:sSub>
+              </m:e>
+            </m:mr>
+            <m:mr>
+              <m:e/>
+              <m:e>
+                <m:r>
+                  <m:t>+</m:t>
+                </m:r>
+                <m:sSub>
+                  <m:e>
+                    <m:r>
+                      <m:t>γ</m:t>
+                    </m:r>
+                  </m:e>
+                  <m:sub>
+                    <m:r>
+                      <m:t>5</m:t>
+                    </m:r>
+                    <m:r>
+                      <m:t>,</m:t>
+                    </m:r>
+                    <m:r>
+                      <m:t>p</m:t>
+                    </m:r>
+                    <m:r>
+                      <m:t>r</m:t>
+                    </m:r>
+                    <m:r>
+                      <m:t>e</m:t>
+                    </m:r>
+                    <m:r>
+                      <m:t>d</m:t>
+                    </m:r>
+                  </m:sub>
+                </m:sSub>
+                <m:sSub>
+                  <m:e>
+                    <m:r>
+                      <m:rPr>
+                        <m:nor/>
+                        <m:sty m:val="p"/>
+                      </m:rPr>
+                      <m:t>space</m:t>
+                    </m:r>
+                  </m:e>
+                  <m:sub>
+                    <m:r>
+                      <m:t>i</m:t>
+                    </m:r>
+                  </m:sub>
+                </m:sSub>
+                <m:r>
+                  <m:t>×</m:t>
+                </m:r>
+                <m:sSup>
+                  <m:e>
+                    <m:r>
+                      <m:rPr>
+                        <m:nor/>
+                        <m:sty m:val="p"/>
+                      </m:rPr>
+                      <m:t>time 1</m:t>
+                    </m:r>
+                  </m:e>
+                  <m:sup>
+                    <m:r>
+                      <m:t>s</m:t>
+                    </m:r>
+                    <m:r>
+                      <m:t>t</m:t>
+                    </m:r>
+                  </m:sup>
+                </m:sSup>
+                <m:sSub>
+                  <m:e>
+                    <m:r>
+                      <m:rPr>
+                        <m:nor/>
+                        <m:sty m:val="p"/>
+                      </m:rPr>
+                      <m:t>capture</m:t>
+                    </m:r>
+                  </m:e>
+                  <m:sub>
+                    <m:r>
+                      <m:t>i</m:t>
+                    </m:r>
+                  </m:sub>
+                </m:sSub>
+                <m:r>
+                  <m:t>+</m:t>
+                </m:r>
+                <m:sSub>
+                  <m:e>
+                    <m:r>
+                      <m:t>γ</m:t>
+                    </m:r>
+                  </m:e>
+                  <m:sub>
+                    <m:r>
+                      <m:t>6</m:t>
+                    </m:r>
+                    <m:r>
+                      <m:t>,</m:t>
+                    </m:r>
+                    <m:r>
+                      <m:t>p</m:t>
+                    </m:r>
+                    <m:r>
+                      <m:t>r</m:t>
+                    </m:r>
+                    <m:r>
+                      <m:t>e</m:t>
+                    </m:r>
+                    <m:r>
+                      <m:t>d</m:t>
+                    </m:r>
+                  </m:sub>
+                </m:sSub>
+                <m:sSub>
+                  <m:e>
+                    <m:r>
+                      <m:rPr>
+                        <m:nor/>
+                        <m:sty m:val="p"/>
+                      </m:rPr>
+                      <m:t>time in ambush</m:t>
+                    </m:r>
+                  </m:e>
+                  <m:sub>
+                    <m:r>
+                      <m:t>i</m:t>
+                    </m:r>
+                  </m:sub>
+                </m:sSub>
+                <m:r>
+                  <m:t>×</m:t>
+                </m:r>
+                <m:sSup>
+                  <m:e>
+                    <m:r>
+                      <m:rPr>
+                        <m:nor/>
+                        <m:sty m:val="p"/>
+                      </m:rPr>
+                      <m:t>time 1</m:t>
+                    </m:r>
+                  </m:e>
+                  <m:sup>
+                    <m:r>
+                      <m:t>s</m:t>
+                    </m:r>
+                    <m:r>
+                      <m:t>t</m:t>
+                    </m:r>
+                  </m:sup>
+                </m:sSup>
+                <m:sSub>
+                  <m:e>
+                    <m:r>
+                      <m:rPr>
+                        <m:nor/>
+                        <m:sty m:val="p"/>
+                      </m:rPr>
+                      <m:t>capture</m:t>
+                    </m:r>
+                  </m:e>
+                  <m:sub>
+                    <m:r>
+                      <m:t>i</m:t>
+                    </m:r>
+                  </m:sub>
+                </m:sSub>
+              </m:e>
+            </m:mr>
+            <m:mr>
+              <m:e/>
+              <m:e>
+                <m:r>
+                  <m:t>+</m:t>
+                </m:r>
+                <m:sSub>
+                  <m:e>
+                    <m:r>
+                      <m:t>γ</m:t>
+                    </m:r>
+                  </m:e>
+                  <m:sub>
+                    <m:r>
+                      <m:t>7</m:t>
+                    </m:r>
+                    <m:r>
+                      <m:t>,</m:t>
+                    </m:r>
+                    <m:r>
+                      <m:rPr>
+                        <m:nor/>
+                        <m:sty m:val="i"/>
+                      </m:rPr>
+                      <m:t>pred prey</m:t>
+                    </m:r>
+                  </m:sub>
+                </m:sSub>
+                <m:sSub>
+                  <m:e>
+                    <m:r>
+                      <m:rPr>
+                        <m:nor/>
+                        <m:sty m:val="p"/>
+                      </m:rPr>
+                      <m:t>speed</m:t>
+                    </m:r>
+                  </m:e>
+                  <m:sub>
+                    <m:r>
+                      <m:t>i</m:t>
+                    </m:r>
+                  </m:sub>
+                </m:sSub>
+                <m:r>
+                  <m:t>×</m:t>
+                </m:r>
+                <m:sSubSup>
+                  <m:e>
+                    <m:r>
+                      <m:rPr>
+                        <m:nor/>
+                        <m:sty m:val="p"/>
+                      </m:rPr>
+                      <m:t>speed</m:t>
+                    </m:r>
+                  </m:e>
+                  <m:sub>
+                    <m:r>
+                      <m:t>i</m:t>
+                    </m:r>
+                  </m:sub>
+                  <m:sup>
+                    <m:r>
+                      <m:t>′</m:t>
+                    </m:r>
+                  </m:sup>
+                </m:sSubSup>
+                <m:r>
+                  <m:t>+</m:t>
+                </m:r>
+                <m:sSub>
+                  <m:e>
+                    <m:r>
+                      <m:t>γ</m:t>
+                    </m:r>
+                  </m:e>
+                  <m:sub>
+                    <m:r>
+                      <m:t>8</m:t>
+                    </m:r>
+                    <m:r>
+                      <m:t>,</m:t>
+                    </m:r>
+                    <m:r>
+                      <m:rPr>
+                        <m:nor/>
+                        <m:sty m:val="i"/>
+                      </m:rPr>
+                      <m:t>pred prey</m:t>
+                    </m:r>
+                  </m:sub>
+                </m:sSub>
+                <m:sSub>
+                  <m:e>
+                    <m:r>
+                      <m:rPr>
+                        <m:nor/>
+                        <m:sty m:val="p"/>
+                      </m:rPr>
+                      <m:t>speed</m:t>
+                    </m:r>
+                  </m:e>
+                  <m:sub>
+                    <m:r>
+                      <m:t>i</m:t>
+                    </m:r>
+                  </m:sub>
+                </m:sSub>
+                <m:r>
+                  <m:t>×</m:t>
+                </m:r>
+                <m:sSubSup>
+                  <m:e>
+                    <m:r>
+                      <m:rPr>
+                        <m:nor/>
+                        <m:sty m:val="p"/>
+                      </m:rPr>
+                      <m:t>space</m:t>
+                    </m:r>
+                  </m:e>
+                  <m:sub>
+                    <m:r>
+                      <m:t>i</m:t>
+                    </m:r>
+                  </m:sub>
+                  <m:sup>
+                    <m:r>
+                      <m:t>′</m:t>
+                    </m:r>
+                  </m:sup>
+                </m:sSubSup>
+                <m:r>
+                  <m:t>+</m:t>
+                </m:r>
+                <m:sSub>
+                  <m:e>
+                    <m:r>
+                      <m:t>γ</m:t>
+                    </m:r>
+                  </m:e>
+                  <m:sub>
+                    <m:r>
+                      <m:t>9</m:t>
+                    </m:r>
+                    <m:r>
+                      <m:t>,</m:t>
+                    </m:r>
+                    <m:r>
+                      <m:rPr>
+                        <m:nor/>
+                        <m:sty m:val="i"/>
+                      </m:rPr>
+                      <m:t>pred prey</m:t>
+                    </m:r>
+                  </m:sub>
+                </m:sSub>
+                <m:sSub>
+                  <m:e>
+                    <m:r>
+                      <m:rPr>
+                        <m:nor/>
+                        <m:sty m:val="p"/>
+                      </m:rPr>
+                      <m:t>space</m:t>
+                    </m:r>
+                  </m:e>
+                  <m:sub>
+                    <m:r>
+                      <m:t>i</m:t>
+                    </m:r>
+                  </m:sub>
+                </m:sSub>
+                <m:r>
+                  <m:t>×</m:t>
+                </m:r>
+                <m:sSubSup>
+                  <m:e>
+                    <m:r>
+                      <m:rPr>
+                        <m:nor/>
+                        <m:sty m:val="p"/>
+                      </m:rPr>
+                      <m:t>speed</m:t>
+                    </m:r>
+                  </m:e>
+                  <m:sub>
+                    <m:r>
+                      <m:t>i</m:t>
+                    </m:r>
+                  </m:sub>
+                  <m:sup>
+                    <m:r>
+                      <m:t>′</m:t>
+                    </m:r>
+                  </m:sup>
+                </m:sSubSup>
+              </m:e>
+            </m:mr>
+            <m:mr>
+              <m:e/>
+              <m:e>
+                <m:r>
+                  <m:t>+</m:t>
+                </m:r>
+                <m:sSub>
+                  <m:e>
+                    <m:r>
+                      <m:t>γ</m:t>
+                    </m:r>
+                  </m:e>
+                  <m:sub>
+                    <m:r>
+                      <m:t>10</m:t>
+                    </m:r>
+                    <m:r>
+                      <m:t>,</m:t>
+                    </m:r>
+                    <m:r>
+                      <m:rPr>
+                        <m:nor/>
+                        <m:sty m:val="i"/>
+                      </m:rPr>
+                      <m:t>pred prey</m:t>
+                    </m:r>
+                  </m:sub>
+                </m:sSub>
+                <m:sSub>
+                  <m:e>
+                    <m:r>
+                      <m:rPr>
+                        <m:nor/>
+                        <m:sty m:val="p"/>
+                      </m:rPr>
+                      <m:t>space</m:t>
+                    </m:r>
+                  </m:e>
+                  <m:sub>
+                    <m:r>
+                      <m:t>i</m:t>
+                    </m:r>
+                  </m:sub>
+                </m:sSub>
+                <m:r>
+                  <m:t>×</m:t>
+                </m:r>
+                <m:sSubSup>
+                  <m:e>
+                    <m:r>
+                      <m:rPr>
+                        <m:nor/>
+                        <m:sty m:val="p"/>
+                      </m:rPr>
+                      <m:t>space</m:t>
+                    </m:r>
+                  </m:e>
+                  <m:sub>
+                    <m:r>
+                      <m:t>i</m:t>
+                    </m:r>
+                  </m:sub>
+                  <m:sup>
+                    <m:r>
+                      <m:t>′</m:t>
+                    </m:r>
+                  </m:sup>
+                </m:sSubSup>
+                <m:r>
+                  <m:t>+</m:t>
+                </m:r>
+                <m:sSub>
+                  <m:e>
+                    <m:r>
+                      <m:t>γ</m:t>
+                    </m:r>
+                  </m:e>
+                  <m:sub>
+                    <m:r>
+                      <m:t>11</m:t>
+                    </m:r>
+                    <m:r>
+                      <m:t>,</m:t>
+                    </m:r>
+                    <m:r>
+                      <m:rPr>
+                        <m:nor/>
+                        <m:sty m:val="i"/>
+                      </m:rPr>
+                      <m:t>pred prey</m:t>
+                    </m:r>
+                  </m:sub>
+                </m:sSub>
+                <m:sSub>
+                  <m:e>
+                    <m:r>
+                      <m:rPr>
+                        <m:nor/>
+                        <m:sty m:val="p"/>
+                      </m:rPr>
+                      <m:t>time in ambush</m:t>
+                    </m:r>
+                  </m:e>
+                  <m:sub>
+                    <m:r>
+                      <m:t>i</m:t>
+                    </m:r>
+                  </m:sub>
+                </m:sSub>
+                <m:r>
+                  <m:t>×</m:t>
+                </m:r>
+                <m:sSubSup>
+                  <m:e>
+                    <m:r>
+                      <m:rPr>
+                        <m:nor/>
+                        <m:sty m:val="p"/>
+                      </m:rPr>
+                      <m:t>speed</m:t>
+                    </m:r>
+                  </m:e>
+                  <m:sub>
+                    <m:r>
+                      <m:t>i</m:t>
+                    </m:r>
+                  </m:sub>
+                  <m:sup>
+                    <m:r>
+                      <m:t>′</m:t>
+                    </m:r>
+                  </m:sup>
+                </m:sSubSup>
+              </m:e>
+            </m:mr>
+            <m:mr>
+              <m:e/>
+              <m:e>
+                <m:r>
+                  <m:t>+</m:t>
+                </m:r>
+                <m:sSub>
+                  <m:e>
+                    <m:r>
+                      <m:t>γ</m:t>
+                    </m:r>
+                  </m:e>
+                  <m:sub>
+                    <m:r>
+                      <m:t>12</m:t>
+                    </m:r>
+                    <m:r>
+                      <m:t>,</m:t>
+                    </m:r>
+                    <m:r>
+                      <m:rPr>
+                        <m:nor/>
+                        <m:sty m:val="i"/>
+                      </m:rPr>
+                      <m:t>pred prey</m:t>
+                    </m:r>
+                  </m:sub>
+                </m:sSub>
+                <m:sSub>
+                  <m:e>
+                    <m:r>
+                      <m:rPr>
+                        <m:nor/>
+                        <m:sty m:val="p"/>
+                      </m:rPr>
+                      <m:t>time in ambush</m:t>
+                    </m:r>
+                  </m:e>
+                  <m:sub>
+                    <m:r>
+                      <m:t>i</m:t>
+                    </m:r>
+                  </m:sub>
+                </m:sSub>
+                <m:r>
+                  <m:t>×</m:t>
+                </m:r>
+                <m:sSubSup>
+                  <m:e>
+                    <m:r>
+                      <m:rPr>
+                        <m:nor/>
+                        <m:sty m:val="p"/>
+                      </m:rPr>
+                      <m:t>space</m:t>
+                    </m:r>
+                  </m:e>
+                  <m:sub>
+                    <m:r>
+                      <m:t>i</m:t>
+                    </m:r>
+                  </m:sub>
+                  <m:sup>
+                    <m:r>
+                      <m:t>′</m:t>
+                    </m:r>
+                  </m:sup>
+                </m:sSubSup>
+                <m:r>
+                  <m:t>+</m:t>
+                </m:r>
+                <m:sSub>
+                  <m:e>
+                    <m:r>
+                      <m:t>γ</m:t>
+                    </m:r>
+                  </m:e>
+                  <m:sub>
+                    <m:r>
+                      <m:t>13</m:t>
+                    </m:r>
+                    <m:r>
+                      <m:t>,</m:t>
+                    </m:r>
+                    <m:r>
+                      <m:rPr>
+                        <m:nor/>
+                        <m:sty m:val="i"/>
+                      </m:rPr>
+                      <m:t>pred prey</m:t>
+                    </m:r>
+                  </m:sub>
+                </m:sSub>
+                <m:sSup>
+                  <m:e>
+                    <m:r>
+                      <m:rPr>
+                        <m:nor/>
+                        <m:sty m:val="p"/>
+                      </m:rPr>
+                      <m:t>time 1</m:t>
+                    </m:r>
+                  </m:e>
+                  <m:sup>
+                    <m:r>
+                      <m:t>s</m:t>
+                    </m:r>
+                    <m:r>
+                      <m:t>t</m:t>
+                    </m:r>
+                  </m:sup>
+                </m:sSup>
+                <m:sSub>
+                  <m:e>
+                    <m:r>
+                      <m:rPr>
+                        <m:nor/>
+                        <m:sty m:val="p"/>
+                      </m:rPr>
+                      <m:t>capture</m:t>
+                    </m:r>
+                  </m:e>
+                  <m:sub>
+                    <m:r>
+                      <m:t>i</m:t>
+                    </m:r>
+                  </m:sub>
+                </m:sSub>
+                <m:r>
+                  <m:t>×</m:t>
+                </m:r>
+                <m:sSubSup>
+                  <m:e>
+                    <m:r>
+                      <m:rPr>
+                        <m:nor/>
+                        <m:sty m:val="p"/>
+                      </m:rPr>
+                      <m:t>speed</m:t>
+                    </m:r>
+                  </m:e>
+                  <m:sub>
+                    <m:r>
+                      <m:t>i</m:t>
+                    </m:r>
+                  </m:sub>
+                  <m:sup>
+                    <m:r>
+                      <m:t>′</m:t>
+                    </m:r>
+                  </m:sup>
+                </m:sSubSup>
+              </m:e>
+            </m:mr>
+            <m:mr>
+              <m:e/>
+              <m:e>
+                <m:r>
+                  <m:t>+</m:t>
+                </m:r>
+                <m:sSub>
+                  <m:e>
+                    <m:r>
+                      <m:t>γ</m:t>
+                    </m:r>
+                  </m:e>
+                  <m:sub>
+                    <m:r>
+                      <m:t>14</m:t>
+                    </m:r>
+                    <m:r>
+                      <m:t>,</m:t>
+                    </m:r>
+                    <m:r>
+                      <m:rPr>
+                        <m:nor/>
+                        <m:sty m:val="i"/>
+                      </m:rPr>
+                      <m:t>pred prey</m:t>
+                    </m:r>
+                  </m:sub>
+                </m:sSub>
+                <m:sSup>
+                  <m:e>
+                    <m:r>
+                      <m:rPr>
+                        <m:nor/>
+                        <m:sty m:val="p"/>
+                      </m:rPr>
+                      <m:t>time 1</m:t>
+                    </m:r>
+                  </m:e>
+                  <m:sup>
+                    <m:r>
+                      <m:t>s</m:t>
+                    </m:r>
+                    <m:r>
+                      <m:t>t</m:t>
+                    </m:r>
+                  </m:sup>
+                </m:sSup>
+                <m:sSub>
+                  <m:e>
+                    <m:r>
+                      <m:rPr>
+                        <m:nor/>
+                        <m:sty m:val="p"/>
+                      </m:rPr>
+                      <m:t>capture</m:t>
+                    </m:r>
+                  </m:e>
+                  <m:sub>
+                    <m:r>
+                      <m:t>i</m:t>
+                    </m:r>
+                  </m:sub>
+                </m:sSub>
+                <m:r>
+                  <m:t>×</m:t>
+                </m:r>
+                <m:sSubSup>
+                  <m:e>
+                    <m:r>
+                      <m:rPr>
+                        <m:nor/>
+                        <m:sty m:val="p"/>
+                      </m:rPr>
+                      <m:t>space</m:t>
+                    </m:r>
+                  </m:e>
+                  <m:sub>
+                    <m:r>
+                      <m:t>i</m:t>
+                    </m:r>
+                  </m:sub>
+                  <m:sup>
+                    <m:r>
+                      <m:t>′</m:t>
+                    </m:r>
+                  </m:sup>
+                </m:sSubSup>
+              </m:e>
+            </m:mr>
+            <m:mr>
+              <m:e/>
+              <m:e>
+                <m:r>
+                  <m:t>+</m:t>
+                </m:r>
+                <m:sSub>
+                  <m:e>
+                    <m:r>
+                      <m:t>ε</m:t>
+                    </m:r>
+                  </m:e>
+                  <m:sub>
+                    <m:r>
+                      <m:t>0</m:t>
+                    </m:r>
+                    <m:r>
+                      <m:t>,</m:t>
+                    </m:r>
+                    <m:r>
+                      <m:t>i</m:t>
+                    </m:r>
+                    <m:r>
+                      <m:t>j</m:t>
+                    </m:r>
+                  </m:sub>
+                </m:sSub>
+              </m:e>
+            </m:mr>
+          </m:m>
+        </m:oMath>
+      </m:oMathPara>
+    </w:p>
+    <w:p>
+      <w:pPr>
+        <w:pStyle w:val="FirstParagraph"/>
+      </w:pPr>
+      <w:r>
+        <w:t xml:space="preserve">where</w:t>
+      </w:r>
+      <w:r>
+        <w:t xml:space="preserve"> </w:t>
+      </w:r>
+      <m:oMath>
+        <m:f>
+          <m:fPr>
+            <m:type m:val="bar"/>
+          </m:fPr>
+          <m:num>
+            <m:r>
+              <m:t>1</m:t>
+            </m:r>
+          </m:num>
+          <m:den>
+            <m:r>
+              <m:t>2</m:t>
+            </m:r>
+          </m:den>
+        </m:f>
+        <m:sSub>
+          <m:e>
+            <m:r>
+              <m:t>γ</m:t>
+            </m:r>
+          </m:e>
+          <m:sub>
+            <m:r>
+              <m:t>n</m:t>
+            </m:r>
+            <m:r>
+              <m:t>,</m:t>
+            </m:r>
+            <m:r>
+              <m:t>p</m:t>
+            </m:r>
+            <m:r>
+              <m:t>r</m:t>
+            </m:r>
+            <m:r>
+              <m:t>e</m:t>
+            </m:r>
+            <m:r>
+              <m:t>d</m:t>
+            </m:r>
+          </m:sub>
+        </m:sSub>
+      </m:oMath>
+      <w:r>
+        <w:t xml:space="preserve"> </w:t>
+      </w:r>
+      <w:r>
+        <w:t xml:space="preserve">are the quadratic terms for the predator traits (x),</w:t>
+      </w:r>
+      <w:r>
+        <w:t xml:space="preserve"> </w:t>
+      </w:r>
+      <m:oMath>
+        <m:f>
+          <m:fPr>
+            <m:type m:val="bar"/>
+          </m:fPr>
+          <m:num>
+            <m:r>
+              <m:t>1</m:t>
+            </m:r>
+          </m:num>
+          <m:den>
+            <m:r>
+              <m:t>2</m:t>
+            </m:r>
+          </m:den>
+        </m:f>
+        <m:sSub>
+          <m:e>
+            <m:r>
+              <m:t>γ</m:t>
+            </m:r>
+          </m:e>
+          <m:sub>
+            <m:r>
+              <m:t>n</m:t>
+            </m:r>
+            <m:r>
+              <m:t>,</m:t>
+            </m:r>
+            <m:r>
+              <m:t>p</m:t>
+            </m:r>
+            <m:r>
+              <m:t>r</m:t>
+            </m:r>
+            <m:r>
+              <m:t>e</m:t>
+            </m:r>
+            <m:r>
+              <m:t>y</m:t>
+            </m:r>
+          </m:sub>
+        </m:sSub>
+      </m:oMath>
+      <w:r>
+        <w:t xml:space="preserve"> </w:t>
+      </w:r>
+      <w:r>
+        <w:t xml:space="preserve">are the quadratic terms for the prey traits (x’),</w:t>
+      </w:r>
+      <w:r>
+        <w:t xml:space="preserve"> </w:t>
+      </w:r>
+      <m:oMath>
+        <m:sSub>
+          <m:e>
+            <m:r>
+              <m:t>γ</m:t>
+            </m:r>
+          </m:e>
+          <m:sub>
+            <m:r>
+              <m:t>n</m:t>
+            </m:r>
+            <m:r>
+              <m:t>,</m:t>
+            </m:r>
+            <m:r>
+              <m:t>p</m:t>
+            </m:r>
+            <m:r>
+              <m:t>r</m:t>
+            </m:r>
+            <m:r>
+              <m:t>e</m:t>
+            </m:r>
+            <m:r>
+              <m:t>d</m:t>
+            </m:r>
+          </m:sub>
+        </m:sSub>
+      </m:oMath>
+      <w:r>
+        <w:t xml:space="preserve"> </w:t>
+      </w:r>
+      <w:r>
+        <w:t xml:space="preserve">are the interaction terms for the predator behaviours, and</w:t>
+      </w:r>
+      <w:r>
+        <w:t xml:space="preserve"> </w:t>
+      </w:r>
+      <m:oMath>
+        <m:sSub>
+          <m:e>
+            <m:r>
+              <m:t>γ</m:t>
+            </m:r>
+          </m:e>
+          <m:sub>
+            <m:r>
+              <m:t>n</m:t>
+            </m:r>
+            <m:r>
+              <m:t>,</m:t>
+            </m:r>
+            <m:r>
+              <m:rPr>
+                <m:nor/>
+                <m:sty m:val="i"/>
+              </m:rPr>
+              <m:t>pred, prey</m:t>
+            </m:r>
+          </m:sub>
+        </m:sSub>
+      </m:oMath>
+      <w:r>
+        <w:t xml:space="preserve"> </w:t>
+      </w:r>
+      <w:r>
+        <w:t xml:space="preserve">are the interactions terms between predator and prey behaviours.</w:t>
+      </w:r>
+    </w:p>
+    <w:p>
+      <w:pPr>
         <w:pStyle w:val="Heading1"/>
       </w:pPr>
-      <w:bookmarkStart w:id="37" w:name="results"/>
+      <w:bookmarkStart w:id="38" w:name="results"/>
       <w:r>
         <w:t xml:space="preserve">Results</w:t>
       </w:r>
-      <w:bookmarkEnd w:id="37"/>
+      <w:bookmarkEnd w:id="38"/>
     </w:p>
     <w:p>
       <w:pPr>
@@ -2568,7 +6169,7 @@
       <w:r>
         <w:drawing>
           <wp:inline>
-            <wp:extent cx="5969000" cy="2695170"/>
+            <wp:extent cx="5969000" cy="2660165"/>
             <wp:effectExtent b="0" l="0" r="0" t="0"/>
             <wp:docPr descr="Figure 2. Correlations between combinations of hunting behaviours and their ICCs. Each correlation is computed using the BLUPs of the random effect of interest from the multivariate model. For each panel, the ICC of the trait is displayed on the diagonal A) Among-individual and residual behavioural correlations. B) Among-environment behavioural correlations." title="" id="1" name="Picture"/>
             <a:graphic>
@@ -2581,7 +6182,7 @@
                     </pic:cNvPicPr>
                   </pic:nvPicPr>
                   <pic:blipFill>
-                    <a:blip r:embed="rId38"/>
+                    <a:blip r:embed="rId39"/>
                     <a:stretch>
                       <a:fillRect/>
                     </a:stretch>
@@ -2589,7 +6190,7 @@
                   <pic:spPr bwMode="auto">
                     <a:xfrm>
                       <a:off x="0" y="0"/>
-                      <a:ext cx="5969000" cy="2695170"/>
+                      <a:ext cx="5969000" cy="2660165"/>
                     </a:xfrm>
                     <a:prstGeom prst="rect">
                       <a:avLst/>
@@ -2658,11 +6259,11 @@
       <w:pPr>
         <w:pStyle w:val="Heading1"/>
       </w:pPr>
-      <w:bookmarkStart w:id="39" w:name="acknowledgements"/>
+      <w:bookmarkStart w:id="40" w:name="acknowledgements"/>
       <w:r>
         <w:t xml:space="preserve">Acknowledgements:</w:t>
       </w:r>
-      <w:bookmarkEnd w:id="39"/>
+      <w:bookmarkEnd w:id="40"/>
     </w:p>
     <w:p>
       <w:pPr>
@@ -2676,11 +6277,11 @@
       <w:pPr>
         <w:pStyle w:val="Heading1"/>
       </w:pPr>
-      <w:bookmarkStart w:id="40" w:name="author-contributions"/>
+      <w:bookmarkStart w:id="41" w:name="author-contributions"/>
       <w:r>
         <w:t xml:space="preserve">Author contributions:</w:t>
       </w:r>
-      <w:bookmarkEnd w:id="40"/>
+      <w:bookmarkEnd w:id="41"/>
     </w:p>
     <w:p>
       <w:pPr>
@@ -2694,11 +6295,11 @@
       <w:pPr>
         <w:pStyle w:val="Heading1"/>
       </w:pPr>
-      <w:bookmarkStart w:id="41" w:name="competing-interests"/>
+      <w:bookmarkStart w:id="42" w:name="competing-interests"/>
       <w:r>
         <w:t xml:space="preserve">Competing interests:</w:t>
       </w:r>
-      <w:bookmarkEnd w:id="41"/>
+      <w:bookmarkEnd w:id="42"/>
     </w:p>
     <w:p>
       <w:pPr>
@@ -2712,11 +6313,11 @@
       <w:pPr>
         <w:pStyle w:val="Heading1"/>
       </w:pPr>
-      <w:bookmarkStart w:id="42" w:name="grant-information"/>
+      <w:bookmarkStart w:id="43" w:name="grant-information"/>
       <w:r>
         <w:t xml:space="preserve">Grant information:</w:t>
       </w:r>
-      <w:bookmarkEnd w:id="42"/>
+      <w:bookmarkEnd w:id="43"/>
     </w:p>
     <w:p>
       <w:pPr>
@@ -2730,11 +6331,11 @@
       <w:pPr>
         <w:pStyle w:val="Heading1"/>
       </w:pPr>
-      <w:bookmarkStart w:id="43" w:name="data-availability-statement"/>
+      <w:bookmarkStart w:id="44" w:name="data-availability-statement"/>
       <w:r>
         <w:t xml:space="preserve">Data availability statement:</w:t>
       </w:r>
-      <w:bookmarkEnd w:id="43"/>
+      <w:bookmarkEnd w:id="44"/>
     </w:p>
     <w:p>
       <w:pPr>
@@ -2746,7 +6347,7 @@
       <w:r>
         <w:t xml:space="preserve"> </w:t>
       </w:r>
-      <w:hyperlink r:id="rId44">
+      <w:hyperlink r:id="rId45">
         <w:r>
           <w:rPr>
             <w:rStyle w:val="Hyperlink"/>
@@ -2762,14 +6363,14 @@
       <w:pPr>
         <w:pStyle w:val="Heading1"/>
       </w:pPr>
-      <w:bookmarkStart w:id="45" w:name="references"/>
+      <w:bookmarkStart w:id="46" w:name="references"/>
       <w:r>
         <w:t xml:space="preserve">References</w:t>
       </w:r>
-      <w:bookmarkEnd w:id="45"/>
-    </w:p>
-    <w:bookmarkStart w:id="105" w:name="refs"/>
-    <w:bookmarkStart w:id="46" w:name="ref-ahmadProblemPredictingReal2014"/>
+      <w:bookmarkEnd w:id="46"/>
+    </w:p>
+    <w:bookmarkStart w:id="109" w:name="refs"/>
+    <w:bookmarkStart w:id="47" w:name="ref-ahmadProblemPredictingReal2014"/>
     <w:p>
       <w:pPr>
         <w:pStyle w:val="Bibliography"/>
@@ -2790,8 +6391,8 @@
         <w:t xml:space="preserve">, Springer Proceedings in Complexity (eds. Ahmad, M.A., Shen, C., Srivastava, J. &amp; Contractor, N.). Springer International Publishing, Cham, pp. 1–18.</w:t>
       </w:r>
     </w:p>
-    <w:bookmarkEnd w:id="46"/>
-    <w:bookmarkStart w:id="47" w:name="ref-araujoEcologicalCausesIndividual2011"/>
+    <w:bookmarkEnd w:id="47"/>
+    <w:bookmarkStart w:id="48" w:name="ref-araujoEcologicalCausesIndividual2011"/>
     <w:p>
       <w:pPr>
         <w:pStyle w:val="Bibliography"/>
@@ -2812,8 +6413,8 @@
         <w:t xml:space="preserve">, 14, 948–958.</w:t>
       </w:r>
     </w:p>
-    <w:bookmarkEnd w:id="47"/>
-    <w:bookmarkStart w:id="48" w:name="ref-arthurSouthWinterWithindive2016"/>
+    <w:bookmarkEnd w:id="48"/>
+    <w:bookmarkStart w:id="49" w:name="ref-arthurSouthWinterWithindive2016"/>
     <w:p>
       <w:pPr>
         <w:pStyle w:val="Bibliography"/>
@@ -2834,8 +6435,8 @@
         <w:t xml:space="preserve">, 30, 1623–1637.</w:t>
       </w:r>
     </w:p>
-    <w:bookmarkEnd w:id="48"/>
-    <w:bookmarkStart w:id="49" w:name="X96c4258e86bc4bebaf88d0c2138881d5bccd865"/>
+    <w:bookmarkEnd w:id="49"/>
+    <w:bookmarkStart w:id="50" w:name="X96c4258e86bc4bebaf88d0c2138881d5bccd865"/>
     <w:p>
       <w:pPr>
         <w:pStyle w:val="Bibliography"/>
@@ -2856,8 +6457,8 @@
         <w:t xml:space="preserve">, 18, 260–261.</w:t>
       </w:r>
     </w:p>
-    <w:bookmarkEnd w:id="49"/>
-    <w:bookmarkStart w:id="50" w:name="ref-Barbe.etal2020"/>
+    <w:bookmarkEnd w:id="50"/>
+    <w:bookmarkStart w:id="51" w:name="ref-Barbe.etal2020"/>
     <w:p>
       <w:pPr>
         <w:pStyle w:val="Bibliography"/>
@@ -2878,8 +6479,8 @@
         <w:t xml:space="preserve">, 35, 557–560.</w:t>
       </w:r>
     </w:p>
-    <w:bookmarkEnd w:id="50"/>
-    <w:bookmarkStart w:id="51" w:name="ref-belgradPredatorPreyInteractions2016"/>
+    <w:bookmarkEnd w:id="51"/>
+    <w:bookmarkStart w:id="52" w:name="ref-belgradPredatorPreyInteractions2016"/>
     <w:p>
       <w:pPr>
         <w:pStyle w:val="Bibliography"/>
@@ -2900,8 +6501,8 @@
         <w:t xml:space="preserve">, 283, 20160408.</w:t>
       </w:r>
     </w:p>
-    <w:bookmarkEnd w:id="51"/>
-    <w:bookmarkStart w:id="52" w:name="X6d39fdf9ffabb054a8830276828b64550832749"/>
+    <w:bookmarkEnd w:id="52"/>
+    <w:bookmarkStart w:id="53" w:name="X6d39fdf9ffabb054a8830276828b64550832749"/>
     <w:p>
       <w:pPr>
         <w:pStyle w:val="Bibliography"/>
@@ -2922,13 +6523,35 @@
         <w:t xml:space="preserve">, 244, 235–245.</w:t>
       </w:r>
     </w:p>
-    <w:bookmarkEnd w:id="52"/>
-    <w:bookmarkStart w:id="53" w:name="ref-butlerForagingModeChameleon2005"/>
+    <w:bookmarkEnd w:id="53"/>
+    <w:bookmarkStart w:id="54" w:name="X49f4575a21e91988218304a8e769c7dc0c7467a"/>
     <w:p>
       <w:pPr>
         <w:pStyle w:val="Bibliography"/>
       </w:pPr>
       <w:r>
+        <w:t xml:space="preserve">Brodie, E.D., Moore, A.J. &amp; Janzen, F.J. (1995). Visualizing and quantifying natural selection.</w:t>
+      </w:r>
+      <w:r>
+        <w:t xml:space="preserve"> </w:t>
+      </w:r>
+      <w:r>
+        <w:rPr>
+          <w:i/>
+        </w:rPr>
+        <w:t xml:space="preserve">Trends in Ecology &amp; Evolution</w:t>
+      </w:r>
+      <w:r>
+        <w:t xml:space="preserve">, 10, 313–318.</w:t>
+      </w:r>
+    </w:p>
+    <w:bookmarkEnd w:id="54"/>
+    <w:bookmarkStart w:id="55" w:name="ref-butlerForagingModeChameleon2005"/>
+    <w:p>
+      <w:pPr>
+        <w:pStyle w:val="Bibliography"/>
+      </w:pPr>
+      <w:r>
         <w:t xml:space="preserve">Butler, M.A. (2005). Foraging mode of the chameleon, Bradypodion pumilum: A challenge to the sit-and-wait versus active forager paradigm?</w:t>
       </w:r>
       <w:r>
@@ -2944,8 +6567,8 @@
         <w:t xml:space="preserve">, 84, 797–808.</w:t>
       </w:r>
     </w:p>
-    <w:bookmarkEnd w:id="53"/>
-    <w:bookmarkStart w:id="54" w:name="ref-burknerBrmsPackageBayesian2017"/>
+    <w:bookmarkEnd w:id="55"/>
+    <w:bookmarkStart w:id="56" w:name="ref-burknerBrmsPackageBayesian2017"/>
     <w:p>
       <w:pPr>
         <w:pStyle w:val="Bibliography"/>
@@ -2966,8 +6589,8 @@
         <w:t xml:space="preserve">, 80, 1–28.</w:t>
       </w:r>
     </w:p>
-    <w:bookmarkEnd w:id="54"/>
-    <w:bookmarkStart w:id="55" w:name="X54345ede4c611a347854928b2cf6b97db0571c2"/>
+    <w:bookmarkEnd w:id="56"/>
+    <w:bookmarkStart w:id="57" w:name="X54345ede4c611a347854928b2cf6b97db0571c2"/>
     <w:p>
       <w:pPr>
         <w:pStyle w:val="Bibliography"/>
@@ -2988,8 +6611,8 @@
         <w:t xml:space="preserve">, 578, 151–166.</w:t>
       </w:r>
     </w:p>
-    <w:bookmarkEnd w:id="55"/>
-    <w:bookmarkStart w:id="56" w:name="ref-Carter.etal2013"/>
+    <w:bookmarkEnd w:id="57"/>
+    <w:bookmarkStart w:id="58" w:name="ref-Carter.etal2013"/>
     <w:p>
       <w:pPr>
         <w:pStyle w:val="Bibliography"/>
@@ -3010,8 +6633,8 @@
         <w:t xml:space="preserve">, 88, 465–475.</w:t>
       </w:r>
     </w:p>
-    <w:bookmarkEnd w:id="56"/>
-    <w:bookmarkStart w:id="57" w:name="ref-changPredatorPersonalityPrey2017"/>
+    <w:bookmarkEnd w:id="58"/>
+    <w:bookmarkStart w:id="59" w:name="ref-changPredatorPersonalityPrey2017"/>
     <w:p>
       <w:pPr>
         <w:pStyle w:val="Bibliography"/>
@@ -3032,8 +6655,8 @@
         <w:t xml:space="preserve">, 7, 40734.</w:t>
       </w:r>
     </w:p>
-    <w:bookmarkEnd w:id="57"/>
-    <w:bookmarkStart w:id="58" w:name="ref-cooperForagingModeControversy2005"/>
+    <w:bookmarkEnd w:id="59"/>
+    <w:bookmarkStart w:id="60" w:name="ref-cooperForagingModeControversy2005"/>
     <w:p>
       <w:pPr>
         <w:pStyle w:val="Bibliography"/>
@@ -3054,8 +6677,8 @@
         <w:t xml:space="preserve">, 267, 179–190.</w:t>
       </w:r>
     </w:p>
-    <w:bookmarkEnd w:id="58"/>
-    <w:bookmarkStart w:id="59" w:name="ref-courbinShorttermPreyField2018"/>
+    <w:bookmarkEnd w:id="60"/>
+    <w:bookmarkStart w:id="61" w:name="ref-courbinShorttermPreyField2018"/>
     <w:p>
       <w:pPr>
         <w:pStyle w:val="Bibliography"/>
@@ -3091,8 +6714,8 @@
         <w:t xml:space="preserve">, 21, 1043–1054.</w:t>
       </w:r>
     </w:p>
-    <w:bookmarkEnd w:id="59"/>
-    <w:bookmarkStart w:id="60" w:name="ref-Dall.Griffith2014"/>
+    <w:bookmarkEnd w:id="61"/>
+    <w:bookmarkStart w:id="62" w:name="ref-Dall.Griffith2014"/>
     <w:p>
       <w:pPr>
         <w:pStyle w:val="Bibliography"/>
@@ -3113,8 +6736,8 @@
         <w:t xml:space="preserve">, 2.</w:t>
       </w:r>
     </w:p>
-    <w:bookmarkEnd w:id="60"/>
-    <w:bookmarkStart w:id="61" w:name="X37438b96441d1649324486083d915cfff7e3581"/>
+    <w:bookmarkEnd w:id="62"/>
+    <w:bookmarkStart w:id="63" w:name="X37438b96441d1649324486083d915cfff7e3581"/>
     <w:p>
       <w:pPr>
         <w:pStyle w:val="Bibliography"/>
@@ -3135,8 +6758,8 @@
         <w:t xml:space="preserve">, 82, 39–54.</w:t>
       </w:r>
     </w:p>
-    <w:bookmarkEnd w:id="61"/>
-    <w:bookmarkStart w:id="62" w:name="Xcd361b28d7f9d777c9d9c3e3b1047b3ad4aeea7"/>
+    <w:bookmarkEnd w:id="63"/>
+    <w:bookmarkStart w:id="64" w:name="Xcd361b28d7f9d777c9d9c3e3b1047b3ad4aeea7"/>
     <w:p>
       <w:pPr>
         <w:pStyle w:val="Bibliography"/>
@@ -3157,8 +6780,8 @@
         <w:t xml:space="preserve">, 126, 865–869.</w:t>
       </w:r>
     </w:p>
-    <w:bookmarkEnd w:id="62"/>
-    <w:bookmarkStart w:id="63" w:name="ref-donihueAegeanWallLizards2016"/>
+    <w:bookmarkEnd w:id="64"/>
+    <w:bookmarkStart w:id="65" w:name="ref-donihueAegeanWallLizards2016"/>
     <w:p>
       <w:pPr>
         <w:pStyle w:val="Bibliography"/>
@@ -3179,8 +6802,8 @@
         <w:t xml:space="preserve">, 6, 7433–7442.</w:t>
       </w:r>
     </w:p>
-    <w:bookmarkEnd w:id="63"/>
-    <w:bookmarkStart w:id="64" w:name="X070a3e41d1030f76557a84b47e2fda6e7bcd7db"/>
+    <w:bookmarkEnd w:id="65"/>
+    <w:bookmarkStart w:id="66" w:name="X070a3e41d1030f76557a84b47e2fda6e7bcd7db"/>
     <w:p>
       <w:pPr>
         <w:pStyle w:val="Bibliography"/>
@@ -3201,8 +6824,8 @@
         <w:t xml:space="preserve">, 34.</w:t>
       </w:r>
     </w:p>
-    <w:bookmarkEnd w:id="64"/>
-    <w:bookmarkStart w:id="65" w:name="ref-glaudasForagingModeRelative2019"/>
+    <w:bookmarkEnd w:id="66"/>
+    <w:bookmarkStart w:id="67" w:name="ref-glaudasForagingModeRelative2019"/>
     <w:p>
       <w:pPr>
         <w:pStyle w:val="Bibliography"/>
@@ -3238,8 +6861,8 @@
         <w:t xml:space="preserve">, 88, 757–767.</w:t>
       </w:r>
     </w:p>
-    <w:bookmarkEnd w:id="65"/>
-    <w:bookmarkStart w:id="66" w:name="ref-griffenRoleIndividualBehavior2012"/>
+    <w:bookmarkEnd w:id="67"/>
+    <w:bookmarkStart w:id="68" w:name="ref-griffenRoleIndividualBehavior2012"/>
     <w:p>
       <w:pPr>
         <w:pStyle w:val="Bibliography"/>
@@ -3260,13 +6883,35 @@
         <w:t xml:space="preserve">, 93, 1935–1943.</w:t>
       </w:r>
     </w:p>
-    <w:bookmarkEnd w:id="66"/>
-    <w:bookmarkStart w:id="67" w:name="ref-heithausFeedingStrategiesTactics2018"/>
+    <w:bookmarkEnd w:id="68"/>
+    <w:bookmarkStart w:id="69" w:name="X783358d03337dcc16cd0d4f1b8959c6ee3b67b6"/>
     <w:p>
       <w:pPr>
         <w:pStyle w:val="Bibliography"/>
       </w:pPr>
       <w:r>
+        <w:t xml:space="preserve">Harrison, X.A. (2015). A comparison of observation-level random effect and Beta-Binomial models for modelling overdispersion in Binomial data in ecology &amp; evolution.</w:t>
+      </w:r>
+      <w:r>
+        <w:t xml:space="preserve"> </w:t>
+      </w:r>
+      <w:r>
+        <w:rPr>
+          <w:i/>
+        </w:rPr>
+        <w:t xml:space="preserve">PeerJ</w:t>
+      </w:r>
+      <w:r>
+        <w:t xml:space="preserve">, 3, e1114.</w:t>
+      </w:r>
+    </w:p>
+    <w:bookmarkEnd w:id="69"/>
+    <w:bookmarkStart w:id="70" w:name="ref-heithausFeedingStrategiesTactics2018"/>
+    <w:p>
+      <w:pPr>
+        <w:pStyle w:val="Bibliography"/>
+      </w:pPr>
+      <w:r>
         <w:t xml:space="preserve">Heithaus, M.R., Dill, L.M. &amp; Kiszka, J.J. (2018). Feeding strategies and tactics. In:</w:t>
       </w:r>
       <w:r>
@@ -3285,8 +6930,8 @@
         <w:t xml:space="preserve">(eds. Würsig, B., Thewissen, J.G.M. &amp; Kovacs, K.M.). Academic Press, pp. 354–363.</w:t>
       </w:r>
     </w:p>
-    <w:bookmarkEnd w:id="67"/>
-    <w:bookmarkStart w:id="68" w:name="ref-helfmanModeSelectionMode1990"/>
+    <w:bookmarkEnd w:id="70"/>
+    <w:bookmarkStart w:id="71" w:name="ref-helfmanModeSelectionMode1990"/>
     <w:p>
       <w:pPr>
         <w:pStyle w:val="Bibliography"/>
@@ -3310,8 +6955,8 @@
         <w:t xml:space="preserve">(eds. Slater, P.J.B., Rosenblatt, J.S. &amp; Beer, C.). Academic Press, pp. 249–298.</w:t>
       </w:r>
     </w:p>
-    <w:bookmarkEnd w:id="68"/>
-    <w:bookmarkStart w:id="69" w:name="X0eed6642a1a3553bf7b23eac28e505514aa2f0e"/>
+    <w:bookmarkEnd w:id="71"/>
+    <w:bookmarkStart w:id="72" w:name="X0eed6642a1a3553bf7b23eac28e505514aa2f0e"/>
     <w:p>
       <w:pPr>
         <w:pStyle w:val="Bibliography"/>
@@ -3332,8 +6977,8 @@
         <w:t xml:space="preserve">, 8.</w:t>
       </w:r>
     </w:p>
-    <w:bookmarkEnd w:id="69"/>
-    <w:bookmarkStart w:id="70" w:name="X630f9aa43fa28b4f8766d5db16c7c009d6eaa03"/>
+    <w:bookmarkEnd w:id="72"/>
+    <w:bookmarkStart w:id="73" w:name="X630f9aa43fa28b4f8766d5db16c7c009d6eaa03"/>
     <w:p>
       <w:pPr>
         <w:pStyle w:val="Bibliography"/>
@@ -3354,8 +6999,8 @@
         <w:t xml:space="preserve">, 62, 991–999.</w:t>
       </w:r>
     </w:p>
-    <w:bookmarkEnd w:id="70"/>
-    <w:bookmarkStart w:id="71" w:name="ref-inoueForagingStrategyMantid1983"/>
+    <w:bookmarkEnd w:id="73"/>
+    <w:bookmarkStart w:id="74" w:name="ref-inoueForagingStrategyMantid1983"/>
     <w:p>
       <w:pPr>
         <w:pStyle w:val="Bibliography"/>
@@ -3376,8 +7021,8 @@
         <w:t xml:space="preserve">, 56, 264–271.</w:t>
       </w:r>
     </w:p>
-    <w:bookmarkEnd w:id="71"/>
-    <w:bookmarkStart w:id="72" w:name="ref-jamesEffectsHabitatComplexity1994"/>
+    <w:bookmarkEnd w:id="74"/>
+    <w:bookmarkStart w:id="75" w:name="ref-jamesEffectsHabitatComplexity1994"/>
     <w:p>
       <w:pPr>
         <w:pStyle w:val="Bibliography"/>
@@ -3398,8 +7043,8 @@
         <w:t xml:space="preserve">, 176, 187–200.</w:t>
       </w:r>
     </w:p>
-    <w:bookmarkEnd w:id="72"/>
-    <w:bookmarkStart w:id="73" w:name="X18b57670621cc448cafd4fa43ce2a647e6c853c"/>
+    <w:bookmarkEnd w:id="75"/>
+    <w:bookmarkStart w:id="76" w:name="X18b57670621cc448cafd4fa43ce2a647e6c853c"/>
     <w:p>
       <w:pPr>
         <w:pStyle w:val="Bibliography"/>
@@ -3420,8 +7065,8 @@
         <w:t xml:space="preserve">, 43, 846–849.</w:t>
       </w:r>
     </w:p>
-    <w:bookmarkEnd w:id="73"/>
-    <w:bookmarkStart w:id="74" w:name="X65ba4c4f8f62f315f47d37a89d7fc0d9e5f7e37"/>
+    <w:bookmarkEnd w:id="76"/>
+    <w:bookmarkStart w:id="77" w:name="X65ba4c4f8f62f315f47d37a89d7fc0d9e5f7e37"/>
     <w:p>
       <w:pPr>
         <w:pStyle w:val="Bibliography"/>
@@ -3442,8 +7087,8 @@
         <w:t xml:space="preserve">, 161, 837–847.</w:t>
       </w:r>
     </w:p>
-    <w:bookmarkEnd w:id="74"/>
-    <w:bookmarkStart w:id="75" w:name="ref-laurelInfluenceCruisingAmbush2006"/>
+    <w:bookmarkEnd w:id="77"/>
+    <w:bookmarkStart w:id="78" w:name="ref-laurelInfluenceCruisingAmbush2006"/>
     <w:p>
       <w:pPr>
         <w:pStyle w:val="Bibliography"/>
@@ -3464,8 +7109,8 @@
         <w:t xml:space="preserve">, 329, 34–46.</w:t>
       </w:r>
     </w:p>
-    <w:bookmarkEnd w:id="75"/>
-    <w:bookmarkStart w:id="76" w:name="ref-limaPuttingPredatorsBack2002"/>
+    <w:bookmarkEnd w:id="78"/>
+    <w:bookmarkStart w:id="79" w:name="ref-limaPuttingPredatorsBack2002"/>
     <w:p>
       <w:pPr>
         <w:pStyle w:val="Bibliography"/>
@@ -3486,8 +7131,8 @@
         <w:t xml:space="preserve">, 17, 70–75.</w:t>
       </w:r>
     </w:p>
-    <w:bookmarkEnd w:id="76"/>
-    <w:bookmarkStart w:id="77" w:name="ref-lofgrenUntappedPotentialVirtual2007"/>
+    <w:bookmarkEnd w:id="79"/>
+    <w:bookmarkStart w:id="80" w:name="ref-lofgrenUntappedPotentialVirtual2007"/>
     <w:p>
       <w:pPr>
         <w:pStyle w:val="Bibliography"/>
@@ -3508,8 +7153,8 @@
         <w:t xml:space="preserve">, 7, 625–629.</w:t>
       </w:r>
     </w:p>
-    <w:bookmarkEnd w:id="77"/>
-    <w:bookmarkStart w:id="78" w:name="ref-mccoyHabitatStructureEvolution1991"/>
+    <w:bookmarkEnd w:id="80"/>
+    <w:bookmarkStart w:id="81" w:name="ref-mccoyHabitatStructureEvolution1991"/>
     <w:p>
       <w:pPr>
         <w:pStyle w:val="Bibliography"/>
@@ -3530,8 +7175,8 @@
         <w:t xml:space="preserve">, Population and Community Biology Series (eds. Bell, S.S., McCoy, E.D. &amp; Mushinsky, H.R.). Springer Netherlands, Dordrecht, pp. 3–27.</w:t>
       </w:r>
     </w:p>
-    <w:bookmarkEnd w:id="78"/>
-    <w:bookmarkStart w:id="79" w:name="Xce86095c5c06e8f0b839c33982ae0988b3e105c"/>
+    <w:bookmarkEnd w:id="81"/>
+    <w:bookmarkStart w:id="82" w:name="Xce86095c5c06e8f0b839c33982ae0988b3e105c"/>
     <w:p>
       <w:pPr>
         <w:pStyle w:val="Bibliography"/>
@@ -3552,8 +7197,8 @@
         <w:t xml:space="preserve">, 182, 704–717.</w:t>
       </w:r>
     </w:p>
-    <w:bookmarkEnd w:id="79"/>
-    <w:bookmarkStart w:id="80" w:name="ref-mclaughlinSearchModesBirds1989"/>
+    <w:bookmarkEnd w:id="82"/>
+    <w:bookmarkStart w:id="83" w:name="ref-mclaughlinSearchModesBirds1989"/>
     <w:p>
       <w:pPr>
         <w:pStyle w:val="Bibliography"/>
@@ -3574,8 +7219,8 @@
         <w:t xml:space="preserve">, 133, 654–670.</w:t>
       </w:r>
     </w:p>
-    <w:bookmarkEnd w:id="80"/>
-    <w:bookmarkStart w:id="81" w:name="Xee171ba6d7923118023addb2d6d091d98c59b88"/>
+    <w:bookmarkEnd w:id="83"/>
+    <w:bookmarkStart w:id="84" w:name="Xee171ba6d7923118023addb2d6d091d98c59b88"/>
     <w:p>
       <w:pPr>
         <w:pStyle w:val="Bibliography"/>
@@ -3596,8 +7241,8 @@
         <w:t xml:space="preserve">, 20, 313–317.</w:t>
       </w:r>
     </w:p>
-    <w:bookmarkEnd w:id="81"/>
-    <w:bookmarkStart w:id="82" w:name="ref-Miles.etal2007"/>
+    <w:bookmarkEnd w:id="84"/>
+    <w:bookmarkStart w:id="85" w:name="ref-Miles.etal2007"/>
     <w:p>
       <w:pPr>
         <w:pStyle w:val="Bibliography"/>
@@ -3621,8 +7266,8 @@
         <w:t xml:space="preserve">(eds. Miles, D.B., McBrayer, L.B. &amp; Reilly, S.M.). Cambridge University Press, Cambridge, pp. 49–93.</w:t>
       </w:r>
     </w:p>
-    <w:bookmarkEnd w:id="82"/>
-    <w:bookmarkStart w:id="83" w:name="ref-millerFearMovePredator2014"/>
+    <w:bookmarkEnd w:id="85"/>
+    <w:bookmarkStart w:id="86" w:name="ref-millerFearMovePredator2014"/>
     <w:p>
       <w:pPr>
         <w:pStyle w:val="Bibliography"/>
@@ -3643,13 +7288,35 @@
         <w:t xml:space="preserve">, 83, 214–222.</w:t>
       </w:r>
     </w:p>
-    <w:bookmarkEnd w:id="83"/>
-    <w:bookmarkStart w:id="84" w:name="ref-Niemela.Dingemanse2014"/>
+    <w:bookmarkEnd w:id="86"/>
+    <w:bookmarkStart w:id="87" w:name="X5d57dfca6126fba501bec5665a39c5d4f069cbd"/>
     <w:p>
       <w:pPr>
         <w:pStyle w:val="Bibliography"/>
       </w:pPr>
       <w:r>
+        <w:t xml:space="preserve">Nakagawa, S. &amp; Schielzeth, H. (2010). Repeatability for Gaussian and non-Gaussian data: A practical guide for biologists.</w:t>
+      </w:r>
+      <w:r>
+        <w:t xml:space="preserve"> </w:t>
+      </w:r>
+      <w:r>
+        <w:rPr>
+          <w:i/>
+        </w:rPr>
+        <w:t xml:space="preserve">Biological Reviews</w:t>
+      </w:r>
+      <w:r>
+        <w:t xml:space="preserve">, 85, 935–956.</w:t>
+      </w:r>
+    </w:p>
+    <w:bookmarkEnd w:id="87"/>
+    <w:bookmarkStart w:id="88" w:name="ref-Niemela.Dingemanse2014"/>
+    <w:p>
+      <w:pPr>
+        <w:pStyle w:val="Bibliography"/>
+      </w:pPr>
+      <w:r>
         <w:t xml:space="preserve">Niemelä, P.T. &amp; Dingemanse, N.J. (2014). Artificial environments and the study of “adaptive” personalities.</w:t>
       </w:r>
       <w:r>
@@ -3665,8 +7332,8 @@
         <w:t xml:space="preserve">, 29, 245–247.</w:t>
       </w:r>
     </w:p>
-    <w:bookmarkEnd w:id="84"/>
-    <w:bookmarkStart w:id="85" w:name="ref-oultramVirtualPlaguesRealworld2013"/>
+    <w:bookmarkEnd w:id="88"/>
+    <w:bookmarkStart w:id="89" w:name="ref-oultramVirtualPlaguesRealworld2013"/>
     <w:p>
       <w:pPr>
         <w:pStyle w:val="Bibliography"/>
@@ -3687,8 +7354,8 @@
         <w:t xml:space="preserve">, 39, 115–118.</w:t>
       </w:r>
     </w:p>
-    <w:bookmarkEnd w:id="85"/>
-    <w:bookmarkStart w:id="86" w:name="ref-perryEvolutionSearchModes1999"/>
+    <w:bookmarkEnd w:id="89"/>
+    <w:bookmarkStart w:id="90" w:name="ref-perryEvolutionSearchModes1999"/>
     <w:p>
       <w:pPr>
         <w:pStyle w:val="Bibliography"/>
@@ -3709,8 +7376,8 @@
         <w:t xml:space="preserve">, 153, 98–109.</w:t>
       </w:r>
     </w:p>
-    <w:bookmarkEnd w:id="86"/>
-    <w:bookmarkStart w:id="87" w:name="ref-perryForagingModeLacertid1990"/>
+    <w:bookmarkEnd w:id="90"/>
+    <w:bookmarkStart w:id="91" w:name="ref-perryForagingModeLacertid1990"/>
     <w:p>
       <w:pPr>
         <w:pStyle w:val="Bibliography"/>
@@ -3746,8 +7413,8 @@
         <w:t xml:space="preserve">, 11, 373–384.</w:t>
       </w:r>
     </w:p>
-    <w:bookmarkEnd w:id="87"/>
-    <w:bookmarkStart w:id="88" w:name="ref-pettorelliChapterTwoIndividual2015"/>
+    <w:bookmarkEnd w:id="91"/>
+    <w:bookmarkStart w:id="92" w:name="ref-pettorelliChapterTwoIndividual2015"/>
     <w:p>
       <w:pPr>
         <w:pStyle w:val="Bibliography"/>
@@ -3768,8 +7435,8 @@
         <w:t xml:space="preserve">, Trait-Based Ecology - From Structure to Function (eds. Pawar, S., Woodward, G. &amp; Dell, A.I.). Academic Press, pp. 19–44.</w:t>
       </w:r>
     </w:p>
-    <w:bookmarkEnd w:id="88"/>
-    <w:bookmarkStart w:id="89" w:name="Xc33e9e25cdaa6e4940352a113ce608263652ba7"/>
+    <w:bookmarkEnd w:id="92"/>
+    <w:bookmarkStart w:id="93" w:name="Xc33e9e25cdaa6e4940352a113ce608263652ba7"/>
     <w:p>
       <w:pPr>
         <w:pStyle w:val="Bibliography"/>
@@ -3790,8 +7457,8 @@
         <w:t xml:space="preserve">, 578, 117–150.</w:t>
       </w:r>
     </w:p>
-    <w:bookmarkEnd w:id="89"/>
-    <w:bookmarkStart w:id="90" w:name="ref-preisserPredatorHuntingMode2007"/>
+    <w:bookmarkEnd w:id="93"/>
+    <w:bookmarkStart w:id="94" w:name="ref-preisserPredatorHuntingMode2007"/>
     <w:p>
       <w:pPr>
         <w:pStyle w:val="Bibliography"/>
@@ -3812,8 +7479,8 @@
         <w:t xml:space="preserve">, 88, 2744–2751.</w:t>
       </w:r>
     </w:p>
-    <w:bookmarkEnd w:id="90"/>
-    <w:bookmarkStart w:id="91" w:name="ref-robinsonForagingBehaviorForest1982"/>
+    <w:bookmarkEnd w:id="94"/>
+    <w:bookmarkStart w:id="95" w:name="ref-robinsonForagingBehaviorForest1982"/>
     <w:p>
       <w:pPr>
         <w:pStyle w:val="Bibliography"/>
@@ -3834,8 +7501,8 @@
         <w:t xml:space="preserve">, 63, 1918–1931.</w:t>
       </w:r>
     </w:p>
-    <w:bookmarkEnd w:id="91"/>
-    <w:bookmarkStart w:id="92" w:name="ref-romeroContrastingCascadeEffects2011"/>
+    <w:bookmarkEnd w:id="95"/>
+    <w:bookmarkStart w:id="96" w:name="ref-romeroContrastingCascadeEffects2011"/>
     <w:p>
       <w:pPr>
         <w:pStyle w:val="Bibliography"/>
@@ -3856,8 +7523,8 @@
         <w:t xml:space="preserve">, 80, 696–704.</w:t>
       </w:r>
     </w:p>
-    <w:bookmarkEnd w:id="92"/>
-    <w:bookmarkStart w:id="93" w:name="ref-rossVirtualWorldsLaboratories2015"/>
+    <w:bookmarkEnd w:id="96"/>
+    <w:bookmarkStart w:id="97" w:name="ref-rossVirtualWorldsLaboratories2015"/>
     <w:p>
       <w:pPr>
         <w:pStyle w:val="Bibliography"/>
@@ -3878,8 +7545,8 @@
         <w:t xml:space="preserve">. American Cancer Society, pp. 1–15.</w:t>
       </w:r>
     </w:p>
-    <w:bookmarkEnd w:id="93"/>
-    <w:bookmarkStart w:id="94" w:name="Xc2b465bcf30da8df91342161a25763f9ba21634"/>
+    <w:bookmarkEnd w:id="97"/>
+    <w:bookmarkStart w:id="98" w:name="Xc2b465bcf30da8df91342161a25763f9ba21634"/>
     <w:p>
       <w:pPr>
         <w:pStyle w:val="Bibliography"/>
@@ -3900,8 +7567,8 @@
         <w:t xml:space="preserve">, 61, 679–688.</w:t>
       </w:r>
     </w:p>
-    <w:bookmarkEnd w:id="94"/>
-    <w:bookmarkStart w:id="95" w:name="ref-scharfEfficiencyEvaluationTwo2006"/>
+    <w:bookmarkEnd w:id="98"/>
+    <w:bookmarkStart w:id="99" w:name="ref-scharfEfficiencyEvaluationTwo2006"/>
     <w:p>
       <w:pPr>
         <w:pStyle w:val="Bibliography"/>
@@ -3922,8 +7589,8 @@
         <w:t xml:space="preserve">, 168, 350–357.</w:t>
       </w:r>
     </w:p>
-    <w:bookmarkEnd w:id="95"/>
-    <w:bookmarkStart w:id="96" w:name="ref-schmitzPredatorPreyFunctional2017"/>
+    <w:bookmarkEnd w:id="99"/>
+    <w:bookmarkStart w:id="100" w:name="ref-schmitzPredatorPreyFunctional2017"/>
     <w:p>
       <w:pPr>
         <w:pStyle w:val="Bibliography"/>
@@ -3944,8 +7611,8 @@
         <w:t xml:space="preserve">, 6, 1767.</w:t>
       </w:r>
     </w:p>
-    <w:bookmarkEnd w:id="96"/>
-    <w:bookmarkStart w:id="97" w:name="ref-schmitzEffectsPredatorHunting2008"/>
+    <w:bookmarkEnd w:id="100"/>
+    <w:bookmarkStart w:id="101" w:name="ref-schmitzEffectsPredatorHunting2008"/>
     <w:p>
       <w:pPr>
         <w:pStyle w:val="Bibliography"/>
@@ -3966,8 +7633,8 @@
         <w:t xml:space="preserve">, 319, 952–954.</w:t>
       </w:r>
     </w:p>
-    <w:bookmarkEnd w:id="97"/>
-    <w:bookmarkStart w:id="98" w:name="ref-Smith.Blumstein2010"/>
+    <w:bookmarkEnd w:id="101"/>
+    <w:bookmarkStart w:id="102" w:name="ref-Smith.Blumstein2010"/>
     <w:p>
       <w:pPr>
         <w:pStyle w:val="Bibliography"/>
@@ -3988,8 +7655,8 @@
         <w:t xml:space="preserve">, 21, 919–926.</w:t>
       </w:r>
     </w:p>
-    <w:bookmarkEnd w:id="98"/>
-    <w:bookmarkStart w:id="99" w:name="ref-tinkerFoodLimitationLeads2008"/>
+    <w:bookmarkEnd w:id="102"/>
+    <w:bookmarkStart w:id="103" w:name="ref-tinkerFoodLimitationLeads2008"/>
     <w:p>
       <w:pPr>
         <w:pStyle w:val="Bibliography"/>
@@ -4010,8 +7677,8 @@
         <w:t xml:space="preserve">, 105, 560–565.</w:t>
       </w:r>
     </w:p>
-    <w:bookmarkEnd w:id="99"/>
-    <w:bookmarkStart w:id="100" w:name="Xa9f710354cc886f3275f2724e3e26c0203e8293"/>
+    <w:bookmarkEnd w:id="103"/>
+    <w:bookmarkStart w:id="104" w:name="Xa9f710354cc886f3275f2724e3e26c0203e8293"/>
     <w:p>
       <w:pPr>
         <w:pStyle w:val="Bibliography"/>
@@ -4032,8 +7699,8 @@
         <w:t xml:space="preserve">, 182, 55–69.</w:t>
       </w:r>
     </w:p>
-    <w:bookmarkEnd w:id="100"/>
-    <w:bookmarkStart w:id="101" w:name="X2d34a8037745a9f1e9ed0eb47d31f23e92657a6"/>
+    <w:bookmarkEnd w:id="104"/>
+    <w:bookmarkStart w:id="105" w:name="X2d34a8037745a9f1e9ed0eb47d31f23e92657a6"/>
     <w:p>
       <w:pPr>
         <w:pStyle w:val="Bibliography"/>
@@ -4054,8 +7721,8 @@
         <w:t xml:space="preserve">, 83, 1469–1477.</w:t>
       </w:r>
     </w:p>
-    <w:bookmarkEnd w:id="101"/>
-    <w:bookmarkStart w:id="102" w:name="Xb8e06baef9fc039277be24829330ae0d3c7685a"/>
+    <w:bookmarkEnd w:id="105"/>
+    <w:bookmarkStart w:id="106" w:name="Xb8e06baef9fc039277be24829330ae0d3c7685a"/>
     <w:p>
       <w:pPr>
         <w:pStyle w:val="Bibliography"/>
@@ -4076,8 +7743,8 @@
         <w:t xml:space="preserve">, 35, 157–162.</w:t>
       </w:r>
     </w:p>
-    <w:bookmarkEnd w:id="102"/>
-    <w:bookmarkStart w:id="103" w:name="X08c79baa18815f94bac099087cab6c4152edd9e"/>
+    <w:bookmarkEnd w:id="106"/>
+    <w:bookmarkStart w:id="107" w:name="X08c79baa18815f94bac099087cab6c4152edd9e"/>
     <w:p>
       <w:pPr>
         <w:pStyle w:val="Bibliography"/>
@@ -4098,8 +7765,8 @@
         <w:t xml:space="preserve">, 12, 23.</w:t>
       </w:r>
     </w:p>
-    <w:bookmarkEnd w:id="103"/>
-    <w:bookmarkStart w:id="104" w:name="X89cbf97abb5d246fb23142725c80f283ab643dd"/>
+    <w:bookmarkEnd w:id="107"/>
+    <w:bookmarkStart w:id="108" w:name="X89cbf97abb5d246fb23142725c80f283ab643dd"/>
     <w:p>
       <w:pPr>
         <w:pStyle w:val="Bibliography"/>
@@ -4120,8 +7787,8 @@
         <w:t xml:space="preserve">, 27, 452–461.</w:t>
       </w:r>
     </w:p>
-    <w:bookmarkEnd w:id="104"/>
-    <w:bookmarkEnd w:id="105"/>
+    <w:bookmarkEnd w:id="108"/>
+    <w:bookmarkEnd w:id="109"/>
     <w:sectPr>
       <w:pgSz w:w="12240" w:h="15840"/>
       <w:pgMar w:top="1417" w:right="1417" w:bottom="1417" w:left="1417" w:header="720" w:footer="720" w:gutter="0"/>

</xml_diff>

<commit_message>
started the results section
</commit_message>
<xml_diff>
--- a/manuscript/Chapter2-manuscript.docx
+++ b/manuscript/Chapter2-manuscript.docx
@@ -1719,15 +1719,14 @@
       <w:r>
         <w:t xml:space="preserve">We first parametrized a multivariate Bayesian mixed model to quantify adjusted repeatability of hunting behaviour, and evaluate among-environment, among-individual (specialisation), and within-individual (flexibility) behavioural correlations. We included the predator’s population-response to prey behaviour by adding prey travel speed and rate of space covered as linear fixed effects. We square-root transformed the four hunting behaviours (</w:t>
       </w:r>
-      <w:r>
-        <w:t xml:space="preserve">“</w:t>
-      </w:r>
-      <w:r>
-        <w:t xml:space="preserve">y1</w:t>
-      </w:r>
-      <w:r>
-        <w:t xml:space="preserve">”</w:t>
-      </w:r>
+      <m:oMath>
+        <m:r>
+          <m:t>y</m:t>
+        </m:r>
+        <m:r>
+          <m:t>1</m:t>
+        </m:r>
+      </m:oMath>
       <w:r>
         <w:t xml:space="preserve"> </w:t>
       </w:r>
@@ -1737,15 +1736,14 @@
       <w:r>
         <w:t xml:space="preserve"> </w:t>
       </w:r>
-      <w:r>
-        <w:t xml:space="preserve">“</w:t>
-      </w:r>
-      <w:r>
-        <w:t xml:space="preserve">y2</w:t>
-      </w:r>
-      <w:r>
-        <w:t xml:space="preserve">”</w:t>
-      </w:r>
+      <m:oMath>
+        <m:r>
+          <m:t>y</m:t>
+        </m:r>
+        <m:r>
+          <m:t>2</m:t>
+        </m:r>
+      </m:oMath>
       <w:r>
         <w:t xml:space="preserve"> </w:t>
       </w:r>
@@ -1755,15 +1753,14 @@
       <w:r>
         <w:t xml:space="preserve"> </w:t>
       </w:r>
-      <w:r>
-        <w:t xml:space="preserve">“</w:t>
-      </w:r>
-      <w:r>
-        <w:t xml:space="preserve">y3</w:t>
-      </w:r>
-      <w:r>
-        <w:t xml:space="preserve">”</w:t>
-      </w:r>
+      <m:oMath>
+        <m:r>
+          <m:t>y</m:t>
+        </m:r>
+        <m:r>
+          <m:t>3</m:t>
+        </m:r>
+      </m:oMath>
       <w:r>
         <w:t xml:space="preserve"> </w:t>
       </w:r>
@@ -1773,15 +1770,14 @@
       <w:r>
         <w:t xml:space="preserve"> </w:t>
       </w:r>
-      <w:r>
-        <w:t xml:space="preserve">“</w:t>
-      </w:r>
-      <w:r>
-        <w:t xml:space="preserve">y4</w:t>
-      </w:r>
-      <w:r>
-        <w:t xml:space="preserve">”</w:t>
-      </w:r>
+      <m:oMath>
+        <m:r>
+          <m:t>y</m:t>
+        </m:r>
+        <m:r>
+          <m:t>4</m:t>
+        </m:r>
+      </m:oMath>
       <w:r>
         <w:t xml:space="preserve"> </w:t>
       </w:r>
@@ -1828,962 +1824,956 @@
           <m:jc m:val="center"/>
         </m:oMathParaPr>
         <m:oMath>
-          <m:r>
-            <m:t>y</m:t>
-          </m:r>
-          <m:sSub>
-            <m:e>
-              <m:r>
-                <m:t>1</m:t>
-              </m:r>
-            </m:e>
-            <m:sub>
-              <m:r>
-                <m:t>i</m:t>
-              </m:r>
-              <m:r>
-                <m:t>j</m:t>
-              </m:r>
-            </m:sub>
-          </m:sSub>
-          <m:r>
-            <m:t>=</m:t>
-          </m:r>
-          <m:sSub>
-            <m:e>
-              <m:r>
-                <m:t>β</m:t>
-              </m:r>
-            </m:e>
-            <m:sub>
-              <m:r>
-                <m:t>0</m:t>
-              </m:r>
-              <m:r>
-                <m:t>y</m:t>
-              </m:r>
-              <m:r>
-                <m:t>1</m:t>
-              </m:r>
-            </m:sub>
-          </m:sSub>
-          <m:r>
-            <m:t>+</m:t>
-          </m:r>
-          <m:sSub>
-            <m:e>
-              <m:r>
-                <m:t>β</m:t>
-              </m:r>
-            </m:e>
-            <m:sub>
-              <m:r>
-                <m:t>1</m:t>
-              </m:r>
-              <m:r>
-                <m:t>y</m:t>
-              </m:r>
-              <m:r>
-                <m:t>1</m:t>
-              </m:r>
-            </m:sub>
-          </m:sSub>
-          <m:r>
-            <m:rPr>
-              <m:nor/>
-              <m:sty m:val="p"/>
-            </m:rPr>
-            <m:t>prey speed</m:t>
-          </m:r>
-          <m:r>
-            <m:t>+</m:t>
-          </m:r>
-          <m:sSub>
-            <m:e>
-              <m:r>
-                <m:t>β</m:t>
-              </m:r>
-            </m:e>
-            <m:sub>
-              <m:r>
-                <m:t>2</m:t>
-              </m:r>
-              <m:r>
-                <m:t>y</m:t>
-              </m:r>
-              <m:r>
-                <m:t>1</m:t>
-              </m:r>
-            </m:sub>
-          </m:sSub>
-          <m:r>
-            <m:rPr>
-              <m:nor/>
-              <m:sty m:val="p"/>
-            </m:rPr>
-            <m:t>prey space</m:t>
-          </m:r>
-          <m:r>
-            <m:t>+</m:t>
-          </m:r>
-          <m:r>
-            <m:t>i</m:t>
-          </m:r>
-          <m:sSub>
-            <m:e>
-              <m:r>
-                <m:t>d</m:t>
-              </m:r>
-            </m:e>
-            <m:sub>
-              <m:r>
-                <m:t>0</m:t>
-              </m:r>
-              <m:r>
-                <m:t>y</m:t>
-              </m:r>
-              <m:r>
-                <m:t>1</m:t>
-              </m:r>
-              <m:r>
-                <m:t>,</m:t>
-              </m:r>
-              <m:r>
-                <m:t>i</m:t>
-              </m:r>
-            </m:sub>
-          </m:sSub>
-          <m:r>
-            <m:t>+</m:t>
-          </m:r>
-          <m:r>
-            <m:t>e</m:t>
-          </m:r>
-          <m:r>
-            <m:t>n</m:t>
-          </m:r>
-          <m:sSub>
-            <m:e>
-              <m:r>
-                <m:t>v</m:t>
-              </m:r>
-            </m:e>
-            <m:sub>
-              <m:r>
-                <m:t>0</m:t>
-              </m:r>
-              <m:r>
-                <m:t>y</m:t>
-              </m:r>
-              <m:r>
-                <m:t>1</m:t>
-              </m:r>
-              <m:r>
-                <m:t>,</m:t>
-              </m:r>
-              <m:r>
-                <m:t>i</m:t>
-              </m:r>
-            </m:sub>
-          </m:sSub>
-          <m:r>
-            <m:t>+</m:t>
-          </m:r>
-          <m:r>
-            <m:t>a</m:t>
-          </m:r>
-          <m:r>
-            <m:t>v</m:t>
-          </m:r>
-          <m:r>
-            <m:t>a</m:t>
-          </m:r>
-          <m:r>
-            <m:t>t</m:t>
-          </m:r>
-          <m:r>
-            <m:t>a</m:t>
-          </m:r>
-          <m:sSub>
-            <m:e>
-              <m:r>
-                <m:t>r</m:t>
-              </m:r>
-            </m:e>
-            <m:sub>
-              <m:r>
-                <m:t>0</m:t>
-              </m:r>
-              <m:r>
-                <m:t>y</m:t>
-              </m:r>
-              <m:r>
-                <m:t>1</m:t>
-              </m:r>
-              <m:r>
-                <m:t>,</m:t>
-              </m:r>
-              <m:r>
-                <m:t>i</m:t>
-              </m:r>
-            </m:sub>
-          </m:sSub>
-          <m:r>
-            <m:t>+</m:t>
-          </m:r>
-          <m:sSub>
-            <m:e>
-              <m:r>
-                <m:t>ε</m:t>
-              </m:r>
-            </m:e>
-            <m:sub>
-              <m:r>
-                <m:t>0</m:t>
-              </m:r>
-              <m:r>
-                <m:t>y</m:t>
-              </m:r>
-              <m:r>
-                <m:t>1</m:t>
-              </m:r>
-              <m:r>
-                <m:t>,</m:t>
-              </m:r>
-              <m:r>
-                <m:t>i</m:t>
-              </m:r>
-              <m:r>
-                <m:t>j</m:t>
-              </m:r>
-            </m:sub>
-          </m:sSub>
-        </m:oMath>
-      </m:oMathPara>
-    </w:p>
-    <w:p>
-      <w:pPr>
-        <w:pStyle w:val="FirstParagraph"/>
-      </w:pPr>
-      <m:oMathPara>
-        <m:oMathParaPr>
-          <m:jc m:val="center"/>
-        </m:oMathParaPr>
-        <m:oMath>
-          <m:r>
-            <m:t>y</m:t>
-          </m:r>
-          <m:sSub>
-            <m:e>
-              <m:r>
-                <m:t>2</m:t>
-              </m:r>
-            </m:e>
-            <m:sub>
-              <m:r>
-                <m:t>i</m:t>
-              </m:r>
-              <m:r>
-                <m:t>j</m:t>
-              </m:r>
-            </m:sub>
-          </m:sSub>
-          <m:r>
-            <m:t>=</m:t>
-          </m:r>
-          <m:sSub>
-            <m:e>
-              <m:r>
-                <m:t>β</m:t>
-              </m:r>
-            </m:e>
-            <m:sub>
-              <m:r>
-                <m:t>0</m:t>
-              </m:r>
-              <m:r>
-                <m:t>y</m:t>
-              </m:r>
-              <m:r>
-                <m:t>2</m:t>
-              </m:r>
-            </m:sub>
-          </m:sSub>
-          <m:r>
-            <m:t>+</m:t>
-          </m:r>
-          <m:sSub>
-            <m:e>
-              <m:r>
-                <m:t>β</m:t>
-              </m:r>
-            </m:e>
-            <m:sub>
-              <m:r>
-                <m:t>1</m:t>
-              </m:r>
-              <m:r>
-                <m:t>y</m:t>
-              </m:r>
-              <m:r>
-                <m:t>2</m:t>
-              </m:r>
-            </m:sub>
-          </m:sSub>
-          <m:r>
-            <m:rPr>
-              <m:nor/>
-              <m:sty m:val="p"/>
-            </m:rPr>
-            <m:t>prey speed</m:t>
-          </m:r>
-          <m:r>
-            <m:t>+</m:t>
-          </m:r>
-          <m:sSub>
-            <m:e>
-              <m:r>
-                <m:t>β</m:t>
-              </m:r>
-            </m:e>
-            <m:sub>
-              <m:r>
-                <m:t>2</m:t>
-              </m:r>
-              <m:r>
-                <m:t>y</m:t>
-              </m:r>
-              <m:r>
-                <m:t>2</m:t>
-              </m:r>
-            </m:sub>
-          </m:sSub>
-          <m:r>
-            <m:rPr>
-              <m:nor/>
-              <m:sty m:val="p"/>
-            </m:rPr>
-            <m:t>prey space</m:t>
-          </m:r>
-          <m:r>
-            <m:t>+</m:t>
-          </m:r>
-          <m:r>
-            <m:t>i</m:t>
-          </m:r>
-          <m:sSub>
-            <m:e>
-              <m:r>
-                <m:t>d</m:t>
-              </m:r>
-            </m:e>
-            <m:sub>
-              <m:r>
-                <m:t>0</m:t>
-              </m:r>
-              <m:r>
-                <m:t>y</m:t>
-              </m:r>
-              <m:r>
-                <m:t>2</m:t>
-              </m:r>
-              <m:r>
-                <m:t>,</m:t>
-              </m:r>
-              <m:r>
-                <m:t>i</m:t>
-              </m:r>
-            </m:sub>
-          </m:sSub>
-          <m:r>
-            <m:t>+</m:t>
-          </m:r>
-          <m:r>
-            <m:t>e</m:t>
-          </m:r>
-          <m:r>
-            <m:t>n</m:t>
-          </m:r>
-          <m:sSub>
-            <m:e>
-              <m:r>
-                <m:t>v</m:t>
-              </m:r>
-            </m:e>
-            <m:sub>
-              <m:r>
-                <m:t>0</m:t>
-              </m:r>
-              <m:r>
-                <m:t>y</m:t>
-              </m:r>
-              <m:r>
-                <m:t>2</m:t>
-              </m:r>
-              <m:r>
-                <m:t>,</m:t>
-              </m:r>
-              <m:r>
-                <m:t>i</m:t>
-              </m:r>
-            </m:sub>
-          </m:sSub>
-          <m:r>
-            <m:t>+</m:t>
-          </m:r>
-          <m:r>
-            <m:t>a</m:t>
-          </m:r>
-          <m:r>
-            <m:t>v</m:t>
-          </m:r>
-          <m:r>
-            <m:t>a</m:t>
-          </m:r>
-          <m:r>
-            <m:t>t</m:t>
-          </m:r>
-          <m:r>
-            <m:t>a</m:t>
-          </m:r>
-          <m:sSub>
-            <m:e>
-              <m:r>
-                <m:t>r</m:t>
-              </m:r>
-            </m:e>
-            <m:sub>
-              <m:r>
-                <m:t>0</m:t>
-              </m:r>
-              <m:r>
-                <m:t>y</m:t>
-              </m:r>
-              <m:r>
-                <m:t>2</m:t>
-              </m:r>
-              <m:r>
-                <m:t>,</m:t>
-              </m:r>
-              <m:r>
-                <m:t>i</m:t>
-              </m:r>
-            </m:sub>
-          </m:sSub>
-          <m:r>
-            <m:t>+</m:t>
-          </m:r>
-          <m:sSub>
-            <m:e>
-              <m:r>
-                <m:t>ε</m:t>
-              </m:r>
-            </m:e>
-            <m:sub>
-              <m:r>
-                <m:t>0</m:t>
-              </m:r>
-              <m:r>
-                <m:t>y</m:t>
-              </m:r>
-              <m:r>
-                <m:t>2</m:t>
-              </m:r>
-              <m:r>
-                <m:t>,</m:t>
-              </m:r>
-              <m:r>
-                <m:t>i</m:t>
-              </m:r>
-              <m:r>
-                <m:t>j</m:t>
-              </m:r>
-            </m:sub>
-          </m:sSub>
-        </m:oMath>
-      </m:oMathPara>
-    </w:p>
-    <w:p>
-      <w:pPr>
-        <w:pStyle w:val="FirstParagraph"/>
-      </w:pPr>
-      <m:oMathPara>
-        <m:oMathParaPr>
-          <m:jc m:val="center"/>
-        </m:oMathParaPr>
-        <m:oMath>
-          <m:r>
-            <m:t>y</m:t>
-          </m:r>
-          <m:sSub>
-            <m:e>
-              <m:r>
-                <m:t>3</m:t>
-              </m:r>
-            </m:e>
-            <m:sub>
-              <m:r>
-                <m:t>i</m:t>
-              </m:r>
-              <m:r>
-                <m:t>j</m:t>
-              </m:r>
-            </m:sub>
-          </m:sSub>
-          <m:r>
-            <m:t>=</m:t>
-          </m:r>
-          <m:sSub>
-            <m:e>
-              <m:r>
-                <m:t>β</m:t>
-              </m:r>
-            </m:e>
-            <m:sub>
-              <m:r>
-                <m:t>0</m:t>
-              </m:r>
-              <m:r>
-                <m:t>y</m:t>
-              </m:r>
-              <m:r>
-                <m:t>3</m:t>
-              </m:r>
-            </m:sub>
-          </m:sSub>
-          <m:r>
-            <m:t>+</m:t>
-          </m:r>
-          <m:sSub>
-            <m:e>
-              <m:r>
-                <m:t>β</m:t>
-              </m:r>
-            </m:e>
-            <m:sub>
-              <m:r>
-                <m:t>1</m:t>
-              </m:r>
-              <m:r>
-                <m:t>y</m:t>
-              </m:r>
-              <m:r>
-                <m:t>3</m:t>
-              </m:r>
-            </m:sub>
-          </m:sSub>
-          <m:r>
-            <m:rPr>
-              <m:nor/>
-              <m:sty m:val="p"/>
-            </m:rPr>
-            <m:t>prey speed</m:t>
-          </m:r>
-          <m:r>
-            <m:t>+</m:t>
-          </m:r>
-          <m:sSub>
-            <m:e>
-              <m:r>
-                <m:t>β</m:t>
-              </m:r>
-            </m:e>
-            <m:sub>
-              <m:r>
-                <m:t>2</m:t>
-              </m:r>
-              <m:r>
-                <m:t>y</m:t>
-              </m:r>
-              <m:r>
-                <m:t>3</m:t>
-              </m:r>
-            </m:sub>
-          </m:sSub>
-          <m:r>
-            <m:rPr>
-              <m:nor/>
-              <m:sty m:val="p"/>
-            </m:rPr>
-            <m:t>prey space</m:t>
-          </m:r>
-          <m:r>
-            <m:t>+</m:t>
-          </m:r>
-          <m:r>
-            <m:t>i</m:t>
-          </m:r>
-          <m:sSub>
-            <m:e>
-              <m:r>
-                <m:t>d</m:t>
-              </m:r>
-            </m:e>
-            <m:sub>
-              <m:r>
-                <m:t>0</m:t>
-              </m:r>
-              <m:r>
-                <m:t>y</m:t>
-              </m:r>
-              <m:r>
-                <m:t>3</m:t>
-              </m:r>
-              <m:r>
-                <m:t>,</m:t>
-              </m:r>
-              <m:r>
-                <m:t>i</m:t>
-              </m:r>
-            </m:sub>
-          </m:sSub>
-          <m:r>
-            <m:t>+</m:t>
-          </m:r>
-          <m:r>
-            <m:t>e</m:t>
-          </m:r>
-          <m:r>
-            <m:t>n</m:t>
-          </m:r>
-          <m:sSub>
-            <m:e>
-              <m:r>
-                <m:t>v</m:t>
-              </m:r>
-            </m:e>
-            <m:sub>
-              <m:r>
-                <m:t>0</m:t>
-              </m:r>
-              <m:r>
-                <m:t>y</m:t>
-              </m:r>
-              <m:r>
-                <m:t>3</m:t>
-              </m:r>
-              <m:r>
-                <m:t>,</m:t>
-              </m:r>
-              <m:r>
-                <m:t>i</m:t>
-              </m:r>
-            </m:sub>
-          </m:sSub>
-          <m:r>
-            <m:t>+</m:t>
-          </m:r>
-          <m:r>
-            <m:t>a</m:t>
-          </m:r>
-          <m:r>
-            <m:t>v</m:t>
-          </m:r>
-          <m:r>
-            <m:t>a</m:t>
-          </m:r>
-          <m:r>
-            <m:t>t</m:t>
-          </m:r>
-          <m:r>
-            <m:t>a</m:t>
-          </m:r>
-          <m:sSub>
-            <m:e>
-              <m:r>
-                <m:t>r</m:t>
-              </m:r>
-            </m:e>
-            <m:sub>
-              <m:r>
-                <m:t>0</m:t>
-              </m:r>
-              <m:r>
-                <m:t>y</m:t>
-              </m:r>
-              <m:r>
-                <m:t>3</m:t>
-              </m:r>
-              <m:r>
-                <m:t>,</m:t>
-              </m:r>
-              <m:r>
-                <m:t>i</m:t>
-              </m:r>
-            </m:sub>
-          </m:sSub>
-          <m:r>
-            <m:t>+</m:t>
-          </m:r>
-          <m:sSub>
-            <m:e>
-              <m:r>
-                <m:t>ε</m:t>
-              </m:r>
-            </m:e>
-            <m:sub>
-              <m:r>
-                <m:t>0</m:t>
-              </m:r>
-              <m:r>
-                <m:t>y</m:t>
-              </m:r>
-              <m:r>
-                <m:t>3</m:t>
-              </m:r>
-              <m:r>
-                <m:t>,</m:t>
-              </m:r>
-              <m:r>
-                <m:t>i</m:t>
-              </m:r>
-              <m:r>
-                <m:t>j</m:t>
-              </m:r>
-            </m:sub>
-          </m:sSub>
-        </m:oMath>
-      </m:oMathPara>
-    </w:p>
-    <w:p>
-      <w:pPr>
-        <w:pStyle w:val="FirstParagraph"/>
-      </w:pPr>
-      <m:oMathPara>
-        <m:oMathParaPr>
-          <m:jc m:val="center"/>
-        </m:oMathParaPr>
-        <m:oMath>
-          <m:r>
-            <m:t>y</m:t>
-          </m:r>
-          <m:sSub>
-            <m:e>
-              <m:r>
-                <m:t>4</m:t>
-              </m:r>
-            </m:e>
-            <m:sub>
-              <m:r>
-                <m:t>i</m:t>
-              </m:r>
-              <m:r>
-                <m:t>j</m:t>
-              </m:r>
-            </m:sub>
-          </m:sSub>
-          <m:r>
-            <m:t>=</m:t>
-          </m:r>
-          <m:sSub>
-            <m:e>
-              <m:r>
-                <m:t>β</m:t>
-              </m:r>
-            </m:e>
-            <m:sub>
-              <m:r>
-                <m:t>0</m:t>
-              </m:r>
-              <m:r>
-                <m:t>y</m:t>
-              </m:r>
-              <m:r>
-                <m:t>4</m:t>
-              </m:r>
-            </m:sub>
-          </m:sSub>
-          <m:r>
-            <m:t>+</m:t>
-          </m:r>
-          <m:sSub>
-            <m:e>
-              <m:r>
-                <m:t>β</m:t>
-              </m:r>
-            </m:e>
-            <m:sub>
-              <m:r>
-                <m:t>1</m:t>
-              </m:r>
-              <m:r>
-                <m:t>y</m:t>
-              </m:r>
-              <m:r>
-                <m:t>4</m:t>
-              </m:r>
-            </m:sub>
-          </m:sSub>
-          <m:r>
-            <m:rPr>
-              <m:nor/>
-              <m:sty m:val="p"/>
-            </m:rPr>
-            <m:t>prey speed</m:t>
-          </m:r>
-          <m:r>
-            <m:t>+</m:t>
-          </m:r>
-          <m:sSub>
-            <m:e>
-              <m:r>
-                <m:t>β</m:t>
-              </m:r>
-            </m:e>
-            <m:sub>
-              <m:r>
-                <m:t>2</m:t>
-              </m:r>
-              <m:r>
-                <m:t>y</m:t>
-              </m:r>
-              <m:r>
-                <m:t>4</m:t>
-              </m:r>
-            </m:sub>
-          </m:sSub>
-          <m:r>
-            <m:rPr>
-              <m:nor/>
-              <m:sty m:val="p"/>
-            </m:rPr>
-            <m:t>prey space</m:t>
-          </m:r>
-          <m:r>
-            <m:t>+</m:t>
-          </m:r>
-          <m:r>
-            <m:t>i</m:t>
-          </m:r>
-          <m:sSub>
-            <m:e>
-              <m:r>
-                <m:t>d</m:t>
-              </m:r>
-            </m:e>
-            <m:sub>
-              <m:r>
-                <m:t>0</m:t>
-              </m:r>
-              <m:r>
-                <m:t>y</m:t>
-              </m:r>
-              <m:r>
-                <m:t>4</m:t>
-              </m:r>
-              <m:r>
-                <m:t>,</m:t>
-              </m:r>
-              <m:r>
-                <m:t>i</m:t>
-              </m:r>
-            </m:sub>
-          </m:sSub>
-          <m:r>
-            <m:t>+</m:t>
-          </m:r>
-          <m:r>
-            <m:t>e</m:t>
-          </m:r>
-          <m:r>
-            <m:t>n</m:t>
-          </m:r>
-          <m:sSub>
-            <m:e>
-              <m:r>
-                <m:t>v</m:t>
-              </m:r>
-            </m:e>
-            <m:sub>
-              <m:r>
-                <m:t>0</m:t>
-              </m:r>
-              <m:r>
-                <m:t>y</m:t>
-              </m:r>
-              <m:r>
-                <m:t>4</m:t>
-              </m:r>
-              <m:r>
-                <m:t>,</m:t>
-              </m:r>
-              <m:r>
-                <m:t>i</m:t>
-              </m:r>
-            </m:sub>
-          </m:sSub>
-          <m:r>
-            <m:t>+</m:t>
-          </m:r>
-          <m:r>
-            <m:t>a</m:t>
-          </m:r>
-          <m:r>
-            <m:t>v</m:t>
-          </m:r>
-          <m:r>
-            <m:t>a</m:t>
-          </m:r>
-          <m:r>
-            <m:t>t</m:t>
-          </m:r>
-          <m:r>
-            <m:t>a</m:t>
-          </m:r>
-          <m:sSub>
-            <m:e>
-              <m:r>
-                <m:t>r</m:t>
-              </m:r>
-            </m:e>
-            <m:sub>
-              <m:r>
-                <m:t>0</m:t>
-              </m:r>
-              <m:r>
-                <m:t>y</m:t>
-              </m:r>
-              <m:r>
-                <m:t>4</m:t>
-              </m:r>
-              <m:r>
-                <m:t>,</m:t>
-              </m:r>
-              <m:r>
-                <m:t>i</m:t>
-              </m:r>
-            </m:sub>
-          </m:sSub>
-          <m:r>
-            <m:t>+</m:t>
-          </m:r>
-          <m:sSub>
-            <m:e>
-              <m:r>
-                <m:t>ε</m:t>
-              </m:r>
-            </m:e>
-            <m:sub>
-              <m:r>
-                <m:t>0</m:t>
-              </m:r>
-              <m:r>
-                <m:t>y</m:t>
-              </m:r>
-              <m:r>
-                <m:t>4</m:t>
-              </m:r>
-              <m:r>
-                <m:t>,</m:t>
-              </m:r>
-              <m:r>
-                <m:t>i</m:t>
-              </m:r>
-              <m:r>
-                <m:t>j</m:t>
-              </m:r>
-            </m:sub>
-          </m:sSub>
+          <m:m>
+            <m:mPr>
+              <m:baseJc m:val="center"/>
+              <m:plcHide m:val="1"/>
+              <m:mcs>
+                <m:mc>
+                  <m:mcPr>
+                    <m:mcJc m:val="right"/>
+                    <m:count m:val="1"/>
+                  </m:mcPr>
+                </m:mc>
+              </m:mcs>
+            </m:mPr>
+            <m:mr>
+              <m:e>
+                <m:r>
+                  <m:t>y</m:t>
+                </m:r>
+                <m:sSub>
+                  <m:e>
+                    <m:r>
+                      <m:t>1</m:t>
+                    </m:r>
+                  </m:e>
+                  <m:sub>
+                    <m:r>
+                      <m:t>i</m:t>
+                    </m:r>
+                    <m:r>
+                      <m:t>j</m:t>
+                    </m:r>
+                  </m:sub>
+                </m:sSub>
+                <m:r>
+                  <m:t>=</m:t>
+                </m:r>
+                <m:sSub>
+                  <m:e>
+                    <m:r>
+                      <m:t>β</m:t>
+                    </m:r>
+                  </m:e>
+                  <m:sub>
+                    <m:r>
+                      <m:t>0</m:t>
+                    </m:r>
+                    <m:r>
+                      <m:t>y</m:t>
+                    </m:r>
+                    <m:r>
+                      <m:t>1</m:t>
+                    </m:r>
+                  </m:sub>
+                </m:sSub>
+                <m:r>
+                  <m:t>+</m:t>
+                </m:r>
+                <m:sSub>
+                  <m:e>
+                    <m:r>
+                      <m:t>β</m:t>
+                    </m:r>
+                  </m:e>
+                  <m:sub>
+                    <m:r>
+                      <m:t>1</m:t>
+                    </m:r>
+                    <m:r>
+                      <m:t>y</m:t>
+                    </m:r>
+                    <m:r>
+                      <m:t>1</m:t>
+                    </m:r>
+                  </m:sub>
+                </m:sSub>
+                <m:r>
+                  <m:rPr>
+                    <m:nor/>
+                    <m:sty m:val="p"/>
+                  </m:rPr>
+                  <m:t>prey speed</m:t>
+                </m:r>
+                <m:r>
+                  <m:t>+</m:t>
+                </m:r>
+                <m:sSub>
+                  <m:e>
+                    <m:r>
+                      <m:t>β</m:t>
+                    </m:r>
+                  </m:e>
+                  <m:sub>
+                    <m:r>
+                      <m:t>2</m:t>
+                    </m:r>
+                    <m:r>
+                      <m:t>y</m:t>
+                    </m:r>
+                    <m:r>
+                      <m:t>1</m:t>
+                    </m:r>
+                  </m:sub>
+                </m:sSub>
+                <m:r>
+                  <m:rPr>
+                    <m:nor/>
+                    <m:sty m:val="p"/>
+                  </m:rPr>
+                  <m:t>prey space</m:t>
+                </m:r>
+                <m:r>
+                  <m:t>+</m:t>
+                </m:r>
+                <m:r>
+                  <m:t>i</m:t>
+                </m:r>
+                <m:sSub>
+                  <m:e>
+                    <m:r>
+                      <m:t>d</m:t>
+                    </m:r>
+                  </m:e>
+                  <m:sub>
+                    <m:r>
+                      <m:t>0</m:t>
+                    </m:r>
+                    <m:r>
+                      <m:t>y</m:t>
+                    </m:r>
+                    <m:r>
+                      <m:t>1</m:t>
+                    </m:r>
+                    <m:r>
+                      <m:t>,</m:t>
+                    </m:r>
+                    <m:r>
+                      <m:t>i</m:t>
+                    </m:r>
+                  </m:sub>
+                </m:sSub>
+                <m:r>
+                  <m:t>+</m:t>
+                </m:r>
+                <m:r>
+                  <m:t>e</m:t>
+                </m:r>
+                <m:r>
+                  <m:t>n</m:t>
+                </m:r>
+                <m:sSub>
+                  <m:e>
+                    <m:r>
+                      <m:t>v</m:t>
+                    </m:r>
+                  </m:e>
+                  <m:sub>
+                    <m:r>
+                      <m:t>0</m:t>
+                    </m:r>
+                    <m:r>
+                      <m:t>y</m:t>
+                    </m:r>
+                    <m:r>
+                      <m:t>1</m:t>
+                    </m:r>
+                    <m:r>
+                      <m:t>,</m:t>
+                    </m:r>
+                    <m:r>
+                      <m:t>i</m:t>
+                    </m:r>
+                  </m:sub>
+                </m:sSub>
+                <m:r>
+                  <m:t>+</m:t>
+                </m:r>
+                <m:r>
+                  <m:t>a</m:t>
+                </m:r>
+                <m:r>
+                  <m:t>v</m:t>
+                </m:r>
+                <m:r>
+                  <m:t>a</m:t>
+                </m:r>
+                <m:r>
+                  <m:t>t</m:t>
+                </m:r>
+                <m:r>
+                  <m:t>a</m:t>
+                </m:r>
+                <m:sSub>
+                  <m:e>
+                    <m:r>
+                      <m:t>r</m:t>
+                    </m:r>
+                  </m:e>
+                  <m:sub>
+                    <m:r>
+                      <m:t>0</m:t>
+                    </m:r>
+                    <m:r>
+                      <m:t>y</m:t>
+                    </m:r>
+                    <m:r>
+                      <m:t>1</m:t>
+                    </m:r>
+                    <m:r>
+                      <m:t>,</m:t>
+                    </m:r>
+                    <m:r>
+                      <m:t>i</m:t>
+                    </m:r>
+                  </m:sub>
+                </m:sSub>
+                <m:r>
+                  <m:t>+</m:t>
+                </m:r>
+                <m:sSub>
+                  <m:e>
+                    <m:r>
+                      <m:t>ε</m:t>
+                    </m:r>
+                  </m:e>
+                  <m:sub>
+                    <m:r>
+                      <m:t>0</m:t>
+                    </m:r>
+                    <m:r>
+                      <m:t>y</m:t>
+                    </m:r>
+                    <m:r>
+                      <m:t>1</m:t>
+                    </m:r>
+                    <m:r>
+                      <m:t>,</m:t>
+                    </m:r>
+                    <m:r>
+                      <m:t>i</m:t>
+                    </m:r>
+                    <m:r>
+                      <m:t>j</m:t>
+                    </m:r>
+                  </m:sub>
+                </m:sSub>
+              </m:e>
+            </m:mr>
+            <m:mr>
+              <m:e>
+                <m:r>
+                  <m:t>y</m:t>
+                </m:r>
+                <m:sSub>
+                  <m:e>
+                    <m:r>
+                      <m:t>2</m:t>
+                    </m:r>
+                  </m:e>
+                  <m:sub>
+                    <m:r>
+                      <m:t>i</m:t>
+                    </m:r>
+                    <m:r>
+                      <m:t>j</m:t>
+                    </m:r>
+                  </m:sub>
+                </m:sSub>
+                <m:r>
+                  <m:t>=</m:t>
+                </m:r>
+                <m:sSub>
+                  <m:e>
+                    <m:r>
+                      <m:t>β</m:t>
+                    </m:r>
+                  </m:e>
+                  <m:sub>
+                    <m:r>
+                      <m:t>0</m:t>
+                    </m:r>
+                    <m:r>
+                      <m:t>y</m:t>
+                    </m:r>
+                    <m:r>
+                      <m:t>2</m:t>
+                    </m:r>
+                  </m:sub>
+                </m:sSub>
+                <m:r>
+                  <m:t>+</m:t>
+                </m:r>
+                <m:sSub>
+                  <m:e>
+                    <m:r>
+                      <m:t>β</m:t>
+                    </m:r>
+                  </m:e>
+                  <m:sub>
+                    <m:r>
+                      <m:t>1</m:t>
+                    </m:r>
+                    <m:r>
+                      <m:t>y</m:t>
+                    </m:r>
+                    <m:r>
+                      <m:t>2</m:t>
+                    </m:r>
+                  </m:sub>
+                </m:sSub>
+                <m:r>
+                  <m:rPr>
+                    <m:nor/>
+                    <m:sty m:val="p"/>
+                  </m:rPr>
+                  <m:t>prey speed</m:t>
+                </m:r>
+                <m:r>
+                  <m:t>+</m:t>
+                </m:r>
+                <m:sSub>
+                  <m:e>
+                    <m:r>
+                      <m:t>β</m:t>
+                    </m:r>
+                  </m:e>
+                  <m:sub>
+                    <m:r>
+                      <m:t>2</m:t>
+                    </m:r>
+                    <m:r>
+                      <m:t>y</m:t>
+                    </m:r>
+                    <m:r>
+                      <m:t>2</m:t>
+                    </m:r>
+                  </m:sub>
+                </m:sSub>
+                <m:r>
+                  <m:rPr>
+                    <m:nor/>
+                    <m:sty m:val="p"/>
+                  </m:rPr>
+                  <m:t>prey space</m:t>
+                </m:r>
+                <m:r>
+                  <m:t>+</m:t>
+                </m:r>
+                <m:r>
+                  <m:t>i</m:t>
+                </m:r>
+                <m:sSub>
+                  <m:e>
+                    <m:r>
+                      <m:t>d</m:t>
+                    </m:r>
+                  </m:e>
+                  <m:sub>
+                    <m:r>
+                      <m:t>0</m:t>
+                    </m:r>
+                    <m:r>
+                      <m:t>y</m:t>
+                    </m:r>
+                    <m:r>
+                      <m:t>2</m:t>
+                    </m:r>
+                    <m:r>
+                      <m:t>,</m:t>
+                    </m:r>
+                    <m:r>
+                      <m:t>i</m:t>
+                    </m:r>
+                  </m:sub>
+                </m:sSub>
+                <m:r>
+                  <m:t>+</m:t>
+                </m:r>
+                <m:r>
+                  <m:t>e</m:t>
+                </m:r>
+                <m:r>
+                  <m:t>n</m:t>
+                </m:r>
+                <m:sSub>
+                  <m:e>
+                    <m:r>
+                      <m:t>v</m:t>
+                    </m:r>
+                  </m:e>
+                  <m:sub>
+                    <m:r>
+                      <m:t>0</m:t>
+                    </m:r>
+                    <m:r>
+                      <m:t>y</m:t>
+                    </m:r>
+                    <m:r>
+                      <m:t>2</m:t>
+                    </m:r>
+                    <m:r>
+                      <m:t>,</m:t>
+                    </m:r>
+                    <m:r>
+                      <m:t>i</m:t>
+                    </m:r>
+                  </m:sub>
+                </m:sSub>
+                <m:r>
+                  <m:t>+</m:t>
+                </m:r>
+                <m:r>
+                  <m:t>a</m:t>
+                </m:r>
+                <m:r>
+                  <m:t>v</m:t>
+                </m:r>
+                <m:r>
+                  <m:t>a</m:t>
+                </m:r>
+                <m:r>
+                  <m:t>t</m:t>
+                </m:r>
+                <m:r>
+                  <m:t>a</m:t>
+                </m:r>
+                <m:sSub>
+                  <m:e>
+                    <m:r>
+                      <m:t>r</m:t>
+                    </m:r>
+                  </m:e>
+                  <m:sub>
+                    <m:r>
+                      <m:t>0</m:t>
+                    </m:r>
+                    <m:r>
+                      <m:t>y</m:t>
+                    </m:r>
+                    <m:r>
+                      <m:t>2</m:t>
+                    </m:r>
+                    <m:r>
+                      <m:t>,</m:t>
+                    </m:r>
+                    <m:r>
+                      <m:t>i</m:t>
+                    </m:r>
+                  </m:sub>
+                </m:sSub>
+                <m:r>
+                  <m:t>+</m:t>
+                </m:r>
+                <m:sSub>
+                  <m:e>
+                    <m:r>
+                      <m:t>ε</m:t>
+                    </m:r>
+                  </m:e>
+                  <m:sub>
+                    <m:r>
+                      <m:t>0</m:t>
+                    </m:r>
+                    <m:r>
+                      <m:t>y</m:t>
+                    </m:r>
+                    <m:r>
+                      <m:t>2</m:t>
+                    </m:r>
+                    <m:r>
+                      <m:t>,</m:t>
+                    </m:r>
+                    <m:r>
+                      <m:t>i</m:t>
+                    </m:r>
+                    <m:r>
+                      <m:t>j</m:t>
+                    </m:r>
+                  </m:sub>
+                </m:sSub>
+              </m:e>
+            </m:mr>
+            <m:mr>
+              <m:e>
+                <m:r>
+                  <m:t>y</m:t>
+                </m:r>
+                <m:sSub>
+                  <m:e>
+                    <m:r>
+                      <m:t>3</m:t>
+                    </m:r>
+                  </m:e>
+                  <m:sub>
+                    <m:r>
+                      <m:t>i</m:t>
+                    </m:r>
+                    <m:r>
+                      <m:t>j</m:t>
+                    </m:r>
+                  </m:sub>
+                </m:sSub>
+                <m:r>
+                  <m:t>=</m:t>
+                </m:r>
+                <m:sSub>
+                  <m:e>
+                    <m:r>
+                      <m:t>β</m:t>
+                    </m:r>
+                  </m:e>
+                  <m:sub>
+                    <m:r>
+                      <m:t>0</m:t>
+                    </m:r>
+                    <m:r>
+                      <m:t>y</m:t>
+                    </m:r>
+                    <m:r>
+                      <m:t>3</m:t>
+                    </m:r>
+                  </m:sub>
+                </m:sSub>
+                <m:r>
+                  <m:t>+</m:t>
+                </m:r>
+                <m:sSub>
+                  <m:e>
+                    <m:r>
+                      <m:t>β</m:t>
+                    </m:r>
+                  </m:e>
+                  <m:sub>
+                    <m:r>
+                      <m:t>1</m:t>
+                    </m:r>
+                    <m:r>
+                      <m:t>y</m:t>
+                    </m:r>
+                    <m:r>
+                      <m:t>3</m:t>
+                    </m:r>
+                  </m:sub>
+                </m:sSub>
+                <m:r>
+                  <m:rPr>
+                    <m:nor/>
+                    <m:sty m:val="p"/>
+                  </m:rPr>
+                  <m:t>prey speed</m:t>
+                </m:r>
+                <m:r>
+                  <m:t>+</m:t>
+                </m:r>
+                <m:sSub>
+                  <m:e>
+                    <m:r>
+                      <m:t>β</m:t>
+                    </m:r>
+                  </m:e>
+                  <m:sub>
+                    <m:r>
+                      <m:t>2</m:t>
+                    </m:r>
+                    <m:r>
+                      <m:t>y</m:t>
+                    </m:r>
+                    <m:r>
+                      <m:t>3</m:t>
+                    </m:r>
+                  </m:sub>
+                </m:sSub>
+                <m:r>
+                  <m:rPr>
+                    <m:nor/>
+                    <m:sty m:val="p"/>
+                  </m:rPr>
+                  <m:t>prey space</m:t>
+                </m:r>
+                <m:r>
+                  <m:t>+</m:t>
+                </m:r>
+                <m:r>
+                  <m:t>i</m:t>
+                </m:r>
+                <m:sSub>
+                  <m:e>
+                    <m:r>
+                      <m:t>d</m:t>
+                    </m:r>
+                  </m:e>
+                  <m:sub>
+                    <m:r>
+                      <m:t>0</m:t>
+                    </m:r>
+                    <m:r>
+                      <m:t>y</m:t>
+                    </m:r>
+                    <m:r>
+                      <m:t>3</m:t>
+                    </m:r>
+                    <m:r>
+                      <m:t>,</m:t>
+                    </m:r>
+                    <m:r>
+                      <m:t>i</m:t>
+                    </m:r>
+                  </m:sub>
+                </m:sSub>
+                <m:r>
+                  <m:t>+</m:t>
+                </m:r>
+                <m:r>
+                  <m:t>e</m:t>
+                </m:r>
+                <m:r>
+                  <m:t>n</m:t>
+                </m:r>
+                <m:sSub>
+                  <m:e>
+                    <m:r>
+                      <m:t>v</m:t>
+                    </m:r>
+                  </m:e>
+                  <m:sub>
+                    <m:r>
+                      <m:t>0</m:t>
+                    </m:r>
+                    <m:r>
+                      <m:t>y</m:t>
+                    </m:r>
+                    <m:r>
+                      <m:t>3</m:t>
+                    </m:r>
+                    <m:r>
+                      <m:t>,</m:t>
+                    </m:r>
+                    <m:r>
+                      <m:t>i</m:t>
+                    </m:r>
+                  </m:sub>
+                </m:sSub>
+                <m:r>
+                  <m:t>+</m:t>
+                </m:r>
+                <m:r>
+                  <m:t>a</m:t>
+                </m:r>
+                <m:r>
+                  <m:t>v</m:t>
+                </m:r>
+                <m:r>
+                  <m:t>a</m:t>
+                </m:r>
+                <m:r>
+                  <m:t>t</m:t>
+                </m:r>
+                <m:r>
+                  <m:t>a</m:t>
+                </m:r>
+                <m:sSub>
+                  <m:e>
+                    <m:r>
+                      <m:t>r</m:t>
+                    </m:r>
+                  </m:e>
+                  <m:sub>
+                    <m:r>
+                      <m:t>0</m:t>
+                    </m:r>
+                    <m:r>
+                      <m:t>y</m:t>
+                    </m:r>
+                    <m:r>
+                      <m:t>3</m:t>
+                    </m:r>
+                    <m:r>
+                      <m:t>,</m:t>
+                    </m:r>
+                    <m:r>
+                      <m:t>i</m:t>
+                    </m:r>
+                  </m:sub>
+                </m:sSub>
+                <m:r>
+                  <m:t>+</m:t>
+                </m:r>
+                <m:sSub>
+                  <m:e>
+                    <m:r>
+                      <m:t>ε</m:t>
+                    </m:r>
+                  </m:e>
+                  <m:sub>
+                    <m:r>
+                      <m:t>0</m:t>
+                    </m:r>
+                    <m:r>
+                      <m:t>y</m:t>
+                    </m:r>
+                    <m:r>
+                      <m:t>3</m:t>
+                    </m:r>
+                    <m:r>
+                      <m:t>,</m:t>
+                    </m:r>
+                    <m:r>
+                      <m:t>i</m:t>
+                    </m:r>
+                    <m:r>
+                      <m:t>j</m:t>
+                    </m:r>
+                  </m:sub>
+                </m:sSub>
+              </m:e>
+            </m:mr>
+            <m:mr>
+              <m:e>
+                <m:r>
+                  <m:t>y</m:t>
+                </m:r>
+                <m:sSub>
+                  <m:e>
+                    <m:r>
+                      <m:t>4</m:t>
+                    </m:r>
+                  </m:e>
+                  <m:sub>
+                    <m:r>
+                      <m:t>i</m:t>
+                    </m:r>
+                    <m:r>
+                      <m:t>j</m:t>
+                    </m:r>
+                  </m:sub>
+                </m:sSub>
+                <m:r>
+                  <m:t>=</m:t>
+                </m:r>
+                <m:sSub>
+                  <m:e>
+                    <m:r>
+                      <m:t>β</m:t>
+                    </m:r>
+                  </m:e>
+                  <m:sub>
+                    <m:r>
+                      <m:t>0</m:t>
+                    </m:r>
+                    <m:r>
+                      <m:t>y</m:t>
+                    </m:r>
+                    <m:r>
+                      <m:t>4</m:t>
+                    </m:r>
+                  </m:sub>
+                </m:sSub>
+                <m:r>
+                  <m:t>+</m:t>
+                </m:r>
+                <m:sSub>
+                  <m:e>
+                    <m:r>
+                      <m:t>β</m:t>
+                    </m:r>
+                  </m:e>
+                  <m:sub>
+                    <m:r>
+                      <m:t>1</m:t>
+                    </m:r>
+                    <m:r>
+                      <m:t>y</m:t>
+                    </m:r>
+                    <m:r>
+                      <m:t>4</m:t>
+                    </m:r>
+                  </m:sub>
+                </m:sSub>
+                <m:r>
+                  <m:rPr>
+                    <m:nor/>
+                    <m:sty m:val="p"/>
+                  </m:rPr>
+                  <m:t>prey speed</m:t>
+                </m:r>
+                <m:r>
+                  <m:t>+</m:t>
+                </m:r>
+                <m:sSub>
+                  <m:e>
+                    <m:r>
+                      <m:t>β</m:t>
+                    </m:r>
+                  </m:e>
+                  <m:sub>
+                    <m:r>
+                      <m:t>2</m:t>
+                    </m:r>
+                    <m:r>
+                      <m:t>y</m:t>
+                    </m:r>
+                    <m:r>
+                      <m:t>4</m:t>
+                    </m:r>
+                  </m:sub>
+                </m:sSub>
+                <m:r>
+                  <m:rPr>
+                    <m:nor/>
+                    <m:sty m:val="p"/>
+                  </m:rPr>
+                  <m:t>prey space</m:t>
+                </m:r>
+                <m:r>
+                  <m:t>+</m:t>
+                </m:r>
+                <m:r>
+                  <m:t>i</m:t>
+                </m:r>
+                <m:sSub>
+                  <m:e>
+                    <m:r>
+                      <m:t>d</m:t>
+                    </m:r>
+                  </m:e>
+                  <m:sub>
+                    <m:r>
+                      <m:t>0</m:t>
+                    </m:r>
+                    <m:r>
+                      <m:t>y</m:t>
+                    </m:r>
+                    <m:r>
+                      <m:t>4</m:t>
+                    </m:r>
+                    <m:r>
+                      <m:t>,</m:t>
+                    </m:r>
+                    <m:r>
+                      <m:t>i</m:t>
+                    </m:r>
+                  </m:sub>
+                </m:sSub>
+                <m:r>
+                  <m:t>+</m:t>
+                </m:r>
+                <m:r>
+                  <m:t>e</m:t>
+                </m:r>
+                <m:r>
+                  <m:t>n</m:t>
+                </m:r>
+                <m:sSub>
+                  <m:e>
+                    <m:r>
+                      <m:t>v</m:t>
+                    </m:r>
+                  </m:e>
+                  <m:sub>
+                    <m:r>
+                      <m:t>0</m:t>
+                    </m:r>
+                    <m:r>
+                      <m:t>y</m:t>
+                    </m:r>
+                    <m:r>
+                      <m:t>4</m:t>
+                    </m:r>
+                    <m:r>
+                      <m:t>,</m:t>
+                    </m:r>
+                    <m:r>
+                      <m:t>i</m:t>
+                    </m:r>
+                  </m:sub>
+                </m:sSub>
+                <m:r>
+                  <m:t>+</m:t>
+                </m:r>
+                <m:r>
+                  <m:t>a</m:t>
+                </m:r>
+                <m:r>
+                  <m:t>v</m:t>
+                </m:r>
+                <m:r>
+                  <m:t>a</m:t>
+                </m:r>
+                <m:r>
+                  <m:t>t</m:t>
+                </m:r>
+                <m:r>
+                  <m:t>a</m:t>
+                </m:r>
+                <m:sSub>
+                  <m:e>
+                    <m:r>
+                      <m:t>r</m:t>
+                    </m:r>
+                  </m:e>
+                  <m:sub>
+                    <m:r>
+                      <m:t>0</m:t>
+                    </m:r>
+                    <m:r>
+                      <m:t>y</m:t>
+                    </m:r>
+                    <m:r>
+                      <m:t>4</m:t>
+                    </m:r>
+                    <m:r>
+                      <m:t>,</m:t>
+                    </m:r>
+                    <m:r>
+                      <m:t>i</m:t>
+                    </m:r>
+                  </m:sub>
+                </m:sSub>
+                <m:r>
+                  <m:t>+</m:t>
+                </m:r>
+                <m:sSub>
+                  <m:e>
+                    <m:r>
+                      <m:t>ε</m:t>
+                    </m:r>
+                  </m:e>
+                  <m:sub>
+                    <m:r>
+                      <m:t>0</m:t>
+                    </m:r>
+                    <m:r>
+                      <m:t>y</m:t>
+                    </m:r>
+                    <m:r>
+                      <m:t>4</m:t>
+                    </m:r>
+                    <m:r>
+                      <m:t>,</m:t>
+                    </m:r>
+                    <m:r>
+                      <m:t>i</m:t>
+                    </m:r>
+                    <m:r>
+                      <m:t>j</m:t>
+                    </m:r>
+                  </m:sub>
+                </m:sSub>
+              </m:e>
+            </m:mr>
+          </m:m>
         </m:oMath>
       </m:oMathPara>
     </w:p>
@@ -5443,7 +5433,7 @@
                     <m:r>
                       <m:rPr>
                         <m:nor/>
-                        <m:sty m:val="i"/>
+                        <m:sty m:val="p"/>
                       </m:rPr>
                       <m:t>pred prey</m:t>
                     </m:r>
@@ -5508,7 +5498,7 @@
                     <m:r>
                       <m:rPr>
                         <m:nor/>
-                        <m:sty m:val="i"/>
+                        <m:sty m:val="p"/>
                       </m:rPr>
                       <m:t>pred prey</m:t>
                     </m:r>
@@ -5578,7 +5568,7 @@
                     <m:r>
                       <m:rPr>
                         <m:nor/>
-                        <m:sty m:val="i"/>
+                        <m:sty m:val="p"/>
                       </m:rPr>
                       <m:t>pred prey</m:t>
                     </m:r>
@@ -5643,7 +5633,7 @@
                     <m:r>
                       <m:rPr>
                         <m:nor/>
-                        <m:sty m:val="i"/>
+                        <m:sty m:val="p"/>
                       </m:rPr>
                       <m:t>pred prey</m:t>
                     </m:r>
@@ -5713,7 +5703,7 @@
                     <m:r>
                       <m:rPr>
                         <m:nor/>
-                        <m:sty m:val="i"/>
+                        <m:sty m:val="p"/>
                       </m:rPr>
                       <m:t>pred prey</m:t>
                     </m:r>
@@ -5778,7 +5768,7 @@
                     <m:r>
                       <m:rPr>
                         <m:nor/>
-                        <m:sty m:val="i"/>
+                        <m:sty m:val="p"/>
                       </m:rPr>
                       <m:t>pred prey</m:t>
                     </m:r>
@@ -5867,7 +5857,7 @@
                     <m:r>
                       <m:rPr>
                         <m:nor/>
-                        <m:sty m:val="i"/>
+                        <m:sty m:val="p"/>
                       </m:rPr>
                       <m:t>pred prey</m:t>
                     </m:r>
@@ -6025,7 +6015,24 @@
         <w:t xml:space="preserve"> </w:t>
       </w:r>
       <w:r>
-        <w:t xml:space="preserve">are the quadratic terms for the predator traits (x),</w:t>
+        <w:t xml:space="preserve">are the quadratic terms for the predator traits (</w:t>
+      </w:r>
+      <m:oMath>
+        <m:sSub>
+          <m:e>
+            <m:r>
+              <m:t>x</m:t>
+            </m:r>
+          </m:e>
+          <m:sub>
+            <m:r>
+              <m:t>i</m:t>
+            </m:r>
+          </m:sub>
+        </m:sSub>
+      </m:oMath>
+      <w:r>
+        <w:t xml:space="preserve">),</w:t>
       </w:r>
       <w:r>
         <w:t xml:space="preserve"> </w:t>
@@ -6078,7 +6085,27 @@
         <w:t xml:space="preserve"> </w:t>
       </w:r>
       <w:r>
-        <w:t xml:space="preserve">are the quadratic terms for the prey traits (x’),</w:t>
+        <w:t xml:space="preserve">are the quadratic terms for the prey traits (</w:t>
+      </w:r>
+      <m:oMath>
+        <m:r>
+          <m:t>x</m:t>
+        </m:r>
+        <m:sSub>
+          <m:e>
+            <m:r>
+              <m:t>′</m:t>
+            </m:r>
+          </m:e>
+          <m:sub>
+            <m:r>
+              <m:t>i</m:t>
+            </m:r>
+          </m:sub>
+        </m:sSub>
+      </m:oMath>
+      <w:r>
+        <w:t xml:space="preserve">),</w:t>
       </w:r>
       <w:r>
         <w:t xml:space="preserve"> </w:t>
@@ -6138,9 +6165,9 @@
             <m:r>
               <m:rPr>
                 <m:nor/>
-                <m:sty m:val="i"/>
+                <m:sty m:val="p"/>
               </m:rPr>
-              <m:t>pred, prey</m:t>
+              <m:t>pred prey</m:t>
             </m:r>
           </m:sub>
         </m:sSub>
@@ -6154,6 +6181,47 @@
     </w:p>
     <w:p>
       <w:pPr>
+        <w:pStyle w:val="BodyText"/>
+      </w:pPr>
+      <w:r>
+        <w:t xml:space="preserve">The reported estimates are partial coefficients which are the effect of the behaviour on hunting success while holding the other behaviours constant. We calculated the models’ ICCs following</w:t>
+      </w:r>
+      <w:r>
+        <w:t xml:space="preserve"> </w:t>
+      </w:r>
+      <w:r>
+        <w:t xml:space="preserve">Nakagawa</w:t>
+      </w:r>
+      <w:r>
+        <w:t xml:space="preserve"> </w:t>
+      </w:r>
+      <w:r>
+        <w:rPr>
+          <w:i/>
+        </w:rPr>
+        <w:t xml:space="preserve">et al.</w:t>
+      </w:r>
+      <w:r>
+        <w:t xml:space="preserve"> </w:t>
+      </w:r>
+      <w:r>
+        <w:t xml:space="preserve">(2017)</w:t>
+      </w:r>
+      <w:r>
+        <w:t xml:space="preserve">. For each model parameter, we computed the 95% credibility intervals using the highest posterior density intervals. We assumed the fixed effects and the ICCs reached statistical significance when the 95% credibility intervals did not overlap zero</w:t>
+      </w:r>
+      <w:r>
+        <w:t xml:space="preserve"> </w:t>
+      </w:r>
+      <w:r>
+        <w:t xml:space="preserve">(Nakagawa &amp; Cuthill 2007)</w:t>
+      </w:r>
+      <w:r>
+        <w:t xml:space="preserve">.</w:t>
+      </w:r>
+    </w:p>
+    <w:p>
+      <w:pPr>
         <w:pStyle w:val="Heading1"/>
       </w:pPr>
       <w:bookmarkStart w:id="38" w:name="results"/>
@@ -6161,6 +6229,459 @@
         <w:t xml:space="preserve">Results</w:t>
       </w:r>
       <w:bookmarkEnd w:id="38"/>
+    </w:p>
+    <w:p>
+      <w:pPr>
+        <w:pStyle w:val="Heading2"/>
+      </w:pPr>
+      <w:bookmarkStart w:id="39" w:name="a-variation-in-hunting-behaviour"/>
+      <w:r>
+        <w:t xml:space="preserve">(a) Variation in hunting behaviour</w:t>
+      </w:r>
+      <w:bookmarkEnd w:id="39"/>
+    </w:p>
+    <w:p>
+      <w:pPr>
+        <w:pStyle w:val="Heading3"/>
+      </w:pPr>
+      <w:bookmarkStart w:id="40" w:name="i-repeatability-of-hunting-behaviour"/>
+      <w:r>
+        <w:t xml:space="preserve">(i) Repeatability of hunting behaviour</w:t>
+      </w:r>
+      <w:bookmarkEnd w:id="40"/>
+    </w:p>
+    <w:p>
+      <w:pPr>
+        <w:pStyle w:val="FirstParagraph"/>
+      </w:pPr>
+      <w:r>
+        <w:t xml:space="preserve">As we predicted, we found moderate among-individual differences in average travel speed (</w:t>
+      </w:r>
+      <m:oMath>
+        <m:r>
+          <m:t>I</m:t>
+        </m:r>
+        <m:r>
+          <m:t>C</m:t>
+        </m:r>
+        <m:sSub>
+          <m:e>
+            <m:r>
+              <m:t>C</m:t>
+            </m:r>
+          </m:e>
+          <m:sub>
+            <m:r>
+              <m:t>i</m:t>
+            </m:r>
+            <m:r>
+              <m:t>d</m:t>
+            </m:r>
+          </m:sub>
+        </m:sSub>
+      </m:oMath>
+      <w:r>
+        <w:t xml:space="preserve">, average speed [95% CI] = 0.280 [0.254, 0.304]) and average proportion of time spent in ambush position (</w:t>
+      </w:r>
+      <m:oMath>
+        <m:r>
+          <m:t>I</m:t>
+        </m:r>
+        <m:r>
+          <m:t>C</m:t>
+        </m:r>
+        <m:sSub>
+          <m:e>
+            <m:r>
+              <m:t>C</m:t>
+            </m:r>
+          </m:e>
+          <m:sub>
+            <m:r>
+              <m:t>i</m:t>
+            </m:r>
+            <m:r>
+              <m:t>d</m:t>
+            </m:r>
+          </m:sub>
+        </m:sSub>
+      </m:oMath>
+      <w:r>
+        <w:t xml:space="preserve">, time in ambush [95% CI] = 0.322 [0.301, 0.342]), while the time before a capture differend mildly among individuals (</w:t>
+      </w:r>
+      <m:oMath>
+        <m:r>
+          <m:t>I</m:t>
+        </m:r>
+        <m:r>
+          <m:t>C</m:t>
+        </m:r>
+        <m:sSub>
+          <m:e>
+            <m:r>
+              <m:t>C</m:t>
+            </m:r>
+          </m:e>
+          <m:sub>
+            <m:r>
+              <m:t>i</m:t>
+            </m:r>
+            <m:r>
+              <m:t>d</m:t>
+            </m:r>
+          </m:sub>
+        </m:sSub>
+      </m:oMath>
+      <w:r>
+        <w:t xml:space="preserve">, time 1</w:t>
+      </w:r>
+      <w:r>
+        <w:rPr>
+          <w:vertAlign w:val="superscript"/>
+        </w:rPr>
+        <w:t xml:space="preserve">st</w:t>
+      </w:r>
+      <w:r>
+        <w:t xml:space="preserve"> </w:t>
+      </w:r>
+      <w:r>
+        <w:t xml:space="preserve">capture [95% CI] = 0.102 [0.091, 0.114]). Among-individual differences in the average rate of space covered were very weak (</w:t>
+      </w:r>
+      <m:oMath>
+        <m:r>
+          <m:t>I</m:t>
+        </m:r>
+        <m:r>
+          <m:t>C</m:t>
+        </m:r>
+        <m:sSub>
+          <m:e>
+            <m:r>
+              <m:t>C</m:t>
+            </m:r>
+          </m:e>
+          <m:sub>
+            <m:r>
+              <m:t>i</m:t>
+            </m:r>
+            <m:r>
+              <m:t>d</m:t>
+            </m:r>
+          </m:sub>
+        </m:sSub>
+      </m:oMath>
+      <w:r>
+        <w:t xml:space="preserve">, space covered [95% CI] = 0.051 [0.044, 0.057]) (Fig. 2a).</w:t>
+      </w:r>
+    </w:p>
+    <w:p>
+      <w:pPr>
+        <w:pStyle w:val="BodyText"/>
+      </w:pPr>
+      <w:r>
+        <w:t xml:space="preserve">Predators did not change their travel speed (</w:t>
+      </w:r>
+      <m:oMath>
+        <m:r>
+          <m:t>I</m:t>
+        </m:r>
+        <m:r>
+          <m:t>C</m:t>
+        </m:r>
+        <m:sSub>
+          <m:e>
+            <m:r>
+              <m:t>C</m:t>
+            </m:r>
+          </m:e>
+          <m:sub>
+            <m:r>
+              <m:t>e</m:t>
+            </m:r>
+            <m:r>
+              <m:t>n</m:t>
+            </m:r>
+            <m:r>
+              <m:t>v</m:t>
+            </m:r>
+          </m:sub>
+        </m:sSub>
+      </m:oMath>
+      <w:r>
+        <w:t xml:space="preserve">, average speed [95% CI] = 0.002 [0.001, 0.003]) or proportion of time spent in ambush position (</w:t>
+      </w:r>
+      <m:oMath>
+        <m:r>
+          <m:t>I</m:t>
+        </m:r>
+        <m:r>
+          <m:t>C</m:t>
+        </m:r>
+        <m:sSub>
+          <m:e>
+            <m:r>
+              <m:t>C</m:t>
+            </m:r>
+          </m:e>
+          <m:sub>
+            <m:r>
+              <m:t>e</m:t>
+            </m:r>
+            <m:r>
+              <m:t>n</m:t>
+            </m:r>
+            <m:r>
+              <m:t>v</m:t>
+            </m:r>
+          </m:sub>
+        </m:sSub>
+      </m:oMath>
+      <w:r>
+        <w:t xml:space="preserve">, time in ambush [95% CI] = 0.002 [0.001, 0.003]) with the game environment, whereas the rate of space covered and time before a first capture differed mildly among game environments (</w:t>
+      </w:r>
+      <m:oMath>
+        <m:r>
+          <m:t>I</m:t>
+        </m:r>
+        <m:r>
+          <m:t>C</m:t>
+        </m:r>
+        <m:sSub>
+          <m:e>
+            <m:r>
+              <m:t>C</m:t>
+            </m:r>
+          </m:e>
+          <m:sub>
+            <m:r>
+              <m:t>e</m:t>
+            </m:r>
+            <m:r>
+              <m:t>n</m:t>
+            </m:r>
+            <m:r>
+              <m:t>v</m:t>
+            </m:r>
+          </m:sub>
+        </m:sSub>
+      </m:oMath>
+      <w:r>
+        <w:t xml:space="preserve">, space covered [95% CI] = 0.065 [0.036, 0.097]) (</w:t>
+      </w:r>
+      <m:oMath>
+        <m:r>
+          <m:t>I</m:t>
+        </m:r>
+        <m:r>
+          <m:t>C</m:t>
+        </m:r>
+        <m:sSub>
+          <m:e>
+            <m:r>
+              <m:t>C</m:t>
+            </m:r>
+          </m:e>
+          <m:sub>
+            <m:r>
+              <m:t>e</m:t>
+            </m:r>
+            <m:r>
+              <m:t>n</m:t>
+            </m:r>
+            <m:r>
+              <m:t>v</m:t>
+            </m:r>
+          </m:sub>
+        </m:sSub>
+      </m:oMath>
+      <w:r>
+        <w:t xml:space="preserve">, time 1</w:t>
+      </w:r>
+      <w:r>
+        <w:rPr>
+          <w:vertAlign w:val="superscript"/>
+        </w:rPr>
+        <w:t xml:space="preserve">st</w:t>
+      </w:r>
+      <w:r>
+        <w:t xml:space="preserve"> </w:t>
+      </w:r>
+      <w:r>
+        <w:t xml:space="preserve">capture [95% CI] = 0.055 [0.029, 0.082]) (Fig. 2b). Finally, predators displayed only mild or weak differences in the four hunting behaviours among the various predator avatars they played with (</w:t>
+      </w:r>
+      <m:oMath>
+        <m:r>
+          <m:t>I</m:t>
+        </m:r>
+        <m:r>
+          <m:t>C</m:t>
+        </m:r>
+        <m:sSub>
+          <m:e>
+            <m:r>
+              <m:t>C</m:t>
+            </m:r>
+          </m:e>
+          <m:sub>
+            <m:r>
+              <m:t>a</m:t>
+            </m:r>
+            <m:r>
+              <m:t>v</m:t>
+            </m:r>
+            <m:r>
+              <m:t>a</m:t>
+            </m:r>
+            <m:r>
+              <m:t>t</m:t>
+            </m:r>
+            <m:r>
+              <m:t>a</m:t>
+            </m:r>
+            <m:r>
+              <m:t>r</m:t>
+            </m:r>
+          </m:sub>
+        </m:sSub>
+      </m:oMath>
+      <w:r>
+        <w:t xml:space="preserve">, average speed [95% CI] = 0.091 [0.042, 0.153],</w:t>
+      </w:r>
+      <w:r>
+        <w:t xml:space="preserve"> </w:t>
+      </w:r>
+      <m:oMath>
+        <m:r>
+          <m:t>I</m:t>
+        </m:r>
+        <m:r>
+          <m:t>C</m:t>
+        </m:r>
+        <m:sSub>
+          <m:e>
+            <m:r>
+              <m:t>C</m:t>
+            </m:r>
+          </m:e>
+          <m:sub>
+            <m:r>
+              <m:t>a</m:t>
+            </m:r>
+            <m:r>
+              <m:t>v</m:t>
+            </m:r>
+            <m:r>
+              <m:t>a</m:t>
+            </m:r>
+            <m:r>
+              <m:t>t</m:t>
+            </m:r>
+            <m:r>
+              <m:t>a</m:t>
+            </m:r>
+            <m:r>
+              <m:t>r</m:t>
+            </m:r>
+          </m:sub>
+        </m:sSub>
+      </m:oMath>
+      <w:r>
+        <w:t xml:space="preserve">, space covered [95% CI] = 0.025 [0.010, 0.046],</w:t>
+      </w:r>
+      <w:r>
+        <w:t xml:space="preserve"> </w:t>
+      </w:r>
+      <m:oMath>
+        <m:r>
+          <m:t>I</m:t>
+        </m:r>
+        <m:r>
+          <m:t>C</m:t>
+        </m:r>
+        <m:sSub>
+          <m:e>
+            <m:r>
+              <m:t>C</m:t>
+            </m:r>
+          </m:e>
+          <m:sub>
+            <m:r>
+              <m:t>a</m:t>
+            </m:r>
+            <m:r>
+              <m:t>v</m:t>
+            </m:r>
+            <m:r>
+              <m:t>a</m:t>
+            </m:r>
+            <m:r>
+              <m:t>t</m:t>
+            </m:r>
+            <m:r>
+              <m:t>a</m:t>
+            </m:r>
+            <m:r>
+              <m:t>r</m:t>
+            </m:r>
+          </m:sub>
+        </m:sSub>
+      </m:oMath>
+      <w:r>
+        <w:t xml:space="preserve">, time in ambush [95% CI] = 0.034 [0.012, 0.064],</w:t>
+      </w:r>
+      <w:r>
+        <w:t xml:space="preserve"> </w:t>
+      </w:r>
+      <m:oMath>
+        <m:r>
+          <m:t>I</m:t>
+        </m:r>
+        <m:r>
+          <m:t>C</m:t>
+        </m:r>
+        <m:sSub>
+          <m:e>
+            <m:r>
+              <m:t>C</m:t>
+            </m:r>
+          </m:e>
+          <m:sub>
+            <m:r>
+              <m:t>a</m:t>
+            </m:r>
+            <m:r>
+              <m:t>v</m:t>
+            </m:r>
+            <m:r>
+              <m:t>a</m:t>
+            </m:r>
+            <m:r>
+              <m:t>t</m:t>
+            </m:r>
+            <m:r>
+              <m:t>a</m:t>
+            </m:r>
+            <m:r>
+              <m:t>r</m:t>
+            </m:r>
+          </m:sub>
+        </m:sSub>
+      </m:oMath>
+      <w:r>
+        <w:t xml:space="preserve">, time 1</w:t>
+      </w:r>
+      <w:r>
+        <w:rPr>
+          <w:vertAlign w:val="superscript"/>
+        </w:rPr>
+        <w:t xml:space="preserve">st</w:t>
+      </w:r>
+      <w:r>
+        <w:t xml:space="preserve"> </w:t>
+      </w:r>
+      <w:r>
+        <w:t xml:space="preserve">capture [95% CI] = 0.021 [0.008, 0.039]).</w:t>
+      </w:r>
     </w:p>
     <w:p>
       <w:pPr>
@@ -6171,7 +6692,7 @@
           <wp:inline>
             <wp:extent cx="5969000" cy="2660165"/>
             <wp:effectExtent b="0" l="0" r="0" t="0"/>
-            <wp:docPr descr="Figure 2. Correlations between combinations of hunting behaviours and their ICCs. Each correlation is computed using the BLUPs of the random effect of interest from the multivariate model. For each panel, the ICC of the trait is displayed on the diagonal A) Among-individual and residual behavioural correlations. B) Among-environment behavioural correlations." title="" id="1" name="Picture"/>
+            <wp:docPr descr="Figure 2. Correlations between combinations of hunting behaviours and their ICCs. We ran the model on a sample of 70 831 matches from 2 171 players who played in 27 different game environments, using different 15 avatars. The sample size of each parameter’s posterior distribution is 4000. Each correlation is computed using the BLUPs of the random effect of interest. For each panel, the ICC of the trait is displayed on the diagonal A) The left panel shows among-individual behavioural correlations on the lower off-diagonal, and residual within-individual behavioural correlations on the upper off-diagonal. B) The right panel displays among-environment behavioural correlations on the lower off-diagonal. The hunting behaviour names were abbreviated for simplicity" title="" id="1" name="Picture"/>
             <a:graphic>
               <a:graphicData uri="http://schemas.openxmlformats.org/drawingml/2006/picture">
                 <pic:pic>
@@ -6182,7 +6703,7 @@
                     </pic:cNvPicPr>
                   </pic:nvPicPr>
                   <pic:blipFill>
-                    <a:blip r:embed="rId39"/>
+                    <a:blip r:embed="rId41"/>
                     <a:stretch>
                       <a:fillRect/>
                     </a:stretch>
@@ -6217,7 +6738,13 @@
         <w:rPr>
           <w:b/>
         </w:rPr>
-        <w:t xml:space="preserve">Figure 2. Correlations between combinations of hunting behaviours and their ICCs. Each correlation is computed using the BLUPs of the random effect of interest from the multivariate model. For each panel, the ICC of the trait is displayed on the diagonal</w:t>
+        <w:t xml:space="preserve">Figure 2. Correlations between combinations of hunting behaviours and their ICCs.</w:t>
+      </w:r>
+      <w:r>
+        <w:t xml:space="preserve"> </w:t>
+      </w:r>
+      <w:r>
+        <w:t xml:space="preserve">We ran the model on a sample of 70 831 matches from 2 171 players who played in 27 different game environments, using different 15 avatars. The sample size of each parameter’s posterior distribution is 4000. Each correlation is computed using the BLUPs of the random effect of interest. For each panel, the ICC of the trait is displayed on the diagonal</w:t>
       </w:r>
       <w:r>
         <w:t xml:space="preserve"> </w:t>
@@ -6232,7 +6759,7 @@
         <w:t xml:space="preserve"> </w:t>
       </w:r>
       <w:r>
-        <w:t xml:space="preserve">Among-individual and residual behavioural correlations.</w:t>
+        <w:t xml:space="preserve">The left panel shows among-individual behavioural correlations on the lower off-diagonal, and residual within-individual behavioural correlations on the upper off-diagonal.</w:t>
       </w:r>
       <w:r>
         <w:t xml:space="preserve"> </w:t>
@@ -6247,7 +6774,7 @@
         <w:t xml:space="preserve"> </w:t>
       </w:r>
       <w:r>
-        <w:t xml:space="preserve">Among-environment behavioural correlations.</w:t>
+        <w:t xml:space="preserve">The right panel displays among-environment behavioural correlations on the lower off-diagonal. The hunting behaviour names were abbreviated for simplicity</w:t>
       </w:r>
     </w:p>
     <w:p>
@@ -6259,11 +6786,11 @@
       <w:pPr>
         <w:pStyle w:val="Heading1"/>
       </w:pPr>
-      <w:bookmarkStart w:id="40" w:name="acknowledgements"/>
+      <w:bookmarkStart w:id="42" w:name="acknowledgements"/>
       <w:r>
         <w:t xml:space="preserve">Acknowledgements:</w:t>
       </w:r>
-      <w:bookmarkEnd w:id="40"/>
+      <w:bookmarkEnd w:id="42"/>
     </w:p>
     <w:p>
       <w:pPr>
@@ -6277,11 +6804,11 @@
       <w:pPr>
         <w:pStyle w:val="Heading1"/>
       </w:pPr>
-      <w:bookmarkStart w:id="41" w:name="author-contributions"/>
+      <w:bookmarkStart w:id="43" w:name="author-contributions"/>
       <w:r>
         <w:t xml:space="preserve">Author contributions:</w:t>
       </w:r>
-      <w:bookmarkEnd w:id="41"/>
+      <w:bookmarkEnd w:id="43"/>
     </w:p>
     <w:p>
       <w:pPr>
@@ -6295,11 +6822,11 @@
       <w:pPr>
         <w:pStyle w:val="Heading1"/>
       </w:pPr>
-      <w:bookmarkStart w:id="42" w:name="competing-interests"/>
+      <w:bookmarkStart w:id="44" w:name="competing-interests"/>
       <w:r>
         <w:t xml:space="preserve">Competing interests:</w:t>
       </w:r>
-      <w:bookmarkEnd w:id="42"/>
+      <w:bookmarkEnd w:id="44"/>
     </w:p>
     <w:p>
       <w:pPr>
@@ -6313,11 +6840,11 @@
       <w:pPr>
         <w:pStyle w:val="Heading1"/>
       </w:pPr>
-      <w:bookmarkStart w:id="43" w:name="grant-information"/>
+      <w:bookmarkStart w:id="45" w:name="grant-information"/>
       <w:r>
         <w:t xml:space="preserve">Grant information:</w:t>
       </w:r>
-      <w:bookmarkEnd w:id="43"/>
+      <w:bookmarkEnd w:id="45"/>
     </w:p>
     <w:p>
       <w:pPr>
@@ -6331,11 +6858,11 @@
       <w:pPr>
         <w:pStyle w:val="Heading1"/>
       </w:pPr>
-      <w:bookmarkStart w:id="44" w:name="data-availability-statement"/>
+      <w:bookmarkStart w:id="46" w:name="data-availability-statement"/>
       <w:r>
         <w:t xml:space="preserve">Data availability statement:</w:t>
       </w:r>
-      <w:bookmarkEnd w:id="44"/>
+      <w:bookmarkEnd w:id="46"/>
     </w:p>
     <w:p>
       <w:pPr>
@@ -6347,7 +6874,7 @@
       <w:r>
         <w:t xml:space="preserve"> </w:t>
       </w:r>
-      <w:hyperlink r:id="rId45">
+      <w:hyperlink r:id="rId47">
         <w:r>
           <w:rPr>
             <w:rStyle w:val="Hyperlink"/>
@@ -6363,14 +6890,14 @@
       <w:pPr>
         <w:pStyle w:val="Heading1"/>
       </w:pPr>
-      <w:bookmarkStart w:id="46" w:name="references"/>
+      <w:bookmarkStart w:id="48" w:name="references"/>
       <w:r>
         <w:t xml:space="preserve">References</w:t>
       </w:r>
-      <w:bookmarkEnd w:id="46"/>
-    </w:p>
-    <w:bookmarkStart w:id="109" w:name="refs"/>
-    <w:bookmarkStart w:id="47" w:name="ref-ahmadProblemPredictingReal2014"/>
+      <w:bookmarkEnd w:id="48"/>
+    </w:p>
+    <w:bookmarkStart w:id="113" w:name="refs"/>
+    <w:bookmarkStart w:id="49" w:name="ref-ahmadProblemPredictingReal2014"/>
     <w:p>
       <w:pPr>
         <w:pStyle w:val="Bibliography"/>
@@ -6391,8 +6918,8 @@
         <w:t xml:space="preserve">, Springer Proceedings in Complexity (eds. Ahmad, M.A., Shen, C., Srivastava, J. &amp; Contractor, N.). Springer International Publishing, Cham, pp. 1–18.</w:t>
       </w:r>
     </w:p>
-    <w:bookmarkEnd w:id="47"/>
-    <w:bookmarkStart w:id="48" w:name="ref-araujoEcologicalCausesIndividual2011"/>
+    <w:bookmarkEnd w:id="49"/>
+    <w:bookmarkStart w:id="50" w:name="ref-araujoEcologicalCausesIndividual2011"/>
     <w:p>
       <w:pPr>
         <w:pStyle w:val="Bibliography"/>
@@ -6413,8 +6940,8 @@
         <w:t xml:space="preserve">, 14, 948–958.</w:t>
       </w:r>
     </w:p>
-    <w:bookmarkEnd w:id="48"/>
-    <w:bookmarkStart w:id="49" w:name="ref-arthurSouthWinterWithindive2016"/>
+    <w:bookmarkEnd w:id="50"/>
+    <w:bookmarkStart w:id="51" w:name="ref-arthurSouthWinterWithindive2016"/>
     <w:p>
       <w:pPr>
         <w:pStyle w:val="Bibliography"/>
@@ -6435,8 +6962,8 @@
         <w:t xml:space="preserve">, 30, 1623–1637.</w:t>
       </w:r>
     </w:p>
-    <w:bookmarkEnd w:id="49"/>
-    <w:bookmarkStart w:id="50" w:name="X96c4258e86bc4bebaf88d0c2138881d5bccd865"/>
+    <w:bookmarkEnd w:id="51"/>
+    <w:bookmarkStart w:id="52" w:name="X96c4258e86bc4bebaf88d0c2138881d5bccd865"/>
     <w:p>
       <w:pPr>
         <w:pStyle w:val="Bibliography"/>
@@ -6457,8 +6984,8 @@
         <w:t xml:space="preserve">, 18, 260–261.</w:t>
       </w:r>
     </w:p>
-    <w:bookmarkEnd w:id="50"/>
-    <w:bookmarkStart w:id="51" w:name="ref-Barbe.etal2020"/>
+    <w:bookmarkEnd w:id="52"/>
+    <w:bookmarkStart w:id="53" w:name="ref-Barbe.etal2020"/>
     <w:p>
       <w:pPr>
         <w:pStyle w:val="Bibliography"/>
@@ -6479,8 +7006,8 @@
         <w:t xml:space="preserve">, 35, 557–560.</w:t>
       </w:r>
     </w:p>
-    <w:bookmarkEnd w:id="51"/>
-    <w:bookmarkStart w:id="52" w:name="ref-belgradPredatorPreyInteractions2016"/>
+    <w:bookmarkEnd w:id="53"/>
+    <w:bookmarkStart w:id="54" w:name="ref-belgradPredatorPreyInteractions2016"/>
     <w:p>
       <w:pPr>
         <w:pStyle w:val="Bibliography"/>
@@ -6501,8 +7028,8 @@
         <w:t xml:space="preserve">, 283, 20160408.</w:t>
       </w:r>
     </w:p>
-    <w:bookmarkEnd w:id="52"/>
-    <w:bookmarkStart w:id="53" w:name="X6d39fdf9ffabb054a8830276828b64550832749"/>
+    <w:bookmarkEnd w:id="54"/>
+    <w:bookmarkStart w:id="55" w:name="X6d39fdf9ffabb054a8830276828b64550832749"/>
     <w:p>
       <w:pPr>
         <w:pStyle w:val="Bibliography"/>
@@ -6523,8 +7050,8 @@
         <w:t xml:space="preserve">, 244, 235–245.</w:t>
       </w:r>
     </w:p>
-    <w:bookmarkEnd w:id="53"/>
-    <w:bookmarkStart w:id="54" w:name="X49f4575a21e91988218304a8e769c7dc0c7467a"/>
+    <w:bookmarkEnd w:id="55"/>
+    <w:bookmarkStart w:id="56" w:name="X49f4575a21e91988218304a8e769c7dc0c7467a"/>
     <w:p>
       <w:pPr>
         <w:pStyle w:val="Bibliography"/>
@@ -6545,8 +7072,8 @@
         <w:t xml:space="preserve">, 10, 313–318.</w:t>
       </w:r>
     </w:p>
-    <w:bookmarkEnd w:id="54"/>
-    <w:bookmarkStart w:id="55" w:name="ref-butlerForagingModeChameleon2005"/>
+    <w:bookmarkEnd w:id="56"/>
+    <w:bookmarkStart w:id="57" w:name="ref-butlerForagingModeChameleon2005"/>
     <w:p>
       <w:pPr>
         <w:pStyle w:val="Bibliography"/>
@@ -6567,8 +7094,8 @@
         <w:t xml:space="preserve">, 84, 797–808.</w:t>
       </w:r>
     </w:p>
-    <w:bookmarkEnd w:id="55"/>
-    <w:bookmarkStart w:id="56" w:name="ref-burknerBrmsPackageBayesian2017"/>
+    <w:bookmarkEnd w:id="57"/>
+    <w:bookmarkStart w:id="58" w:name="ref-burknerBrmsPackageBayesian2017"/>
     <w:p>
       <w:pPr>
         <w:pStyle w:val="Bibliography"/>
@@ -6589,8 +7116,8 @@
         <w:t xml:space="preserve">, 80, 1–28.</w:t>
       </w:r>
     </w:p>
-    <w:bookmarkEnd w:id="56"/>
-    <w:bookmarkStart w:id="57" w:name="X54345ede4c611a347854928b2cf6b97db0571c2"/>
+    <w:bookmarkEnd w:id="58"/>
+    <w:bookmarkStart w:id="59" w:name="X54345ede4c611a347854928b2cf6b97db0571c2"/>
     <w:p>
       <w:pPr>
         <w:pStyle w:val="Bibliography"/>
@@ -6611,8 +7138,8 @@
         <w:t xml:space="preserve">, 578, 151–166.</w:t>
       </w:r>
     </w:p>
-    <w:bookmarkEnd w:id="57"/>
-    <w:bookmarkStart w:id="58" w:name="ref-Carter.etal2013"/>
+    <w:bookmarkEnd w:id="59"/>
+    <w:bookmarkStart w:id="60" w:name="ref-Carter.etal2013"/>
     <w:p>
       <w:pPr>
         <w:pStyle w:val="Bibliography"/>
@@ -6633,8 +7160,8 @@
         <w:t xml:space="preserve">, 88, 465–475.</w:t>
       </w:r>
     </w:p>
-    <w:bookmarkEnd w:id="58"/>
-    <w:bookmarkStart w:id="59" w:name="ref-changPredatorPersonalityPrey2017"/>
+    <w:bookmarkEnd w:id="60"/>
+    <w:bookmarkStart w:id="61" w:name="ref-changPredatorPersonalityPrey2017"/>
     <w:p>
       <w:pPr>
         <w:pStyle w:val="Bibliography"/>
@@ -6655,8 +7182,8 @@
         <w:t xml:space="preserve">, 7, 40734.</w:t>
       </w:r>
     </w:p>
-    <w:bookmarkEnd w:id="59"/>
-    <w:bookmarkStart w:id="60" w:name="ref-cooperForagingModeControversy2005"/>
+    <w:bookmarkEnd w:id="61"/>
+    <w:bookmarkStart w:id="62" w:name="ref-cooperForagingModeControversy2005"/>
     <w:p>
       <w:pPr>
         <w:pStyle w:val="Bibliography"/>
@@ -6677,8 +7204,8 @@
         <w:t xml:space="preserve">, 267, 179–190.</w:t>
       </w:r>
     </w:p>
-    <w:bookmarkEnd w:id="60"/>
-    <w:bookmarkStart w:id="61" w:name="ref-courbinShorttermPreyField2018"/>
+    <w:bookmarkEnd w:id="62"/>
+    <w:bookmarkStart w:id="63" w:name="ref-courbinShorttermPreyField2018"/>
     <w:p>
       <w:pPr>
         <w:pStyle w:val="Bibliography"/>
@@ -6714,8 +7241,8 @@
         <w:t xml:space="preserve">, 21, 1043–1054.</w:t>
       </w:r>
     </w:p>
-    <w:bookmarkEnd w:id="61"/>
-    <w:bookmarkStart w:id="62" w:name="ref-Dall.Griffith2014"/>
+    <w:bookmarkEnd w:id="63"/>
+    <w:bookmarkStart w:id="64" w:name="ref-Dall.Griffith2014"/>
     <w:p>
       <w:pPr>
         <w:pStyle w:val="Bibliography"/>
@@ -6736,8 +7263,8 @@
         <w:t xml:space="preserve">, 2.</w:t>
       </w:r>
     </w:p>
-    <w:bookmarkEnd w:id="62"/>
-    <w:bookmarkStart w:id="63" w:name="X37438b96441d1649324486083d915cfff7e3581"/>
+    <w:bookmarkEnd w:id="64"/>
+    <w:bookmarkStart w:id="65" w:name="X37438b96441d1649324486083d915cfff7e3581"/>
     <w:p>
       <w:pPr>
         <w:pStyle w:val="Bibliography"/>
@@ -6758,8 +7285,8 @@
         <w:t xml:space="preserve">, 82, 39–54.</w:t>
       </w:r>
     </w:p>
-    <w:bookmarkEnd w:id="63"/>
-    <w:bookmarkStart w:id="64" w:name="Xcd361b28d7f9d777c9d9c3e3b1047b3ad4aeea7"/>
+    <w:bookmarkEnd w:id="65"/>
+    <w:bookmarkStart w:id="66" w:name="Xcd361b28d7f9d777c9d9c3e3b1047b3ad4aeea7"/>
     <w:p>
       <w:pPr>
         <w:pStyle w:val="Bibliography"/>
@@ -6780,8 +7307,8 @@
         <w:t xml:space="preserve">, 126, 865–869.</w:t>
       </w:r>
     </w:p>
-    <w:bookmarkEnd w:id="64"/>
-    <w:bookmarkStart w:id="65" w:name="ref-donihueAegeanWallLizards2016"/>
+    <w:bookmarkEnd w:id="66"/>
+    <w:bookmarkStart w:id="67" w:name="ref-donihueAegeanWallLizards2016"/>
     <w:p>
       <w:pPr>
         <w:pStyle w:val="Bibliography"/>
@@ -6802,8 +7329,8 @@
         <w:t xml:space="preserve">, 6, 7433–7442.</w:t>
       </w:r>
     </w:p>
-    <w:bookmarkEnd w:id="65"/>
-    <w:bookmarkStart w:id="66" w:name="X070a3e41d1030f76557a84b47e2fda6e7bcd7db"/>
+    <w:bookmarkEnd w:id="67"/>
+    <w:bookmarkStart w:id="68" w:name="X070a3e41d1030f76557a84b47e2fda6e7bcd7db"/>
     <w:p>
       <w:pPr>
         <w:pStyle w:val="Bibliography"/>
@@ -6824,8 +7351,8 @@
         <w:t xml:space="preserve">, 34.</w:t>
       </w:r>
     </w:p>
-    <w:bookmarkEnd w:id="66"/>
-    <w:bookmarkStart w:id="67" w:name="ref-glaudasForagingModeRelative2019"/>
+    <w:bookmarkEnd w:id="68"/>
+    <w:bookmarkStart w:id="69" w:name="ref-glaudasForagingModeRelative2019"/>
     <w:p>
       <w:pPr>
         <w:pStyle w:val="Bibliography"/>
@@ -6861,8 +7388,8 @@
         <w:t xml:space="preserve">, 88, 757–767.</w:t>
       </w:r>
     </w:p>
-    <w:bookmarkEnd w:id="67"/>
-    <w:bookmarkStart w:id="68" w:name="ref-griffenRoleIndividualBehavior2012"/>
+    <w:bookmarkEnd w:id="69"/>
+    <w:bookmarkStart w:id="70" w:name="ref-griffenRoleIndividualBehavior2012"/>
     <w:p>
       <w:pPr>
         <w:pStyle w:val="Bibliography"/>
@@ -6883,8 +7410,8 @@
         <w:t xml:space="preserve">, 93, 1935–1943.</w:t>
       </w:r>
     </w:p>
-    <w:bookmarkEnd w:id="68"/>
-    <w:bookmarkStart w:id="69" w:name="X783358d03337dcc16cd0d4f1b8959c6ee3b67b6"/>
+    <w:bookmarkEnd w:id="70"/>
+    <w:bookmarkStart w:id="71" w:name="X783358d03337dcc16cd0d4f1b8959c6ee3b67b6"/>
     <w:p>
       <w:pPr>
         <w:pStyle w:val="Bibliography"/>
@@ -6905,8 +7432,8 @@
         <w:t xml:space="preserve">, 3, e1114.</w:t>
       </w:r>
     </w:p>
-    <w:bookmarkEnd w:id="69"/>
-    <w:bookmarkStart w:id="70" w:name="ref-heithausFeedingStrategiesTactics2018"/>
+    <w:bookmarkEnd w:id="71"/>
+    <w:bookmarkStart w:id="72" w:name="ref-heithausFeedingStrategiesTactics2018"/>
     <w:p>
       <w:pPr>
         <w:pStyle w:val="Bibliography"/>
@@ -6930,8 +7457,8 @@
         <w:t xml:space="preserve">(eds. Würsig, B., Thewissen, J.G.M. &amp; Kovacs, K.M.). Academic Press, pp. 354–363.</w:t>
       </w:r>
     </w:p>
-    <w:bookmarkEnd w:id="70"/>
-    <w:bookmarkStart w:id="71" w:name="ref-helfmanModeSelectionMode1990"/>
+    <w:bookmarkEnd w:id="72"/>
+    <w:bookmarkStart w:id="73" w:name="ref-helfmanModeSelectionMode1990"/>
     <w:p>
       <w:pPr>
         <w:pStyle w:val="Bibliography"/>
@@ -6955,8 +7482,8 @@
         <w:t xml:space="preserve">(eds. Slater, P.J.B., Rosenblatt, J.S. &amp; Beer, C.). Academic Press, pp. 249–298.</w:t>
       </w:r>
     </w:p>
-    <w:bookmarkEnd w:id="71"/>
-    <w:bookmarkStart w:id="72" w:name="X0eed6642a1a3553bf7b23eac28e505514aa2f0e"/>
+    <w:bookmarkEnd w:id="73"/>
+    <w:bookmarkStart w:id="74" w:name="X0eed6642a1a3553bf7b23eac28e505514aa2f0e"/>
     <w:p>
       <w:pPr>
         <w:pStyle w:val="Bibliography"/>
@@ -6977,8 +7504,8 @@
         <w:t xml:space="preserve">, 8.</w:t>
       </w:r>
     </w:p>
-    <w:bookmarkEnd w:id="72"/>
-    <w:bookmarkStart w:id="73" w:name="X630f9aa43fa28b4f8766d5db16c7c009d6eaa03"/>
+    <w:bookmarkEnd w:id="74"/>
+    <w:bookmarkStart w:id="75" w:name="X630f9aa43fa28b4f8766d5db16c7c009d6eaa03"/>
     <w:p>
       <w:pPr>
         <w:pStyle w:val="Bibliography"/>
@@ -6999,8 +7526,8 @@
         <w:t xml:space="preserve">, 62, 991–999.</w:t>
       </w:r>
     </w:p>
-    <w:bookmarkEnd w:id="73"/>
-    <w:bookmarkStart w:id="74" w:name="ref-inoueForagingStrategyMantid1983"/>
+    <w:bookmarkEnd w:id="75"/>
+    <w:bookmarkStart w:id="76" w:name="ref-inoueForagingStrategyMantid1983"/>
     <w:p>
       <w:pPr>
         <w:pStyle w:val="Bibliography"/>
@@ -7021,8 +7548,8 @@
         <w:t xml:space="preserve">, 56, 264–271.</w:t>
       </w:r>
     </w:p>
-    <w:bookmarkEnd w:id="74"/>
-    <w:bookmarkStart w:id="75" w:name="ref-jamesEffectsHabitatComplexity1994"/>
+    <w:bookmarkEnd w:id="76"/>
+    <w:bookmarkStart w:id="77" w:name="ref-jamesEffectsHabitatComplexity1994"/>
     <w:p>
       <w:pPr>
         <w:pStyle w:val="Bibliography"/>
@@ -7043,8 +7570,8 @@
         <w:t xml:space="preserve">, 176, 187–200.</w:t>
       </w:r>
     </w:p>
-    <w:bookmarkEnd w:id="75"/>
-    <w:bookmarkStart w:id="76" w:name="X18b57670621cc448cafd4fa43ce2a647e6c853c"/>
+    <w:bookmarkEnd w:id="77"/>
+    <w:bookmarkStart w:id="78" w:name="X18b57670621cc448cafd4fa43ce2a647e6c853c"/>
     <w:p>
       <w:pPr>
         <w:pStyle w:val="Bibliography"/>
@@ -7065,8 +7592,8 @@
         <w:t xml:space="preserve">, 43, 846–849.</w:t>
       </w:r>
     </w:p>
-    <w:bookmarkEnd w:id="76"/>
-    <w:bookmarkStart w:id="77" w:name="X65ba4c4f8f62f315f47d37a89d7fc0d9e5f7e37"/>
+    <w:bookmarkEnd w:id="78"/>
+    <w:bookmarkStart w:id="79" w:name="X65ba4c4f8f62f315f47d37a89d7fc0d9e5f7e37"/>
     <w:p>
       <w:pPr>
         <w:pStyle w:val="Bibliography"/>
@@ -7087,8 +7614,8 @@
         <w:t xml:space="preserve">, 161, 837–847.</w:t>
       </w:r>
     </w:p>
-    <w:bookmarkEnd w:id="77"/>
-    <w:bookmarkStart w:id="78" w:name="ref-laurelInfluenceCruisingAmbush2006"/>
+    <w:bookmarkEnd w:id="79"/>
+    <w:bookmarkStart w:id="80" w:name="ref-laurelInfluenceCruisingAmbush2006"/>
     <w:p>
       <w:pPr>
         <w:pStyle w:val="Bibliography"/>
@@ -7109,8 +7636,8 @@
         <w:t xml:space="preserve">, 329, 34–46.</w:t>
       </w:r>
     </w:p>
-    <w:bookmarkEnd w:id="78"/>
-    <w:bookmarkStart w:id="79" w:name="ref-limaPuttingPredatorsBack2002"/>
+    <w:bookmarkEnd w:id="80"/>
+    <w:bookmarkStart w:id="81" w:name="ref-limaPuttingPredatorsBack2002"/>
     <w:p>
       <w:pPr>
         <w:pStyle w:val="Bibliography"/>
@@ -7131,8 +7658,8 @@
         <w:t xml:space="preserve">, 17, 70–75.</w:t>
       </w:r>
     </w:p>
-    <w:bookmarkEnd w:id="79"/>
-    <w:bookmarkStart w:id="80" w:name="ref-lofgrenUntappedPotentialVirtual2007"/>
+    <w:bookmarkEnd w:id="81"/>
+    <w:bookmarkStart w:id="82" w:name="ref-lofgrenUntappedPotentialVirtual2007"/>
     <w:p>
       <w:pPr>
         <w:pStyle w:val="Bibliography"/>
@@ -7153,8 +7680,8 @@
         <w:t xml:space="preserve">, 7, 625–629.</w:t>
       </w:r>
     </w:p>
-    <w:bookmarkEnd w:id="80"/>
-    <w:bookmarkStart w:id="81" w:name="ref-mccoyHabitatStructureEvolution1991"/>
+    <w:bookmarkEnd w:id="82"/>
+    <w:bookmarkStart w:id="83" w:name="ref-mccoyHabitatStructureEvolution1991"/>
     <w:p>
       <w:pPr>
         <w:pStyle w:val="Bibliography"/>
@@ -7175,8 +7702,8 @@
         <w:t xml:space="preserve">, Population and Community Biology Series (eds. Bell, S.S., McCoy, E.D. &amp; Mushinsky, H.R.). Springer Netherlands, Dordrecht, pp. 3–27.</w:t>
       </w:r>
     </w:p>
-    <w:bookmarkEnd w:id="81"/>
-    <w:bookmarkStart w:id="82" w:name="Xce86095c5c06e8f0b839c33982ae0988b3e105c"/>
+    <w:bookmarkEnd w:id="83"/>
+    <w:bookmarkStart w:id="84" w:name="Xce86095c5c06e8f0b839c33982ae0988b3e105c"/>
     <w:p>
       <w:pPr>
         <w:pStyle w:val="Bibliography"/>
@@ -7197,8 +7724,8 @@
         <w:t xml:space="preserve">, 182, 704–717.</w:t>
       </w:r>
     </w:p>
-    <w:bookmarkEnd w:id="82"/>
-    <w:bookmarkStart w:id="83" w:name="ref-mclaughlinSearchModesBirds1989"/>
+    <w:bookmarkEnd w:id="84"/>
+    <w:bookmarkStart w:id="85" w:name="ref-mclaughlinSearchModesBirds1989"/>
     <w:p>
       <w:pPr>
         <w:pStyle w:val="Bibliography"/>
@@ -7219,8 +7746,8 @@
         <w:t xml:space="preserve">, 133, 654–670.</w:t>
       </w:r>
     </w:p>
-    <w:bookmarkEnd w:id="83"/>
-    <w:bookmarkStart w:id="84" w:name="Xee171ba6d7923118023addb2d6d091d98c59b88"/>
+    <w:bookmarkEnd w:id="85"/>
+    <w:bookmarkStart w:id="86" w:name="Xee171ba6d7923118023addb2d6d091d98c59b88"/>
     <w:p>
       <w:pPr>
         <w:pStyle w:val="Bibliography"/>
@@ -7241,8 +7768,8 @@
         <w:t xml:space="preserve">, 20, 313–317.</w:t>
       </w:r>
     </w:p>
-    <w:bookmarkEnd w:id="84"/>
-    <w:bookmarkStart w:id="85" w:name="ref-Miles.etal2007"/>
+    <w:bookmarkEnd w:id="86"/>
+    <w:bookmarkStart w:id="87" w:name="ref-Miles.etal2007"/>
     <w:p>
       <w:pPr>
         <w:pStyle w:val="Bibliography"/>
@@ -7266,8 +7793,8 @@
         <w:t xml:space="preserve">(eds. Miles, D.B., McBrayer, L.B. &amp; Reilly, S.M.). Cambridge University Press, Cambridge, pp. 49–93.</w:t>
       </w:r>
     </w:p>
-    <w:bookmarkEnd w:id="85"/>
-    <w:bookmarkStart w:id="86" w:name="ref-millerFearMovePredator2014"/>
+    <w:bookmarkEnd w:id="87"/>
+    <w:bookmarkStart w:id="88" w:name="ref-millerFearMovePredator2014"/>
     <w:p>
       <w:pPr>
         <w:pStyle w:val="Bibliography"/>
@@ -7288,13 +7815,57 @@
         <w:t xml:space="preserve">, 83, 214–222.</w:t>
       </w:r>
     </w:p>
-    <w:bookmarkEnd w:id="86"/>
-    <w:bookmarkStart w:id="87" w:name="X5d57dfca6126fba501bec5665a39c5d4f069cbd"/>
+    <w:bookmarkEnd w:id="88"/>
+    <w:bookmarkStart w:id="89" w:name="ref-Nakagawa.Cuthill2007"/>
     <w:p>
       <w:pPr>
         <w:pStyle w:val="Bibliography"/>
       </w:pPr>
       <w:r>
+        <w:t xml:space="preserve">Nakagawa, S. &amp; Cuthill, I.C. (2007). Effect size, confidence interval and statistical significance: A practical guide for biologists.</w:t>
+      </w:r>
+      <w:r>
+        <w:t xml:space="preserve"> </w:t>
+      </w:r>
+      <w:r>
+        <w:rPr>
+          <w:i/>
+        </w:rPr>
+        <w:t xml:space="preserve">Biological Reviews</w:t>
+      </w:r>
+      <w:r>
+        <w:t xml:space="preserve">, 82, 591–605.</w:t>
+      </w:r>
+    </w:p>
+    <w:bookmarkEnd w:id="89"/>
+    <w:bookmarkStart w:id="90" w:name="X8aee6e154d88eae1286038772706e938a4eb570"/>
+    <w:p>
+      <w:pPr>
+        <w:pStyle w:val="Bibliography"/>
+      </w:pPr>
+      <w:r>
+        <w:t xml:space="preserve">Nakagawa, S., Johnson, P.C.D. &amp; Schielzeth, H. (2017). The coefficient of determination R2 and intra-class correlation coefficient from generalized linear mixed-effects models revisited and expanded.</w:t>
+      </w:r>
+      <w:r>
+        <w:t xml:space="preserve"> </w:t>
+      </w:r>
+      <w:r>
+        <w:rPr>
+          <w:i/>
+        </w:rPr>
+        <w:t xml:space="preserve">Journal of The Royal Society Interface</w:t>
+      </w:r>
+      <w:r>
+        <w:t xml:space="preserve">, 14, 20170213.</w:t>
+      </w:r>
+    </w:p>
+    <w:bookmarkEnd w:id="90"/>
+    <w:bookmarkStart w:id="91" w:name="X5d57dfca6126fba501bec5665a39c5d4f069cbd"/>
+    <w:p>
+      <w:pPr>
+        <w:pStyle w:val="Bibliography"/>
+      </w:pPr>
+      <w:r>
         <w:t xml:space="preserve">Nakagawa, S. &amp; Schielzeth, H. (2010). Repeatability for Gaussian and non-Gaussian data: A practical guide for biologists.</w:t>
       </w:r>
       <w:r>
@@ -7310,8 +7881,8 @@
         <w:t xml:space="preserve">, 85, 935–956.</w:t>
       </w:r>
     </w:p>
-    <w:bookmarkEnd w:id="87"/>
-    <w:bookmarkStart w:id="88" w:name="ref-Niemela.Dingemanse2014"/>
+    <w:bookmarkEnd w:id="91"/>
+    <w:bookmarkStart w:id="92" w:name="ref-Niemela.Dingemanse2014"/>
     <w:p>
       <w:pPr>
         <w:pStyle w:val="Bibliography"/>
@@ -7332,8 +7903,8 @@
         <w:t xml:space="preserve">, 29, 245–247.</w:t>
       </w:r>
     </w:p>
-    <w:bookmarkEnd w:id="88"/>
-    <w:bookmarkStart w:id="89" w:name="ref-oultramVirtualPlaguesRealworld2013"/>
+    <w:bookmarkEnd w:id="92"/>
+    <w:bookmarkStart w:id="93" w:name="ref-oultramVirtualPlaguesRealworld2013"/>
     <w:p>
       <w:pPr>
         <w:pStyle w:val="Bibliography"/>
@@ -7354,8 +7925,8 @@
         <w:t xml:space="preserve">, 39, 115–118.</w:t>
       </w:r>
     </w:p>
-    <w:bookmarkEnd w:id="89"/>
-    <w:bookmarkStart w:id="90" w:name="ref-perryEvolutionSearchModes1999"/>
+    <w:bookmarkEnd w:id="93"/>
+    <w:bookmarkStart w:id="94" w:name="ref-perryEvolutionSearchModes1999"/>
     <w:p>
       <w:pPr>
         <w:pStyle w:val="Bibliography"/>
@@ -7376,8 +7947,8 @@
         <w:t xml:space="preserve">, 153, 98–109.</w:t>
       </w:r>
     </w:p>
-    <w:bookmarkEnd w:id="90"/>
-    <w:bookmarkStart w:id="91" w:name="ref-perryForagingModeLacertid1990"/>
+    <w:bookmarkEnd w:id="94"/>
+    <w:bookmarkStart w:id="95" w:name="ref-perryForagingModeLacertid1990"/>
     <w:p>
       <w:pPr>
         <w:pStyle w:val="Bibliography"/>
@@ -7413,8 +7984,8 @@
         <w:t xml:space="preserve">, 11, 373–384.</w:t>
       </w:r>
     </w:p>
-    <w:bookmarkEnd w:id="91"/>
-    <w:bookmarkStart w:id="92" w:name="ref-pettorelliChapterTwoIndividual2015"/>
+    <w:bookmarkEnd w:id="95"/>
+    <w:bookmarkStart w:id="96" w:name="ref-pettorelliChapterTwoIndividual2015"/>
     <w:p>
       <w:pPr>
         <w:pStyle w:val="Bibliography"/>
@@ -7435,8 +8006,8 @@
         <w:t xml:space="preserve">, Trait-Based Ecology - From Structure to Function (eds. Pawar, S., Woodward, G. &amp; Dell, A.I.). Academic Press, pp. 19–44.</w:t>
       </w:r>
     </w:p>
-    <w:bookmarkEnd w:id="92"/>
-    <w:bookmarkStart w:id="93" w:name="Xc33e9e25cdaa6e4940352a113ce608263652ba7"/>
+    <w:bookmarkEnd w:id="96"/>
+    <w:bookmarkStart w:id="97" w:name="Xc33e9e25cdaa6e4940352a113ce608263652ba7"/>
     <w:p>
       <w:pPr>
         <w:pStyle w:val="Bibliography"/>
@@ -7457,8 +8028,8 @@
         <w:t xml:space="preserve">, 578, 117–150.</w:t>
       </w:r>
     </w:p>
-    <w:bookmarkEnd w:id="93"/>
-    <w:bookmarkStart w:id="94" w:name="ref-preisserPredatorHuntingMode2007"/>
+    <w:bookmarkEnd w:id="97"/>
+    <w:bookmarkStart w:id="98" w:name="ref-preisserPredatorHuntingMode2007"/>
     <w:p>
       <w:pPr>
         <w:pStyle w:val="Bibliography"/>
@@ -7479,8 +8050,8 @@
         <w:t xml:space="preserve">, 88, 2744–2751.</w:t>
       </w:r>
     </w:p>
-    <w:bookmarkEnd w:id="94"/>
-    <w:bookmarkStart w:id="95" w:name="ref-robinsonForagingBehaviorForest1982"/>
+    <w:bookmarkEnd w:id="98"/>
+    <w:bookmarkStart w:id="99" w:name="ref-robinsonForagingBehaviorForest1982"/>
     <w:p>
       <w:pPr>
         <w:pStyle w:val="Bibliography"/>
@@ -7501,8 +8072,8 @@
         <w:t xml:space="preserve">, 63, 1918–1931.</w:t>
       </w:r>
     </w:p>
-    <w:bookmarkEnd w:id="95"/>
-    <w:bookmarkStart w:id="96" w:name="ref-romeroContrastingCascadeEffects2011"/>
+    <w:bookmarkEnd w:id="99"/>
+    <w:bookmarkStart w:id="100" w:name="ref-romeroContrastingCascadeEffects2011"/>
     <w:p>
       <w:pPr>
         <w:pStyle w:val="Bibliography"/>
@@ -7523,8 +8094,8 @@
         <w:t xml:space="preserve">, 80, 696–704.</w:t>
       </w:r>
     </w:p>
-    <w:bookmarkEnd w:id="96"/>
-    <w:bookmarkStart w:id="97" w:name="ref-rossVirtualWorldsLaboratories2015"/>
+    <w:bookmarkEnd w:id="100"/>
+    <w:bookmarkStart w:id="101" w:name="ref-rossVirtualWorldsLaboratories2015"/>
     <w:p>
       <w:pPr>
         <w:pStyle w:val="Bibliography"/>
@@ -7545,8 +8116,8 @@
         <w:t xml:space="preserve">. American Cancer Society, pp. 1–15.</w:t>
       </w:r>
     </w:p>
-    <w:bookmarkEnd w:id="97"/>
-    <w:bookmarkStart w:id="98" w:name="Xc2b465bcf30da8df91342161a25763f9ba21634"/>
+    <w:bookmarkEnd w:id="101"/>
+    <w:bookmarkStart w:id="102" w:name="Xc2b465bcf30da8df91342161a25763f9ba21634"/>
     <w:p>
       <w:pPr>
         <w:pStyle w:val="Bibliography"/>
@@ -7567,8 +8138,8 @@
         <w:t xml:space="preserve">, 61, 679–688.</w:t>
       </w:r>
     </w:p>
-    <w:bookmarkEnd w:id="98"/>
-    <w:bookmarkStart w:id="99" w:name="ref-scharfEfficiencyEvaluationTwo2006"/>
+    <w:bookmarkEnd w:id="102"/>
+    <w:bookmarkStart w:id="103" w:name="ref-scharfEfficiencyEvaluationTwo2006"/>
     <w:p>
       <w:pPr>
         <w:pStyle w:val="Bibliography"/>
@@ -7589,8 +8160,8 @@
         <w:t xml:space="preserve">, 168, 350–357.</w:t>
       </w:r>
     </w:p>
-    <w:bookmarkEnd w:id="99"/>
-    <w:bookmarkStart w:id="100" w:name="ref-schmitzPredatorPreyFunctional2017"/>
+    <w:bookmarkEnd w:id="103"/>
+    <w:bookmarkStart w:id="104" w:name="ref-schmitzPredatorPreyFunctional2017"/>
     <w:p>
       <w:pPr>
         <w:pStyle w:val="Bibliography"/>
@@ -7611,8 +8182,8 @@
         <w:t xml:space="preserve">, 6, 1767.</w:t>
       </w:r>
     </w:p>
-    <w:bookmarkEnd w:id="100"/>
-    <w:bookmarkStart w:id="101" w:name="ref-schmitzEffectsPredatorHunting2008"/>
+    <w:bookmarkEnd w:id="104"/>
+    <w:bookmarkStart w:id="105" w:name="ref-schmitzEffectsPredatorHunting2008"/>
     <w:p>
       <w:pPr>
         <w:pStyle w:val="Bibliography"/>
@@ -7633,8 +8204,8 @@
         <w:t xml:space="preserve">, 319, 952–954.</w:t>
       </w:r>
     </w:p>
-    <w:bookmarkEnd w:id="101"/>
-    <w:bookmarkStart w:id="102" w:name="ref-Smith.Blumstein2010"/>
+    <w:bookmarkEnd w:id="105"/>
+    <w:bookmarkStart w:id="106" w:name="ref-Smith.Blumstein2010"/>
     <w:p>
       <w:pPr>
         <w:pStyle w:val="Bibliography"/>
@@ -7655,8 +8226,8 @@
         <w:t xml:space="preserve">, 21, 919–926.</w:t>
       </w:r>
     </w:p>
-    <w:bookmarkEnd w:id="102"/>
-    <w:bookmarkStart w:id="103" w:name="ref-tinkerFoodLimitationLeads2008"/>
+    <w:bookmarkEnd w:id="106"/>
+    <w:bookmarkStart w:id="107" w:name="ref-tinkerFoodLimitationLeads2008"/>
     <w:p>
       <w:pPr>
         <w:pStyle w:val="Bibliography"/>
@@ -7677,8 +8248,8 @@
         <w:t xml:space="preserve">, 105, 560–565.</w:t>
       </w:r>
     </w:p>
-    <w:bookmarkEnd w:id="103"/>
-    <w:bookmarkStart w:id="104" w:name="Xa9f710354cc886f3275f2724e3e26c0203e8293"/>
+    <w:bookmarkEnd w:id="107"/>
+    <w:bookmarkStart w:id="108" w:name="Xa9f710354cc886f3275f2724e3e26c0203e8293"/>
     <w:p>
       <w:pPr>
         <w:pStyle w:val="Bibliography"/>
@@ -7699,8 +8270,8 @@
         <w:t xml:space="preserve">, 182, 55–69.</w:t>
       </w:r>
     </w:p>
-    <w:bookmarkEnd w:id="104"/>
-    <w:bookmarkStart w:id="105" w:name="X2d34a8037745a9f1e9ed0eb47d31f23e92657a6"/>
+    <w:bookmarkEnd w:id="108"/>
+    <w:bookmarkStart w:id="109" w:name="X2d34a8037745a9f1e9ed0eb47d31f23e92657a6"/>
     <w:p>
       <w:pPr>
         <w:pStyle w:val="Bibliography"/>
@@ -7721,8 +8292,8 @@
         <w:t xml:space="preserve">, 83, 1469–1477.</w:t>
       </w:r>
     </w:p>
-    <w:bookmarkEnd w:id="105"/>
-    <w:bookmarkStart w:id="106" w:name="Xb8e06baef9fc039277be24829330ae0d3c7685a"/>
+    <w:bookmarkEnd w:id="109"/>
+    <w:bookmarkStart w:id="110" w:name="Xb8e06baef9fc039277be24829330ae0d3c7685a"/>
     <w:p>
       <w:pPr>
         <w:pStyle w:val="Bibliography"/>
@@ -7743,8 +8314,8 @@
         <w:t xml:space="preserve">, 35, 157–162.</w:t>
       </w:r>
     </w:p>
-    <w:bookmarkEnd w:id="106"/>
-    <w:bookmarkStart w:id="107" w:name="X08c79baa18815f94bac099087cab6c4152edd9e"/>
+    <w:bookmarkEnd w:id="110"/>
+    <w:bookmarkStart w:id="111" w:name="X08c79baa18815f94bac099087cab6c4152edd9e"/>
     <w:p>
       <w:pPr>
         <w:pStyle w:val="Bibliography"/>
@@ -7765,8 +8336,8 @@
         <w:t xml:space="preserve">, 12, 23.</w:t>
       </w:r>
     </w:p>
-    <w:bookmarkEnd w:id="107"/>
-    <w:bookmarkStart w:id="108" w:name="X89cbf97abb5d246fb23142725c80f283ab643dd"/>
+    <w:bookmarkEnd w:id="111"/>
+    <w:bookmarkStart w:id="112" w:name="X89cbf97abb5d246fb23142725c80f283ab643dd"/>
     <w:p>
       <w:pPr>
         <w:pStyle w:val="Bibliography"/>
@@ -7787,8 +8358,8 @@
         <w:t xml:space="preserve">, 27, 452–461.</w:t>
       </w:r>
     </w:p>
-    <w:bookmarkEnd w:id="108"/>
-    <w:bookmarkEnd w:id="109"/>
+    <w:bookmarkEnd w:id="112"/>
+    <w:bookmarkEnd w:id="113"/>
     <w:sectPr>
       <w:pgSz w:w="12240" w:h="15840"/>
       <w:pgMar w:top="1417" w:right="1417" w:bottom="1417" w:left="1417" w:header="720" w:footer="720" w:gutter="0"/>

</xml_diff>

<commit_message>
corrections for figure3. added in manuscript
</commit_message>
<xml_diff>
--- a/manuscript/Chapter2-manuscript.docx
+++ b/manuscript/Chapter2-manuscript.docx
@@ -707,7 +707,7 @@
         <w:t xml:space="preserve">2006; Belgrad &amp; Griffen 2016; Donihue 2016)</w:t>
       </w:r>
       <w:r>
-        <w:t xml:space="preserve">. If individual tactics allow predators to reach similar capture rates, then predators with contrasting hunting modes might coexist within a population</w:t>
+        <w:t xml:space="preserve">. (retravailler cette phrase)If individual tactics allow predators to reach similar capture rates, then predators with contrasting hunting modes might coexist within a population</w:t>
       </w:r>
       <w:r>
         <w:t xml:space="preserve"> </w:t>
@@ -6697,7 +6697,7 @@
               <a:graphicData uri="http://schemas.openxmlformats.org/drawingml/2006/picture">
                 <pic:pic>
                   <pic:nvPicPr>
-                    <pic:cNvPr descr="C:/Users/maxim/OneDrive/Documents/GitHub/Chapter2/manuscript/04_figure1.png" id="0" name="Picture"/>
+                    <pic:cNvPr descr="C:/Users/maxim/OneDrive/Documents/GitHub/Chapter2/manuscript/04_figure2.png" id="0" name="Picture"/>
                     <pic:cNvPicPr>
                       <a:picLocks noChangeArrowheads="1" noChangeAspect="1"/>
                     </pic:cNvPicPr>
@@ -6778,6 +6778,154 @@
       </w:r>
     </w:p>
     <w:p>
+      <w:pPr>
+        <w:pStyle w:val="Heading3"/>
+      </w:pPr>
+      <w:bookmarkStart w:id="42" w:name="X9d10ca4733928bb26b15aa7d42dfb45836278f1"/>
+      <w:r>
+        <w:t xml:space="preserve">(ii) Correlations between hunting behaviours</w:t>
+      </w:r>
+      <w:bookmarkEnd w:id="42"/>
+    </w:p>
+    <w:p>
+      <w:pPr>
+        <w:pStyle w:val="FirstParagraph"/>
+      </w:pPr>
+      <w:r>
+        <w:t xml:space="preserve">As we expected, the predators’ average travel speed and proportion of time spent guarding(ra0,y1a0,y3</w:t>
+      </w:r>
+      <w:r>
+        <w:t xml:space="preserve"> </w:t>
+      </w:r>
+      <w:r>
+        <w:t xml:space="preserve">305 [95% CI] = - 0.649 [ - 0.681, - 0.608]) were negatively correlated, where faster predators spent less time guarding prey (Fig. 1a, upper off-diagonal). There were no strong among-individual correlations for other trait combinations. At the residual within-individual level, we detected a small positive correlation</w:t>
+      </w:r>
+      <w:r>
+        <w:t xml:space="preserve"> </w:t>
+      </w:r>
+      <w:r>
+        <w:t xml:space="preserve">308 between travel speed and the rate of space covered (re0,y1e0,y2 ) and a [95% CI] = 0.168 [0.163, 0.177]</w:t>
+      </w:r>
+      <w:r>
+        <w:t xml:space="preserve"> </w:t>
+      </w:r>
+      <w:r>
+        <w:t xml:space="preserve">309 negative correlation between travel speed and proportion of time spent guarding prey (re0,y1e0,y3 [95% CI] =</w:t>
+      </w:r>
+      <w:r>
+        <w:t xml:space="preserve"> </w:t>
+      </w:r>
+      <w:r>
+        <w:t xml:space="preserve">310 -0.291 [ - 0.298, - 0.284]) (Fig. 1a, lower off-diagonal). Hence, matches in which a predator was faster</w:t>
+      </w:r>
+      <w:r>
+        <w:t xml:space="preserve"> </w:t>
+      </w:r>
+      <w:r>
+        <w:t xml:space="preserve">311 were also matches in which the predator covered space at a faster rate, and spent less time guarding prey.</w:t>
+      </w:r>
+      <w:r>
+        <w:t xml:space="preserve"> </w:t>
+      </w:r>
+      <w:r>
+        <w:t xml:space="preserve">312 Finally, we did not detect among-environment behavioural correlations for any trait combination (Fig. 1b).</w:t>
+      </w:r>
+    </w:p>
+    <w:p>
+      <w:pPr>
+        <w:pStyle w:val="CaptionedFigure"/>
+      </w:pPr>
+      <w:r>
+        <w:drawing>
+          <wp:inline>
+            <wp:extent cx="5969000" cy="3316111"/>
+            <wp:effectExtent b="0" l="0" r="0" t="0"/>
+            <wp:docPr descr="Figure 3. Correlations between combinations of hunting behaviours and their ICCs. We ran the model on a sample of 70 831 matches from 2 171 players who played in 27 different game environments, using different 15 avatars. The sample size of each parameter’s posterior distribution is 4000. Each correlation is computed using the BLUPs of the random effect of interest. For each panel, the ICC of the trait is displayed on the diagonal A) The left panel shows among-individual behavioural correlations on the lower off-diagonal, and residual within-individual behavioural correlations on the upper off-diagonal. B) The right panel displays among-environment behavioural correlations on the lower off-diagonal. The hunting behaviour names were abbreviated for simplicity" title="" id="1" name="Picture"/>
+            <a:graphic>
+              <a:graphicData uri="http://schemas.openxmlformats.org/drawingml/2006/picture">
+                <pic:pic>
+                  <pic:nvPicPr>
+                    <pic:cNvPr descr="C:/Users/maxim/OneDrive/Documents/GitHub/Chapter2/manuscript/04_figure3.png" id="0" name="Picture"/>
+                    <pic:cNvPicPr>
+                      <a:picLocks noChangeArrowheads="1" noChangeAspect="1"/>
+                    </pic:cNvPicPr>
+                  </pic:nvPicPr>
+                  <pic:blipFill>
+                    <a:blip r:embed="rId43"/>
+                    <a:stretch>
+                      <a:fillRect/>
+                    </a:stretch>
+                  </pic:blipFill>
+                  <pic:spPr bwMode="auto">
+                    <a:xfrm>
+                      <a:off x="0" y="0"/>
+                      <a:ext cx="5969000" cy="3316111"/>
+                    </a:xfrm>
+                    <a:prstGeom prst="rect">
+                      <a:avLst/>
+                    </a:prstGeom>
+                    <a:noFill/>
+                    <a:ln w="9525">
+                      <a:noFill/>
+                      <a:headEnd/>
+                      <a:tailEnd/>
+                    </a:ln>
+                  </pic:spPr>
+                </pic:pic>
+              </a:graphicData>
+            </a:graphic>
+          </wp:inline>
+        </w:drawing>
+      </w:r>
+    </w:p>
+    <w:p>
+      <w:pPr>
+        <w:pStyle w:val="ImageCaption"/>
+      </w:pPr>
+      <w:r>
+        <w:rPr>
+          <w:b/>
+        </w:rPr>
+        <w:t xml:space="preserve">Figure 3. Correlations between combinations of hunting behaviours and their ICCs.</w:t>
+      </w:r>
+      <w:r>
+        <w:t xml:space="preserve"> </w:t>
+      </w:r>
+      <w:r>
+        <w:t xml:space="preserve">We ran the model on a sample of 70 831 matches from 2 171 players who played in 27 different game environments, using different 15 avatars. The sample size of each parameter’s posterior distribution is 4000. Each correlation is computed using the BLUPs of the random effect of interest. For each panel, the ICC of the trait is displayed on the diagonal</w:t>
+      </w:r>
+      <w:r>
+        <w:t xml:space="preserve"> </w:t>
+      </w:r>
+      <w:r>
+        <w:rPr>
+          <w:b/>
+        </w:rPr>
+        <w:t xml:space="preserve">A)</w:t>
+      </w:r>
+      <w:r>
+        <w:t xml:space="preserve"> </w:t>
+      </w:r>
+      <w:r>
+        <w:t xml:space="preserve">The left panel shows among-individual behavioural correlations on the lower off-diagonal, and residual within-individual behavioural correlations on the upper off-diagonal.</w:t>
+      </w:r>
+      <w:r>
+        <w:t xml:space="preserve"> </w:t>
+      </w:r>
+      <w:r>
+        <w:rPr>
+          <w:b/>
+        </w:rPr>
+        <w:t xml:space="preserve">B)</w:t>
+      </w:r>
+      <w:r>
+        <w:t xml:space="preserve"> </w:t>
+      </w:r>
+      <w:r>
+        <w:t xml:space="preserve">The right panel displays among-environment behavioural correlations on the lower off-diagonal. The hunting behaviour names were abbreviated for simplicity</w:t>
+      </w:r>
+    </w:p>
+    <w:p>
       <w:r>
         <w:br w:type="page"/>
       </w:r>
@@ -6786,11 +6934,11 @@
       <w:pPr>
         <w:pStyle w:val="Heading1"/>
       </w:pPr>
-      <w:bookmarkStart w:id="42" w:name="acknowledgements"/>
+      <w:bookmarkStart w:id="44" w:name="acknowledgements"/>
       <w:r>
         <w:t xml:space="preserve">Acknowledgements:</w:t>
       </w:r>
-      <w:bookmarkEnd w:id="42"/>
+      <w:bookmarkEnd w:id="44"/>
     </w:p>
     <w:p>
       <w:pPr>
@@ -6804,11 +6952,11 @@
       <w:pPr>
         <w:pStyle w:val="Heading1"/>
       </w:pPr>
-      <w:bookmarkStart w:id="43" w:name="author-contributions"/>
+      <w:bookmarkStart w:id="45" w:name="author-contributions"/>
       <w:r>
         <w:t xml:space="preserve">Author contributions:</w:t>
       </w:r>
-      <w:bookmarkEnd w:id="43"/>
+      <w:bookmarkEnd w:id="45"/>
     </w:p>
     <w:p>
       <w:pPr>
@@ -6822,11 +6970,11 @@
       <w:pPr>
         <w:pStyle w:val="Heading1"/>
       </w:pPr>
-      <w:bookmarkStart w:id="44" w:name="competing-interests"/>
+      <w:bookmarkStart w:id="46" w:name="competing-interests"/>
       <w:r>
         <w:t xml:space="preserve">Competing interests:</w:t>
       </w:r>
-      <w:bookmarkEnd w:id="44"/>
+      <w:bookmarkEnd w:id="46"/>
     </w:p>
     <w:p>
       <w:pPr>
@@ -6840,11 +6988,11 @@
       <w:pPr>
         <w:pStyle w:val="Heading1"/>
       </w:pPr>
-      <w:bookmarkStart w:id="45" w:name="grant-information"/>
+      <w:bookmarkStart w:id="47" w:name="grant-information"/>
       <w:r>
         <w:t xml:space="preserve">Grant information:</w:t>
       </w:r>
-      <w:bookmarkEnd w:id="45"/>
+      <w:bookmarkEnd w:id="47"/>
     </w:p>
     <w:p>
       <w:pPr>
@@ -6858,11 +7006,11 @@
       <w:pPr>
         <w:pStyle w:val="Heading1"/>
       </w:pPr>
-      <w:bookmarkStart w:id="46" w:name="data-availability-statement"/>
+      <w:bookmarkStart w:id="48" w:name="data-availability-statement"/>
       <w:r>
         <w:t xml:space="preserve">Data availability statement:</w:t>
       </w:r>
-      <w:bookmarkEnd w:id="46"/>
+      <w:bookmarkEnd w:id="48"/>
     </w:p>
     <w:p>
       <w:pPr>
@@ -6874,7 +7022,7 @@
       <w:r>
         <w:t xml:space="preserve"> </w:t>
       </w:r>
-      <w:hyperlink r:id="rId47">
+      <w:hyperlink r:id="rId49">
         <w:r>
           <w:rPr>
             <w:rStyle w:val="Hyperlink"/>
@@ -6890,14 +7038,14 @@
       <w:pPr>
         <w:pStyle w:val="Heading1"/>
       </w:pPr>
-      <w:bookmarkStart w:id="48" w:name="references"/>
+      <w:bookmarkStart w:id="50" w:name="references"/>
       <w:r>
         <w:t xml:space="preserve">References</w:t>
       </w:r>
-      <w:bookmarkEnd w:id="48"/>
-    </w:p>
-    <w:bookmarkStart w:id="113" w:name="refs"/>
-    <w:bookmarkStart w:id="49" w:name="ref-ahmadProblemPredictingReal2014"/>
+      <w:bookmarkEnd w:id="50"/>
+    </w:p>
+    <w:bookmarkStart w:id="115" w:name="refs"/>
+    <w:bookmarkStart w:id="51" w:name="ref-ahmadProblemPredictingReal2014"/>
     <w:p>
       <w:pPr>
         <w:pStyle w:val="Bibliography"/>
@@ -6918,8 +7066,8 @@
         <w:t xml:space="preserve">, Springer Proceedings in Complexity (eds. Ahmad, M.A., Shen, C., Srivastava, J. &amp; Contractor, N.). Springer International Publishing, Cham, pp. 1–18.</w:t>
       </w:r>
     </w:p>
-    <w:bookmarkEnd w:id="49"/>
-    <w:bookmarkStart w:id="50" w:name="ref-araujoEcologicalCausesIndividual2011"/>
+    <w:bookmarkEnd w:id="51"/>
+    <w:bookmarkStart w:id="52" w:name="ref-araujoEcologicalCausesIndividual2011"/>
     <w:p>
       <w:pPr>
         <w:pStyle w:val="Bibliography"/>
@@ -6940,8 +7088,8 @@
         <w:t xml:space="preserve">, 14, 948–958.</w:t>
       </w:r>
     </w:p>
-    <w:bookmarkEnd w:id="50"/>
-    <w:bookmarkStart w:id="51" w:name="ref-arthurSouthWinterWithindive2016"/>
+    <w:bookmarkEnd w:id="52"/>
+    <w:bookmarkStart w:id="53" w:name="ref-arthurSouthWinterWithindive2016"/>
     <w:p>
       <w:pPr>
         <w:pStyle w:val="Bibliography"/>
@@ -6962,8 +7110,8 @@
         <w:t xml:space="preserve">, 30, 1623–1637.</w:t>
       </w:r>
     </w:p>
-    <w:bookmarkEnd w:id="51"/>
-    <w:bookmarkStart w:id="52" w:name="X96c4258e86bc4bebaf88d0c2138881d5bccd865"/>
+    <w:bookmarkEnd w:id="53"/>
+    <w:bookmarkStart w:id="54" w:name="X96c4258e86bc4bebaf88d0c2138881d5bccd865"/>
     <w:p>
       <w:pPr>
         <w:pStyle w:val="Bibliography"/>
@@ -6984,8 +7132,8 @@
         <w:t xml:space="preserve">, 18, 260–261.</w:t>
       </w:r>
     </w:p>
-    <w:bookmarkEnd w:id="52"/>
-    <w:bookmarkStart w:id="53" w:name="ref-Barbe.etal2020"/>
+    <w:bookmarkEnd w:id="54"/>
+    <w:bookmarkStart w:id="55" w:name="ref-Barbe.etal2020"/>
     <w:p>
       <w:pPr>
         <w:pStyle w:val="Bibliography"/>
@@ -7006,8 +7154,8 @@
         <w:t xml:space="preserve">, 35, 557–560.</w:t>
       </w:r>
     </w:p>
-    <w:bookmarkEnd w:id="53"/>
-    <w:bookmarkStart w:id="54" w:name="ref-belgradPredatorPreyInteractions2016"/>
+    <w:bookmarkEnd w:id="55"/>
+    <w:bookmarkStart w:id="56" w:name="ref-belgradPredatorPreyInteractions2016"/>
     <w:p>
       <w:pPr>
         <w:pStyle w:val="Bibliography"/>
@@ -7028,8 +7176,8 @@
         <w:t xml:space="preserve">, 283, 20160408.</w:t>
       </w:r>
     </w:p>
-    <w:bookmarkEnd w:id="54"/>
-    <w:bookmarkStart w:id="55" w:name="X6d39fdf9ffabb054a8830276828b64550832749"/>
+    <w:bookmarkEnd w:id="56"/>
+    <w:bookmarkStart w:id="57" w:name="X6d39fdf9ffabb054a8830276828b64550832749"/>
     <w:p>
       <w:pPr>
         <w:pStyle w:val="Bibliography"/>
@@ -7050,8 +7198,8 @@
         <w:t xml:space="preserve">, 244, 235–245.</w:t>
       </w:r>
     </w:p>
-    <w:bookmarkEnd w:id="55"/>
-    <w:bookmarkStart w:id="56" w:name="X49f4575a21e91988218304a8e769c7dc0c7467a"/>
+    <w:bookmarkEnd w:id="57"/>
+    <w:bookmarkStart w:id="58" w:name="X49f4575a21e91988218304a8e769c7dc0c7467a"/>
     <w:p>
       <w:pPr>
         <w:pStyle w:val="Bibliography"/>
@@ -7072,8 +7220,8 @@
         <w:t xml:space="preserve">, 10, 313–318.</w:t>
       </w:r>
     </w:p>
-    <w:bookmarkEnd w:id="56"/>
-    <w:bookmarkStart w:id="57" w:name="ref-butlerForagingModeChameleon2005"/>
+    <w:bookmarkEnd w:id="58"/>
+    <w:bookmarkStart w:id="59" w:name="ref-butlerForagingModeChameleon2005"/>
     <w:p>
       <w:pPr>
         <w:pStyle w:val="Bibliography"/>
@@ -7094,8 +7242,8 @@
         <w:t xml:space="preserve">, 84, 797–808.</w:t>
       </w:r>
     </w:p>
-    <w:bookmarkEnd w:id="57"/>
-    <w:bookmarkStart w:id="58" w:name="ref-burknerBrmsPackageBayesian2017"/>
+    <w:bookmarkEnd w:id="59"/>
+    <w:bookmarkStart w:id="60" w:name="ref-burknerBrmsPackageBayesian2017"/>
     <w:p>
       <w:pPr>
         <w:pStyle w:val="Bibliography"/>
@@ -7116,8 +7264,8 @@
         <w:t xml:space="preserve">, 80, 1–28.</w:t>
       </w:r>
     </w:p>
-    <w:bookmarkEnd w:id="58"/>
-    <w:bookmarkStart w:id="59" w:name="X54345ede4c611a347854928b2cf6b97db0571c2"/>
+    <w:bookmarkEnd w:id="60"/>
+    <w:bookmarkStart w:id="61" w:name="X54345ede4c611a347854928b2cf6b97db0571c2"/>
     <w:p>
       <w:pPr>
         <w:pStyle w:val="Bibliography"/>
@@ -7138,8 +7286,8 @@
         <w:t xml:space="preserve">, 578, 151–166.</w:t>
       </w:r>
     </w:p>
-    <w:bookmarkEnd w:id="59"/>
-    <w:bookmarkStart w:id="60" w:name="ref-Carter.etal2013"/>
+    <w:bookmarkEnd w:id="61"/>
+    <w:bookmarkStart w:id="62" w:name="ref-Carter.etal2013"/>
     <w:p>
       <w:pPr>
         <w:pStyle w:val="Bibliography"/>
@@ -7160,8 +7308,8 @@
         <w:t xml:space="preserve">, 88, 465–475.</w:t>
       </w:r>
     </w:p>
-    <w:bookmarkEnd w:id="60"/>
-    <w:bookmarkStart w:id="61" w:name="ref-changPredatorPersonalityPrey2017"/>
+    <w:bookmarkEnd w:id="62"/>
+    <w:bookmarkStart w:id="63" w:name="ref-changPredatorPersonalityPrey2017"/>
     <w:p>
       <w:pPr>
         <w:pStyle w:val="Bibliography"/>
@@ -7182,8 +7330,8 @@
         <w:t xml:space="preserve">, 7, 40734.</w:t>
       </w:r>
     </w:p>
-    <w:bookmarkEnd w:id="61"/>
-    <w:bookmarkStart w:id="62" w:name="ref-cooperForagingModeControversy2005"/>
+    <w:bookmarkEnd w:id="63"/>
+    <w:bookmarkStart w:id="64" w:name="ref-cooperForagingModeControversy2005"/>
     <w:p>
       <w:pPr>
         <w:pStyle w:val="Bibliography"/>
@@ -7204,8 +7352,8 @@
         <w:t xml:space="preserve">, 267, 179–190.</w:t>
       </w:r>
     </w:p>
-    <w:bookmarkEnd w:id="62"/>
-    <w:bookmarkStart w:id="63" w:name="ref-courbinShorttermPreyField2018"/>
+    <w:bookmarkEnd w:id="64"/>
+    <w:bookmarkStart w:id="65" w:name="ref-courbinShorttermPreyField2018"/>
     <w:p>
       <w:pPr>
         <w:pStyle w:val="Bibliography"/>
@@ -7241,8 +7389,8 @@
         <w:t xml:space="preserve">, 21, 1043–1054.</w:t>
       </w:r>
     </w:p>
-    <w:bookmarkEnd w:id="63"/>
-    <w:bookmarkStart w:id="64" w:name="ref-Dall.Griffith2014"/>
+    <w:bookmarkEnd w:id="65"/>
+    <w:bookmarkStart w:id="66" w:name="ref-Dall.Griffith2014"/>
     <w:p>
       <w:pPr>
         <w:pStyle w:val="Bibliography"/>
@@ -7263,8 +7411,8 @@
         <w:t xml:space="preserve">, 2.</w:t>
       </w:r>
     </w:p>
-    <w:bookmarkEnd w:id="64"/>
-    <w:bookmarkStart w:id="65" w:name="X37438b96441d1649324486083d915cfff7e3581"/>
+    <w:bookmarkEnd w:id="66"/>
+    <w:bookmarkStart w:id="67" w:name="X37438b96441d1649324486083d915cfff7e3581"/>
     <w:p>
       <w:pPr>
         <w:pStyle w:val="Bibliography"/>
@@ -7285,8 +7433,8 @@
         <w:t xml:space="preserve">, 82, 39–54.</w:t>
       </w:r>
     </w:p>
-    <w:bookmarkEnd w:id="65"/>
-    <w:bookmarkStart w:id="66" w:name="Xcd361b28d7f9d777c9d9c3e3b1047b3ad4aeea7"/>
+    <w:bookmarkEnd w:id="67"/>
+    <w:bookmarkStart w:id="68" w:name="Xcd361b28d7f9d777c9d9c3e3b1047b3ad4aeea7"/>
     <w:p>
       <w:pPr>
         <w:pStyle w:val="Bibliography"/>
@@ -7307,8 +7455,8 @@
         <w:t xml:space="preserve">, 126, 865–869.</w:t>
       </w:r>
     </w:p>
-    <w:bookmarkEnd w:id="66"/>
-    <w:bookmarkStart w:id="67" w:name="ref-donihueAegeanWallLizards2016"/>
+    <w:bookmarkEnd w:id="68"/>
+    <w:bookmarkStart w:id="69" w:name="ref-donihueAegeanWallLizards2016"/>
     <w:p>
       <w:pPr>
         <w:pStyle w:val="Bibliography"/>
@@ -7329,8 +7477,8 @@
         <w:t xml:space="preserve">, 6, 7433–7442.</w:t>
       </w:r>
     </w:p>
-    <w:bookmarkEnd w:id="67"/>
-    <w:bookmarkStart w:id="68" w:name="X070a3e41d1030f76557a84b47e2fda6e7bcd7db"/>
+    <w:bookmarkEnd w:id="69"/>
+    <w:bookmarkStart w:id="70" w:name="X070a3e41d1030f76557a84b47e2fda6e7bcd7db"/>
     <w:p>
       <w:pPr>
         <w:pStyle w:val="Bibliography"/>
@@ -7351,8 +7499,8 @@
         <w:t xml:space="preserve">, 34.</w:t>
       </w:r>
     </w:p>
-    <w:bookmarkEnd w:id="68"/>
-    <w:bookmarkStart w:id="69" w:name="ref-glaudasForagingModeRelative2019"/>
+    <w:bookmarkEnd w:id="70"/>
+    <w:bookmarkStart w:id="71" w:name="ref-glaudasForagingModeRelative2019"/>
     <w:p>
       <w:pPr>
         <w:pStyle w:val="Bibliography"/>
@@ -7388,8 +7536,8 @@
         <w:t xml:space="preserve">, 88, 757–767.</w:t>
       </w:r>
     </w:p>
-    <w:bookmarkEnd w:id="69"/>
-    <w:bookmarkStart w:id="70" w:name="ref-griffenRoleIndividualBehavior2012"/>
+    <w:bookmarkEnd w:id="71"/>
+    <w:bookmarkStart w:id="72" w:name="ref-griffenRoleIndividualBehavior2012"/>
     <w:p>
       <w:pPr>
         <w:pStyle w:val="Bibliography"/>
@@ -7410,8 +7558,8 @@
         <w:t xml:space="preserve">, 93, 1935–1943.</w:t>
       </w:r>
     </w:p>
-    <w:bookmarkEnd w:id="70"/>
-    <w:bookmarkStart w:id="71" w:name="X783358d03337dcc16cd0d4f1b8959c6ee3b67b6"/>
+    <w:bookmarkEnd w:id="72"/>
+    <w:bookmarkStart w:id="73" w:name="X783358d03337dcc16cd0d4f1b8959c6ee3b67b6"/>
     <w:p>
       <w:pPr>
         <w:pStyle w:val="Bibliography"/>
@@ -7432,8 +7580,8 @@
         <w:t xml:space="preserve">, 3, e1114.</w:t>
       </w:r>
     </w:p>
-    <w:bookmarkEnd w:id="71"/>
-    <w:bookmarkStart w:id="72" w:name="ref-heithausFeedingStrategiesTactics2018"/>
+    <w:bookmarkEnd w:id="73"/>
+    <w:bookmarkStart w:id="74" w:name="ref-heithausFeedingStrategiesTactics2018"/>
     <w:p>
       <w:pPr>
         <w:pStyle w:val="Bibliography"/>
@@ -7457,8 +7605,8 @@
         <w:t xml:space="preserve">(eds. Würsig, B., Thewissen, J.G.M. &amp; Kovacs, K.M.). Academic Press, pp. 354–363.</w:t>
       </w:r>
     </w:p>
-    <w:bookmarkEnd w:id="72"/>
-    <w:bookmarkStart w:id="73" w:name="ref-helfmanModeSelectionMode1990"/>
+    <w:bookmarkEnd w:id="74"/>
+    <w:bookmarkStart w:id="75" w:name="ref-helfmanModeSelectionMode1990"/>
     <w:p>
       <w:pPr>
         <w:pStyle w:val="Bibliography"/>
@@ -7482,8 +7630,8 @@
         <w:t xml:space="preserve">(eds. Slater, P.J.B., Rosenblatt, J.S. &amp; Beer, C.). Academic Press, pp. 249–298.</w:t>
       </w:r>
     </w:p>
-    <w:bookmarkEnd w:id="73"/>
-    <w:bookmarkStart w:id="74" w:name="X0eed6642a1a3553bf7b23eac28e505514aa2f0e"/>
+    <w:bookmarkEnd w:id="75"/>
+    <w:bookmarkStart w:id="76" w:name="X0eed6642a1a3553bf7b23eac28e505514aa2f0e"/>
     <w:p>
       <w:pPr>
         <w:pStyle w:val="Bibliography"/>
@@ -7504,8 +7652,8 @@
         <w:t xml:space="preserve">, 8.</w:t>
       </w:r>
     </w:p>
-    <w:bookmarkEnd w:id="74"/>
-    <w:bookmarkStart w:id="75" w:name="X630f9aa43fa28b4f8766d5db16c7c009d6eaa03"/>
+    <w:bookmarkEnd w:id="76"/>
+    <w:bookmarkStart w:id="77" w:name="X630f9aa43fa28b4f8766d5db16c7c009d6eaa03"/>
     <w:p>
       <w:pPr>
         <w:pStyle w:val="Bibliography"/>
@@ -7526,8 +7674,8 @@
         <w:t xml:space="preserve">, 62, 991–999.</w:t>
       </w:r>
     </w:p>
-    <w:bookmarkEnd w:id="75"/>
-    <w:bookmarkStart w:id="76" w:name="ref-inoueForagingStrategyMantid1983"/>
+    <w:bookmarkEnd w:id="77"/>
+    <w:bookmarkStart w:id="78" w:name="ref-inoueForagingStrategyMantid1983"/>
     <w:p>
       <w:pPr>
         <w:pStyle w:val="Bibliography"/>
@@ -7548,8 +7696,8 @@
         <w:t xml:space="preserve">, 56, 264–271.</w:t>
       </w:r>
     </w:p>
-    <w:bookmarkEnd w:id="76"/>
-    <w:bookmarkStart w:id="77" w:name="ref-jamesEffectsHabitatComplexity1994"/>
+    <w:bookmarkEnd w:id="78"/>
+    <w:bookmarkStart w:id="79" w:name="ref-jamesEffectsHabitatComplexity1994"/>
     <w:p>
       <w:pPr>
         <w:pStyle w:val="Bibliography"/>
@@ -7570,8 +7718,8 @@
         <w:t xml:space="preserve">, 176, 187–200.</w:t>
       </w:r>
     </w:p>
-    <w:bookmarkEnd w:id="77"/>
-    <w:bookmarkStart w:id="78" w:name="X18b57670621cc448cafd4fa43ce2a647e6c853c"/>
+    <w:bookmarkEnd w:id="79"/>
+    <w:bookmarkStart w:id="80" w:name="X18b57670621cc448cafd4fa43ce2a647e6c853c"/>
     <w:p>
       <w:pPr>
         <w:pStyle w:val="Bibliography"/>
@@ -7592,8 +7740,8 @@
         <w:t xml:space="preserve">, 43, 846–849.</w:t>
       </w:r>
     </w:p>
-    <w:bookmarkEnd w:id="78"/>
-    <w:bookmarkStart w:id="79" w:name="X65ba4c4f8f62f315f47d37a89d7fc0d9e5f7e37"/>
+    <w:bookmarkEnd w:id="80"/>
+    <w:bookmarkStart w:id="81" w:name="X65ba4c4f8f62f315f47d37a89d7fc0d9e5f7e37"/>
     <w:p>
       <w:pPr>
         <w:pStyle w:val="Bibliography"/>
@@ -7614,8 +7762,8 @@
         <w:t xml:space="preserve">, 161, 837–847.</w:t>
       </w:r>
     </w:p>
-    <w:bookmarkEnd w:id="79"/>
-    <w:bookmarkStart w:id="80" w:name="ref-laurelInfluenceCruisingAmbush2006"/>
+    <w:bookmarkEnd w:id="81"/>
+    <w:bookmarkStart w:id="82" w:name="ref-laurelInfluenceCruisingAmbush2006"/>
     <w:p>
       <w:pPr>
         <w:pStyle w:val="Bibliography"/>
@@ -7636,8 +7784,8 @@
         <w:t xml:space="preserve">, 329, 34–46.</w:t>
       </w:r>
     </w:p>
-    <w:bookmarkEnd w:id="80"/>
-    <w:bookmarkStart w:id="81" w:name="ref-limaPuttingPredatorsBack2002"/>
+    <w:bookmarkEnd w:id="82"/>
+    <w:bookmarkStart w:id="83" w:name="ref-limaPuttingPredatorsBack2002"/>
     <w:p>
       <w:pPr>
         <w:pStyle w:val="Bibliography"/>
@@ -7658,8 +7806,8 @@
         <w:t xml:space="preserve">, 17, 70–75.</w:t>
       </w:r>
     </w:p>
-    <w:bookmarkEnd w:id="81"/>
-    <w:bookmarkStart w:id="82" w:name="ref-lofgrenUntappedPotentialVirtual2007"/>
+    <w:bookmarkEnd w:id="83"/>
+    <w:bookmarkStart w:id="84" w:name="ref-lofgrenUntappedPotentialVirtual2007"/>
     <w:p>
       <w:pPr>
         <w:pStyle w:val="Bibliography"/>
@@ -7680,8 +7828,8 @@
         <w:t xml:space="preserve">, 7, 625–629.</w:t>
       </w:r>
     </w:p>
-    <w:bookmarkEnd w:id="82"/>
-    <w:bookmarkStart w:id="83" w:name="ref-mccoyHabitatStructureEvolution1991"/>
+    <w:bookmarkEnd w:id="84"/>
+    <w:bookmarkStart w:id="85" w:name="ref-mccoyHabitatStructureEvolution1991"/>
     <w:p>
       <w:pPr>
         <w:pStyle w:val="Bibliography"/>
@@ -7702,8 +7850,8 @@
         <w:t xml:space="preserve">, Population and Community Biology Series (eds. Bell, S.S., McCoy, E.D. &amp; Mushinsky, H.R.). Springer Netherlands, Dordrecht, pp. 3–27.</w:t>
       </w:r>
     </w:p>
-    <w:bookmarkEnd w:id="83"/>
-    <w:bookmarkStart w:id="84" w:name="Xce86095c5c06e8f0b839c33982ae0988b3e105c"/>
+    <w:bookmarkEnd w:id="85"/>
+    <w:bookmarkStart w:id="86" w:name="Xce86095c5c06e8f0b839c33982ae0988b3e105c"/>
     <w:p>
       <w:pPr>
         <w:pStyle w:val="Bibliography"/>
@@ -7724,8 +7872,8 @@
         <w:t xml:space="preserve">, 182, 704–717.</w:t>
       </w:r>
     </w:p>
-    <w:bookmarkEnd w:id="84"/>
-    <w:bookmarkStart w:id="85" w:name="ref-mclaughlinSearchModesBirds1989"/>
+    <w:bookmarkEnd w:id="86"/>
+    <w:bookmarkStart w:id="87" w:name="ref-mclaughlinSearchModesBirds1989"/>
     <w:p>
       <w:pPr>
         <w:pStyle w:val="Bibliography"/>
@@ -7746,8 +7894,8 @@
         <w:t xml:space="preserve">, 133, 654–670.</w:t>
       </w:r>
     </w:p>
-    <w:bookmarkEnd w:id="85"/>
-    <w:bookmarkStart w:id="86" w:name="Xee171ba6d7923118023addb2d6d091d98c59b88"/>
+    <w:bookmarkEnd w:id="87"/>
+    <w:bookmarkStart w:id="88" w:name="Xee171ba6d7923118023addb2d6d091d98c59b88"/>
     <w:p>
       <w:pPr>
         <w:pStyle w:val="Bibliography"/>
@@ -7768,8 +7916,8 @@
         <w:t xml:space="preserve">, 20, 313–317.</w:t>
       </w:r>
     </w:p>
-    <w:bookmarkEnd w:id="86"/>
-    <w:bookmarkStart w:id="87" w:name="ref-Miles.etal2007"/>
+    <w:bookmarkEnd w:id="88"/>
+    <w:bookmarkStart w:id="89" w:name="ref-Miles.etal2007"/>
     <w:p>
       <w:pPr>
         <w:pStyle w:val="Bibliography"/>
@@ -7793,8 +7941,8 @@
         <w:t xml:space="preserve">(eds. Miles, D.B., McBrayer, L.B. &amp; Reilly, S.M.). Cambridge University Press, Cambridge, pp. 49–93.</w:t>
       </w:r>
     </w:p>
-    <w:bookmarkEnd w:id="87"/>
-    <w:bookmarkStart w:id="88" w:name="ref-millerFearMovePredator2014"/>
+    <w:bookmarkEnd w:id="89"/>
+    <w:bookmarkStart w:id="90" w:name="ref-millerFearMovePredator2014"/>
     <w:p>
       <w:pPr>
         <w:pStyle w:val="Bibliography"/>
@@ -7815,8 +7963,8 @@
         <w:t xml:space="preserve">, 83, 214–222.</w:t>
       </w:r>
     </w:p>
-    <w:bookmarkEnd w:id="88"/>
-    <w:bookmarkStart w:id="89" w:name="ref-Nakagawa.Cuthill2007"/>
+    <w:bookmarkEnd w:id="90"/>
+    <w:bookmarkStart w:id="91" w:name="ref-Nakagawa.Cuthill2007"/>
     <w:p>
       <w:pPr>
         <w:pStyle w:val="Bibliography"/>
@@ -7837,8 +7985,8 @@
         <w:t xml:space="preserve">, 82, 591–605.</w:t>
       </w:r>
     </w:p>
-    <w:bookmarkEnd w:id="89"/>
-    <w:bookmarkStart w:id="90" w:name="X8aee6e154d88eae1286038772706e938a4eb570"/>
+    <w:bookmarkEnd w:id="91"/>
+    <w:bookmarkStart w:id="92" w:name="X8aee6e154d88eae1286038772706e938a4eb570"/>
     <w:p>
       <w:pPr>
         <w:pStyle w:val="Bibliography"/>
@@ -7859,8 +8007,8 @@
         <w:t xml:space="preserve">, 14, 20170213.</w:t>
       </w:r>
     </w:p>
-    <w:bookmarkEnd w:id="90"/>
-    <w:bookmarkStart w:id="91" w:name="X5d57dfca6126fba501bec5665a39c5d4f069cbd"/>
+    <w:bookmarkEnd w:id="92"/>
+    <w:bookmarkStart w:id="93" w:name="X5d57dfca6126fba501bec5665a39c5d4f069cbd"/>
     <w:p>
       <w:pPr>
         <w:pStyle w:val="Bibliography"/>
@@ -7881,8 +8029,8 @@
         <w:t xml:space="preserve">, 85, 935–956.</w:t>
       </w:r>
     </w:p>
-    <w:bookmarkEnd w:id="91"/>
-    <w:bookmarkStart w:id="92" w:name="ref-Niemela.Dingemanse2014"/>
+    <w:bookmarkEnd w:id="93"/>
+    <w:bookmarkStart w:id="94" w:name="ref-Niemela.Dingemanse2014"/>
     <w:p>
       <w:pPr>
         <w:pStyle w:val="Bibliography"/>
@@ -7903,8 +8051,8 @@
         <w:t xml:space="preserve">, 29, 245–247.</w:t>
       </w:r>
     </w:p>
-    <w:bookmarkEnd w:id="92"/>
-    <w:bookmarkStart w:id="93" w:name="ref-oultramVirtualPlaguesRealworld2013"/>
+    <w:bookmarkEnd w:id="94"/>
+    <w:bookmarkStart w:id="95" w:name="ref-oultramVirtualPlaguesRealworld2013"/>
     <w:p>
       <w:pPr>
         <w:pStyle w:val="Bibliography"/>
@@ -7925,8 +8073,8 @@
         <w:t xml:space="preserve">, 39, 115–118.</w:t>
       </w:r>
     </w:p>
-    <w:bookmarkEnd w:id="93"/>
-    <w:bookmarkStart w:id="94" w:name="ref-perryEvolutionSearchModes1999"/>
+    <w:bookmarkEnd w:id="95"/>
+    <w:bookmarkStart w:id="96" w:name="ref-perryEvolutionSearchModes1999"/>
     <w:p>
       <w:pPr>
         <w:pStyle w:val="Bibliography"/>
@@ -7947,8 +8095,8 @@
         <w:t xml:space="preserve">, 153, 98–109.</w:t>
       </w:r>
     </w:p>
-    <w:bookmarkEnd w:id="94"/>
-    <w:bookmarkStart w:id="95" w:name="ref-perryForagingModeLacertid1990"/>
+    <w:bookmarkEnd w:id="96"/>
+    <w:bookmarkStart w:id="97" w:name="ref-perryForagingModeLacertid1990"/>
     <w:p>
       <w:pPr>
         <w:pStyle w:val="Bibliography"/>
@@ -7984,8 +8132,8 @@
         <w:t xml:space="preserve">, 11, 373–384.</w:t>
       </w:r>
     </w:p>
-    <w:bookmarkEnd w:id="95"/>
-    <w:bookmarkStart w:id="96" w:name="ref-pettorelliChapterTwoIndividual2015"/>
+    <w:bookmarkEnd w:id="97"/>
+    <w:bookmarkStart w:id="98" w:name="ref-pettorelliChapterTwoIndividual2015"/>
     <w:p>
       <w:pPr>
         <w:pStyle w:val="Bibliography"/>
@@ -8006,8 +8154,8 @@
         <w:t xml:space="preserve">, Trait-Based Ecology - From Structure to Function (eds. Pawar, S., Woodward, G. &amp; Dell, A.I.). Academic Press, pp. 19–44.</w:t>
       </w:r>
     </w:p>
-    <w:bookmarkEnd w:id="96"/>
-    <w:bookmarkStart w:id="97" w:name="Xc33e9e25cdaa6e4940352a113ce608263652ba7"/>
+    <w:bookmarkEnd w:id="98"/>
+    <w:bookmarkStart w:id="99" w:name="Xc33e9e25cdaa6e4940352a113ce608263652ba7"/>
     <w:p>
       <w:pPr>
         <w:pStyle w:val="Bibliography"/>
@@ -8028,8 +8176,8 @@
         <w:t xml:space="preserve">, 578, 117–150.</w:t>
       </w:r>
     </w:p>
-    <w:bookmarkEnd w:id="97"/>
-    <w:bookmarkStart w:id="98" w:name="ref-preisserPredatorHuntingMode2007"/>
+    <w:bookmarkEnd w:id="99"/>
+    <w:bookmarkStart w:id="100" w:name="ref-preisserPredatorHuntingMode2007"/>
     <w:p>
       <w:pPr>
         <w:pStyle w:val="Bibliography"/>
@@ -8050,8 +8198,8 @@
         <w:t xml:space="preserve">, 88, 2744–2751.</w:t>
       </w:r>
     </w:p>
-    <w:bookmarkEnd w:id="98"/>
-    <w:bookmarkStart w:id="99" w:name="ref-robinsonForagingBehaviorForest1982"/>
+    <w:bookmarkEnd w:id="100"/>
+    <w:bookmarkStart w:id="101" w:name="ref-robinsonForagingBehaviorForest1982"/>
     <w:p>
       <w:pPr>
         <w:pStyle w:val="Bibliography"/>
@@ -8072,8 +8220,8 @@
         <w:t xml:space="preserve">, 63, 1918–1931.</w:t>
       </w:r>
     </w:p>
-    <w:bookmarkEnd w:id="99"/>
-    <w:bookmarkStart w:id="100" w:name="ref-romeroContrastingCascadeEffects2011"/>
+    <w:bookmarkEnd w:id="101"/>
+    <w:bookmarkStart w:id="102" w:name="ref-romeroContrastingCascadeEffects2011"/>
     <w:p>
       <w:pPr>
         <w:pStyle w:val="Bibliography"/>
@@ -8094,8 +8242,8 @@
         <w:t xml:space="preserve">, 80, 696–704.</w:t>
       </w:r>
     </w:p>
-    <w:bookmarkEnd w:id="100"/>
-    <w:bookmarkStart w:id="101" w:name="ref-rossVirtualWorldsLaboratories2015"/>
+    <w:bookmarkEnd w:id="102"/>
+    <w:bookmarkStart w:id="103" w:name="ref-rossVirtualWorldsLaboratories2015"/>
     <w:p>
       <w:pPr>
         <w:pStyle w:val="Bibliography"/>
@@ -8116,8 +8264,8 @@
         <w:t xml:space="preserve">. American Cancer Society, pp. 1–15.</w:t>
       </w:r>
     </w:p>
-    <w:bookmarkEnd w:id="101"/>
-    <w:bookmarkStart w:id="102" w:name="Xc2b465bcf30da8df91342161a25763f9ba21634"/>
+    <w:bookmarkEnd w:id="103"/>
+    <w:bookmarkStart w:id="104" w:name="Xc2b465bcf30da8df91342161a25763f9ba21634"/>
     <w:p>
       <w:pPr>
         <w:pStyle w:val="Bibliography"/>
@@ -8138,8 +8286,8 @@
         <w:t xml:space="preserve">, 61, 679–688.</w:t>
       </w:r>
     </w:p>
-    <w:bookmarkEnd w:id="102"/>
-    <w:bookmarkStart w:id="103" w:name="ref-scharfEfficiencyEvaluationTwo2006"/>
+    <w:bookmarkEnd w:id="104"/>
+    <w:bookmarkStart w:id="105" w:name="ref-scharfEfficiencyEvaluationTwo2006"/>
     <w:p>
       <w:pPr>
         <w:pStyle w:val="Bibliography"/>
@@ -8160,8 +8308,8 @@
         <w:t xml:space="preserve">, 168, 350–357.</w:t>
       </w:r>
     </w:p>
-    <w:bookmarkEnd w:id="103"/>
-    <w:bookmarkStart w:id="104" w:name="ref-schmitzPredatorPreyFunctional2017"/>
+    <w:bookmarkEnd w:id="105"/>
+    <w:bookmarkStart w:id="106" w:name="ref-schmitzPredatorPreyFunctional2017"/>
     <w:p>
       <w:pPr>
         <w:pStyle w:val="Bibliography"/>
@@ -8182,8 +8330,8 @@
         <w:t xml:space="preserve">, 6, 1767.</w:t>
       </w:r>
     </w:p>
-    <w:bookmarkEnd w:id="104"/>
-    <w:bookmarkStart w:id="105" w:name="ref-schmitzEffectsPredatorHunting2008"/>
+    <w:bookmarkEnd w:id="106"/>
+    <w:bookmarkStart w:id="107" w:name="ref-schmitzEffectsPredatorHunting2008"/>
     <w:p>
       <w:pPr>
         <w:pStyle w:val="Bibliography"/>
@@ -8204,8 +8352,8 @@
         <w:t xml:space="preserve">, 319, 952–954.</w:t>
       </w:r>
     </w:p>
-    <w:bookmarkEnd w:id="105"/>
-    <w:bookmarkStart w:id="106" w:name="ref-Smith.Blumstein2010"/>
+    <w:bookmarkEnd w:id="107"/>
+    <w:bookmarkStart w:id="108" w:name="ref-Smith.Blumstein2010"/>
     <w:p>
       <w:pPr>
         <w:pStyle w:val="Bibliography"/>
@@ -8226,8 +8374,8 @@
         <w:t xml:space="preserve">, 21, 919–926.</w:t>
       </w:r>
     </w:p>
-    <w:bookmarkEnd w:id="106"/>
-    <w:bookmarkStart w:id="107" w:name="ref-tinkerFoodLimitationLeads2008"/>
+    <w:bookmarkEnd w:id="108"/>
+    <w:bookmarkStart w:id="109" w:name="ref-tinkerFoodLimitationLeads2008"/>
     <w:p>
       <w:pPr>
         <w:pStyle w:val="Bibliography"/>
@@ -8248,8 +8396,8 @@
         <w:t xml:space="preserve">, 105, 560–565.</w:t>
       </w:r>
     </w:p>
-    <w:bookmarkEnd w:id="107"/>
-    <w:bookmarkStart w:id="108" w:name="Xa9f710354cc886f3275f2724e3e26c0203e8293"/>
+    <w:bookmarkEnd w:id="109"/>
+    <w:bookmarkStart w:id="110" w:name="Xa9f710354cc886f3275f2724e3e26c0203e8293"/>
     <w:p>
       <w:pPr>
         <w:pStyle w:val="Bibliography"/>
@@ -8270,8 +8418,8 @@
         <w:t xml:space="preserve">, 182, 55–69.</w:t>
       </w:r>
     </w:p>
-    <w:bookmarkEnd w:id="108"/>
-    <w:bookmarkStart w:id="109" w:name="X2d34a8037745a9f1e9ed0eb47d31f23e92657a6"/>
+    <w:bookmarkEnd w:id="110"/>
+    <w:bookmarkStart w:id="111" w:name="X2d34a8037745a9f1e9ed0eb47d31f23e92657a6"/>
     <w:p>
       <w:pPr>
         <w:pStyle w:val="Bibliography"/>
@@ -8292,8 +8440,8 @@
         <w:t xml:space="preserve">, 83, 1469–1477.</w:t>
       </w:r>
     </w:p>
-    <w:bookmarkEnd w:id="109"/>
-    <w:bookmarkStart w:id="110" w:name="Xb8e06baef9fc039277be24829330ae0d3c7685a"/>
+    <w:bookmarkEnd w:id="111"/>
+    <w:bookmarkStart w:id="112" w:name="Xb8e06baef9fc039277be24829330ae0d3c7685a"/>
     <w:p>
       <w:pPr>
         <w:pStyle w:val="Bibliography"/>
@@ -8314,8 +8462,8 @@
         <w:t xml:space="preserve">, 35, 157–162.</w:t>
       </w:r>
     </w:p>
-    <w:bookmarkEnd w:id="110"/>
-    <w:bookmarkStart w:id="111" w:name="X08c79baa18815f94bac099087cab6c4152edd9e"/>
+    <w:bookmarkEnd w:id="112"/>
+    <w:bookmarkStart w:id="113" w:name="X08c79baa18815f94bac099087cab6c4152edd9e"/>
     <w:p>
       <w:pPr>
         <w:pStyle w:val="Bibliography"/>
@@ -8336,8 +8484,8 @@
         <w:t xml:space="preserve">, 12, 23.</w:t>
       </w:r>
     </w:p>
-    <w:bookmarkEnd w:id="111"/>
-    <w:bookmarkStart w:id="112" w:name="X89cbf97abb5d246fb23142725c80f283ab643dd"/>
+    <w:bookmarkEnd w:id="113"/>
+    <w:bookmarkStart w:id="114" w:name="X89cbf97abb5d246fb23142725c80f283ab643dd"/>
     <w:p>
       <w:pPr>
         <w:pStyle w:val="Bibliography"/>
@@ -8358,8 +8506,8 @@
         <w:t xml:space="preserve">, 27, 452–461.</w:t>
       </w:r>
     </w:p>
-    <w:bookmarkEnd w:id="112"/>
-    <w:bookmarkEnd w:id="113"/>
+    <w:bookmarkEnd w:id="114"/>
+    <w:bookmarkEnd w:id="115"/>
     <w:sectPr>
       <w:pgSz w:w="12240" w:h="15840"/>
       <w:pgMar w:top="1417" w:right="1417" w:bottom="1417" w:left="1417" w:header="720" w:footer="720" w:gutter="0"/>

</xml_diff>

<commit_message>
Updated results section. Updated figure3.
</commit_message>
<xml_diff>
--- a/manuscript/Chapter2-manuscript.docx
+++ b/manuscript/Chapter2-manuscript.docx
@@ -3493,7 +3493,7 @@
         <w:t xml:space="preserve"> </w:t>
       </w:r>
       <w:r>
-        <w:t xml:space="preserve">and compared the model with a beta-binomial model to make sure that the estimates were reliable. Trait values were standardized to mean and unit variance (z-scores). The model was fitted as:</w:t>
+        <w:t xml:space="preserve">and compared the model to a beta-binomial model to make sure that the estimates were robust. Trait values were standardized to mean and unit variance (z-scores). The model was fitted as:</w:t>
       </w:r>
     </w:p>
     <w:p>
@@ -6234,9 +6234,9 @@
       <w:pPr>
         <w:pStyle w:val="Heading2"/>
       </w:pPr>
-      <w:bookmarkStart w:id="39" w:name="a-variation-in-hunting-behaviour"/>
-      <w:r>
-        <w:t xml:space="preserve">(a) Variation in hunting behaviour</w:t>
+      <w:bookmarkStart w:id="39" w:name="a-variation-in-hunting-mode"/>
+      <w:r>
+        <w:t xml:space="preserve">(a) Variation in hunting mode</w:t>
       </w:r>
       <w:bookmarkEnd w:id="39"/>
     </w:p>
@@ -6307,7 +6307,7 @@
         </m:sSub>
       </m:oMath>
       <w:r>
-        <w:t xml:space="preserve">, time in ambush [95% CI] = 0.322 [0.301, 0.342]), while the time before a capture differend mildly among individuals (</w:t>
+        <w:t xml:space="preserve">, time in ambush [95% CI] = 0.322 [0.301, 0.342]), while individuals differed poorly in their time before a capture (</w:t>
       </w:r>
       <m:oMath>
         <m:r>
@@ -6345,7 +6345,7 @@
         <w:t xml:space="preserve"> </w:t>
       </w:r>
       <w:r>
-        <w:t xml:space="preserve">capture [95% CI] = 0.102 [0.091, 0.114]). Among-individual differences in the average rate of space covered were very weak (</w:t>
+        <w:t xml:space="preserve">capture [95% CI] = 0.102 [0.091, 0.114]). Individual predators differed weakly in their average rate of space covered (</w:t>
       </w:r>
       <m:oMath>
         <m:r>
@@ -6379,7 +6379,7 @@
         <w:pStyle w:val="BodyText"/>
       </w:pPr>
       <w:r>
-        <w:t xml:space="preserve">Predators did not change their travel speed (</w:t>
+        <w:t xml:space="preserve">Contrary to out predictions, predators did not differ in their average travel speed (</w:t>
       </w:r>
       <m:oMath>
         <m:r>
@@ -6408,7 +6408,7 @@
         </m:sSub>
       </m:oMath>
       <w:r>
-        <w:t xml:space="preserve">, average speed [95% CI] = 0.002 [0.001, 0.003]) or proportion of time spent in ambush position (</w:t>
+        <w:t xml:space="preserve">, average speed [95% CI] = 0.002 [0.001, 0.003]) and proportion of time spent in ambush position (</w:t>
       </w:r>
       <m:oMath>
         <m:r>
@@ -6437,7 +6437,7 @@
         </m:sSub>
       </m:oMath>
       <w:r>
-        <w:t xml:space="preserve">, time in ambush [95% CI] = 0.002 [0.001, 0.003]) with the game environment, whereas the rate of space covered and time before a first capture differed mildly among game environments (</w:t>
+        <w:t xml:space="preserve">, time in ambush [95% CI] = 0.002 [0.001, 0.003]) according to the game environment. However, we detected small differences in the average rate of space covered and time before a first capture among the game environments (</w:t>
       </w:r>
       <m:oMath>
         <m:r>
@@ -6507,7 +6507,7 @@
         <w:t xml:space="preserve"> </w:t>
       </w:r>
       <w:r>
-        <w:t xml:space="preserve">capture [95% CI] = 0.055 [0.029, 0.082]) (Fig. 2b). Finally, predators displayed only mild or weak differences in the four hunting behaviours among the various predator avatars they played with (</w:t>
+        <w:t xml:space="preserve">capture [95% CI] = 0.055 [0.029, 0.082]) (Fig. 2b). Finally, predators displayed small or weak differences among the predator avatars they played with for the four hunting behaviours (</w:t>
       </w:r>
       <m:oMath>
         <m:r>
@@ -6833,6 +6833,36 @@
     </w:p>
     <w:p>
       <w:pPr>
+        <w:pStyle w:val="Heading2"/>
+      </w:pPr>
+      <w:bookmarkStart w:id="43" w:name="X1f6ca3736c846d99257742b18e7176ff303ceb9"/>
+      <w:r>
+        <w:t xml:space="preserve">(b) Effect of hunting behaviour on prey capture</w:t>
+      </w:r>
+      <w:bookmarkEnd w:id="43"/>
+    </w:p>
+    <w:p>
+      <w:pPr>
+        <w:pStyle w:val="Heading3"/>
+      </w:pPr>
+      <w:bookmarkStart w:id="44" w:name="i-linear-effect-of-hunting-behaviour"/>
+      <w:r>
+        <w:t xml:space="preserve">(i) Linear effect of hunting behaviour</w:t>
+      </w:r>
+      <w:bookmarkEnd w:id="44"/>
+    </w:p>
+    <w:p>
+      <w:pPr>
+        <w:pStyle w:val="Heading3"/>
+      </w:pPr>
+      <w:bookmarkStart w:id="45" w:name="ii-quadratic-effect-of-hunting-behaviour"/>
+      <w:r>
+        <w:t xml:space="preserve">(ii) Quadratic effect of hunting behaviour</w:t>
+      </w:r>
+      <w:bookmarkEnd w:id="45"/>
+    </w:p>
+    <w:p>
+      <w:pPr>
         <w:pStyle w:val="CaptionedFigure"/>
       </w:pPr>
       <w:r>
@@ -6840,7 +6870,7 @@
           <wp:inline>
             <wp:extent cx="5969000" cy="3316111"/>
             <wp:effectExtent b="0" l="0" r="0" t="0"/>
-            <wp:docPr descr="Figure 3. Correlations between combinations of hunting behaviours and their ICCs. We ran the model on a sample of 70 831 matches from 2 171 players who played in 27 different game environments, using different 15 avatars. The sample size of each parameter’s posterior distribution is 4000. Each correlation is computed using the BLUPs of the random effect of interest. For each panel, the ICC of the trait is displayed on the diagonal A) The left panel shows among-individual behavioural correlations on the lower off-diagonal, and residual within-individual behavioural correlations on the upper off-diagonal. B) The right panel displays among-environment behavioural correlations on the lower off-diagonal. The hunting behaviour names were abbreviated for simplicity" title="" id="1" name="Picture"/>
+            <wp:docPr descr="Figure 3. Effect of predator hunting behaviour on prey capture. The probability of capturing all four prey is on the y axis for all panels, and the standardized hunting behaviour is on the x axis. The black dashed lines represent 95% credibility intervals for the predicted values, and the green band represents the 95% prediction intervals for each trait value. (a), (b), (c) Linear relationship. (d), (e), (f) Quadratic relationship." title="" id="1" name="Picture"/>
             <a:graphic>
               <a:graphicData uri="http://schemas.openxmlformats.org/drawingml/2006/picture">
                 <pic:pic>
@@ -6851,7 +6881,7 @@
                     </pic:cNvPicPr>
                   </pic:nvPicPr>
                   <pic:blipFill>
-                    <a:blip r:embed="rId43"/>
+                    <a:blip r:embed="rId46"/>
                     <a:stretch>
                       <a:fillRect/>
                     </a:stretch>
@@ -6886,13 +6916,13 @@
         <w:rPr>
           <w:b/>
         </w:rPr>
-        <w:t xml:space="preserve">Figure 3. Correlations between combinations of hunting behaviours and their ICCs.</w:t>
-      </w:r>
-      <w:r>
-        <w:t xml:space="preserve"> </w:t>
-      </w:r>
-      <w:r>
-        <w:t xml:space="preserve">We ran the model on a sample of 70 831 matches from 2 171 players who played in 27 different game environments, using different 15 avatars. The sample size of each parameter’s posterior distribution is 4000. Each correlation is computed using the BLUPs of the random effect of interest. For each panel, the ICC of the trait is displayed on the diagonal</w:t>
+        <w:t xml:space="preserve">Figure 3. Effect of predator hunting behaviour on prey capture.</w:t>
+      </w:r>
+      <w:r>
+        <w:t xml:space="preserve"> </w:t>
+      </w:r>
+      <w:r>
+        <w:t xml:space="preserve">The probability of capturing all four prey is on the y axis for all panels, and the standardized hunting behaviour is on the x axis. The black dashed lines represent 95% credibility intervals for the predicted values, and the green band represents the 95% prediction intervals for each trait value.</w:t>
       </w:r>
       <w:r>
         <w:t xml:space="preserve"> </w:t>
@@ -6901,13 +6931,10 @@
         <w:rPr>
           <w:b/>
         </w:rPr>
-        <w:t xml:space="preserve">A)</w:t>
-      </w:r>
-      <w:r>
-        <w:t xml:space="preserve"> </w:t>
-      </w:r>
-      <w:r>
-        <w:t xml:space="preserve">The left panel shows among-individual behavioural correlations on the lower off-diagonal, and residual within-individual behavioural correlations on the upper off-diagonal.</w:t>
+        <w:t xml:space="preserve">(a)</w:t>
+      </w:r>
+      <w:r>
+        <w:t xml:space="preserve">,</w:t>
       </w:r>
       <w:r>
         <w:t xml:space="preserve"> </w:t>
@@ -6916,13 +6943,64 @@
         <w:rPr>
           <w:b/>
         </w:rPr>
-        <w:t xml:space="preserve">B)</w:t>
-      </w:r>
-      <w:r>
-        <w:t xml:space="preserve"> </w:t>
-      </w:r>
-      <w:r>
-        <w:t xml:space="preserve">The right panel displays among-environment behavioural correlations on the lower off-diagonal. The hunting behaviour names were abbreviated for simplicity</w:t>
+        <w:t xml:space="preserve">(b)</w:t>
+      </w:r>
+      <w:r>
+        <w:t xml:space="preserve">,</w:t>
+      </w:r>
+      <w:r>
+        <w:t xml:space="preserve"> </w:t>
+      </w:r>
+      <w:r>
+        <w:rPr>
+          <w:b/>
+        </w:rPr>
+        <w:t xml:space="preserve">(c)</w:t>
+      </w:r>
+      <w:r>
+        <w:t xml:space="preserve"> </w:t>
+      </w:r>
+      <w:r>
+        <w:t xml:space="preserve">Linear relationship.</w:t>
+      </w:r>
+      <w:r>
+        <w:t xml:space="preserve"> </w:t>
+      </w:r>
+      <w:r>
+        <w:rPr>
+          <w:b/>
+        </w:rPr>
+        <w:t xml:space="preserve">(d)</w:t>
+      </w:r>
+      <w:r>
+        <w:t xml:space="preserve">,</w:t>
+      </w:r>
+      <w:r>
+        <w:t xml:space="preserve"> </w:t>
+      </w:r>
+      <w:r>
+        <w:rPr>
+          <w:b/>
+        </w:rPr>
+        <w:t xml:space="preserve">(e)</w:t>
+      </w:r>
+      <w:r>
+        <w:t xml:space="preserve">,</w:t>
+      </w:r>
+      <w:r>
+        <w:t xml:space="preserve"> </w:t>
+      </w:r>
+      <w:r>
+        <w:rPr>
+          <w:b/>
+        </w:rPr>
+        <w:t xml:space="preserve">(f)</w:t>
+      </w:r>
+      <w:r>
+        <w:t xml:space="preserve"> </w:t>
+      </w:r>
+      <w:r>
+        <w:t xml:space="preserve">Quadratic relationship.</w:t>
       </w:r>
     </w:p>
     <w:p>
@@ -6934,11 +7012,11 @@
       <w:pPr>
         <w:pStyle w:val="Heading1"/>
       </w:pPr>
-      <w:bookmarkStart w:id="44" w:name="acknowledgements"/>
+      <w:bookmarkStart w:id="47" w:name="acknowledgements"/>
       <w:r>
         <w:t xml:space="preserve">Acknowledgements:</w:t>
       </w:r>
-      <w:bookmarkEnd w:id="44"/>
+      <w:bookmarkEnd w:id="47"/>
     </w:p>
     <w:p>
       <w:pPr>
@@ -6952,11 +7030,11 @@
       <w:pPr>
         <w:pStyle w:val="Heading1"/>
       </w:pPr>
-      <w:bookmarkStart w:id="45" w:name="author-contributions"/>
+      <w:bookmarkStart w:id="48" w:name="author-contributions"/>
       <w:r>
         <w:t xml:space="preserve">Author contributions:</w:t>
       </w:r>
-      <w:bookmarkEnd w:id="45"/>
+      <w:bookmarkEnd w:id="48"/>
     </w:p>
     <w:p>
       <w:pPr>
@@ -6970,11 +7048,11 @@
       <w:pPr>
         <w:pStyle w:val="Heading1"/>
       </w:pPr>
-      <w:bookmarkStart w:id="46" w:name="competing-interests"/>
+      <w:bookmarkStart w:id="49" w:name="competing-interests"/>
       <w:r>
         <w:t xml:space="preserve">Competing interests:</w:t>
       </w:r>
-      <w:bookmarkEnd w:id="46"/>
+      <w:bookmarkEnd w:id="49"/>
     </w:p>
     <w:p>
       <w:pPr>
@@ -6988,11 +7066,11 @@
       <w:pPr>
         <w:pStyle w:val="Heading1"/>
       </w:pPr>
-      <w:bookmarkStart w:id="47" w:name="grant-information"/>
+      <w:bookmarkStart w:id="50" w:name="grant-information"/>
       <w:r>
         <w:t xml:space="preserve">Grant information:</w:t>
       </w:r>
-      <w:bookmarkEnd w:id="47"/>
+      <w:bookmarkEnd w:id="50"/>
     </w:p>
     <w:p>
       <w:pPr>
@@ -7006,11 +7084,11 @@
       <w:pPr>
         <w:pStyle w:val="Heading1"/>
       </w:pPr>
-      <w:bookmarkStart w:id="48" w:name="data-availability-statement"/>
+      <w:bookmarkStart w:id="51" w:name="data-availability-statement"/>
       <w:r>
         <w:t xml:space="preserve">Data availability statement:</w:t>
       </w:r>
-      <w:bookmarkEnd w:id="48"/>
+      <w:bookmarkEnd w:id="51"/>
     </w:p>
     <w:p>
       <w:pPr>
@@ -7022,7 +7100,7 @@
       <w:r>
         <w:t xml:space="preserve"> </w:t>
       </w:r>
-      <w:hyperlink r:id="rId49">
+      <w:hyperlink r:id="rId52">
         <w:r>
           <w:rPr>
             <w:rStyle w:val="Hyperlink"/>
@@ -7038,14 +7116,14 @@
       <w:pPr>
         <w:pStyle w:val="Heading1"/>
       </w:pPr>
-      <w:bookmarkStart w:id="50" w:name="references"/>
+      <w:bookmarkStart w:id="53" w:name="references"/>
       <w:r>
         <w:t xml:space="preserve">References</w:t>
       </w:r>
-      <w:bookmarkEnd w:id="50"/>
-    </w:p>
-    <w:bookmarkStart w:id="115" w:name="refs"/>
-    <w:bookmarkStart w:id="51" w:name="ref-ahmadProblemPredictingReal2014"/>
+      <w:bookmarkEnd w:id="53"/>
+    </w:p>
+    <w:bookmarkStart w:id="118" w:name="refs"/>
+    <w:bookmarkStart w:id="54" w:name="ref-ahmadProblemPredictingReal2014"/>
     <w:p>
       <w:pPr>
         <w:pStyle w:val="Bibliography"/>
@@ -7066,8 +7144,8 @@
         <w:t xml:space="preserve">, Springer Proceedings in Complexity (eds. Ahmad, M.A., Shen, C., Srivastava, J. &amp; Contractor, N.). Springer International Publishing, Cham, pp. 1–18.</w:t>
       </w:r>
     </w:p>
-    <w:bookmarkEnd w:id="51"/>
-    <w:bookmarkStart w:id="52" w:name="ref-araujoEcologicalCausesIndividual2011"/>
+    <w:bookmarkEnd w:id="54"/>
+    <w:bookmarkStart w:id="55" w:name="ref-araujoEcologicalCausesIndividual2011"/>
     <w:p>
       <w:pPr>
         <w:pStyle w:val="Bibliography"/>
@@ -7088,8 +7166,8 @@
         <w:t xml:space="preserve">, 14, 948–958.</w:t>
       </w:r>
     </w:p>
-    <w:bookmarkEnd w:id="52"/>
-    <w:bookmarkStart w:id="53" w:name="ref-arthurSouthWinterWithindive2016"/>
+    <w:bookmarkEnd w:id="55"/>
+    <w:bookmarkStart w:id="56" w:name="ref-arthurSouthWinterWithindive2016"/>
     <w:p>
       <w:pPr>
         <w:pStyle w:val="Bibliography"/>
@@ -7110,8 +7188,8 @@
         <w:t xml:space="preserve">, 30, 1623–1637.</w:t>
       </w:r>
     </w:p>
-    <w:bookmarkEnd w:id="53"/>
-    <w:bookmarkStart w:id="54" w:name="X96c4258e86bc4bebaf88d0c2138881d5bccd865"/>
+    <w:bookmarkEnd w:id="56"/>
+    <w:bookmarkStart w:id="57" w:name="X96c4258e86bc4bebaf88d0c2138881d5bccd865"/>
     <w:p>
       <w:pPr>
         <w:pStyle w:val="Bibliography"/>
@@ -7132,8 +7210,8 @@
         <w:t xml:space="preserve">, 18, 260–261.</w:t>
       </w:r>
     </w:p>
-    <w:bookmarkEnd w:id="54"/>
-    <w:bookmarkStart w:id="55" w:name="ref-Barbe.etal2020"/>
+    <w:bookmarkEnd w:id="57"/>
+    <w:bookmarkStart w:id="58" w:name="ref-Barbe.etal2020"/>
     <w:p>
       <w:pPr>
         <w:pStyle w:val="Bibliography"/>
@@ -7154,8 +7232,8 @@
         <w:t xml:space="preserve">, 35, 557–560.</w:t>
       </w:r>
     </w:p>
-    <w:bookmarkEnd w:id="55"/>
-    <w:bookmarkStart w:id="56" w:name="ref-belgradPredatorPreyInteractions2016"/>
+    <w:bookmarkEnd w:id="58"/>
+    <w:bookmarkStart w:id="59" w:name="ref-belgradPredatorPreyInteractions2016"/>
     <w:p>
       <w:pPr>
         <w:pStyle w:val="Bibliography"/>
@@ -7176,8 +7254,8 @@
         <w:t xml:space="preserve">, 283, 20160408.</w:t>
       </w:r>
     </w:p>
-    <w:bookmarkEnd w:id="56"/>
-    <w:bookmarkStart w:id="57" w:name="X6d39fdf9ffabb054a8830276828b64550832749"/>
+    <w:bookmarkEnd w:id="59"/>
+    <w:bookmarkStart w:id="60" w:name="X6d39fdf9ffabb054a8830276828b64550832749"/>
     <w:p>
       <w:pPr>
         <w:pStyle w:val="Bibliography"/>
@@ -7198,8 +7276,8 @@
         <w:t xml:space="preserve">, 244, 235–245.</w:t>
       </w:r>
     </w:p>
-    <w:bookmarkEnd w:id="57"/>
-    <w:bookmarkStart w:id="58" w:name="X49f4575a21e91988218304a8e769c7dc0c7467a"/>
+    <w:bookmarkEnd w:id="60"/>
+    <w:bookmarkStart w:id="61" w:name="X49f4575a21e91988218304a8e769c7dc0c7467a"/>
     <w:p>
       <w:pPr>
         <w:pStyle w:val="Bibliography"/>
@@ -7220,8 +7298,8 @@
         <w:t xml:space="preserve">, 10, 313–318.</w:t>
       </w:r>
     </w:p>
-    <w:bookmarkEnd w:id="58"/>
-    <w:bookmarkStart w:id="59" w:name="ref-butlerForagingModeChameleon2005"/>
+    <w:bookmarkEnd w:id="61"/>
+    <w:bookmarkStart w:id="62" w:name="ref-butlerForagingModeChameleon2005"/>
     <w:p>
       <w:pPr>
         <w:pStyle w:val="Bibliography"/>
@@ -7242,8 +7320,8 @@
         <w:t xml:space="preserve">, 84, 797–808.</w:t>
       </w:r>
     </w:p>
-    <w:bookmarkEnd w:id="59"/>
-    <w:bookmarkStart w:id="60" w:name="ref-burknerBrmsPackageBayesian2017"/>
+    <w:bookmarkEnd w:id="62"/>
+    <w:bookmarkStart w:id="63" w:name="ref-burknerBrmsPackageBayesian2017"/>
     <w:p>
       <w:pPr>
         <w:pStyle w:val="Bibliography"/>
@@ -7264,8 +7342,8 @@
         <w:t xml:space="preserve">, 80, 1–28.</w:t>
       </w:r>
     </w:p>
-    <w:bookmarkEnd w:id="60"/>
-    <w:bookmarkStart w:id="61" w:name="X54345ede4c611a347854928b2cf6b97db0571c2"/>
+    <w:bookmarkEnd w:id="63"/>
+    <w:bookmarkStart w:id="64" w:name="X54345ede4c611a347854928b2cf6b97db0571c2"/>
     <w:p>
       <w:pPr>
         <w:pStyle w:val="Bibliography"/>
@@ -7286,8 +7364,8 @@
         <w:t xml:space="preserve">, 578, 151–166.</w:t>
       </w:r>
     </w:p>
-    <w:bookmarkEnd w:id="61"/>
-    <w:bookmarkStart w:id="62" w:name="ref-Carter.etal2013"/>
+    <w:bookmarkEnd w:id="64"/>
+    <w:bookmarkStart w:id="65" w:name="ref-Carter.etal2013"/>
     <w:p>
       <w:pPr>
         <w:pStyle w:val="Bibliography"/>
@@ -7308,8 +7386,8 @@
         <w:t xml:space="preserve">, 88, 465–475.</w:t>
       </w:r>
     </w:p>
-    <w:bookmarkEnd w:id="62"/>
-    <w:bookmarkStart w:id="63" w:name="ref-changPredatorPersonalityPrey2017"/>
+    <w:bookmarkEnd w:id="65"/>
+    <w:bookmarkStart w:id="66" w:name="ref-changPredatorPersonalityPrey2017"/>
     <w:p>
       <w:pPr>
         <w:pStyle w:val="Bibliography"/>
@@ -7330,8 +7408,8 @@
         <w:t xml:space="preserve">, 7, 40734.</w:t>
       </w:r>
     </w:p>
-    <w:bookmarkEnd w:id="63"/>
-    <w:bookmarkStart w:id="64" w:name="ref-cooperForagingModeControversy2005"/>
+    <w:bookmarkEnd w:id="66"/>
+    <w:bookmarkStart w:id="67" w:name="ref-cooperForagingModeControversy2005"/>
     <w:p>
       <w:pPr>
         <w:pStyle w:val="Bibliography"/>
@@ -7352,8 +7430,8 @@
         <w:t xml:space="preserve">, 267, 179–190.</w:t>
       </w:r>
     </w:p>
-    <w:bookmarkEnd w:id="64"/>
-    <w:bookmarkStart w:id="65" w:name="ref-courbinShorttermPreyField2018"/>
+    <w:bookmarkEnd w:id="67"/>
+    <w:bookmarkStart w:id="68" w:name="ref-courbinShorttermPreyField2018"/>
     <w:p>
       <w:pPr>
         <w:pStyle w:val="Bibliography"/>
@@ -7389,8 +7467,8 @@
         <w:t xml:space="preserve">, 21, 1043–1054.</w:t>
       </w:r>
     </w:p>
-    <w:bookmarkEnd w:id="65"/>
-    <w:bookmarkStart w:id="66" w:name="ref-Dall.Griffith2014"/>
+    <w:bookmarkEnd w:id="68"/>
+    <w:bookmarkStart w:id="69" w:name="ref-Dall.Griffith2014"/>
     <w:p>
       <w:pPr>
         <w:pStyle w:val="Bibliography"/>
@@ -7411,8 +7489,8 @@
         <w:t xml:space="preserve">, 2.</w:t>
       </w:r>
     </w:p>
-    <w:bookmarkEnd w:id="66"/>
-    <w:bookmarkStart w:id="67" w:name="X37438b96441d1649324486083d915cfff7e3581"/>
+    <w:bookmarkEnd w:id="69"/>
+    <w:bookmarkStart w:id="70" w:name="X37438b96441d1649324486083d915cfff7e3581"/>
     <w:p>
       <w:pPr>
         <w:pStyle w:val="Bibliography"/>
@@ -7433,8 +7511,8 @@
         <w:t xml:space="preserve">, 82, 39–54.</w:t>
       </w:r>
     </w:p>
-    <w:bookmarkEnd w:id="67"/>
-    <w:bookmarkStart w:id="68" w:name="Xcd361b28d7f9d777c9d9c3e3b1047b3ad4aeea7"/>
+    <w:bookmarkEnd w:id="70"/>
+    <w:bookmarkStart w:id="71" w:name="Xcd361b28d7f9d777c9d9c3e3b1047b3ad4aeea7"/>
     <w:p>
       <w:pPr>
         <w:pStyle w:val="Bibliography"/>
@@ -7455,8 +7533,8 @@
         <w:t xml:space="preserve">, 126, 865–869.</w:t>
       </w:r>
     </w:p>
-    <w:bookmarkEnd w:id="68"/>
-    <w:bookmarkStart w:id="69" w:name="ref-donihueAegeanWallLizards2016"/>
+    <w:bookmarkEnd w:id="71"/>
+    <w:bookmarkStart w:id="72" w:name="ref-donihueAegeanWallLizards2016"/>
     <w:p>
       <w:pPr>
         <w:pStyle w:val="Bibliography"/>
@@ -7477,8 +7555,8 @@
         <w:t xml:space="preserve">, 6, 7433–7442.</w:t>
       </w:r>
     </w:p>
-    <w:bookmarkEnd w:id="69"/>
-    <w:bookmarkStart w:id="70" w:name="X070a3e41d1030f76557a84b47e2fda6e7bcd7db"/>
+    <w:bookmarkEnd w:id="72"/>
+    <w:bookmarkStart w:id="73" w:name="X070a3e41d1030f76557a84b47e2fda6e7bcd7db"/>
     <w:p>
       <w:pPr>
         <w:pStyle w:val="Bibliography"/>
@@ -7499,8 +7577,8 @@
         <w:t xml:space="preserve">, 34.</w:t>
       </w:r>
     </w:p>
-    <w:bookmarkEnd w:id="70"/>
-    <w:bookmarkStart w:id="71" w:name="ref-glaudasForagingModeRelative2019"/>
+    <w:bookmarkEnd w:id="73"/>
+    <w:bookmarkStart w:id="74" w:name="ref-glaudasForagingModeRelative2019"/>
     <w:p>
       <w:pPr>
         <w:pStyle w:val="Bibliography"/>
@@ -7536,8 +7614,8 @@
         <w:t xml:space="preserve">, 88, 757–767.</w:t>
       </w:r>
     </w:p>
-    <w:bookmarkEnd w:id="71"/>
-    <w:bookmarkStart w:id="72" w:name="ref-griffenRoleIndividualBehavior2012"/>
+    <w:bookmarkEnd w:id="74"/>
+    <w:bookmarkStart w:id="75" w:name="ref-griffenRoleIndividualBehavior2012"/>
     <w:p>
       <w:pPr>
         <w:pStyle w:val="Bibliography"/>
@@ -7558,8 +7636,8 @@
         <w:t xml:space="preserve">, 93, 1935–1943.</w:t>
       </w:r>
     </w:p>
-    <w:bookmarkEnd w:id="72"/>
-    <w:bookmarkStart w:id="73" w:name="X783358d03337dcc16cd0d4f1b8959c6ee3b67b6"/>
+    <w:bookmarkEnd w:id="75"/>
+    <w:bookmarkStart w:id="76" w:name="X783358d03337dcc16cd0d4f1b8959c6ee3b67b6"/>
     <w:p>
       <w:pPr>
         <w:pStyle w:val="Bibliography"/>
@@ -7580,8 +7658,8 @@
         <w:t xml:space="preserve">, 3, e1114.</w:t>
       </w:r>
     </w:p>
-    <w:bookmarkEnd w:id="73"/>
-    <w:bookmarkStart w:id="74" w:name="ref-heithausFeedingStrategiesTactics2018"/>
+    <w:bookmarkEnd w:id="76"/>
+    <w:bookmarkStart w:id="77" w:name="ref-heithausFeedingStrategiesTactics2018"/>
     <w:p>
       <w:pPr>
         <w:pStyle w:val="Bibliography"/>
@@ -7605,8 +7683,8 @@
         <w:t xml:space="preserve">(eds. Würsig, B., Thewissen, J.G.M. &amp; Kovacs, K.M.). Academic Press, pp. 354–363.</w:t>
       </w:r>
     </w:p>
-    <w:bookmarkEnd w:id="74"/>
-    <w:bookmarkStart w:id="75" w:name="ref-helfmanModeSelectionMode1990"/>
+    <w:bookmarkEnd w:id="77"/>
+    <w:bookmarkStart w:id="78" w:name="ref-helfmanModeSelectionMode1990"/>
     <w:p>
       <w:pPr>
         <w:pStyle w:val="Bibliography"/>
@@ -7630,8 +7708,8 @@
         <w:t xml:space="preserve">(eds. Slater, P.J.B., Rosenblatt, J.S. &amp; Beer, C.). Academic Press, pp. 249–298.</w:t>
       </w:r>
     </w:p>
-    <w:bookmarkEnd w:id="75"/>
-    <w:bookmarkStart w:id="76" w:name="X0eed6642a1a3553bf7b23eac28e505514aa2f0e"/>
+    <w:bookmarkEnd w:id="78"/>
+    <w:bookmarkStart w:id="79" w:name="X0eed6642a1a3553bf7b23eac28e505514aa2f0e"/>
     <w:p>
       <w:pPr>
         <w:pStyle w:val="Bibliography"/>
@@ -7652,8 +7730,8 @@
         <w:t xml:space="preserve">, 8.</w:t>
       </w:r>
     </w:p>
-    <w:bookmarkEnd w:id="76"/>
-    <w:bookmarkStart w:id="77" w:name="X630f9aa43fa28b4f8766d5db16c7c009d6eaa03"/>
+    <w:bookmarkEnd w:id="79"/>
+    <w:bookmarkStart w:id="80" w:name="X630f9aa43fa28b4f8766d5db16c7c009d6eaa03"/>
     <w:p>
       <w:pPr>
         <w:pStyle w:val="Bibliography"/>
@@ -7674,8 +7752,8 @@
         <w:t xml:space="preserve">, 62, 991–999.</w:t>
       </w:r>
     </w:p>
-    <w:bookmarkEnd w:id="77"/>
-    <w:bookmarkStart w:id="78" w:name="ref-inoueForagingStrategyMantid1983"/>
+    <w:bookmarkEnd w:id="80"/>
+    <w:bookmarkStart w:id="81" w:name="ref-inoueForagingStrategyMantid1983"/>
     <w:p>
       <w:pPr>
         <w:pStyle w:val="Bibliography"/>
@@ -7696,8 +7774,8 @@
         <w:t xml:space="preserve">, 56, 264–271.</w:t>
       </w:r>
     </w:p>
-    <w:bookmarkEnd w:id="78"/>
-    <w:bookmarkStart w:id="79" w:name="ref-jamesEffectsHabitatComplexity1994"/>
+    <w:bookmarkEnd w:id="81"/>
+    <w:bookmarkStart w:id="82" w:name="ref-jamesEffectsHabitatComplexity1994"/>
     <w:p>
       <w:pPr>
         <w:pStyle w:val="Bibliography"/>
@@ -7718,8 +7796,8 @@
         <w:t xml:space="preserve">, 176, 187–200.</w:t>
       </w:r>
     </w:p>
-    <w:bookmarkEnd w:id="79"/>
-    <w:bookmarkStart w:id="80" w:name="X18b57670621cc448cafd4fa43ce2a647e6c853c"/>
+    <w:bookmarkEnd w:id="82"/>
+    <w:bookmarkStart w:id="83" w:name="X18b57670621cc448cafd4fa43ce2a647e6c853c"/>
     <w:p>
       <w:pPr>
         <w:pStyle w:val="Bibliography"/>
@@ -7740,8 +7818,8 @@
         <w:t xml:space="preserve">, 43, 846–849.</w:t>
       </w:r>
     </w:p>
-    <w:bookmarkEnd w:id="80"/>
-    <w:bookmarkStart w:id="81" w:name="X65ba4c4f8f62f315f47d37a89d7fc0d9e5f7e37"/>
+    <w:bookmarkEnd w:id="83"/>
+    <w:bookmarkStart w:id="84" w:name="X65ba4c4f8f62f315f47d37a89d7fc0d9e5f7e37"/>
     <w:p>
       <w:pPr>
         <w:pStyle w:val="Bibliography"/>
@@ -7762,8 +7840,8 @@
         <w:t xml:space="preserve">, 161, 837–847.</w:t>
       </w:r>
     </w:p>
-    <w:bookmarkEnd w:id="81"/>
-    <w:bookmarkStart w:id="82" w:name="ref-laurelInfluenceCruisingAmbush2006"/>
+    <w:bookmarkEnd w:id="84"/>
+    <w:bookmarkStart w:id="85" w:name="ref-laurelInfluenceCruisingAmbush2006"/>
     <w:p>
       <w:pPr>
         <w:pStyle w:val="Bibliography"/>
@@ -7784,8 +7862,8 @@
         <w:t xml:space="preserve">, 329, 34–46.</w:t>
       </w:r>
     </w:p>
-    <w:bookmarkEnd w:id="82"/>
-    <w:bookmarkStart w:id="83" w:name="ref-limaPuttingPredatorsBack2002"/>
+    <w:bookmarkEnd w:id="85"/>
+    <w:bookmarkStart w:id="86" w:name="ref-limaPuttingPredatorsBack2002"/>
     <w:p>
       <w:pPr>
         <w:pStyle w:val="Bibliography"/>
@@ -7806,8 +7884,8 @@
         <w:t xml:space="preserve">, 17, 70–75.</w:t>
       </w:r>
     </w:p>
-    <w:bookmarkEnd w:id="83"/>
-    <w:bookmarkStart w:id="84" w:name="ref-lofgrenUntappedPotentialVirtual2007"/>
+    <w:bookmarkEnd w:id="86"/>
+    <w:bookmarkStart w:id="87" w:name="ref-lofgrenUntappedPotentialVirtual2007"/>
     <w:p>
       <w:pPr>
         <w:pStyle w:val="Bibliography"/>
@@ -7828,8 +7906,8 @@
         <w:t xml:space="preserve">, 7, 625–629.</w:t>
       </w:r>
     </w:p>
-    <w:bookmarkEnd w:id="84"/>
-    <w:bookmarkStart w:id="85" w:name="ref-mccoyHabitatStructureEvolution1991"/>
+    <w:bookmarkEnd w:id="87"/>
+    <w:bookmarkStart w:id="88" w:name="ref-mccoyHabitatStructureEvolution1991"/>
     <w:p>
       <w:pPr>
         <w:pStyle w:val="Bibliography"/>
@@ -7850,8 +7928,8 @@
         <w:t xml:space="preserve">, Population and Community Biology Series (eds. Bell, S.S., McCoy, E.D. &amp; Mushinsky, H.R.). Springer Netherlands, Dordrecht, pp. 3–27.</w:t>
       </w:r>
     </w:p>
-    <w:bookmarkEnd w:id="85"/>
-    <w:bookmarkStart w:id="86" w:name="Xce86095c5c06e8f0b839c33982ae0988b3e105c"/>
+    <w:bookmarkEnd w:id="88"/>
+    <w:bookmarkStart w:id="89" w:name="Xce86095c5c06e8f0b839c33982ae0988b3e105c"/>
     <w:p>
       <w:pPr>
         <w:pStyle w:val="Bibliography"/>
@@ -7872,8 +7950,8 @@
         <w:t xml:space="preserve">, 182, 704–717.</w:t>
       </w:r>
     </w:p>
-    <w:bookmarkEnd w:id="86"/>
-    <w:bookmarkStart w:id="87" w:name="ref-mclaughlinSearchModesBirds1989"/>
+    <w:bookmarkEnd w:id="89"/>
+    <w:bookmarkStart w:id="90" w:name="ref-mclaughlinSearchModesBirds1989"/>
     <w:p>
       <w:pPr>
         <w:pStyle w:val="Bibliography"/>
@@ -7894,8 +7972,8 @@
         <w:t xml:space="preserve">, 133, 654–670.</w:t>
       </w:r>
     </w:p>
-    <w:bookmarkEnd w:id="87"/>
-    <w:bookmarkStart w:id="88" w:name="Xee171ba6d7923118023addb2d6d091d98c59b88"/>
+    <w:bookmarkEnd w:id="90"/>
+    <w:bookmarkStart w:id="91" w:name="Xee171ba6d7923118023addb2d6d091d98c59b88"/>
     <w:p>
       <w:pPr>
         <w:pStyle w:val="Bibliography"/>
@@ -7916,8 +7994,8 @@
         <w:t xml:space="preserve">, 20, 313–317.</w:t>
       </w:r>
     </w:p>
-    <w:bookmarkEnd w:id="88"/>
-    <w:bookmarkStart w:id="89" w:name="ref-Miles.etal2007"/>
+    <w:bookmarkEnd w:id="91"/>
+    <w:bookmarkStart w:id="92" w:name="ref-Miles.etal2007"/>
     <w:p>
       <w:pPr>
         <w:pStyle w:val="Bibliography"/>
@@ -7941,8 +8019,8 @@
         <w:t xml:space="preserve">(eds. Miles, D.B., McBrayer, L.B. &amp; Reilly, S.M.). Cambridge University Press, Cambridge, pp. 49–93.</w:t>
       </w:r>
     </w:p>
-    <w:bookmarkEnd w:id="89"/>
-    <w:bookmarkStart w:id="90" w:name="ref-millerFearMovePredator2014"/>
+    <w:bookmarkEnd w:id="92"/>
+    <w:bookmarkStart w:id="93" w:name="ref-millerFearMovePredator2014"/>
     <w:p>
       <w:pPr>
         <w:pStyle w:val="Bibliography"/>
@@ -7963,8 +8041,8 @@
         <w:t xml:space="preserve">, 83, 214–222.</w:t>
       </w:r>
     </w:p>
-    <w:bookmarkEnd w:id="90"/>
-    <w:bookmarkStart w:id="91" w:name="ref-Nakagawa.Cuthill2007"/>
+    <w:bookmarkEnd w:id="93"/>
+    <w:bookmarkStart w:id="94" w:name="ref-Nakagawa.Cuthill2007"/>
     <w:p>
       <w:pPr>
         <w:pStyle w:val="Bibliography"/>
@@ -7985,8 +8063,8 @@
         <w:t xml:space="preserve">, 82, 591–605.</w:t>
       </w:r>
     </w:p>
-    <w:bookmarkEnd w:id="91"/>
-    <w:bookmarkStart w:id="92" w:name="X8aee6e154d88eae1286038772706e938a4eb570"/>
+    <w:bookmarkEnd w:id="94"/>
+    <w:bookmarkStart w:id="95" w:name="X8aee6e154d88eae1286038772706e938a4eb570"/>
     <w:p>
       <w:pPr>
         <w:pStyle w:val="Bibliography"/>
@@ -8007,8 +8085,8 @@
         <w:t xml:space="preserve">, 14, 20170213.</w:t>
       </w:r>
     </w:p>
-    <w:bookmarkEnd w:id="92"/>
-    <w:bookmarkStart w:id="93" w:name="X5d57dfca6126fba501bec5665a39c5d4f069cbd"/>
+    <w:bookmarkEnd w:id="95"/>
+    <w:bookmarkStart w:id="96" w:name="X5d57dfca6126fba501bec5665a39c5d4f069cbd"/>
     <w:p>
       <w:pPr>
         <w:pStyle w:val="Bibliography"/>
@@ -8029,8 +8107,8 @@
         <w:t xml:space="preserve">, 85, 935–956.</w:t>
       </w:r>
     </w:p>
-    <w:bookmarkEnd w:id="93"/>
-    <w:bookmarkStart w:id="94" w:name="ref-Niemela.Dingemanse2014"/>
+    <w:bookmarkEnd w:id="96"/>
+    <w:bookmarkStart w:id="97" w:name="ref-Niemela.Dingemanse2014"/>
     <w:p>
       <w:pPr>
         <w:pStyle w:val="Bibliography"/>
@@ -8051,8 +8129,8 @@
         <w:t xml:space="preserve">, 29, 245–247.</w:t>
       </w:r>
     </w:p>
-    <w:bookmarkEnd w:id="94"/>
-    <w:bookmarkStart w:id="95" w:name="ref-oultramVirtualPlaguesRealworld2013"/>
+    <w:bookmarkEnd w:id="97"/>
+    <w:bookmarkStart w:id="98" w:name="ref-oultramVirtualPlaguesRealworld2013"/>
     <w:p>
       <w:pPr>
         <w:pStyle w:val="Bibliography"/>
@@ -8073,8 +8151,8 @@
         <w:t xml:space="preserve">, 39, 115–118.</w:t>
       </w:r>
     </w:p>
-    <w:bookmarkEnd w:id="95"/>
-    <w:bookmarkStart w:id="96" w:name="ref-perryEvolutionSearchModes1999"/>
+    <w:bookmarkEnd w:id="98"/>
+    <w:bookmarkStart w:id="99" w:name="ref-perryEvolutionSearchModes1999"/>
     <w:p>
       <w:pPr>
         <w:pStyle w:val="Bibliography"/>
@@ -8095,8 +8173,8 @@
         <w:t xml:space="preserve">, 153, 98–109.</w:t>
       </w:r>
     </w:p>
-    <w:bookmarkEnd w:id="96"/>
-    <w:bookmarkStart w:id="97" w:name="ref-perryForagingModeLacertid1990"/>
+    <w:bookmarkEnd w:id="99"/>
+    <w:bookmarkStart w:id="100" w:name="ref-perryForagingModeLacertid1990"/>
     <w:p>
       <w:pPr>
         <w:pStyle w:val="Bibliography"/>
@@ -8132,8 +8210,8 @@
         <w:t xml:space="preserve">, 11, 373–384.</w:t>
       </w:r>
     </w:p>
-    <w:bookmarkEnd w:id="97"/>
-    <w:bookmarkStart w:id="98" w:name="ref-pettorelliChapterTwoIndividual2015"/>
+    <w:bookmarkEnd w:id="100"/>
+    <w:bookmarkStart w:id="101" w:name="ref-pettorelliChapterTwoIndividual2015"/>
     <w:p>
       <w:pPr>
         <w:pStyle w:val="Bibliography"/>
@@ -8154,8 +8232,8 @@
         <w:t xml:space="preserve">, Trait-Based Ecology - From Structure to Function (eds. Pawar, S., Woodward, G. &amp; Dell, A.I.). Academic Press, pp. 19–44.</w:t>
       </w:r>
     </w:p>
-    <w:bookmarkEnd w:id="98"/>
-    <w:bookmarkStart w:id="99" w:name="Xc33e9e25cdaa6e4940352a113ce608263652ba7"/>
+    <w:bookmarkEnd w:id="101"/>
+    <w:bookmarkStart w:id="102" w:name="Xc33e9e25cdaa6e4940352a113ce608263652ba7"/>
     <w:p>
       <w:pPr>
         <w:pStyle w:val="Bibliography"/>
@@ -8176,8 +8254,8 @@
         <w:t xml:space="preserve">, 578, 117–150.</w:t>
       </w:r>
     </w:p>
-    <w:bookmarkEnd w:id="99"/>
-    <w:bookmarkStart w:id="100" w:name="ref-preisserPredatorHuntingMode2007"/>
+    <w:bookmarkEnd w:id="102"/>
+    <w:bookmarkStart w:id="103" w:name="ref-preisserPredatorHuntingMode2007"/>
     <w:p>
       <w:pPr>
         <w:pStyle w:val="Bibliography"/>
@@ -8198,8 +8276,8 @@
         <w:t xml:space="preserve">, 88, 2744–2751.</w:t>
       </w:r>
     </w:p>
-    <w:bookmarkEnd w:id="100"/>
-    <w:bookmarkStart w:id="101" w:name="ref-robinsonForagingBehaviorForest1982"/>
+    <w:bookmarkEnd w:id="103"/>
+    <w:bookmarkStart w:id="104" w:name="ref-robinsonForagingBehaviorForest1982"/>
     <w:p>
       <w:pPr>
         <w:pStyle w:val="Bibliography"/>
@@ -8220,8 +8298,8 @@
         <w:t xml:space="preserve">, 63, 1918–1931.</w:t>
       </w:r>
     </w:p>
-    <w:bookmarkEnd w:id="101"/>
-    <w:bookmarkStart w:id="102" w:name="ref-romeroContrastingCascadeEffects2011"/>
+    <w:bookmarkEnd w:id="104"/>
+    <w:bookmarkStart w:id="105" w:name="ref-romeroContrastingCascadeEffects2011"/>
     <w:p>
       <w:pPr>
         <w:pStyle w:val="Bibliography"/>
@@ -8242,8 +8320,8 @@
         <w:t xml:space="preserve">, 80, 696–704.</w:t>
       </w:r>
     </w:p>
-    <w:bookmarkEnd w:id="102"/>
-    <w:bookmarkStart w:id="103" w:name="ref-rossVirtualWorldsLaboratories2015"/>
+    <w:bookmarkEnd w:id="105"/>
+    <w:bookmarkStart w:id="106" w:name="ref-rossVirtualWorldsLaboratories2015"/>
     <w:p>
       <w:pPr>
         <w:pStyle w:val="Bibliography"/>
@@ -8264,8 +8342,8 @@
         <w:t xml:space="preserve">. American Cancer Society, pp. 1–15.</w:t>
       </w:r>
     </w:p>
-    <w:bookmarkEnd w:id="103"/>
-    <w:bookmarkStart w:id="104" w:name="Xc2b465bcf30da8df91342161a25763f9ba21634"/>
+    <w:bookmarkEnd w:id="106"/>
+    <w:bookmarkStart w:id="107" w:name="Xc2b465bcf30da8df91342161a25763f9ba21634"/>
     <w:p>
       <w:pPr>
         <w:pStyle w:val="Bibliography"/>
@@ -8286,8 +8364,8 @@
         <w:t xml:space="preserve">, 61, 679–688.</w:t>
       </w:r>
     </w:p>
-    <w:bookmarkEnd w:id="104"/>
-    <w:bookmarkStart w:id="105" w:name="ref-scharfEfficiencyEvaluationTwo2006"/>
+    <w:bookmarkEnd w:id="107"/>
+    <w:bookmarkStart w:id="108" w:name="ref-scharfEfficiencyEvaluationTwo2006"/>
     <w:p>
       <w:pPr>
         <w:pStyle w:val="Bibliography"/>
@@ -8308,8 +8386,8 @@
         <w:t xml:space="preserve">, 168, 350–357.</w:t>
       </w:r>
     </w:p>
-    <w:bookmarkEnd w:id="105"/>
-    <w:bookmarkStart w:id="106" w:name="ref-schmitzPredatorPreyFunctional2017"/>
+    <w:bookmarkEnd w:id="108"/>
+    <w:bookmarkStart w:id="109" w:name="ref-schmitzPredatorPreyFunctional2017"/>
     <w:p>
       <w:pPr>
         <w:pStyle w:val="Bibliography"/>
@@ -8330,8 +8408,8 @@
         <w:t xml:space="preserve">, 6, 1767.</w:t>
       </w:r>
     </w:p>
-    <w:bookmarkEnd w:id="106"/>
-    <w:bookmarkStart w:id="107" w:name="ref-schmitzEffectsPredatorHunting2008"/>
+    <w:bookmarkEnd w:id="109"/>
+    <w:bookmarkStart w:id="110" w:name="ref-schmitzEffectsPredatorHunting2008"/>
     <w:p>
       <w:pPr>
         <w:pStyle w:val="Bibliography"/>
@@ -8352,8 +8430,8 @@
         <w:t xml:space="preserve">, 319, 952–954.</w:t>
       </w:r>
     </w:p>
-    <w:bookmarkEnd w:id="107"/>
-    <w:bookmarkStart w:id="108" w:name="ref-Smith.Blumstein2010"/>
+    <w:bookmarkEnd w:id="110"/>
+    <w:bookmarkStart w:id="111" w:name="ref-Smith.Blumstein2010"/>
     <w:p>
       <w:pPr>
         <w:pStyle w:val="Bibliography"/>
@@ -8374,8 +8452,8 @@
         <w:t xml:space="preserve">, 21, 919–926.</w:t>
       </w:r>
     </w:p>
-    <w:bookmarkEnd w:id="108"/>
-    <w:bookmarkStart w:id="109" w:name="ref-tinkerFoodLimitationLeads2008"/>
+    <w:bookmarkEnd w:id="111"/>
+    <w:bookmarkStart w:id="112" w:name="ref-tinkerFoodLimitationLeads2008"/>
     <w:p>
       <w:pPr>
         <w:pStyle w:val="Bibliography"/>
@@ -8396,8 +8474,8 @@
         <w:t xml:space="preserve">, 105, 560–565.</w:t>
       </w:r>
     </w:p>
-    <w:bookmarkEnd w:id="109"/>
-    <w:bookmarkStart w:id="110" w:name="Xa9f710354cc886f3275f2724e3e26c0203e8293"/>
+    <w:bookmarkEnd w:id="112"/>
+    <w:bookmarkStart w:id="113" w:name="Xa9f710354cc886f3275f2724e3e26c0203e8293"/>
     <w:p>
       <w:pPr>
         <w:pStyle w:val="Bibliography"/>
@@ -8418,8 +8496,8 @@
         <w:t xml:space="preserve">, 182, 55–69.</w:t>
       </w:r>
     </w:p>
-    <w:bookmarkEnd w:id="110"/>
-    <w:bookmarkStart w:id="111" w:name="X2d34a8037745a9f1e9ed0eb47d31f23e92657a6"/>
+    <w:bookmarkEnd w:id="113"/>
+    <w:bookmarkStart w:id="114" w:name="X2d34a8037745a9f1e9ed0eb47d31f23e92657a6"/>
     <w:p>
       <w:pPr>
         <w:pStyle w:val="Bibliography"/>
@@ -8440,8 +8518,8 @@
         <w:t xml:space="preserve">, 83, 1469–1477.</w:t>
       </w:r>
     </w:p>
-    <w:bookmarkEnd w:id="111"/>
-    <w:bookmarkStart w:id="112" w:name="Xb8e06baef9fc039277be24829330ae0d3c7685a"/>
+    <w:bookmarkEnd w:id="114"/>
+    <w:bookmarkStart w:id="115" w:name="Xb8e06baef9fc039277be24829330ae0d3c7685a"/>
     <w:p>
       <w:pPr>
         <w:pStyle w:val="Bibliography"/>
@@ -8462,8 +8540,8 @@
         <w:t xml:space="preserve">, 35, 157–162.</w:t>
       </w:r>
     </w:p>
-    <w:bookmarkEnd w:id="112"/>
-    <w:bookmarkStart w:id="113" w:name="X08c79baa18815f94bac099087cab6c4152edd9e"/>
+    <w:bookmarkEnd w:id="115"/>
+    <w:bookmarkStart w:id="116" w:name="X08c79baa18815f94bac099087cab6c4152edd9e"/>
     <w:p>
       <w:pPr>
         <w:pStyle w:val="Bibliography"/>
@@ -8484,8 +8562,8 @@
         <w:t xml:space="preserve">, 12, 23.</w:t>
       </w:r>
     </w:p>
-    <w:bookmarkEnd w:id="113"/>
-    <w:bookmarkStart w:id="114" w:name="X89cbf97abb5d246fb23142725c80f283ab643dd"/>
+    <w:bookmarkEnd w:id="116"/>
+    <w:bookmarkStart w:id="117" w:name="X89cbf97abb5d246fb23142725c80f283ab643dd"/>
     <w:p>
       <w:pPr>
         <w:pStyle w:val="Bibliography"/>
@@ -8506,8 +8584,8 @@
         <w:t xml:space="preserve">, 27, 452–461.</w:t>
       </w:r>
     </w:p>
-    <w:bookmarkEnd w:id="114"/>
-    <w:bookmarkEnd w:id="115"/>
+    <w:bookmarkEnd w:id="117"/>
+    <w:bookmarkEnd w:id="118"/>
     <w:sectPr>
       <w:pgSz w:w="12240" w:h="15840"/>
       <w:pgMar w:top="1417" w:right="1417" w:bottom="1417" w:left="1417" w:header="720" w:footer="720" w:gutter="0"/>

</xml_diff>

<commit_message>
created black and gray figures
</commit_message>
<xml_diff>
--- a/manuscript/Chapter2-manuscript.docx
+++ b/manuscript/Chapter2-manuscript.docx
@@ -6690,14 +6690,14 @@
       <w:r>
         <w:drawing>
           <wp:inline>
-            <wp:extent cx="5969000" cy="2660165"/>
+            <wp:extent cx="5969000" cy="2929295"/>
             <wp:effectExtent b="0" l="0" r="0" t="0"/>
             <wp:docPr descr="Figure 2. Correlations between combinations of hunting behaviours and their ICCs. We ran the model on a sample of 70 831 matches from 2 171 players who played in 27 different game environments, using different 15 avatars. The sample size of each parameter’s posterior distribution is 4000. Each correlation is computed using the BLUPs of the random effect of interest. For each panel, the ICC of the trait is displayed on the diagonal A) The left panel shows among-individual behavioural correlations on the lower off-diagonal, and residual within-individual behavioural correlations on the upper off-diagonal. B) The right panel displays among-environment behavioural correlations on the lower off-diagonal. The hunting behaviour names were abbreviated for simplicity" title="" id="1" name="Picture"/>
             <a:graphic>
               <a:graphicData uri="http://schemas.openxmlformats.org/drawingml/2006/picture">
                 <pic:pic>
                   <pic:nvPicPr>
-                    <pic:cNvPr descr="C:/Users/maxim/OneDrive/Documents/GitHub/Chapter2/manuscript/04_figure2.png" id="0" name="Picture"/>
+                    <pic:cNvPr descr="C:/Users/maxim/OneDrive/Documents/GitHub/Chapter2/manuscript/04_figure2_black.png" id="0" name="Picture"/>
                     <pic:cNvPicPr>
                       <a:picLocks noChangeArrowheads="1" noChangeAspect="1"/>
                     </pic:cNvPicPr>
@@ -6711,7 +6711,7 @@
                   <pic:spPr bwMode="auto">
                     <a:xfrm>
                       <a:off x="0" y="0"/>
-                      <a:ext cx="5969000" cy="2660165"/>
+                      <a:ext cx="5969000" cy="2929295"/>
                     </a:xfrm>
                     <a:prstGeom prst="rect">
                       <a:avLst/>
@@ -6870,12 +6870,12 @@
           <wp:inline>
             <wp:extent cx="5969000" cy="3316111"/>
             <wp:effectExtent b="0" l="0" r="0" t="0"/>
-            <wp:docPr descr="Figure 3. Effect of predator hunting behaviour on prey capture. The probability of capturing all four prey is on the y axis for all panels, and the standardized hunting behaviour is on the x axis. The black dashed lines represent 95% credibility intervals for the predicted values, and the green band represents the 95% prediction intervals for each trait value. (a), (b), (c) Linear relationship. (d), (e), (f) Quadratic relationship." title="" id="1" name="Picture"/>
+            <wp:docPr descr="Figure 3. Effect of predator hunting behaviour on prey capture. The probability of capturing all four prey is on the y axis for all panels, and the standardized hunting behaviour is on the x axis. The black dashed lines represent 95% credibility intervals for the predicted values, and the gray band represents the 95% prediction intervals for each trait value. (a), (b), (c) Linear relationship. (d), (e), (f) Quadratic relationship." title="" id="1" name="Picture"/>
             <a:graphic>
               <a:graphicData uri="http://schemas.openxmlformats.org/drawingml/2006/picture">
                 <pic:pic>
                   <pic:nvPicPr>
-                    <pic:cNvPr descr="C:/Users/maxim/OneDrive/Documents/GitHub/Chapter2/manuscript/04_figure3.png" id="0" name="Picture"/>
+                    <pic:cNvPr descr="C:/Users/maxim/OneDrive/Documents/GitHub/Chapter2/manuscript/04_figure3_black.png" id="0" name="Picture"/>
                     <pic:cNvPicPr>
                       <a:picLocks noChangeArrowheads="1" noChangeAspect="1"/>
                     </pic:cNvPicPr>
@@ -6922,7 +6922,7 @@
         <w:t xml:space="preserve"> </w:t>
       </w:r>
       <w:r>
-        <w:t xml:space="preserve">The probability of capturing all four prey is on the y axis for all panels, and the standardized hunting behaviour is on the x axis. The black dashed lines represent 95% credibility intervals for the predicted values, and the green band represents the 95% prediction intervals for each trait value.</w:t>
+        <w:t xml:space="preserve">The probability of capturing all four prey is on the y axis for all panels, and the standardized hunting behaviour is on the x axis. The black dashed lines represent 95% credibility intervals for the predicted values, and the gray band represents the 95% prediction intervals for each trait value.</w:t>
       </w:r>
       <w:r>
         <w:t xml:space="preserve"> </w:t>
@@ -7001,6 +7001,14 @@
       </w:r>
       <w:r>
         <w:t xml:space="preserve">Quadratic relationship.</w:t>
+      </w:r>
+    </w:p>
+    <w:p>
+      <w:pPr>
+        <w:pStyle w:val="BodyText"/>
+      </w:pPr>
+      <w:r>
+        <w:t xml:space="preserve">(8 pages double spaced left for AmNat)</w:t>
       </w:r>
     </w:p>
     <w:p>

</xml_diff>

<commit_message>
created surface plots for figure4
</commit_message>
<xml_diff>
--- a/manuscript/Chapter2-manuscript.docx
+++ b/manuscript/Chapter2-manuscript.docx
@@ -6692,7 +6692,7 @@
           <wp:inline>
             <wp:extent cx="5969000" cy="2929295"/>
             <wp:effectExtent b="0" l="0" r="0" t="0"/>
-            <wp:docPr descr="Figure 2. Correlations between combinations of hunting behaviours and their ICCs. We ran the model on a sample of 70 831 matches from 2 171 players who played in 27 different game environments, using different 15 avatars. The sample size of each parameter’s posterior distribution is 4000. Each correlation is computed using the BLUPs of the random effect of interest. For each panel, the ICC of the trait is displayed on the diagonal A) The left panel shows among-individual behavioural correlations on the lower off-diagonal, and residual within-individual behavioural correlations on the upper off-diagonal. B) The right panel displays among-environment behavioural correlations on the lower off-diagonal. The hunting behaviour names were abbreviated for simplicity" title="" id="1" name="Picture"/>
+            <wp:docPr descr="Figure 2. Correlations between combinations of hunting behaviours and their ICCs. We ran the model on a sample of 70 831 matches from 2 171 players who played in 27 different game environments, using different 15 avatars. The sample size of each parameter’s posterior distribution is 4000. Each correlation is computed using the BLUPs of the random effect of interest. For each panel, the ICC of the trait is displayed on the diagonal. Black and gray circles are negative and positive correlations respectively. A) The left panel shows among-individual behavioural correlations on the lower off-diagonal, and residual within-individual behavioural correlations on the upper off-diagonal. B) The right panel displays among-environment behavioural correlations on the lower off-diagonal. The hunting behaviour names were abbreviated for simplicity" title="" id="1" name="Picture"/>
             <a:graphic>
               <a:graphicData uri="http://schemas.openxmlformats.org/drawingml/2006/picture">
                 <pic:pic>
@@ -6744,7 +6744,7 @@
         <w:t xml:space="preserve"> </w:t>
       </w:r>
       <w:r>
-        <w:t xml:space="preserve">We ran the model on a sample of 70 831 matches from 2 171 players who played in 27 different game environments, using different 15 avatars. The sample size of each parameter’s posterior distribution is 4000. Each correlation is computed using the BLUPs of the random effect of interest. For each panel, the ICC of the trait is displayed on the diagonal</w:t>
+        <w:t xml:space="preserve">We ran the model on a sample of 70 831 matches from 2 171 players who played in 27 different game environments, using different 15 avatars. The sample size of each parameter’s posterior distribution is 4000. Each correlation is computed using the BLUPs of the random effect of interest. For each panel, the ICC of the trait is displayed on the diagonal. Black and gray circles are negative and positive correlations respectively.</w:t>
       </w:r>
       <w:r>
         <w:t xml:space="preserve"> </w:t>

</xml_diff>